<commit_message>
Paper - initial Related Work
</commit_message>
<xml_diff>
--- a/doc/Paper.docx
+++ b/doc/Paper.docx
@@ -107,10 +107,7 @@
         </w:numPr>
       </w:pPr>
       <w:r>
-        <w:t>Methodology</w:t>
-      </w:r>
-      <w:r>
-        <w:t xml:space="preserve"> (1.5 – 3 pages)</w:t>
+        <w:t>Methodology (1.5 – 3 pages)</w:t>
       </w:r>
     </w:p>
     <w:p>
@@ -213,7 +210,7 @@
         <mc:AlternateContent>
           <mc:Choice Requires="wps">
             <w:drawing>
-              <wp:anchor distT="0" distB="0" distL="114300" distR="114300" simplePos="0" relativeHeight="251659264" behindDoc="0" locked="0" layoutInCell="1" allowOverlap="1" wp14:anchorId="6B257DC6" wp14:editId="185715F5">
+              <wp:anchor distT="0" distB="0" distL="114300" distR="114300" simplePos="0" relativeHeight="251659264" behindDoc="0" locked="0" layoutInCell="1" allowOverlap="1" wp14:anchorId="45229474" wp14:editId="5AA603E0">
                 <wp:simplePos x="0" y="0"/>
                 <wp:positionH relativeFrom="column">
                   <wp:posOffset>3441700</wp:posOffset>
@@ -384,7 +381,7 @@
         <mc:AlternateContent>
           <mc:Choice Requires="wps">
             <w:drawing>
-              <wp:anchor distT="0" distB="0" distL="114300" distR="114300" simplePos="0" relativeHeight="251661312" behindDoc="0" locked="0" layoutInCell="1" allowOverlap="1" wp14:anchorId="0A5A8BDB" wp14:editId="4EB404B5">
+              <wp:anchor distT="0" distB="0" distL="114300" distR="114300" simplePos="0" relativeHeight="251661312" behindDoc="0" locked="0" layoutInCell="1" allowOverlap="1" wp14:anchorId="54FB3C14" wp14:editId="453CB643">
                 <wp:simplePos x="0" y="0"/>
                 <wp:positionH relativeFrom="column">
                   <wp:posOffset>199997</wp:posOffset>
@@ -576,16 +573,7 @@
     </w:p>
     <w:p>
       <w:r>
-        <w:t>For</w:t>
-      </w:r>
-      <w:r>
-        <w:t xml:space="preserve"> example, consider the video feed from a traffic camera, which can undergo changes from morning to night, and from summer to winter. The video feed process in this example undergoes gradual continuous change. The drift can also</w:t>
-      </w:r>
-      <w:r>
-        <w:t xml:space="preserve"> be abrupt and large, such as an impactful market event </w:t>
-      </w:r>
-      <w:r>
-        <w:t xml:space="preserve">that affects stock </w:t>
+        <w:t xml:space="preserve">For example, consider the video feed from a traffic camera, which can undergo changes from morning to night, and from summer to winter. The video feed process in this example undergoes gradual continuous change. The drift can also be abrupt and large, such as an impactful market event that affects stock </w:t>
       </w:r>
       <w:r>
         <w:t>prices.</w:t>
@@ -662,12 +650,7 @@
         <w:t xml:space="preserve">a </w:t>
       </w:r>
       <w:r>
-        <w:t>process results i</w:t>
-      </w:r>
-      <w:bookmarkStart w:id="0" w:name="_GoBack"/>
-      <w:bookmarkEnd w:id="0"/>
-      <w:r>
-        <w:t xml:space="preserve">n performance degradation. Therefore, methods to characterize </w:t>
+        <w:t xml:space="preserve">process results in performance degradation. Therefore, methods to characterize </w:t>
       </w:r>
       <w:r>
         <w:t>the</w:t>
@@ -694,7 +677,35 @@
           <w:color w:val="FF0000"/>
           <w:u w:val="single"/>
         </w:rPr>
-        <w:t xml:space="preserve">So far, these are the methods. But they are not much for continuous, or </w:t>
+        <w:t>[</w:t>
+      </w:r>
+      <w:r>
+        <w:rPr>
+          <w:color w:val="FF0000"/>
+          <w:u w:val="single"/>
+        </w:rPr>
+        <w:t xml:space="preserve">So far, these are the methods. But they are </w:t>
+      </w:r>
+      <w:r>
+        <w:rPr>
+          <w:color w:val="FF0000"/>
+          <w:u w:val="single"/>
+        </w:rPr>
+        <w:t>have these deficiencies</w:t>
+      </w:r>
+      <w:r>
+        <w:rPr>
+          <w:color w:val="FF0000"/>
+          <w:u w:val="single"/>
+        </w:rPr>
+        <w:t xml:space="preserve"> </w:t>
+      </w:r>
+      <w:r>
+        <w:rPr>
+          <w:color w:val="FF0000"/>
+          <w:u w:val="single"/>
+        </w:rPr>
+        <w:t>]</w:t>
       </w:r>
     </w:p>
     <w:p>
@@ -780,9 +791,522 @@
           <w:rPr>
             <w:rFonts w:ascii="Cambria Math" w:hAnsi="Cambria Math"/>
           </w:rPr>
-          <m:t>, Y</m:t>
+          <m:t>, Y)</m:t>
+        </m:r>
+      </m:oMath>
+      <w:r>
+        <w:rPr>
+          <w:rFonts w:eastAsiaTheme="minorEastAsia"/>
+        </w:rPr>
+        <w:t xml:space="preserve"> for the supervised case.</w:t>
+      </w:r>
+      <w:r>
+        <w:rPr>
+          <w:rFonts w:eastAsiaTheme="minorEastAsia"/>
+        </w:rPr>
+        <w:t xml:space="preserve"> </w:t>
+      </w:r>
+      <w:r>
+        <w:t>When the continuous sum of this</w:t>
+      </w:r>
+      <w:r>
+        <w:t xml:space="preserve"> metric </w:t>
+      </w:r>
+      <w:r>
+        <w:t xml:space="preserve">since the last adaptation </w:t>
+      </w:r>
+      <w:r>
+        <w:t xml:space="preserve">rises above a threshold </w:t>
+      </w:r>
+      <m:oMath>
+        <m:sSub>
+          <m:sSubPr>
+            <m:ctrlPr>
+              <w:rPr>
+                <w:rFonts w:ascii="Cambria Math" w:hAnsi="Cambria Math"/>
+                <w:i/>
+              </w:rPr>
+            </m:ctrlPr>
+          </m:sSubPr>
+          <m:e>
+            <m:r>
+              <w:rPr>
+                <w:rFonts w:ascii="Cambria Math" w:hAnsi="Cambria Math"/>
+              </w:rPr>
+              <m:t>m</m:t>
+            </m:r>
+          </m:e>
+          <m:sub>
+            <m:r>
+              <w:rPr>
+                <w:rFonts w:ascii="Cambria Math" w:hAnsi="Cambria Math"/>
+              </w:rPr>
+              <m:t>drift</m:t>
+            </m:r>
+          </m:sub>
+        </m:sSub>
+      </m:oMath>
+      <w:r>
+        <w:t xml:space="preserve">, it is decided that </w:t>
+      </w:r>
+      <w:r>
+        <w:t>an adaptation should be made.</w:t>
+      </w:r>
+    </w:p>
+    <w:p>
+      <w:r>
+        <w:lastRenderedPageBreak/>
+        <w:t>At this point, a new</w:t>
+      </w:r>
+      <w:r>
+        <w:t xml:space="preserve"> model is learned from a suitable</w:t>
+      </w:r>
+      <w:r>
+        <w:t xml:space="preserve"> number of most recent samples, and it is added to an ensemble of previously learned models. The final time varying model is a weighted some of the sub models in the ensemble. The weights can be set in a way </w:t>
+      </w:r>
+      <w:r>
+        <w:t xml:space="preserve">such </w:t>
+      </w:r>
+      <w:r>
+        <w:t xml:space="preserve">that older </w:t>
+      </w:r>
+      <w:r>
+        <w:t xml:space="preserve">sub </w:t>
+      </w:r>
+      <w:r>
+        <w:t>models have less relevance (a form of forgetting)</w:t>
+      </w:r>
+      <w:r>
+        <w:t>. They can also be set to reflect the similarity between the probability distributions of the current sample window, and the windows corresponding to each sub model</w:t>
+      </w:r>
+      <w:r>
+        <w:t>. In the latter case, the distributions relevant to each sub model also need to be stored.</w:t>
+      </w:r>
+    </w:p>
+    <w:p>
+      <w:r>
+        <w:t>Our drift detection and adaption techniques can act as a wrapper method independent of the machine learning model being employed.</w:t>
+      </w:r>
+      <w:r>
+        <w:t xml:space="preserve"> The drift detection technique can be made to detect different types of drift</w:t>
+      </w:r>
+      <w:r>
+        <w:t xml:space="preserve"> [B</w:t>
+      </w:r>
+      <w:r>
+        <w:t>]</w:t>
+      </w:r>
+      <w:r>
+        <w:t xml:space="preserve"> by choosing the relevant distribution for computing the difference metric.</w:t>
+      </w:r>
+      <w:r>
+        <w:t xml:space="preserve"> The methods </w:t>
+      </w:r>
+      <w:r>
+        <w:t>work well for both supervised</w:t>
+      </w:r>
+      <w:r>
+        <w:t xml:space="preserve"> learning models such as classifiers, or unsupervis</w:t>
+      </w:r>
+      <w:r>
+        <w:t>ed models such as hidden Markov</w:t>
+      </w:r>
+      <w:r>
+        <w:t xml:space="preserve"> models.</w:t>
+      </w:r>
+      <w:r>
+        <w:t xml:space="preserve"> </w:t>
+      </w:r>
+      <w:r>
+        <w:t>T</w:t>
+      </w:r>
+      <w:r>
+        <w:t>he adaptation</w:t>
+      </w:r>
+      <w:r>
+        <w:t xml:space="preserve"> technique</w:t>
+      </w:r>
+      <w:r>
+        <w:t xml:space="preserve"> does not cause catastrophic forgetting. The forgetting factor can in fact be controlled by setting appropriate weights on the sub models in the ensemble.</w:t>
+      </w:r>
+      <w:r>
+        <w:t xml:space="preserve"> e</w:t>
+      </w:r>
+      <w:r>
+        <w:t>xp</w:t>
+      </w:r>
+      <w:r>
+        <w:t>eriment</w:t>
+      </w:r>
+      <w:r>
+        <w:t xml:space="preserve"> results</w:t>
+      </w:r>
+      <w:r>
+        <w:t xml:space="preserve"> of evaluating the methods on artificial and real-life datasets show</w:t>
+      </w:r>
+      <w:r>
+        <w:t xml:space="preserve"> good performance</w:t>
+      </w:r>
+      <w:r>
+        <w:t xml:space="preserve"> in</w:t>
+      </w:r>
+      <w:r>
+        <w:t xml:space="preserve"> detecting drift </w:t>
+      </w:r>
+      <w:r>
+        <w:t>and adapting to it</w:t>
+      </w:r>
+      <w:r>
+        <w:t>.</w:t>
+      </w:r>
+    </w:p>
+    <w:p>
+      <w:r>
+        <w:t>The rest of this paper is organized as follows. Section 2 presents related work in detecting concept drift and adaptation methods</w:t>
+      </w:r>
+      <w:r>
+        <w:t>. In S</w:t>
+      </w:r>
+      <w:r>
+        <w:t xml:space="preserve">ection 3, the drift problem is formally defined, and solutions for drift detection and adaptation are described. In </w:t>
+      </w:r>
+      <w:r>
+        <w:t>S</w:t>
+      </w:r>
+      <w:r>
+        <w:t>ection 4, we</w:t>
+      </w:r>
+      <w:r>
+        <w:t xml:space="preserve"> presents the result of</w:t>
+      </w:r>
+      <w:r>
+        <w:t xml:space="preserve"> </w:t>
+      </w:r>
+      <w:r>
+        <w:lastRenderedPageBreak/>
+        <w:t>evaluat</w:t>
+      </w:r>
+      <w:r>
+        <w:t>ing</w:t>
+      </w:r>
+      <w:r>
+        <w:t xml:space="preserve"> the method on several artificial </w:t>
+      </w:r>
+      <w:r>
+        <w:t xml:space="preserve">and real-life datasets. </w:t>
+      </w:r>
+      <w:r>
+        <w:t>Conclusions</w:t>
+      </w:r>
+      <w:r>
+        <w:t xml:space="preserve"> and future directions</w:t>
+      </w:r>
+      <w:r>
+        <w:t xml:space="preserve"> are </w:t>
+      </w:r>
+      <w:r>
+        <w:t>given in S</w:t>
+      </w:r>
+      <w:r>
+        <w:t>ection 5.</w:t>
+      </w:r>
+    </w:p>
+    <w:p>
+      <w:pPr>
+        <w:pStyle w:val="Heading2"/>
+      </w:pPr>
+      <w:r>
+        <w:t>2. Related Work</w:t>
+      </w:r>
+    </w:p>
+    <w:p>
+      <w:pPr>
+        <w:pStyle w:val="Heading3"/>
+      </w:pPr>
+      <w:r>
+        <w:t xml:space="preserve">2.1 </w:t>
+      </w:r>
+      <w:r>
+        <w:t>Detection techniques</w:t>
+      </w:r>
+    </w:p>
+    <w:p>
+      <w:r>
+        <w:t>Several works in the literature have developed drift detection techniques. In [A], drift is measured by tracing the error rate at test time, where a rise in error is considered as a sign of drift. Two threshold levels, warning level and drift level, are predefined, and when error increases above the drift level, the detector triggers a drift action.</w:t>
+      </w:r>
+      <w:r>
+        <w:t xml:space="preserve"> This is method is computationally efficient, but needs the true labels at test time to compute the error rate.</w:t>
+      </w:r>
+    </w:p>
+    <w:p>
+      <w:r>
+        <w:t xml:space="preserve">A novel method introduced in [B], called concept drift maps, </w:t>
+      </w:r>
+      <w:r>
+        <w:t>computes a difference metric</w:t>
+      </w:r>
+      <w:r>
+        <w:t xml:space="preserve"> in real-time</w:t>
+      </w:r>
+      <w:r>
+        <w:t xml:space="preserve"> between probability distributions (</w:t>
+      </w:r>
+      <w:r>
+        <w:t>Total Variation Distance</w:t>
+      </w:r>
+      <w:r>
+        <w:t xml:space="preserve">) estimated from two sample windows before and after a time point. </w:t>
+      </w:r>
+      <w:r>
+        <w:t xml:space="preserve">This method allows the use of any probability distribution that represents </w:t>
+      </w:r>
+      <w:r>
+        <w:t>the dataset, including the distribution of any subset of attributes.</w:t>
+      </w:r>
+      <w:r>
+        <w:t xml:space="preserve"> Using a distance metric instead of test error rate means </w:t>
+      </w:r>
+      <w:r>
+        <w:t xml:space="preserve">it is well suited for cases where true labels </w:t>
+      </w:r>
+      <w:r>
+        <w:t>are</w:t>
+      </w:r>
+      <w:r>
+        <w:t xml:space="preserve"> not revealed at test time.</w:t>
+      </w:r>
+    </w:p>
+    <w:p>
+      <w:pPr>
+        <w:pStyle w:val="Heading3"/>
+      </w:pPr>
+      <w:r>
+        <w:t>2.2 Adaptation techniques</w:t>
+      </w:r>
+    </w:p>
+    <w:p>
+      <w:r>
+        <w:t>There is a large body of work that explores adaptation methods for concept drift. An excellent overview</w:t>
+      </w:r>
+      <w:r>
+        <w:t xml:space="preserve"> of</w:t>
+      </w:r>
+      <w:r>
+        <w:t xml:space="preserve"> these methods and their key design principles is given in [C].</w:t>
+      </w:r>
+      <w:r>
+        <w:t xml:space="preserve"> A common approach is to divide the historical data into blocks or windows that represent a context (a period where no drift has occurred) and use it to train a learner [</w:t>
+      </w:r>
+      <w:r>
+        <w:t>D</w:t>
+      </w:r>
+      <w:r>
+        <w:t>][</w:t>
+      </w:r>
+      <w:r>
+        <w:t>E</w:t>
+      </w:r>
+      <w:r>
+        <w:t xml:space="preserve">]. </w:t>
+      </w:r>
+      <w:r>
+        <w:lastRenderedPageBreak/>
+        <w:t>Alter</w:t>
+      </w:r>
+      <w:r>
+        <w:t xml:space="preserve">natively, </w:t>
+      </w:r>
+      <w:r>
+        <w:t>training sets can be formulated by instance weighing [G][H].</w:t>
+      </w:r>
+    </w:p>
+    <w:p>
+      <w:r>
+        <w:t>The adaptation method described in [A]</w:t>
+      </w:r>
+      <w:r>
+        <w:t xml:space="preserve"> retrains a new model on the most recent context when a drift is detected, and any previous model is discarded. This leads to catastrophic forgetting, which means that any previously learned knowledge is completely forgotten, and recurring patterns will have no benefit from it.</w:t>
+      </w:r>
+    </w:p>
+    <w:p>
+      <w:r>
+        <w:t>In order t</w:t>
+      </w:r>
+      <w:r>
+        <w:t>o retain previous knowledge, [E][F] use an ensemble of models</w:t>
+      </w:r>
+      <w:r>
+        <w:t>.</w:t>
+      </w:r>
+      <w:r>
+        <w:t xml:space="preserve"> </w:t>
+      </w:r>
+      <w:r>
+        <w:t>In [F], Sequentially arriving  samples are batched tog</w:t>
+      </w:r>
+      <w:r>
+        <w:t>ether by a fixed batch size, and weights of previous sub models in the ensemble are updated based on their performance on the batch. Then, the batch is sampled to extract the instances that were not classified accurately by previous sub models, and a new sub model is trained on them.</w:t>
+      </w:r>
+      <w:r>
+        <w:t xml:space="preserve"> This method does not detect drifts, but keeps updating the ensemble weights and adding new sub models as new batches arrive. This is computationally not efficient. Further</w:t>
+      </w:r>
+      <w:r>
+        <w:t>more</w:t>
+      </w:r>
+      <w:r>
+        <w:t>,</w:t>
+      </w:r>
+      <w:r>
+        <w:t xml:space="preserve"> this technique requires that true labels of new examples must be available.</w:t>
+      </w:r>
+    </w:p>
+    <w:p>
+      <w:r>
+        <w:t>Fields that are related to learning under concept drift are “domain adaptation” and “transfer learning”. In these areas, the topic of adapting a model trained on one domain or task to a different one is studied. The majority of this work considers one source domain and one or a few target domains. However, some researchers have extended the adaptation to the incremental setting [J][K][L]</w:t>
+      </w:r>
+      <w:r>
+        <w:t xml:space="preserve">. In [J], a method to adapt a base </w:t>
+      </w:r>
+      <w:r>
+        <w:t>classifier</w:t>
+      </w:r>
+      <w:r>
+        <w:t xml:space="preserve"> to a change in class probability is described. The authors also present an </w:t>
+      </w:r>
+      <w:r>
+        <w:lastRenderedPageBreak/>
+        <w:t>extension for the case of sequentially arriving examples. However, this method does not work for changes in distributions of attributes or class conditional attributes.</w:t>
+      </w:r>
+    </w:p>
+    <w:p>
+      <w:pPr>
+        <w:rPr>
+          <w:b/>
+          <w:color w:val="FF0000"/>
+        </w:rPr>
+      </w:pPr>
+      <w:r>
+        <w:rPr>
+          <w:b/>
+          <w:color w:val="FF0000"/>
+        </w:rPr>
+        <w:t>Our unique points</w:t>
+      </w:r>
+    </w:p>
+    <w:p>
+      <w:pPr>
+        <w:pStyle w:val="ListParagraph"/>
+        <w:numPr>
+          <w:ilvl w:val="0"/>
+          <w:numId w:val="7"/>
+        </w:numPr>
+      </w:pPr>
+      <w:r>
+        <w:t>Especially good for generative models (unsupervised), since we have change detection of P(X)</w:t>
+      </w:r>
+    </w:p>
+    <w:p>
+      <w:pPr>
+        <w:pStyle w:val="ListParagraph"/>
+        <w:numPr>
+          <w:ilvl w:val="1"/>
+          <w:numId w:val="7"/>
+        </w:numPr>
+      </w:pPr>
+      <w:r>
+        <w:t>Weight updates is made possible by using distance metric rather than classification error</w:t>
+      </w:r>
+    </w:p>
+    <w:p>
+      <w:pPr>
+        <w:pStyle w:val="ListParagraph"/>
+        <w:numPr>
+          <w:ilvl w:val="0"/>
+          <w:numId w:val="7"/>
+        </w:numPr>
+      </w:pPr>
+      <w:r>
+        <w:t>Unlike [F</w:t>
+      </w:r>
+      <w:r>
+        <w:t>], we have a drift detector</w:t>
+      </w:r>
+      <w:r>
+        <w:t xml:space="preserve"> and it can detect multiple types of drift</w:t>
+      </w:r>
+    </w:p>
+    <w:p>
+      <w:pPr>
+        <w:pStyle w:val="ListParagraph"/>
+        <w:numPr>
+          <w:ilvl w:val="0"/>
+          <w:numId w:val="7"/>
+        </w:numPr>
+      </w:pPr>
+      <w:r>
+        <w:t>First known use of concept drift maps</w:t>
+      </w:r>
+    </w:p>
+    <w:p>
+      <w:pPr>
+        <w:pStyle w:val="ListParagraph"/>
+        <w:numPr>
+          <w:ilvl w:val="0"/>
+          <w:numId w:val="7"/>
+        </w:numPr>
+      </w:pPr>
+      <w:r>
+        <w:t>Yields well to a practical implementation and optimizations</w:t>
+      </w:r>
+    </w:p>
+    <w:p>
+      <w:pPr>
+        <w:pStyle w:val="Heading2"/>
+      </w:pPr>
+      <w:r>
+        <w:t>3. Methodology</w:t>
+      </w:r>
+    </w:p>
+    <w:p>
+      <w:pPr>
+        <w:pStyle w:val="Heading3"/>
+      </w:pPr>
+      <w:r>
+        <w:t>3.1 Problem definition</w:t>
+      </w:r>
+    </w:p>
+    <w:p>
+      <w:pPr>
+        <w:rPr>
+          <w:rFonts w:eastAsiaTheme="minorEastAsia"/>
+        </w:rPr>
+      </w:pPr>
+      <w:r>
+        <w:t>Consider a stochastic process characterized by a joint distribution</w:t>
+      </w:r>
+      <w:r>
+        <w:t xml:space="preserve"> </w:t>
+      </w:r>
+      <m:oMath>
+        <m:r>
+          <w:rPr>
+            <w:rFonts w:ascii="Cambria Math" w:hAnsi="Cambria Math"/>
+          </w:rPr>
+          <m:t>P(</m:t>
         </m:r>
         <m:r>
+          <m:rPr>
+            <m:sty m:val="bi"/>
+          </m:rPr>
+          <w:rPr>
+            <w:rFonts w:ascii="Cambria Math" w:hAnsi="Cambria Math"/>
+          </w:rPr>
+          <m:t>X</m:t>
+        </m:r>
+        <m:r>
+          <m:rPr>
+            <m:sty m:val="bi"/>
+          </m:rPr>
           <w:rPr>
             <w:rFonts w:ascii="Cambria Math" w:hAnsi="Cambria Math"/>
           </w:rPr>
@@ -793,25 +1317,215 @@
         <w:rPr>
           <w:rFonts w:eastAsiaTheme="minorEastAsia"/>
         </w:rPr>
-        <w:t xml:space="preserve"> for the supervised case.</w:t>
-      </w:r>
+        <w:t xml:space="preserve"> </w:t>
+      </w:r>
+      <w:r>
+        <w:t xml:space="preserve">over the random variables </w:t>
+      </w:r>
+      <m:oMath>
+        <m:r>
+          <m:rPr>
+            <m:sty m:val="bi"/>
+          </m:rPr>
+          <w:rPr>
+            <w:rFonts w:ascii="Cambria Math" w:hAnsi="Cambria Math"/>
+          </w:rPr>
+          <m:t>X</m:t>
+        </m:r>
+        <m:r>
+          <w:rPr>
+            <w:rFonts w:ascii="Cambria Math" w:hAnsi="Cambria Math"/>
+          </w:rPr>
+          <m:t>={</m:t>
+        </m:r>
+        <m:sSub>
+          <m:sSubPr>
+            <m:ctrlPr>
+              <w:rPr>
+                <w:rFonts w:ascii="Cambria Math" w:hAnsi="Cambria Math"/>
+                <w:i/>
+              </w:rPr>
+            </m:ctrlPr>
+          </m:sSubPr>
+          <m:e>
+            <m:r>
+              <w:rPr>
+                <w:rFonts w:ascii="Cambria Math" w:hAnsi="Cambria Math"/>
+              </w:rPr>
+              <m:t>X</m:t>
+            </m:r>
+          </m:e>
+          <m:sub>
+            <m:r>
+              <w:rPr>
+                <w:rFonts w:ascii="Cambria Math" w:hAnsi="Cambria Math"/>
+              </w:rPr>
+              <m:t>1</m:t>
+            </m:r>
+          </m:sub>
+        </m:sSub>
+        <m:r>
+          <w:rPr>
+            <w:rFonts w:ascii="Cambria Math" w:hAnsi="Cambria Math"/>
+          </w:rPr>
+          <m:t xml:space="preserve">, …, </m:t>
+        </m:r>
+        <m:sSub>
+          <m:sSubPr>
+            <m:ctrlPr>
+              <w:rPr>
+                <w:rFonts w:ascii="Cambria Math" w:hAnsi="Cambria Math"/>
+                <w:i/>
+              </w:rPr>
+            </m:ctrlPr>
+          </m:sSubPr>
+          <m:e>
+            <m:r>
+              <w:rPr>
+                <w:rFonts w:ascii="Cambria Math" w:hAnsi="Cambria Math"/>
+              </w:rPr>
+              <m:t>X</m:t>
+            </m:r>
+          </m:e>
+          <m:sub>
+            <m:r>
+              <w:rPr>
+                <w:rFonts w:ascii="Cambria Math" w:hAnsi="Cambria Math"/>
+              </w:rPr>
+              <m:t>n</m:t>
+            </m:r>
+          </m:sub>
+        </m:sSub>
+        <m:r>
+          <w:rPr>
+            <w:rFonts w:ascii="Cambria Math" w:hAnsi="Cambria Math"/>
+          </w:rPr>
+          <m:t>}</m:t>
+        </m:r>
+      </m:oMath>
       <w:r>
         <w:rPr>
           <w:rFonts w:eastAsiaTheme="minorEastAsia"/>
         </w:rPr>
+        <w:t xml:space="preserve">. If our task is classification or regression, </w:t>
+      </w:r>
+      <w:r>
+        <w:rPr>
+          <w:rFonts w:eastAsiaTheme="minorEastAsia"/>
+        </w:rPr>
+        <w:t xml:space="preserve">a target variable </w:t>
+      </w:r>
+      <m:oMath>
+        <m:r>
+          <w:rPr>
+            <w:rFonts w:ascii="Cambria Math" w:hAnsi="Cambria Math"/>
+          </w:rPr>
+          <m:t>Y</m:t>
+        </m:r>
+      </m:oMath>
+      <w:r>
+        <w:rPr>
+          <w:rFonts w:eastAsiaTheme="minorEastAsia"/>
+        </w:rPr>
+        <w:t xml:space="preserve"> is also present, and the process is represented by the joint distribution</w:t>
+      </w:r>
+      <w:r>
+        <w:rPr>
+          <w:rFonts w:eastAsiaTheme="minorEastAsia"/>
+        </w:rPr>
         <w:t xml:space="preserve"> </w:t>
       </w:r>
-      <w:r>
-        <w:t>When the continuous sum of this</w:t>
-      </w:r>
-      <w:r>
-        <w:t xml:space="preserve"> metric </w:t>
-      </w:r>
-      <w:r>
-        <w:t xml:space="preserve">since the last adaptation </w:t>
-      </w:r>
-      <w:r>
-        <w:t xml:space="preserve">rises above a threshold </w:t>
+      <m:oMath>
+        <m:r>
+          <w:rPr>
+            <w:rFonts w:ascii="Cambria Math" w:eastAsiaTheme="minorEastAsia" w:hAnsi="Cambria Math"/>
+          </w:rPr>
+          <m:t>P(</m:t>
+        </m:r>
+        <m:r>
+          <m:rPr>
+            <m:sty m:val="bi"/>
+          </m:rPr>
+          <w:rPr>
+            <w:rFonts w:ascii="Cambria Math" w:eastAsiaTheme="minorEastAsia" w:hAnsi="Cambria Math"/>
+          </w:rPr>
+          <m:t>X</m:t>
+        </m:r>
+        <m:r>
+          <w:rPr>
+            <w:rFonts w:ascii="Cambria Math" w:eastAsiaTheme="minorEastAsia" w:hAnsi="Cambria Math"/>
+          </w:rPr>
+          <m:t>,Y</m:t>
+        </m:r>
+        <m:r>
+          <w:rPr>
+            <w:rFonts w:ascii="Cambria Math" w:eastAsiaTheme="minorEastAsia" w:hAnsi="Cambria Math"/>
+          </w:rPr>
+          <m:t>)</m:t>
+        </m:r>
+      </m:oMath>
+      <w:r>
+        <w:rPr>
+          <w:rFonts w:eastAsiaTheme="minorEastAsia"/>
+        </w:rPr>
+        <w:t xml:space="preserve"> over </w:t>
+      </w:r>
+      <m:oMath>
+        <m:r>
+          <w:rPr>
+            <w:rFonts w:ascii="Cambria Math" w:eastAsiaTheme="minorEastAsia" w:hAnsi="Cambria Math"/>
+          </w:rPr>
+          <m:t>{</m:t>
+        </m:r>
+        <m:r>
+          <m:rPr>
+            <m:sty m:val="bi"/>
+          </m:rPr>
+          <w:rPr>
+            <w:rFonts w:ascii="Cambria Math" w:eastAsiaTheme="minorEastAsia" w:hAnsi="Cambria Math"/>
+          </w:rPr>
+          <m:t>X</m:t>
+        </m:r>
+        <m:r>
+          <w:rPr>
+            <w:rFonts w:ascii="Cambria Math" w:eastAsiaTheme="minorEastAsia" w:hAnsi="Cambria Math"/>
+          </w:rPr>
+          <m:t>,Y}</m:t>
+        </m:r>
+      </m:oMath>
+      <w:r>
+        <w:rPr>
+          <w:rFonts w:eastAsiaTheme="minorEastAsia"/>
+        </w:rPr>
+        <w:t>.</w:t>
+      </w:r>
+      <w:r>
+        <w:rPr>
+          <w:rFonts w:eastAsiaTheme="minorEastAsia"/>
+        </w:rPr>
+        <w:t xml:space="preserve"> A sequence of samples generated by this process are observed.</w:t>
+      </w:r>
+    </w:p>
+    <w:p>
+      <w:r>
+        <w:rPr>
+          <w:rFonts w:eastAsiaTheme="minorEastAsia"/>
+        </w:rPr>
+        <w:t xml:space="preserve">We say a concept drift has occurred in the process between two time points </w:t>
+      </w:r>
+      <m:oMath>
+        <m:r>
+          <w:rPr>
+            <w:rFonts w:ascii="Cambria Math" w:eastAsiaTheme="minorEastAsia" w:hAnsi="Cambria Math"/>
+          </w:rPr>
+          <m:t>t, u</m:t>
+        </m:r>
+      </m:oMath>
+      <w:r>
+        <w:rPr>
+          <w:rFonts w:eastAsiaTheme="minorEastAsia"/>
+        </w:rPr>
+        <w:t xml:space="preserve"> when </w:t>
       </w:r>
       <m:oMath>
         <m:sSub>
@@ -828,7 +1542,7 @@
               <w:rPr>
                 <w:rFonts w:ascii="Cambria Math" w:hAnsi="Cambria Math"/>
               </w:rPr>
-              <m:t>m</m:t>
+              <m:t>P</m:t>
             </m:r>
           </m:e>
           <m:sub>
@@ -836,290 +1550,1551 @@
               <w:rPr>
                 <w:rFonts w:ascii="Cambria Math" w:hAnsi="Cambria Math"/>
               </w:rPr>
-              <m:t>drift</m:t>
+              <m:t>t</m:t>
+            </m:r>
+          </m:sub>
+        </m:sSub>
+        <m:d>
+          <m:dPr>
+            <m:ctrlPr>
+              <w:rPr>
+                <w:rFonts w:ascii="Cambria Math" w:hAnsi="Cambria Math"/>
+                <w:i/>
+              </w:rPr>
+            </m:ctrlPr>
+          </m:dPr>
+          <m:e>
+            <m:r>
+              <m:rPr>
+                <m:sty m:val="bi"/>
+              </m:rPr>
+              <w:rPr>
+                <w:rFonts w:ascii="Cambria Math" w:hAnsi="Cambria Math"/>
+              </w:rPr>
+              <m:t>X</m:t>
+            </m:r>
+            <m:r>
+              <w:rPr>
+                <w:rFonts w:ascii="Cambria Math" w:hAnsi="Cambria Math"/>
+              </w:rPr>
+              <m:t>,Y</m:t>
+            </m:r>
+            <m:ctrlPr>
+              <w:rPr>
+                <w:rFonts w:ascii="Cambria Math" w:hAnsi="Cambria Math"/>
+                <w:b/>
+                <w:i/>
+              </w:rPr>
+            </m:ctrlPr>
+          </m:e>
+        </m:d>
+        <m:r>
+          <m:rPr>
+            <m:sty m:val="bi"/>
+          </m:rPr>
+          <w:rPr>
+            <w:rFonts w:ascii="Cambria Math" w:hAnsi="Cambria Math"/>
+          </w:rPr>
+          <m:t xml:space="preserve">≠ </m:t>
+        </m:r>
+        <m:sSub>
+          <m:sSubPr>
+            <m:ctrlPr>
+              <w:rPr>
+                <w:rFonts w:ascii="Cambria Math" w:hAnsi="Cambria Math"/>
+                <w:i/>
+              </w:rPr>
+            </m:ctrlPr>
+          </m:sSubPr>
+          <m:e>
+            <m:r>
+              <w:rPr>
+                <w:rFonts w:ascii="Cambria Math" w:hAnsi="Cambria Math"/>
+              </w:rPr>
+              <m:t>P</m:t>
+            </m:r>
+          </m:e>
+          <m:sub>
+            <m:r>
+              <w:rPr>
+                <w:rFonts w:ascii="Cambria Math" w:hAnsi="Cambria Math"/>
+              </w:rPr>
+              <m:t>u</m:t>
+            </m:r>
+          </m:sub>
+        </m:sSub>
+        <m:d>
+          <m:dPr>
+            <m:ctrlPr>
+              <w:rPr>
+                <w:rFonts w:ascii="Cambria Math" w:hAnsi="Cambria Math"/>
+                <w:i/>
+              </w:rPr>
+            </m:ctrlPr>
+          </m:dPr>
+          <m:e>
+            <m:r>
+              <m:rPr>
+                <m:sty m:val="bi"/>
+              </m:rPr>
+              <w:rPr>
+                <w:rFonts w:ascii="Cambria Math" w:hAnsi="Cambria Math"/>
+              </w:rPr>
+              <m:t>X</m:t>
+            </m:r>
+            <m:r>
+              <w:rPr>
+                <w:rFonts w:ascii="Cambria Math" w:hAnsi="Cambria Math"/>
+              </w:rPr>
+              <m:t>,Y</m:t>
+            </m:r>
+            <m:ctrlPr>
+              <w:rPr>
+                <w:rFonts w:ascii="Cambria Math" w:hAnsi="Cambria Math"/>
+                <w:b/>
+                <w:i/>
+              </w:rPr>
+            </m:ctrlPr>
+          </m:e>
+        </m:d>
+      </m:oMath>
+      <w:r>
+        <w:rPr>
+          <w:rFonts w:eastAsiaTheme="minorEastAsia"/>
+        </w:rPr>
+        <w:t>. Since i</w:t>
+      </w:r>
+      <w:r>
+        <w:rPr>
+          <w:rFonts w:eastAsiaTheme="minorEastAsia"/>
+        </w:rPr>
+        <w:t>t is often not practical</w:t>
+      </w:r>
+      <w:r>
+        <w:rPr>
+          <w:rFonts w:eastAsiaTheme="minorEastAsia"/>
+        </w:rPr>
+        <w:t xml:space="preserve"> </w:t>
+      </w:r>
+      <w:r>
+        <w:rPr>
+          <w:rFonts w:eastAsiaTheme="minorEastAsia"/>
+        </w:rPr>
+        <w:t>to estimate the distribution in effect at a specific point in time</w:t>
+      </w:r>
+      <w:r>
+        <w:rPr>
+          <w:rFonts w:eastAsiaTheme="minorEastAsia"/>
+        </w:rPr>
+        <w:t xml:space="preserve">, we consider drift occurring between time intervals </w:t>
+      </w:r>
+      <m:oMath>
+        <m:r>
+          <w:rPr>
+            <w:rFonts w:ascii="Cambria Math" w:eastAsiaTheme="minorEastAsia" w:hAnsi="Cambria Math"/>
+          </w:rPr>
+          <m:t>[</m:t>
+        </m:r>
+        <m:sSub>
+          <m:sSubPr>
+            <m:ctrlPr>
+              <w:rPr>
+                <w:rFonts w:ascii="Cambria Math" w:eastAsiaTheme="minorEastAsia" w:hAnsi="Cambria Math"/>
+                <w:i/>
+              </w:rPr>
+            </m:ctrlPr>
+          </m:sSubPr>
+          <m:e>
+            <m:r>
+              <w:rPr>
+                <w:rFonts w:ascii="Cambria Math" w:eastAsiaTheme="minorEastAsia" w:hAnsi="Cambria Math"/>
+              </w:rPr>
+              <m:t>t</m:t>
+            </m:r>
+          </m:e>
+          <m:sub>
+            <m:r>
+              <w:rPr>
+                <w:rFonts w:ascii="Cambria Math" w:eastAsiaTheme="minorEastAsia" w:hAnsi="Cambria Math"/>
+              </w:rPr>
+              <m:t>1</m:t>
+            </m:r>
+          </m:sub>
+        </m:sSub>
+        <m:r>
+          <w:rPr>
+            <w:rFonts w:ascii="Cambria Math" w:eastAsiaTheme="minorEastAsia" w:hAnsi="Cambria Math"/>
+          </w:rPr>
+          <m:t xml:space="preserve">, </m:t>
+        </m:r>
+        <m:sSub>
+          <m:sSubPr>
+            <m:ctrlPr>
+              <w:rPr>
+                <w:rFonts w:ascii="Cambria Math" w:eastAsiaTheme="minorEastAsia" w:hAnsi="Cambria Math"/>
+                <w:i/>
+              </w:rPr>
+            </m:ctrlPr>
+          </m:sSubPr>
+          <m:e>
+            <m:r>
+              <w:rPr>
+                <w:rFonts w:ascii="Cambria Math" w:eastAsiaTheme="minorEastAsia" w:hAnsi="Cambria Math"/>
+              </w:rPr>
+              <m:t>t</m:t>
+            </m:r>
+          </m:e>
+          <m:sub>
+            <m:r>
+              <w:rPr>
+                <w:rFonts w:ascii="Cambria Math" w:eastAsiaTheme="minorEastAsia" w:hAnsi="Cambria Math"/>
+              </w:rPr>
+              <m:t>2</m:t>
+            </m:r>
+          </m:sub>
+        </m:sSub>
+        <m:r>
+          <w:rPr>
+            <w:rFonts w:ascii="Cambria Math" w:eastAsiaTheme="minorEastAsia" w:hAnsi="Cambria Math"/>
+          </w:rPr>
+          <m:t>]</m:t>
+        </m:r>
+      </m:oMath>
+      <w:r>
+        <w:rPr>
+          <w:rFonts w:eastAsiaTheme="minorEastAsia"/>
+        </w:rPr>
+        <w:t xml:space="preserve"> and </w:t>
+      </w:r>
+      <m:oMath>
+        <m:r>
+          <w:rPr>
+            <w:rFonts w:ascii="Cambria Math" w:eastAsiaTheme="minorEastAsia" w:hAnsi="Cambria Math"/>
+          </w:rPr>
+          <w:lastRenderedPageBreak/>
+          <m:t>[</m:t>
+        </m:r>
+        <m:sSub>
+          <m:sSubPr>
+            <m:ctrlPr>
+              <w:rPr>
+                <w:rFonts w:ascii="Cambria Math" w:eastAsiaTheme="minorEastAsia" w:hAnsi="Cambria Math"/>
+                <w:i/>
+              </w:rPr>
+            </m:ctrlPr>
+          </m:sSubPr>
+          <m:e>
+            <m:r>
+              <w:rPr>
+                <w:rFonts w:ascii="Cambria Math" w:eastAsiaTheme="minorEastAsia" w:hAnsi="Cambria Math"/>
+              </w:rPr>
+              <m:t>u</m:t>
+            </m:r>
+          </m:e>
+          <m:sub>
+            <m:r>
+              <w:rPr>
+                <w:rFonts w:ascii="Cambria Math" w:eastAsiaTheme="minorEastAsia" w:hAnsi="Cambria Math"/>
+              </w:rPr>
+              <m:t>1</m:t>
+            </m:r>
+          </m:sub>
+        </m:sSub>
+        <m:r>
+          <w:rPr>
+            <w:rFonts w:ascii="Cambria Math" w:eastAsiaTheme="minorEastAsia" w:hAnsi="Cambria Math"/>
+          </w:rPr>
+          <m:t xml:space="preserve">, </m:t>
+        </m:r>
+        <m:sSub>
+          <m:sSubPr>
+            <m:ctrlPr>
+              <w:rPr>
+                <w:rFonts w:ascii="Cambria Math" w:eastAsiaTheme="minorEastAsia" w:hAnsi="Cambria Math"/>
+                <w:i/>
+              </w:rPr>
+            </m:ctrlPr>
+          </m:sSubPr>
+          <m:e>
+            <m:r>
+              <w:rPr>
+                <w:rFonts w:ascii="Cambria Math" w:eastAsiaTheme="minorEastAsia" w:hAnsi="Cambria Math"/>
+              </w:rPr>
+              <m:t>u</m:t>
+            </m:r>
+          </m:e>
+          <m:sub>
+            <m:r>
+              <w:rPr>
+                <w:rFonts w:ascii="Cambria Math" w:eastAsiaTheme="minorEastAsia" w:hAnsi="Cambria Math"/>
+              </w:rPr>
+              <m:t>2</m:t>
+            </m:r>
+          </m:sub>
+        </m:sSub>
+        <m:r>
+          <w:rPr>
+            <w:rFonts w:ascii="Cambria Math" w:eastAsiaTheme="minorEastAsia" w:hAnsi="Cambria Math"/>
+          </w:rPr>
+          <m:t>]</m:t>
+        </m:r>
+      </m:oMath>
+      <w:r>
+        <w:rPr>
+          <w:rFonts w:eastAsiaTheme="minorEastAsia"/>
+        </w:rPr>
+        <w:t xml:space="preserve">, which is given by </w:t>
+      </w:r>
+      <m:oMath>
+        <m:sSub>
+          <m:sSubPr>
+            <m:ctrlPr>
+              <w:rPr>
+                <w:rFonts w:ascii="Cambria Math" w:hAnsi="Cambria Math"/>
+                <w:i/>
+              </w:rPr>
+            </m:ctrlPr>
+          </m:sSubPr>
+          <m:e>
+            <m:r>
+              <w:rPr>
+                <w:rFonts w:ascii="Cambria Math" w:hAnsi="Cambria Math"/>
+              </w:rPr>
+              <m:t>P</m:t>
+            </m:r>
+          </m:e>
+          <m:sub>
+            <m:r>
+              <w:rPr>
+                <w:rFonts w:ascii="Cambria Math" w:eastAsiaTheme="minorEastAsia" w:hAnsi="Cambria Math"/>
+              </w:rPr>
+              <m:t>[</m:t>
+            </m:r>
+            <m:sSub>
+              <m:sSubPr>
+                <m:ctrlPr>
+                  <w:rPr>
+                    <w:rFonts w:ascii="Cambria Math" w:eastAsiaTheme="minorEastAsia" w:hAnsi="Cambria Math"/>
+                    <w:i/>
+                  </w:rPr>
+                </m:ctrlPr>
+              </m:sSubPr>
+              <m:e>
+                <m:r>
+                  <w:rPr>
+                    <w:rFonts w:ascii="Cambria Math" w:eastAsiaTheme="minorEastAsia" w:hAnsi="Cambria Math"/>
+                  </w:rPr>
+                  <m:t>t</m:t>
+                </m:r>
+              </m:e>
+              <m:sub>
+                <m:r>
+                  <w:rPr>
+                    <w:rFonts w:ascii="Cambria Math" w:eastAsiaTheme="minorEastAsia" w:hAnsi="Cambria Math"/>
+                  </w:rPr>
+                  <m:t>1</m:t>
+                </m:r>
+              </m:sub>
+            </m:sSub>
+            <m:r>
+              <w:rPr>
+                <w:rFonts w:ascii="Cambria Math" w:eastAsiaTheme="minorEastAsia" w:hAnsi="Cambria Math"/>
+              </w:rPr>
+              <m:t xml:space="preserve">, </m:t>
+            </m:r>
+            <m:sSub>
+              <m:sSubPr>
+                <m:ctrlPr>
+                  <w:rPr>
+                    <w:rFonts w:ascii="Cambria Math" w:eastAsiaTheme="minorEastAsia" w:hAnsi="Cambria Math"/>
+                    <w:i/>
+                  </w:rPr>
+                </m:ctrlPr>
+              </m:sSubPr>
+              <m:e>
+                <m:r>
+                  <w:rPr>
+                    <w:rFonts w:ascii="Cambria Math" w:eastAsiaTheme="minorEastAsia" w:hAnsi="Cambria Math"/>
+                  </w:rPr>
+                  <m:t>t</m:t>
+                </m:r>
+              </m:e>
+              <m:sub>
+                <m:r>
+                  <w:rPr>
+                    <w:rFonts w:ascii="Cambria Math" w:eastAsiaTheme="minorEastAsia" w:hAnsi="Cambria Math"/>
+                  </w:rPr>
+                  <m:t>2</m:t>
+                </m:r>
+              </m:sub>
+            </m:sSub>
+            <m:r>
+              <w:rPr>
+                <w:rFonts w:ascii="Cambria Math" w:eastAsiaTheme="minorEastAsia" w:hAnsi="Cambria Math"/>
+              </w:rPr>
+              <m:t>]</m:t>
+            </m:r>
+          </m:sub>
+        </m:sSub>
+        <m:d>
+          <m:dPr>
+            <m:ctrlPr>
+              <w:rPr>
+                <w:rFonts w:ascii="Cambria Math" w:hAnsi="Cambria Math"/>
+                <w:i/>
+              </w:rPr>
+            </m:ctrlPr>
+          </m:dPr>
+          <m:e>
+            <m:r>
+              <m:rPr>
+                <m:sty m:val="bi"/>
+              </m:rPr>
+              <w:rPr>
+                <w:rFonts w:ascii="Cambria Math" w:hAnsi="Cambria Math"/>
+              </w:rPr>
+              <m:t>X</m:t>
+            </m:r>
+            <m:r>
+              <w:rPr>
+                <w:rFonts w:ascii="Cambria Math" w:hAnsi="Cambria Math"/>
+              </w:rPr>
+              <m:t>,Y</m:t>
+            </m:r>
+            <m:ctrlPr>
+              <w:rPr>
+                <w:rFonts w:ascii="Cambria Math" w:hAnsi="Cambria Math"/>
+                <w:b/>
+                <w:i/>
+              </w:rPr>
+            </m:ctrlPr>
+          </m:e>
+        </m:d>
+        <m:r>
+          <m:rPr>
+            <m:sty m:val="bi"/>
+          </m:rPr>
+          <w:rPr>
+            <w:rFonts w:ascii="Cambria Math" w:hAnsi="Cambria Math"/>
+          </w:rPr>
+          <m:t xml:space="preserve">≠ </m:t>
+        </m:r>
+        <m:sSub>
+          <m:sSubPr>
+            <m:ctrlPr>
+              <w:rPr>
+                <w:rFonts w:ascii="Cambria Math" w:hAnsi="Cambria Math"/>
+                <w:i/>
+              </w:rPr>
+            </m:ctrlPr>
+          </m:sSubPr>
+          <m:e>
+            <m:r>
+              <w:rPr>
+                <w:rFonts w:ascii="Cambria Math" w:hAnsi="Cambria Math"/>
+              </w:rPr>
+              <m:t>P</m:t>
+            </m:r>
+          </m:e>
+          <m:sub>
+            <m:r>
+              <w:rPr>
+                <w:rFonts w:ascii="Cambria Math" w:eastAsiaTheme="minorEastAsia" w:hAnsi="Cambria Math"/>
+              </w:rPr>
+              <m:t>[</m:t>
+            </m:r>
+            <m:sSub>
+              <m:sSubPr>
+                <m:ctrlPr>
+                  <w:rPr>
+                    <w:rFonts w:ascii="Cambria Math" w:eastAsiaTheme="minorEastAsia" w:hAnsi="Cambria Math"/>
+                    <w:i/>
+                  </w:rPr>
+                </m:ctrlPr>
+              </m:sSubPr>
+              <m:e>
+                <m:r>
+                  <w:rPr>
+                    <w:rFonts w:ascii="Cambria Math" w:eastAsiaTheme="minorEastAsia" w:hAnsi="Cambria Math"/>
+                  </w:rPr>
+                  <m:t>u</m:t>
+                </m:r>
+              </m:e>
+              <m:sub>
+                <m:r>
+                  <w:rPr>
+                    <w:rFonts w:ascii="Cambria Math" w:eastAsiaTheme="minorEastAsia" w:hAnsi="Cambria Math"/>
+                  </w:rPr>
+                  <m:t>1</m:t>
+                </m:r>
+              </m:sub>
+            </m:sSub>
+            <m:r>
+              <w:rPr>
+                <w:rFonts w:ascii="Cambria Math" w:eastAsiaTheme="minorEastAsia" w:hAnsi="Cambria Math"/>
+              </w:rPr>
+              <m:t xml:space="preserve">, </m:t>
+            </m:r>
+            <m:sSub>
+              <m:sSubPr>
+                <m:ctrlPr>
+                  <w:rPr>
+                    <w:rFonts w:ascii="Cambria Math" w:eastAsiaTheme="minorEastAsia" w:hAnsi="Cambria Math"/>
+                    <w:i/>
+                  </w:rPr>
+                </m:ctrlPr>
+              </m:sSubPr>
+              <m:e>
+                <m:r>
+                  <w:rPr>
+                    <w:rFonts w:ascii="Cambria Math" w:eastAsiaTheme="minorEastAsia" w:hAnsi="Cambria Math"/>
+                  </w:rPr>
+                  <m:t>u</m:t>
+                </m:r>
+              </m:e>
+              <m:sub>
+                <m:r>
+                  <w:rPr>
+                    <w:rFonts w:ascii="Cambria Math" w:eastAsiaTheme="minorEastAsia" w:hAnsi="Cambria Math"/>
+                  </w:rPr>
+                  <m:t>2</m:t>
+                </m:r>
+              </m:sub>
+            </m:sSub>
+            <m:r>
+              <w:rPr>
+                <w:rFonts w:ascii="Cambria Math" w:eastAsiaTheme="minorEastAsia" w:hAnsi="Cambria Math"/>
+              </w:rPr>
+              <m:t>]</m:t>
+            </m:r>
+          </m:sub>
+        </m:sSub>
+        <m:d>
+          <m:dPr>
+            <m:ctrlPr>
+              <w:rPr>
+                <w:rFonts w:ascii="Cambria Math" w:hAnsi="Cambria Math"/>
+                <w:i/>
+              </w:rPr>
+            </m:ctrlPr>
+          </m:dPr>
+          <m:e>
+            <m:r>
+              <m:rPr>
+                <m:sty m:val="bi"/>
+              </m:rPr>
+              <w:rPr>
+                <w:rFonts w:ascii="Cambria Math" w:hAnsi="Cambria Math"/>
+              </w:rPr>
+              <m:t>X</m:t>
+            </m:r>
+            <m:r>
+              <w:rPr>
+                <w:rFonts w:ascii="Cambria Math" w:hAnsi="Cambria Math"/>
+              </w:rPr>
+              <m:t>,Y</m:t>
+            </m:r>
+            <m:ctrlPr>
+              <w:rPr>
+                <w:rFonts w:ascii="Cambria Math" w:hAnsi="Cambria Math"/>
+                <w:b/>
+                <w:i/>
+              </w:rPr>
+            </m:ctrlPr>
+          </m:e>
+        </m:d>
+      </m:oMath>
+      <w:r>
+        <w:rPr>
+          <w:rFonts w:eastAsiaTheme="minorEastAsia"/>
+        </w:rPr>
+        <w:t>.</w:t>
+      </w:r>
+    </w:p>
+    <w:p>
+      <w:r>
+        <w:t>The drift detection problem is to quantify the above change in probability distributions with time, and identify when significant drift has occurred. The adaptation problem is to make necessary changes to</w:t>
+      </w:r>
+      <w:r>
+        <w:t xml:space="preserve"> a learned model so that it can be applied on the process with minimal error.</w:t>
+      </w:r>
+    </w:p>
+    <w:p>
+      <w:pPr>
+        <w:pStyle w:val="Heading3"/>
+      </w:pPr>
+      <w:r>
+        <w:t>3.2 Detection technique</w:t>
+      </w:r>
+    </w:p>
+    <w:p>
+      <w:pPr>
+        <w:rPr>
+          <w:rFonts w:eastAsiaTheme="minorEastAsia"/>
+        </w:rPr>
+      </w:pPr>
+      <w:r>
+        <w:t>For drift detection, we combine and improve on the key ideas presented in [A] and [B].</w:t>
+      </w:r>
+      <w:r>
+        <w:t xml:space="preserve"> To quantify drift, we</w:t>
+      </w:r>
+      <w:r>
+        <w:t xml:space="preserve"> continuously</w:t>
+      </w:r>
+      <w:r>
+        <w:t xml:space="preserve"> compute a difference metric</w:t>
+      </w:r>
+      <w:r>
+        <w:t xml:space="preserve"> </w:t>
+      </w:r>
+      <m:oMath>
+        <m:sSub>
+          <m:sSubPr>
+            <m:ctrlPr>
+              <w:rPr>
+                <w:rFonts w:ascii="Cambria Math" w:hAnsi="Cambria Math"/>
+                <w:i/>
+              </w:rPr>
+            </m:ctrlPr>
+          </m:sSubPr>
+          <m:e>
+            <m:r>
+              <w:rPr>
+                <w:rFonts w:ascii="Cambria Math" w:hAnsi="Cambria Math"/>
+              </w:rPr>
+              <m:t>d</m:t>
+            </m:r>
+          </m:e>
+          <m:sub>
+            <m:r>
+              <w:rPr>
+                <w:rFonts w:ascii="Cambria Math" w:hAnsi="Cambria Math"/>
+              </w:rPr>
+              <m:t>t</m:t>
             </m:r>
           </m:sub>
         </m:sSub>
       </m:oMath>
       <w:r>
-        <w:t xml:space="preserve">, it is decided that </w:t>
-      </w:r>
-      <w:r>
-        <w:t>an adaptation should be made.</w:t>
-      </w:r>
-    </w:p>
-    <w:p>
+        <w:t xml:space="preserve"> between the probability distributions </w:t>
+      </w:r>
+      <m:oMath>
+        <m:sSub>
+          <m:sSubPr>
+            <m:ctrlPr>
+              <w:rPr>
+                <w:rFonts w:ascii="Cambria Math" w:hAnsi="Cambria Math"/>
+                <w:i/>
+              </w:rPr>
+            </m:ctrlPr>
+          </m:sSubPr>
+          <m:e>
+            <m:r>
+              <w:rPr>
+                <w:rFonts w:ascii="Cambria Math" w:hAnsi="Cambria Math"/>
+              </w:rPr>
+              <m:t>P</m:t>
+            </m:r>
+          </m:e>
+          <m:sub>
+            <m:r>
+              <w:rPr>
+                <w:rFonts w:ascii="Cambria Math" w:eastAsiaTheme="minorEastAsia" w:hAnsi="Cambria Math"/>
+              </w:rPr>
+              <m:t>[</m:t>
+            </m:r>
+            <m:sSub>
+              <m:sSubPr>
+                <m:ctrlPr>
+                  <w:rPr>
+                    <w:rFonts w:ascii="Cambria Math" w:eastAsiaTheme="minorEastAsia" w:hAnsi="Cambria Math"/>
+                    <w:i/>
+                  </w:rPr>
+                </m:ctrlPr>
+              </m:sSubPr>
+              <m:e>
+                <m:r>
+                  <w:rPr>
+                    <w:rFonts w:ascii="Cambria Math" w:eastAsiaTheme="minorEastAsia" w:hAnsi="Cambria Math"/>
+                  </w:rPr>
+                  <m:t>t</m:t>
+                </m:r>
+              </m:e>
+              <m:sub>
+                <m:r>
+                  <w:rPr>
+                    <w:rFonts w:ascii="Cambria Math" w:eastAsiaTheme="minorEastAsia" w:hAnsi="Cambria Math"/>
+                  </w:rPr>
+                  <m:t>1</m:t>
+                </m:r>
+              </m:sub>
+            </m:sSub>
+            <m:r>
+              <w:rPr>
+                <w:rFonts w:ascii="Cambria Math" w:eastAsiaTheme="minorEastAsia" w:hAnsi="Cambria Math"/>
+              </w:rPr>
+              <m:t xml:space="preserve">, </m:t>
+            </m:r>
+            <m:sSub>
+              <m:sSubPr>
+                <m:ctrlPr>
+                  <w:rPr>
+                    <w:rFonts w:ascii="Cambria Math" w:eastAsiaTheme="minorEastAsia" w:hAnsi="Cambria Math"/>
+                    <w:i/>
+                  </w:rPr>
+                </m:ctrlPr>
+              </m:sSubPr>
+              <m:e>
+                <m:r>
+                  <w:rPr>
+                    <w:rFonts w:ascii="Cambria Math" w:eastAsiaTheme="minorEastAsia" w:hAnsi="Cambria Math"/>
+                  </w:rPr>
+                  <m:t>t</m:t>
+                </m:r>
+              </m:e>
+              <m:sub>
+                <m:r>
+                  <w:rPr>
+                    <w:rFonts w:ascii="Cambria Math" w:eastAsiaTheme="minorEastAsia" w:hAnsi="Cambria Math"/>
+                  </w:rPr>
+                  <m:t>2</m:t>
+                </m:r>
+              </m:sub>
+            </m:sSub>
+            <m:r>
+              <w:rPr>
+                <w:rFonts w:ascii="Cambria Math" w:eastAsiaTheme="minorEastAsia" w:hAnsi="Cambria Math"/>
+              </w:rPr>
+              <m:t>]</m:t>
+            </m:r>
+          </m:sub>
+        </m:sSub>
+        <m:d>
+          <m:dPr>
+            <m:ctrlPr>
+              <w:rPr>
+                <w:rFonts w:ascii="Cambria Math" w:hAnsi="Cambria Math"/>
+                <w:i/>
+              </w:rPr>
+            </m:ctrlPr>
+          </m:dPr>
+          <m:e>
+            <m:r>
+              <m:rPr>
+                <m:sty m:val="bi"/>
+              </m:rPr>
+              <w:rPr>
+                <w:rFonts w:ascii="Cambria Math" w:hAnsi="Cambria Math"/>
+              </w:rPr>
+              <m:t>Z</m:t>
+            </m:r>
+            <m:ctrlPr>
+              <w:rPr>
+                <w:rFonts w:ascii="Cambria Math" w:hAnsi="Cambria Math"/>
+                <w:b/>
+                <w:i/>
+              </w:rPr>
+            </m:ctrlPr>
+          </m:e>
+        </m:d>
+      </m:oMath>
+      <w:r>
+        <w:rPr>
+          <w:rFonts w:eastAsiaTheme="minorEastAsia"/>
+        </w:rPr>
+        <w:t xml:space="preserve"> and </w:t>
+      </w:r>
+      <m:oMath>
+        <m:sSub>
+          <m:sSubPr>
+            <m:ctrlPr>
+              <w:rPr>
+                <w:rFonts w:ascii="Cambria Math" w:hAnsi="Cambria Math"/>
+                <w:i/>
+              </w:rPr>
+            </m:ctrlPr>
+          </m:sSubPr>
+          <m:e>
+            <m:r>
+              <w:rPr>
+                <w:rFonts w:ascii="Cambria Math" w:hAnsi="Cambria Math"/>
+              </w:rPr>
+              <m:t>P</m:t>
+            </m:r>
+          </m:e>
+          <m:sub>
+            <m:r>
+              <w:rPr>
+                <w:rFonts w:ascii="Cambria Math" w:eastAsiaTheme="minorEastAsia" w:hAnsi="Cambria Math"/>
+              </w:rPr>
+              <m:t>[</m:t>
+            </m:r>
+            <m:sSub>
+              <m:sSubPr>
+                <m:ctrlPr>
+                  <w:rPr>
+                    <w:rFonts w:ascii="Cambria Math" w:eastAsiaTheme="minorEastAsia" w:hAnsi="Cambria Math"/>
+                    <w:i/>
+                  </w:rPr>
+                </m:ctrlPr>
+              </m:sSubPr>
+              <m:e>
+                <m:r>
+                  <w:rPr>
+                    <w:rFonts w:ascii="Cambria Math" w:eastAsiaTheme="minorEastAsia" w:hAnsi="Cambria Math"/>
+                  </w:rPr>
+                  <m:t>u</m:t>
+                </m:r>
+              </m:e>
+              <m:sub>
+                <m:r>
+                  <w:rPr>
+                    <w:rFonts w:ascii="Cambria Math" w:eastAsiaTheme="minorEastAsia" w:hAnsi="Cambria Math"/>
+                  </w:rPr>
+                  <m:t>1</m:t>
+                </m:r>
+              </m:sub>
+            </m:sSub>
+            <m:r>
+              <w:rPr>
+                <w:rFonts w:ascii="Cambria Math" w:eastAsiaTheme="minorEastAsia" w:hAnsi="Cambria Math"/>
+              </w:rPr>
+              <m:t xml:space="preserve">, </m:t>
+            </m:r>
+            <m:sSub>
+              <m:sSubPr>
+                <m:ctrlPr>
+                  <w:rPr>
+                    <w:rFonts w:ascii="Cambria Math" w:eastAsiaTheme="minorEastAsia" w:hAnsi="Cambria Math"/>
+                    <w:i/>
+                  </w:rPr>
+                </m:ctrlPr>
+              </m:sSubPr>
+              <m:e>
+                <m:r>
+                  <w:rPr>
+                    <w:rFonts w:ascii="Cambria Math" w:eastAsiaTheme="minorEastAsia" w:hAnsi="Cambria Math"/>
+                  </w:rPr>
+                  <m:t>u</m:t>
+                </m:r>
+              </m:e>
+              <m:sub>
+                <m:r>
+                  <w:rPr>
+                    <w:rFonts w:ascii="Cambria Math" w:eastAsiaTheme="minorEastAsia" w:hAnsi="Cambria Math"/>
+                  </w:rPr>
+                  <m:t>2</m:t>
+                </m:r>
+              </m:sub>
+            </m:sSub>
+            <m:r>
+              <w:rPr>
+                <w:rFonts w:ascii="Cambria Math" w:eastAsiaTheme="minorEastAsia" w:hAnsi="Cambria Math"/>
+              </w:rPr>
+              <m:t>]</m:t>
+            </m:r>
+          </m:sub>
+        </m:sSub>
+        <m:d>
+          <m:dPr>
+            <m:ctrlPr>
+              <w:rPr>
+                <w:rFonts w:ascii="Cambria Math" w:hAnsi="Cambria Math"/>
+                <w:i/>
+              </w:rPr>
+            </m:ctrlPr>
+          </m:dPr>
+          <m:e>
+            <m:r>
+              <m:rPr>
+                <m:sty m:val="bi"/>
+              </m:rPr>
+              <w:rPr>
+                <w:rFonts w:ascii="Cambria Math" w:hAnsi="Cambria Math"/>
+              </w:rPr>
+              <m:t>Z</m:t>
+            </m:r>
+            <m:ctrlPr>
+              <w:rPr>
+                <w:rFonts w:ascii="Cambria Math" w:hAnsi="Cambria Math"/>
+                <w:b/>
+                <w:i/>
+              </w:rPr>
+            </m:ctrlPr>
+          </m:e>
+        </m:d>
+      </m:oMath>
+      <w:r>
+        <w:rPr>
+          <w:rFonts w:eastAsiaTheme="minorEastAsia"/>
+        </w:rPr>
+        <w:t>.</w:t>
+      </w:r>
+      <w:r>
+        <w:rPr>
+          <w:rFonts w:eastAsiaTheme="minorEastAsia"/>
+        </w:rPr>
+        <w:t xml:space="preserve"> </w:t>
+      </w:r>
+      <m:oMath>
+        <m:r>
+          <m:rPr>
+            <m:sty m:val="bi"/>
+          </m:rPr>
+          <w:rPr>
+            <w:rFonts w:ascii="Cambria Math" w:hAnsi="Cambria Math"/>
+          </w:rPr>
+          <m:t>Z</m:t>
+        </m:r>
+      </m:oMath>
+      <w:r>
+        <w:rPr>
+          <w:rFonts w:eastAsiaTheme="minorEastAsia"/>
+        </w:rPr>
+        <w:t xml:space="preserve"> </w:t>
+      </w:r>
+      <w:r>
+        <w:rPr>
+          <w:rFonts w:eastAsiaTheme="minorEastAsia"/>
+        </w:rPr>
+        <w:t>can be any</w:t>
+      </w:r>
+      <w:r>
+        <w:rPr>
+          <w:rFonts w:eastAsiaTheme="minorEastAsia"/>
+        </w:rPr>
+        <w:t xml:space="preserve"> set of</w:t>
+      </w:r>
+      <w:r>
+        <w:rPr>
+          <w:rFonts w:eastAsiaTheme="minorEastAsia"/>
+        </w:rPr>
+        <w:t xml:space="preserve"> variable</w:t>
+      </w:r>
+      <w:r>
+        <w:rPr>
+          <w:rFonts w:eastAsiaTheme="minorEastAsia"/>
+        </w:rPr>
+        <w:t>s</w:t>
+      </w:r>
+      <w:r>
+        <w:rPr>
+          <w:rFonts w:eastAsiaTheme="minorEastAsia"/>
+        </w:rPr>
+        <w:t xml:space="preserve"> that captures the drift in the process, such as </w:t>
+      </w:r>
+      <m:oMath>
+        <m:r>
+          <m:rPr>
+            <m:sty m:val="bi"/>
+          </m:rPr>
+          <w:rPr>
+            <w:rFonts w:ascii="Cambria Math" w:hAnsi="Cambria Math"/>
+          </w:rPr>
+          <m:t>Z</m:t>
+        </m:r>
+        <m:r>
+          <w:rPr>
+            <w:rFonts w:ascii="Cambria Math" w:hAnsi="Cambria Math"/>
+          </w:rPr>
+          <m:t>=X</m:t>
+        </m:r>
+      </m:oMath>
+      <w:r>
+        <w:rPr>
+          <w:rFonts w:eastAsiaTheme="minorEastAsia"/>
+        </w:rPr>
+        <w:t xml:space="preserve"> or </w:t>
+      </w:r>
+      <m:oMath>
+        <m:r>
+          <m:rPr>
+            <m:sty m:val="bi"/>
+          </m:rPr>
+          <w:rPr>
+            <w:rFonts w:ascii="Cambria Math" w:hAnsi="Cambria Math"/>
+          </w:rPr>
+          <m:t>Z</m:t>
+        </m:r>
+        <m:r>
+          <w:rPr>
+            <w:rFonts w:ascii="Cambria Math" w:hAnsi="Cambria Math"/>
+          </w:rPr>
+          <m:t>=</m:t>
+        </m:r>
+        <m:r>
+          <w:rPr>
+            <w:rFonts w:ascii="Cambria Math" w:hAnsi="Cambria Math"/>
+          </w:rPr>
+          <m:t>{</m:t>
+        </m:r>
+        <m:r>
+          <m:rPr>
+            <m:sty m:val="bi"/>
+          </m:rPr>
+          <w:rPr>
+            <w:rFonts w:ascii="Cambria Math" w:hAnsi="Cambria Math"/>
+          </w:rPr>
+          <m:t>X</m:t>
+        </m:r>
+        <m:r>
+          <w:rPr>
+            <w:rFonts w:ascii="Cambria Math" w:hAnsi="Cambria Math"/>
+          </w:rPr>
+          <m:t>,Y}</m:t>
+        </m:r>
+      </m:oMath>
+      <w:r>
+        <w:rPr>
+          <w:rFonts w:eastAsiaTheme="minorEastAsia"/>
+        </w:rPr>
+        <w:t xml:space="preserve"> or </w:t>
+      </w:r>
+      <m:oMath>
+        <m:r>
+          <m:rPr>
+            <m:sty m:val="bi"/>
+          </m:rPr>
+          <w:rPr>
+            <w:rFonts w:ascii="Cambria Math" w:hAnsi="Cambria Math"/>
+          </w:rPr>
+          <m:t>Z</m:t>
+        </m:r>
+        <m:r>
+          <w:rPr>
+            <w:rFonts w:ascii="Cambria Math" w:hAnsi="Cambria Math"/>
+          </w:rPr>
+          <m:t>=</m:t>
+        </m:r>
+        <m:d>
+          <m:dPr>
+            <m:begChr m:val="{"/>
+            <m:endChr m:val="|"/>
+            <m:ctrlPr>
+              <w:rPr>
+                <w:rFonts w:ascii="Cambria Math" w:hAnsi="Cambria Math"/>
+                <w:i/>
+              </w:rPr>
+            </m:ctrlPr>
+          </m:dPr>
+          <m:e>
+            <m:r>
+              <m:rPr>
+                <m:sty m:val="bi"/>
+              </m:rPr>
+              <w:rPr>
+                <w:rFonts w:ascii="Cambria Math" w:hAnsi="Cambria Math"/>
+              </w:rPr>
+              <m:t>X</m:t>
+            </m:r>
+          </m:e>
+        </m:d>
+        <m:r>
+          <w:rPr>
+            <w:rFonts w:ascii="Cambria Math" w:hAnsi="Cambria Math"/>
+          </w:rPr>
+          <m:t>Y}</m:t>
+        </m:r>
+      </m:oMath>
+      <w:r>
+        <w:rPr>
+          <w:rFonts w:eastAsiaTheme="minorEastAsia"/>
+        </w:rPr>
+        <w:t xml:space="preserve">. </w:t>
+      </w:r>
+      <w:r>
+        <w:rPr>
+          <w:rFonts w:eastAsiaTheme="minorEastAsia"/>
+        </w:rPr>
+        <w:t xml:space="preserve">In this work, we use the metric </w:t>
+      </w:r>
+      <w:r>
+        <w:rPr>
+          <w:rFonts w:eastAsiaTheme="minorEastAsia"/>
+          <w:color w:val="FF0000"/>
+        </w:rPr>
+        <w:t>Total Variation Distance [M]</w:t>
+      </w:r>
+      <w:r>
+        <w:rPr>
+          <w:rFonts w:eastAsiaTheme="minorEastAsia"/>
+          <w:color w:val="FF0000"/>
+        </w:rPr>
+        <w:t xml:space="preserve"> (or any other metric? Why)</w:t>
+      </w:r>
+      <w:r>
+        <w:rPr>
+          <w:rFonts w:eastAsiaTheme="minorEastAsia"/>
+        </w:rPr>
+        <w:t xml:space="preserve">. </w:t>
+      </w:r>
+    </w:p>
+    <w:p>
+      <w:pPr>
+        <w:rPr>
+          <w:rFonts w:eastAsiaTheme="minorEastAsia"/>
+        </w:rPr>
+      </w:pPr>
+      <m:oMathPara>
+        <m:oMath>
+          <m:sSub>
+            <m:sSubPr>
+              <m:ctrlPr>
+                <w:rPr>
+                  <w:rFonts w:ascii="Cambria Math" w:hAnsi="Cambria Math"/>
+                  <w:i/>
+                </w:rPr>
+              </m:ctrlPr>
+            </m:sSubPr>
+            <m:e>
+              <m:r>
+                <w:rPr>
+                  <w:rFonts w:ascii="Cambria Math" w:hAnsi="Cambria Math"/>
+                </w:rPr>
+                <m:t>d</m:t>
+              </m:r>
+            </m:e>
+            <m:sub>
+              <m:r>
+                <w:rPr>
+                  <w:rFonts w:ascii="Cambria Math" w:hAnsi="Cambria Math"/>
+                </w:rPr>
+                <m:t>t</m:t>
+              </m:r>
+            </m:sub>
+          </m:sSub>
+          <m:d>
+            <m:dPr>
+              <m:ctrlPr>
+                <w:rPr>
+                  <w:rFonts w:ascii="Cambria Math" w:hAnsi="Cambria Math"/>
+                  <w:i/>
+                </w:rPr>
+              </m:ctrlPr>
+            </m:dPr>
+            <m:e>
+              <m:r>
+                <w:rPr>
+                  <w:rFonts w:ascii="Cambria Math" w:hAnsi="Cambria Math"/>
+                </w:rPr>
+                <m:t>Z</m:t>
+              </m:r>
+            </m:e>
+          </m:d>
+          <m:r>
+            <w:rPr>
+              <w:rFonts w:ascii="Cambria Math" w:hAnsi="Cambria Math"/>
+            </w:rPr>
+            <m:t xml:space="preserve">= </m:t>
+          </m:r>
+          <m:f>
+            <m:fPr>
+              <m:ctrlPr>
+                <w:rPr>
+                  <w:rFonts w:ascii="Cambria Math" w:hAnsi="Cambria Math"/>
+                  <w:i/>
+                </w:rPr>
+              </m:ctrlPr>
+            </m:fPr>
+            <m:num>
+              <m:r>
+                <w:rPr>
+                  <w:rFonts w:ascii="Cambria Math" w:hAnsi="Cambria Math"/>
+                </w:rPr>
+                <m:t>1</m:t>
+              </m:r>
+            </m:num>
+            <m:den>
+              <m:r>
+                <w:rPr>
+                  <w:rFonts w:ascii="Cambria Math" w:hAnsi="Cambria Math"/>
+                </w:rPr>
+                <m:t>2</m:t>
+              </m:r>
+            </m:den>
+          </m:f>
+          <m:nary>
+            <m:naryPr>
+              <m:chr m:val="∑"/>
+              <m:limLoc m:val="undOvr"/>
+              <m:supHide m:val="1"/>
+              <m:ctrlPr>
+                <w:rPr>
+                  <w:rFonts w:ascii="Cambria Math" w:hAnsi="Cambria Math"/>
+                  <w:i/>
+                </w:rPr>
+              </m:ctrlPr>
+            </m:naryPr>
+            <m:sub>
+              <m:r>
+                <w:rPr>
+                  <w:rFonts w:ascii="Cambria Math" w:hAnsi="Cambria Math"/>
+                </w:rPr>
+                <m:t>z∈Z</m:t>
+              </m:r>
+            </m:sub>
+            <m:sup/>
+            <m:e>
+              <m:r>
+                <w:rPr>
+                  <w:rFonts w:ascii="Cambria Math" w:hAnsi="Cambria Math"/>
+                </w:rPr>
+                <m:t>|</m:t>
+              </m:r>
+              <m:sSub>
+                <m:sSubPr>
+                  <m:ctrlPr>
+                    <w:rPr>
+                      <w:rFonts w:ascii="Cambria Math" w:hAnsi="Cambria Math"/>
+                      <w:i/>
+                    </w:rPr>
+                  </m:ctrlPr>
+                </m:sSubPr>
+                <m:e>
+                  <m:r>
+                    <w:rPr>
+                      <w:rFonts w:ascii="Cambria Math" w:hAnsi="Cambria Math"/>
+                    </w:rPr>
+                    <m:t>P</m:t>
+                  </m:r>
+                </m:e>
+                <m:sub>
+                  <m:d>
+                    <m:dPr>
+                      <m:begChr m:val="["/>
+                      <m:endChr m:val="]"/>
+                      <m:ctrlPr>
+                        <w:rPr>
+                          <w:rFonts w:ascii="Cambria Math" w:eastAsiaTheme="minorEastAsia" w:hAnsi="Cambria Math"/>
+                          <w:i/>
+                        </w:rPr>
+                      </m:ctrlPr>
+                    </m:dPr>
+                    <m:e>
+                      <m:sSub>
+                        <m:sSubPr>
+                          <m:ctrlPr>
+                            <w:rPr>
+                              <w:rFonts w:ascii="Cambria Math" w:eastAsiaTheme="minorEastAsia" w:hAnsi="Cambria Math"/>
+                              <w:i/>
+                            </w:rPr>
+                          </m:ctrlPr>
+                        </m:sSubPr>
+                        <m:e>
+                          <m:r>
+                            <w:rPr>
+                              <w:rFonts w:ascii="Cambria Math" w:eastAsiaTheme="minorEastAsia" w:hAnsi="Cambria Math"/>
+                            </w:rPr>
+                            <m:t>t</m:t>
+                          </m:r>
+                        </m:e>
+                        <m:sub>
+                          <m:r>
+                            <w:rPr>
+                              <w:rFonts w:ascii="Cambria Math" w:eastAsiaTheme="minorEastAsia" w:hAnsi="Cambria Math"/>
+                            </w:rPr>
+                            <m:t>1</m:t>
+                          </m:r>
+                        </m:sub>
+                      </m:sSub>
+                      <m:r>
+                        <w:rPr>
+                          <w:rFonts w:ascii="Cambria Math" w:eastAsiaTheme="minorEastAsia" w:hAnsi="Cambria Math"/>
+                        </w:rPr>
+                        <m:t xml:space="preserve">, </m:t>
+                      </m:r>
+                      <m:sSub>
+                        <m:sSubPr>
+                          <m:ctrlPr>
+                            <w:rPr>
+                              <w:rFonts w:ascii="Cambria Math" w:eastAsiaTheme="minorEastAsia" w:hAnsi="Cambria Math"/>
+                              <w:i/>
+                            </w:rPr>
+                          </m:ctrlPr>
+                        </m:sSubPr>
+                        <m:e>
+                          <m:r>
+                            <w:rPr>
+                              <w:rFonts w:ascii="Cambria Math" w:eastAsiaTheme="minorEastAsia" w:hAnsi="Cambria Math"/>
+                            </w:rPr>
+                            <m:t>t</m:t>
+                          </m:r>
+                        </m:e>
+                        <m:sub>
+                          <m:r>
+                            <w:rPr>
+                              <w:rFonts w:ascii="Cambria Math" w:eastAsiaTheme="minorEastAsia" w:hAnsi="Cambria Math"/>
+                            </w:rPr>
+                            <m:t>2</m:t>
+                          </m:r>
+                        </m:sub>
+                      </m:sSub>
+                    </m:e>
+                  </m:d>
+                </m:sub>
+              </m:sSub>
+              <m:d>
+                <m:dPr>
+                  <m:ctrlPr>
+                    <w:rPr>
+                      <w:rFonts w:ascii="Cambria Math" w:hAnsi="Cambria Math"/>
+                      <w:i/>
+                    </w:rPr>
+                  </m:ctrlPr>
+                </m:dPr>
+                <m:e>
+                  <m:r>
+                    <m:rPr>
+                      <m:sty m:val="bi"/>
+                    </m:rPr>
+                    <w:rPr>
+                      <w:rFonts w:ascii="Cambria Math" w:hAnsi="Cambria Math"/>
+                    </w:rPr>
+                    <m:t>Z</m:t>
+                  </m:r>
+                  <m:ctrlPr>
+                    <w:rPr>
+                      <w:rFonts w:ascii="Cambria Math" w:hAnsi="Cambria Math"/>
+                      <w:b/>
+                      <w:i/>
+                    </w:rPr>
+                  </m:ctrlPr>
+                </m:e>
+              </m:d>
+              <m:r>
+                <w:rPr>
+                  <w:rFonts w:ascii="Cambria Math" w:hAnsi="Cambria Math"/>
+                </w:rPr>
+                <m:t xml:space="preserve">- </m:t>
+              </m:r>
+              <m:sSub>
+                <m:sSubPr>
+                  <m:ctrlPr>
+                    <w:rPr>
+                      <w:rFonts w:ascii="Cambria Math" w:hAnsi="Cambria Math"/>
+                      <w:i/>
+                    </w:rPr>
+                  </m:ctrlPr>
+                </m:sSubPr>
+                <m:e>
+                  <m:r>
+                    <w:rPr>
+                      <w:rFonts w:ascii="Cambria Math" w:hAnsi="Cambria Math"/>
+                    </w:rPr>
+                    <m:t>P</m:t>
+                  </m:r>
+                </m:e>
+                <m:sub>
+                  <m:r>
+                    <w:rPr>
+                      <w:rFonts w:ascii="Cambria Math" w:eastAsiaTheme="minorEastAsia" w:hAnsi="Cambria Math"/>
+                    </w:rPr>
+                    <m:t>[</m:t>
+                  </m:r>
+                  <m:sSub>
+                    <m:sSubPr>
+                      <m:ctrlPr>
+                        <w:rPr>
+                          <w:rFonts w:ascii="Cambria Math" w:eastAsiaTheme="minorEastAsia" w:hAnsi="Cambria Math"/>
+                          <w:i/>
+                        </w:rPr>
+                      </m:ctrlPr>
+                    </m:sSubPr>
+                    <m:e>
+                      <m:r>
+                        <w:rPr>
+                          <w:rFonts w:ascii="Cambria Math" w:eastAsiaTheme="minorEastAsia" w:hAnsi="Cambria Math"/>
+                        </w:rPr>
+                        <m:t>u</m:t>
+                      </m:r>
+                    </m:e>
+                    <m:sub>
+                      <m:r>
+                        <w:rPr>
+                          <w:rFonts w:ascii="Cambria Math" w:eastAsiaTheme="minorEastAsia" w:hAnsi="Cambria Math"/>
+                        </w:rPr>
+                        <m:t>1</m:t>
+                      </m:r>
+                    </m:sub>
+                  </m:sSub>
+                  <m:r>
+                    <w:rPr>
+                      <w:rFonts w:ascii="Cambria Math" w:eastAsiaTheme="minorEastAsia" w:hAnsi="Cambria Math"/>
+                    </w:rPr>
+                    <m:t xml:space="preserve">, </m:t>
+                  </m:r>
+                  <m:sSub>
+                    <m:sSubPr>
+                      <m:ctrlPr>
+                        <w:rPr>
+                          <w:rFonts w:ascii="Cambria Math" w:eastAsiaTheme="minorEastAsia" w:hAnsi="Cambria Math"/>
+                          <w:i/>
+                        </w:rPr>
+                      </m:ctrlPr>
+                    </m:sSubPr>
+                    <m:e>
+                      <m:r>
+                        <w:rPr>
+                          <w:rFonts w:ascii="Cambria Math" w:eastAsiaTheme="minorEastAsia" w:hAnsi="Cambria Math"/>
+                        </w:rPr>
+                        <m:t>u</m:t>
+                      </m:r>
+                    </m:e>
+                    <m:sub>
+                      <m:r>
+                        <w:rPr>
+                          <w:rFonts w:ascii="Cambria Math" w:eastAsiaTheme="minorEastAsia" w:hAnsi="Cambria Math"/>
+                        </w:rPr>
+                        <m:t>2</m:t>
+                      </m:r>
+                    </m:sub>
+                  </m:sSub>
+                  <m:r>
+                    <w:rPr>
+                      <w:rFonts w:ascii="Cambria Math" w:eastAsiaTheme="minorEastAsia" w:hAnsi="Cambria Math"/>
+                    </w:rPr>
+                    <m:t>]</m:t>
+                  </m:r>
+                </m:sub>
+              </m:sSub>
+              <m:d>
+                <m:dPr>
+                  <m:ctrlPr>
+                    <w:rPr>
+                      <w:rFonts w:ascii="Cambria Math" w:hAnsi="Cambria Math"/>
+                      <w:i/>
+                    </w:rPr>
+                  </m:ctrlPr>
+                </m:dPr>
+                <m:e>
+                  <m:r>
+                    <m:rPr>
+                      <m:sty m:val="bi"/>
+                    </m:rPr>
+                    <w:rPr>
+                      <w:rFonts w:ascii="Cambria Math" w:hAnsi="Cambria Math"/>
+                    </w:rPr>
+                    <m:t>Z</m:t>
+                  </m:r>
+                  <m:ctrlPr>
+                    <w:rPr>
+                      <w:rFonts w:ascii="Cambria Math" w:hAnsi="Cambria Math"/>
+                      <w:b/>
+                      <w:i/>
+                    </w:rPr>
+                  </m:ctrlPr>
+                </m:e>
+              </m:d>
+              <m:r>
+                <w:rPr>
+                  <w:rFonts w:ascii="Cambria Math" w:hAnsi="Cambria Math"/>
+                </w:rPr>
+                <m:t>|</m:t>
+              </m:r>
+            </m:e>
+          </m:nary>
+        </m:oMath>
+      </m:oMathPara>
+    </w:p>
+    <w:p>
+      <w:r>
+        <w:t xml:space="preserve">To compute the distance metric at time </w:t>
+      </w:r>
+      <m:oMath>
+        <m:r>
+          <w:rPr>
+            <w:rFonts w:ascii="Cambria Math" w:hAnsi="Cambria Math"/>
+          </w:rPr>
+          <m:t>t</m:t>
+        </m:r>
+      </m:oMath>
+      <w:r>
+        <w:rPr>
+          <w:rFonts w:eastAsiaTheme="minorEastAsia"/>
+        </w:rPr>
+        <w:t xml:space="preserve">, </w:t>
+      </w:r>
+      <w:r>
+        <w:rPr>
+          <w:rFonts w:eastAsiaTheme="minorEastAsia"/>
+        </w:rPr>
+        <w:t xml:space="preserve">we consider two time fixed size windows occurring before </w:t>
+      </w:r>
+      <m:oMath>
+        <m:r>
+          <w:rPr>
+            <w:rFonts w:ascii="Cambria Math" w:hAnsi="Cambria Math"/>
+          </w:rPr>
+          <m:t>t</m:t>
+        </m:r>
+      </m:oMath>
+      <w:r>
+        <w:rPr>
+          <w:rFonts w:eastAsiaTheme="minorEastAsia"/>
+        </w:rPr>
+        <w:t xml:space="preserve"> as shown in Figure 1.</w:t>
+      </w:r>
+      <w:bookmarkStart w:id="0" w:name="_GoBack"/>
+      <w:bookmarkEnd w:id="0"/>
+    </w:p>
+    <w:p>
+      <w:pPr>
+        <w:pStyle w:val="Heading3"/>
+      </w:pPr>
+      <w:r>
+        <w:t>3.3</w:t>
+      </w:r>
+      <w:r>
+        <w:t xml:space="preserve"> Adaptation technique</w:t>
+      </w:r>
+    </w:p>
+    <w:p>
+      <w:r>
+        <w:t>xxx</w:t>
+      </w:r>
+    </w:p>
+    <w:p>
+      <w:pPr>
+        <w:pStyle w:val="Heading2"/>
+      </w:pPr>
+      <w:r>
+        <w:t>4. Experimental E</w:t>
+      </w:r>
+      <w:r>
+        <w:t>valuation</w:t>
+      </w:r>
+    </w:p>
+    <w:p>
+      <w:r>
+        <w:t>xxx</w:t>
+      </w:r>
+    </w:p>
+    <w:p>
+      <w:pPr>
+        <w:pStyle w:val="Heading3"/>
+      </w:pPr>
+      <w:r>
+        <w:t>4.1 Simulation</w:t>
+      </w:r>
+      <w:r>
+        <w:t>s</w:t>
+      </w:r>
+      <w:r>
+        <w:t xml:space="preserve"> and results</w:t>
+      </w:r>
+    </w:p>
+    <w:p>
+      <w:r>
+        <w:t>xxx</w:t>
+      </w:r>
+    </w:p>
+    <w:p>
+      <w:pPr>
+        <w:pStyle w:val="Heading3"/>
+      </w:pPr>
       <w:r>
         <w:lastRenderedPageBreak/>
-        <w:t>At this point, a new</w:t>
-      </w:r>
-      <w:r>
-        <w:t xml:space="preserve"> model is learned from a suitable</w:t>
-      </w:r>
-      <w:r>
-        <w:t xml:space="preserve"> number of most recent samples, and it is added to an ensemble of previously learned models. The final time varying model is a weighted some of the sub models in the ensemble. The weights can be set in a way </w:t>
-      </w:r>
-      <w:r>
-        <w:t xml:space="preserve">such </w:t>
-      </w:r>
-      <w:r>
-        <w:t xml:space="preserve">that older </w:t>
-      </w:r>
-      <w:r>
-        <w:t xml:space="preserve">sub </w:t>
-      </w:r>
-      <w:r>
-        <w:t>models have less relevance (a form of forgetting)</w:t>
-      </w:r>
-      <w:r>
-        <w:t>. They can also be set to reflect the similarity between the probability distributions of the current sample window, and the windows corresponding to each sub model</w:t>
-      </w:r>
-      <w:r>
-        <w:t>. In the latter case, the distributions relevant to each sub model also need to be stored.</w:t>
-      </w:r>
-    </w:p>
-    <w:p>
-      <w:r>
-        <w:t>Our drift detection and adaption techniques can act as a wrapper method independent of the machine learning model being employed.</w:t>
-      </w:r>
-      <w:r>
-        <w:t xml:space="preserve"> The drift detection technique can be made to detect different types of drift</w:t>
-      </w:r>
-      <w:r>
-        <w:t xml:space="preserve"> [A]</w:t>
-      </w:r>
-      <w:r>
-        <w:t xml:space="preserve"> by choosing the relevant distribution for computing the difference metric.</w:t>
-      </w:r>
-      <w:r>
-        <w:t xml:space="preserve"> The methods </w:t>
-      </w:r>
-      <w:r>
-        <w:t>work well for both the supervised and the unsupervised cases, and the adaptation does not cause catastrophic forgetting. The forgetting factor can in fact be controlled by setting appropriate weights on the sub models in the ensemble.</w:t>
-      </w:r>
-      <w:r>
-        <w:t xml:space="preserve"> e</w:t>
-      </w:r>
-      <w:r>
-        <w:t>xp</w:t>
-      </w:r>
-      <w:r>
-        <w:t>eriment</w:t>
-      </w:r>
-      <w:r>
-        <w:t xml:space="preserve"> results</w:t>
-      </w:r>
-      <w:r>
-        <w:t xml:space="preserve"> of evaluating the methods on artificial and real-life datasets show</w:t>
-      </w:r>
-      <w:r>
-        <w:t xml:space="preserve"> good performance</w:t>
-      </w:r>
-      <w:r>
-        <w:t xml:space="preserve"> in</w:t>
-      </w:r>
-      <w:r>
-        <w:t xml:space="preserve"> detecting drift </w:t>
-      </w:r>
-      <w:r>
-        <w:t>and adapting to it</w:t>
-      </w:r>
-      <w:r>
-        <w:t>.</w:t>
-      </w:r>
-    </w:p>
-    <w:p>
-      <w:r>
-        <w:t>The</w:t>
-      </w:r>
-      <w:r>
-        <w:t xml:space="preserve"> rest of this</w:t>
-      </w:r>
-      <w:r>
-        <w:t xml:space="preserve"> paper is organized as follows. </w:t>
-      </w:r>
-      <w:r>
-        <w:t>S</w:t>
-      </w:r>
-      <w:r>
-        <w:t>ection</w:t>
-      </w:r>
-      <w:r>
-        <w:t xml:space="preserve"> 2</w:t>
-      </w:r>
-      <w:r>
-        <w:t xml:space="preserve"> presents related work in</w:t>
-      </w:r>
-      <w:r>
-        <w:t xml:space="preserve"> detecting concept drift and adaptation methods</w:t>
-      </w:r>
-      <w:r>
-        <w:t>. In S</w:t>
-      </w:r>
-      <w:r>
-        <w:t>ection 3</w:t>
-      </w:r>
-      <w:r>
-        <w:t>, the drift problem is formally defined, and solutions for drift detection and adaptation are described. In</w:t>
-      </w:r>
-      <w:r>
-        <w:t xml:space="preserve"> </w:t>
-      </w:r>
-      <w:r>
-        <w:t>S</w:t>
-      </w:r>
-      <w:r>
-        <w:t>ection 4</w:t>
-      </w:r>
-      <w:r>
-        <w:t>,</w:t>
-      </w:r>
-      <w:r>
-        <w:t xml:space="preserve"> we</w:t>
-      </w:r>
-      <w:r>
-        <w:t xml:space="preserve"> presents the result of</w:t>
-      </w:r>
-      <w:r>
-        <w:t xml:space="preserve"> evaluat</w:t>
-      </w:r>
-      <w:r>
-        <w:t>ing</w:t>
-      </w:r>
-      <w:r>
-        <w:t xml:space="preserve"> the method </w:t>
-      </w:r>
-      <w:r>
-        <w:t xml:space="preserve">on several artificial </w:t>
-      </w:r>
-      <w:r>
-        <w:lastRenderedPageBreak/>
-        <w:t xml:space="preserve">and real-life datasets. </w:t>
-      </w:r>
-      <w:r>
-        <w:t xml:space="preserve">Conclusions are </w:t>
-      </w:r>
-      <w:r>
-        <w:t>given in S</w:t>
-      </w:r>
-      <w:r>
-        <w:t>ection 5.</w:t>
-      </w:r>
-    </w:p>
-    <w:p>
-      <w:pPr>
-        <w:pStyle w:val="Heading2"/>
-      </w:pPr>
-      <w:r>
-        <w:t>2. Related Work</w:t>
-      </w:r>
-    </w:p>
-    <w:p>
-      <w:r>
-        <w:t>xxx</w:t>
-      </w:r>
-    </w:p>
-    <w:p>
-      <w:pPr>
-        <w:pStyle w:val="Heading2"/>
-      </w:pPr>
-      <w:r>
-        <w:t>3. Methodology</w:t>
-      </w:r>
-    </w:p>
-    <w:p>
-      <w:pPr>
-        <w:pStyle w:val="Heading3"/>
-      </w:pPr>
-      <w:r>
-        <w:t>3.1 Problem definition</w:t>
-      </w:r>
-    </w:p>
-    <w:p>
-      <w:r>
-        <w:t>X</w:t>
-      </w:r>
-      <w:r>
-        <w:t>xx</w:t>
-      </w:r>
-    </w:p>
-    <w:p>
-      <w:pPr>
-        <w:pStyle w:val="Heading3"/>
-      </w:pPr>
-      <w:r>
-        <w:t>3.</w:t>
-      </w:r>
-      <w:r>
-        <w:t>2</w:t>
-      </w:r>
-      <w:r>
-        <w:t xml:space="preserve"> </w:t>
-      </w:r>
-      <w:r>
-        <w:t>Detection</w:t>
-      </w:r>
-      <w:r>
-        <w:t xml:space="preserve"> technique</w:t>
-      </w:r>
-    </w:p>
-    <w:p/>
-    <w:p>
-      <w:pPr>
-        <w:pStyle w:val="Heading3"/>
-      </w:pPr>
-      <w:r>
-        <w:t>3.3</w:t>
-      </w:r>
-      <w:r>
-        <w:t xml:space="preserve"> Adaptation technique</w:t>
-      </w:r>
-    </w:p>
-    <w:p>
-      <w:r>
-        <w:t>xxx</w:t>
-      </w:r>
-    </w:p>
-    <w:p>
-      <w:pPr>
-        <w:pStyle w:val="Heading2"/>
-      </w:pPr>
-      <w:r>
-        <w:t>4. Experimental E</w:t>
-      </w:r>
-      <w:r>
-        <w:t>valuation</w:t>
-      </w:r>
-    </w:p>
-    <w:p>
-      <w:r>
-        <w:t>xxx</w:t>
-      </w:r>
-    </w:p>
-    <w:p>
-      <w:pPr>
-        <w:pStyle w:val="Heading3"/>
-      </w:pPr>
-      <w:r>
-        <w:t>4.1 Simulation</w:t>
-      </w:r>
-      <w:r>
-        <w:t>s</w:t>
-      </w:r>
-      <w:r>
-        <w:t xml:space="preserve"> and results</w:t>
-      </w:r>
-    </w:p>
-    <w:p>
-      <w:r>
-        <w:t>xxx</w:t>
-      </w:r>
-    </w:p>
-    <w:p>
-      <w:pPr>
-        <w:pStyle w:val="Heading3"/>
-      </w:pPr>
-      <w:r>
         <w:t>4.2 Adaptation on network traffic characteristics</w:t>
       </w:r>
       <w:r>
@@ -1148,6 +3123,9 @@
     <w:p/>
     <w:p>
       <w:r>
+        <w:t xml:space="preserve"> we</w:t>
+      </w:r>
+      <w:r>
         <w:br w:type="page"/>
       </w:r>
     </w:p>
@@ -1162,36 +3140,195 @@
     </w:p>
     <w:p>
       <w:r>
-        <w:t xml:space="preserve">[A] </w:t>
-      </w:r>
-      <w:r>
-        <w:t>Characterizing Concept Drift</w:t>
+        <w:t xml:space="preserve"> </w:t>
+      </w:r>
+      <w:r>
+        <w:t>[</w:t>
+      </w:r>
+      <w:r>
+        <w:t>A</w:t>
+      </w:r>
+      <w:r>
+        <w:t xml:space="preserve">] </w:t>
+      </w:r>
+      <w:r>
+        <w:t>Learning with Drift Detection</w:t>
+      </w:r>
+      <w:r>
+        <w:t xml:space="preserve"> – </w:t>
+      </w:r>
+      <w:r>
+        <w:t>J</w:t>
+      </w:r>
+      <w:r>
+        <w:t>.</w:t>
+      </w:r>
+      <w:r>
+        <w:t xml:space="preserve"> Gama</w:t>
+      </w:r>
+    </w:p>
+    <w:p>
+      <w:r>
+        <w:t>[B] Characterizing Concept Drift - Geoffrey I. Webb</w:t>
+      </w:r>
+    </w:p>
+    <w:p>
+      <w:r>
+        <w:t xml:space="preserve">[C] </w:t>
+      </w:r>
+      <w:r>
+        <w:t>Learning under Concept Drift: an Overview</w:t>
       </w:r>
       <w:r>
         <w:t xml:space="preserve"> - </w:t>
       </w:r>
-      <w:r>
-        <w:t>Geoffrey I. Webb</w:t>
-      </w:r>
-    </w:p>
-    <w:p>
-      <w:r>
-        <w:t xml:space="preserve">[B] </w:t>
-      </w:r>
-      <w:r>
-        <w:t>Learning with Drift Detection</w:t>
-      </w:r>
-      <w:r>
-        <w:t xml:space="preserve"> – </w:t>
-      </w:r>
-      <w:r>
-        <w:t>J</w:t>
-      </w:r>
-      <w:r>
-        <w:t>.</w:t>
-      </w:r>
-      <w:r>
-        <w:t xml:space="preserve"> Gama</w:t>
+      <w:proofErr w:type="spellStart"/>
+      <w:r>
+        <w:t>Indre</w:t>
+      </w:r>
+      <w:proofErr w:type="spellEnd"/>
+      <w:r>
+        <w:t xml:space="preserve"> </w:t>
+      </w:r>
+      <w:proofErr w:type="spellStart"/>
+      <w:r>
+        <w:t>Zliobaite</w:t>
+      </w:r>
+      <w:proofErr w:type="spellEnd"/>
+      <w:r>
+        <w:t>, 2010</w:t>
+      </w:r>
+    </w:p>
+    <w:p>
+      <w:r>
+        <w:t>[</w:t>
+      </w:r>
+      <w:r>
+        <w:t>D</w:t>
+      </w:r>
+      <w:r>
+        <w:t xml:space="preserve">] </w:t>
+      </w:r>
+      <w:r>
+        <w:t>N. Street and Y. Kim. A streaming ensemble algorithm (sea) for large-scale classification</w:t>
+      </w:r>
+    </w:p>
+    <w:p>
+      <w:r>
+        <w:t>[E</w:t>
+      </w:r>
+      <w:r>
+        <w:t xml:space="preserve">] </w:t>
+      </w:r>
+      <w:r>
+        <w:t>H. Wang, W. Fan, P. Yu, and J. Han. Mining concept-drifting data streams using ensemble classifiers</w:t>
+      </w:r>
+    </w:p>
+    <w:p>
+      <w:r>
+        <w:t xml:space="preserve">[F] </w:t>
+      </w:r>
+      <w:r>
+        <w:t>An Ensemble Classifier for Drifting Concepts</w:t>
+      </w:r>
+      <w:r>
+        <w:t xml:space="preserve"> - </w:t>
+      </w:r>
+      <w:r>
+        <w:t xml:space="preserve">Ralf </w:t>
+      </w:r>
+      <w:proofErr w:type="spellStart"/>
+      <w:r>
+        <w:t>Klinkenberg</w:t>
+      </w:r>
+      <w:proofErr w:type="spellEnd"/>
+    </w:p>
+    <w:p>
+      <w:r>
+        <w:t xml:space="preserve">[G] </w:t>
+      </w:r>
+      <w:r>
+        <w:t xml:space="preserve">I. </w:t>
+      </w:r>
+      <w:proofErr w:type="spellStart"/>
+      <w:r>
+        <w:t>Koychev</w:t>
+      </w:r>
+      <w:proofErr w:type="spellEnd"/>
+      <w:r>
+        <w:t>. Gradual forgetting for adaptation to concept drift</w:t>
+      </w:r>
+    </w:p>
+    <w:p>
+      <w:r>
+        <w:t xml:space="preserve">[H] </w:t>
+      </w:r>
+      <w:r>
+        <w:t>P. Zhang, X. Zhu, and Y. Shi. Categorizing and mining concept drifting data streams</w:t>
+      </w:r>
+    </w:p>
+    <w:p>
+      <w:r>
+        <w:t xml:space="preserve">[J] </w:t>
+      </w:r>
+      <w:r>
+        <w:t>Classifier Adaptation at Prediction Time</w:t>
+      </w:r>
+      <w:r>
+        <w:t xml:space="preserve"> - </w:t>
+      </w:r>
+      <w:proofErr w:type="spellStart"/>
+      <w:r>
+        <w:t>Christoph</w:t>
+      </w:r>
+      <w:proofErr w:type="spellEnd"/>
+      <w:r>
+        <w:t xml:space="preserve"> H. </w:t>
+      </w:r>
+      <w:proofErr w:type="spellStart"/>
+      <w:r>
+        <w:t>Lampert</w:t>
+      </w:r>
+      <w:proofErr w:type="spellEnd"/>
+    </w:p>
+    <w:p>
+      <w:r>
+        <w:t xml:space="preserve">[K] </w:t>
+      </w:r>
+      <w:r>
+        <w:t>Continuous Manifold Based Adaptation for Evolving Visual Domains</w:t>
+      </w:r>
+    </w:p>
+    <w:p>
+      <w:r>
+        <w:t xml:space="preserve">[L] E. </w:t>
+      </w:r>
+      <w:proofErr w:type="spellStart"/>
+      <w:r>
+        <w:t>Levinkov</w:t>
+      </w:r>
+      <w:proofErr w:type="spellEnd"/>
+      <w:r>
+        <w:t xml:space="preserve"> and M. Fritz. Sequential Bayesian model update under structured scene prior for semantic road scenes labeling</w:t>
+      </w:r>
+    </w:p>
+    <w:p>
+      <w:r>
+        <w:t xml:space="preserve">[M] Levin D, Peres Y, Wilmer E (2008) Markov Chains and Mixing Times. American Mathematical Soc., URL </w:t>
+      </w:r>
+      <w:hyperlink r:id="rId7" w:history="1">
+        <w:r>
+          <w:rPr>
+            <w:rStyle w:val="Hyperlink"/>
+          </w:rPr>
+          <w:t>https://books.google.com.au/books?id=6Cg5Nq5sSv4C</w:t>
+        </w:r>
+      </w:hyperlink>
+    </w:p>
+    <w:p>
+      <w:r>
+        <w:lastRenderedPageBreak/>
+        <w:t>[N]</w:t>
       </w:r>
     </w:p>
     <w:sectPr>
@@ -1208,6 +3345,232 @@
 <file path=word/numbering.xml><?xml version="1.0" encoding="utf-8"?>
 <w:numbering xmlns:wpc="http://schemas.microsoft.com/office/word/2010/wordprocessingCanvas" xmlns:mc="http://schemas.openxmlformats.org/markup-compatibility/2006" xmlns:o="urn:schemas-microsoft-com:office:office" xmlns:r="http://schemas.openxmlformats.org/officeDocument/2006/relationships" xmlns:m="http://schemas.openxmlformats.org/officeDocument/2006/math" xmlns:v="urn:schemas-microsoft-com:vml" xmlns:wp14="http://schemas.microsoft.com/office/word/2010/wordprocessingDrawing" xmlns:wp="http://schemas.openxmlformats.org/drawingml/2006/wordprocessingDrawing" xmlns:w10="urn:schemas-microsoft-com:office:word" xmlns:w="http://schemas.openxmlformats.org/wordprocessingml/2006/main" xmlns:w14="http://schemas.microsoft.com/office/word/2010/wordml" xmlns:wpg="http://schemas.microsoft.com/office/word/2010/wordprocessingGroup" xmlns:wpi="http://schemas.microsoft.com/office/word/2010/wordprocessingInk" xmlns:wne="http://schemas.microsoft.com/office/word/2006/wordml" xmlns:wps="http://schemas.microsoft.com/office/word/2010/wordprocessingShape" mc:Ignorable="w14 wp14">
   <w:abstractNum w:abstractNumId="0">
+    <w:nsid w:val="137B1414"/>
+    <w:multiLevelType w:val="hybridMultilevel"/>
+    <w:tmpl w:val="76921F7C"/>
+    <w:lvl w:ilvl="0" w:tplc="04090001">
+      <w:start w:val="1"/>
+      <w:numFmt w:val="bullet"/>
+      <w:lvlText w:val=""/>
+      <w:lvlJc w:val="left"/>
+      <w:pPr>
+        <w:ind w:left="720" w:hanging="360"/>
+      </w:pPr>
+      <w:rPr>
+        <w:rFonts w:ascii="Symbol" w:hAnsi="Symbol" w:hint="default"/>
+      </w:rPr>
+    </w:lvl>
+    <w:lvl w:ilvl="1" w:tplc="04090003" w:tentative="1">
+      <w:start w:val="1"/>
+      <w:numFmt w:val="bullet"/>
+      <w:lvlText w:val="o"/>
+      <w:lvlJc w:val="left"/>
+      <w:pPr>
+        <w:ind w:left="1440" w:hanging="360"/>
+      </w:pPr>
+      <w:rPr>
+        <w:rFonts w:ascii="Courier New" w:hAnsi="Courier New" w:cs="Courier New" w:hint="default"/>
+      </w:rPr>
+    </w:lvl>
+    <w:lvl w:ilvl="2" w:tplc="04090005" w:tentative="1">
+      <w:start w:val="1"/>
+      <w:numFmt w:val="bullet"/>
+      <w:lvlText w:val=""/>
+      <w:lvlJc w:val="left"/>
+      <w:pPr>
+        <w:ind w:left="2160" w:hanging="360"/>
+      </w:pPr>
+      <w:rPr>
+        <w:rFonts w:ascii="Wingdings" w:hAnsi="Wingdings" w:hint="default"/>
+      </w:rPr>
+    </w:lvl>
+    <w:lvl w:ilvl="3" w:tplc="04090001" w:tentative="1">
+      <w:start w:val="1"/>
+      <w:numFmt w:val="bullet"/>
+      <w:lvlText w:val=""/>
+      <w:lvlJc w:val="left"/>
+      <w:pPr>
+        <w:ind w:left="2880" w:hanging="360"/>
+      </w:pPr>
+      <w:rPr>
+        <w:rFonts w:ascii="Symbol" w:hAnsi="Symbol" w:hint="default"/>
+      </w:rPr>
+    </w:lvl>
+    <w:lvl w:ilvl="4" w:tplc="04090003" w:tentative="1">
+      <w:start w:val="1"/>
+      <w:numFmt w:val="bullet"/>
+      <w:lvlText w:val="o"/>
+      <w:lvlJc w:val="left"/>
+      <w:pPr>
+        <w:ind w:left="3600" w:hanging="360"/>
+      </w:pPr>
+      <w:rPr>
+        <w:rFonts w:ascii="Courier New" w:hAnsi="Courier New" w:cs="Courier New" w:hint="default"/>
+      </w:rPr>
+    </w:lvl>
+    <w:lvl w:ilvl="5" w:tplc="04090005" w:tentative="1">
+      <w:start w:val="1"/>
+      <w:numFmt w:val="bullet"/>
+      <w:lvlText w:val=""/>
+      <w:lvlJc w:val="left"/>
+      <w:pPr>
+        <w:ind w:left="4320" w:hanging="360"/>
+      </w:pPr>
+      <w:rPr>
+        <w:rFonts w:ascii="Wingdings" w:hAnsi="Wingdings" w:hint="default"/>
+      </w:rPr>
+    </w:lvl>
+    <w:lvl w:ilvl="6" w:tplc="04090001" w:tentative="1">
+      <w:start w:val="1"/>
+      <w:numFmt w:val="bullet"/>
+      <w:lvlText w:val=""/>
+      <w:lvlJc w:val="left"/>
+      <w:pPr>
+        <w:ind w:left="5040" w:hanging="360"/>
+      </w:pPr>
+      <w:rPr>
+        <w:rFonts w:ascii="Symbol" w:hAnsi="Symbol" w:hint="default"/>
+      </w:rPr>
+    </w:lvl>
+    <w:lvl w:ilvl="7" w:tplc="04090003" w:tentative="1">
+      <w:start w:val="1"/>
+      <w:numFmt w:val="bullet"/>
+      <w:lvlText w:val="o"/>
+      <w:lvlJc w:val="left"/>
+      <w:pPr>
+        <w:ind w:left="5760" w:hanging="360"/>
+      </w:pPr>
+      <w:rPr>
+        <w:rFonts w:ascii="Courier New" w:hAnsi="Courier New" w:cs="Courier New" w:hint="default"/>
+      </w:rPr>
+    </w:lvl>
+    <w:lvl w:ilvl="8" w:tplc="04090005" w:tentative="1">
+      <w:start w:val="1"/>
+      <w:numFmt w:val="bullet"/>
+      <w:lvlText w:val=""/>
+      <w:lvlJc w:val="left"/>
+      <w:pPr>
+        <w:ind w:left="6480" w:hanging="360"/>
+      </w:pPr>
+      <w:rPr>
+        <w:rFonts w:ascii="Wingdings" w:hAnsi="Wingdings" w:hint="default"/>
+      </w:rPr>
+    </w:lvl>
+  </w:abstractNum>
+  <w:abstractNum w:abstractNumId="1">
+    <w:nsid w:val="1735076F"/>
+    <w:multiLevelType w:val="hybridMultilevel"/>
+    <w:tmpl w:val="CAE09C12"/>
+    <w:lvl w:ilvl="0" w:tplc="04090001">
+      <w:start w:val="1"/>
+      <w:numFmt w:val="bullet"/>
+      <w:lvlText w:val=""/>
+      <w:lvlJc w:val="left"/>
+      <w:pPr>
+        <w:ind w:left="720" w:hanging="360"/>
+      </w:pPr>
+      <w:rPr>
+        <w:rFonts w:ascii="Symbol" w:hAnsi="Symbol" w:hint="default"/>
+      </w:rPr>
+    </w:lvl>
+    <w:lvl w:ilvl="1" w:tplc="04090003" w:tentative="1">
+      <w:start w:val="1"/>
+      <w:numFmt w:val="bullet"/>
+      <w:lvlText w:val="o"/>
+      <w:lvlJc w:val="left"/>
+      <w:pPr>
+        <w:ind w:left="1440" w:hanging="360"/>
+      </w:pPr>
+      <w:rPr>
+        <w:rFonts w:ascii="Courier New" w:hAnsi="Courier New" w:cs="Courier New" w:hint="default"/>
+      </w:rPr>
+    </w:lvl>
+    <w:lvl w:ilvl="2" w:tplc="04090005" w:tentative="1">
+      <w:start w:val="1"/>
+      <w:numFmt w:val="bullet"/>
+      <w:lvlText w:val=""/>
+      <w:lvlJc w:val="left"/>
+      <w:pPr>
+        <w:ind w:left="2160" w:hanging="360"/>
+      </w:pPr>
+      <w:rPr>
+        <w:rFonts w:ascii="Wingdings" w:hAnsi="Wingdings" w:hint="default"/>
+      </w:rPr>
+    </w:lvl>
+    <w:lvl w:ilvl="3" w:tplc="04090001" w:tentative="1">
+      <w:start w:val="1"/>
+      <w:numFmt w:val="bullet"/>
+      <w:lvlText w:val=""/>
+      <w:lvlJc w:val="left"/>
+      <w:pPr>
+        <w:ind w:left="2880" w:hanging="360"/>
+      </w:pPr>
+      <w:rPr>
+        <w:rFonts w:ascii="Symbol" w:hAnsi="Symbol" w:hint="default"/>
+      </w:rPr>
+    </w:lvl>
+    <w:lvl w:ilvl="4" w:tplc="04090003" w:tentative="1">
+      <w:start w:val="1"/>
+      <w:numFmt w:val="bullet"/>
+      <w:lvlText w:val="o"/>
+      <w:lvlJc w:val="left"/>
+      <w:pPr>
+        <w:ind w:left="3600" w:hanging="360"/>
+      </w:pPr>
+      <w:rPr>
+        <w:rFonts w:ascii="Courier New" w:hAnsi="Courier New" w:cs="Courier New" w:hint="default"/>
+      </w:rPr>
+    </w:lvl>
+    <w:lvl w:ilvl="5" w:tplc="04090005" w:tentative="1">
+      <w:start w:val="1"/>
+      <w:numFmt w:val="bullet"/>
+      <w:lvlText w:val=""/>
+      <w:lvlJc w:val="left"/>
+      <w:pPr>
+        <w:ind w:left="4320" w:hanging="360"/>
+      </w:pPr>
+      <w:rPr>
+        <w:rFonts w:ascii="Wingdings" w:hAnsi="Wingdings" w:hint="default"/>
+      </w:rPr>
+    </w:lvl>
+    <w:lvl w:ilvl="6" w:tplc="04090001" w:tentative="1">
+      <w:start w:val="1"/>
+      <w:numFmt w:val="bullet"/>
+      <w:lvlText w:val=""/>
+      <w:lvlJc w:val="left"/>
+      <w:pPr>
+        <w:ind w:left="5040" w:hanging="360"/>
+      </w:pPr>
+      <w:rPr>
+        <w:rFonts w:ascii="Symbol" w:hAnsi="Symbol" w:hint="default"/>
+      </w:rPr>
+    </w:lvl>
+    <w:lvl w:ilvl="7" w:tplc="04090003" w:tentative="1">
+      <w:start w:val="1"/>
+      <w:numFmt w:val="bullet"/>
+      <w:lvlText w:val="o"/>
+      <w:lvlJc w:val="left"/>
+      <w:pPr>
+        <w:ind w:left="5760" w:hanging="360"/>
+      </w:pPr>
+      <w:rPr>
+        <w:rFonts w:ascii="Courier New" w:hAnsi="Courier New" w:cs="Courier New" w:hint="default"/>
+      </w:rPr>
+    </w:lvl>
+    <w:lvl w:ilvl="8" w:tplc="04090005" w:tentative="1">
+      <w:start w:val="1"/>
+      <w:numFmt w:val="bullet"/>
+      <w:lvlText w:val=""/>
+      <w:lvlJc w:val="left"/>
+      <w:pPr>
+        <w:ind w:left="6480" w:hanging="360"/>
+      </w:pPr>
+      <w:rPr>
+        <w:rFonts w:ascii="Wingdings" w:hAnsi="Wingdings" w:hint="default"/>
+      </w:rPr>
+    </w:lvl>
+  </w:abstractNum>
+  <w:abstractNum w:abstractNumId="2">
     <w:nsid w:val="2CA15C8B"/>
     <w:multiLevelType w:val="hybridMultilevel"/>
     <w:tmpl w:val="106A0EF6"/>
@@ -1320,7 +3683,7 @@
       </w:rPr>
     </w:lvl>
   </w:abstractNum>
-  <w:abstractNum w:abstractNumId="1">
+  <w:abstractNum w:abstractNumId="3">
     <w:nsid w:val="2F254945"/>
     <w:multiLevelType w:val="hybridMultilevel"/>
     <w:tmpl w:val="81622538"/>
@@ -1409,7 +3772,7 @@
       </w:pPr>
     </w:lvl>
   </w:abstractNum>
-  <w:abstractNum w:abstractNumId="2">
+  <w:abstractNum w:abstractNumId="4">
     <w:nsid w:val="31333D1F"/>
     <w:multiLevelType w:val="hybridMultilevel"/>
     <w:tmpl w:val="F6EEC076"/>
@@ -1498,7 +3861,7 @@
       </w:pPr>
     </w:lvl>
   </w:abstractNum>
-  <w:abstractNum w:abstractNumId="3">
+  <w:abstractNum w:abstractNumId="5">
     <w:nsid w:val="33353A25"/>
     <w:multiLevelType w:val="hybridMultilevel"/>
     <w:tmpl w:val="B016E4EC"/>
@@ -1611,17 +3974,139 @@
       </w:rPr>
     </w:lvl>
   </w:abstractNum>
+  <w:abstractNum w:abstractNumId="6">
+    <w:nsid w:val="4D452186"/>
+    <w:multiLevelType w:val="hybridMultilevel"/>
+    <w:tmpl w:val="A3FCA586"/>
+    <w:lvl w:ilvl="0" w:tplc="04090001">
+      <w:start w:val="1"/>
+      <w:numFmt w:val="bullet"/>
+      <w:lvlText w:val=""/>
+      <w:lvlJc w:val="left"/>
+      <w:pPr>
+        <w:ind w:left="720" w:hanging="360"/>
+      </w:pPr>
+      <w:rPr>
+        <w:rFonts w:ascii="Symbol" w:hAnsi="Symbol" w:hint="default"/>
+      </w:rPr>
+    </w:lvl>
+    <w:lvl w:ilvl="1" w:tplc="04090003">
+      <w:start w:val="1"/>
+      <w:numFmt w:val="bullet"/>
+      <w:lvlText w:val="o"/>
+      <w:lvlJc w:val="left"/>
+      <w:pPr>
+        <w:ind w:left="1440" w:hanging="360"/>
+      </w:pPr>
+      <w:rPr>
+        <w:rFonts w:ascii="Courier New" w:hAnsi="Courier New" w:cs="Courier New" w:hint="default"/>
+      </w:rPr>
+    </w:lvl>
+    <w:lvl w:ilvl="2" w:tplc="04090005" w:tentative="1">
+      <w:start w:val="1"/>
+      <w:numFmt w:val="bullet"/>
+      <w:lvlText w:val=""/>
+      <w:lvlJc w:val="left"/>
+      <w:pPr>
+        <w:ind w:left="2160" w:hanging="360"/>
+      </w:pPr>
+      <w:rPr>
+        <w:rFonts w:ascii="Wingdings" w:hAnsi="Wingdings" w:hint="default"/>
+      </w:rPr>
+    </w:lvl>
+    <w:lvl w:ilvl="3" w:tplc="04090001" w:tentative="1">
+      <w:start w:val="1"/>
+      <w:numFmt w:val="bullet"/>
+      <w:lvlText w:val=""/>
+      <w:lvlJc w:val="left"/>
+      <w:pPr>
+        <w:ind w:left="2880" w:hanging="360"/>
+      </w:pPr>
+      <w:rPr>
+        <w:rFonts w:ascii="Symbol" w:hAnsi="Symbol" w:hint="default"/>
+      </w:rPr>
+    </w:lvl>
+    <w:lvl w:ilvl="4" w:tplc="04090003" w:tentative="1">
+      <w:start w:val="1"/>
+      <w:numFmt w:val="bullet"/>
+      <w:lvlText w:val="o"/>
+      <w:lvlJc w:val="left"/>
+      <w:pPr>
+        <w:ind w:left="3600" w:hanging="360"/>
+      </w:pPr>
+      <w:rPr>
+        <w:rFonts w:ascii="Courier New" w:hAnsi="Courier New" w:cs="Courier New" w:hint="default"/>
+      </w:rPr>
+    </w:lvl>
+    <w:lvl w:ilvl="5" w:tplc="04090005" w:tentative="1">
+      <w:start w:val="1"/>
+      <w:numFmt w:val="bullet"/>
+      <w:lvlText w:val=""/>
+      <w:lvlJc w:val="left"/>
+      <w:pPr>
+        <w:ind w:left="4320" w:hanging="360"/>
+      </w:pPr>
+      <w:rPr>
+        <w:rFonts w:ascii="Wingdings" w:hAnsi="Wingdings" w:hint="default"/>
+      </w:rPr>
+    </w:lvl>
+    <w:lvl w:ilvl="6" w:tplc="04090001" w:tentative="1">
+      <w:start w:val="1"/>
+      <w:numFmt w:val="bullet"/>
+      <w:lvlText w:val=""/>
+      <w:lvlJc w:val="left"/>
+      <w:pPr>
+        <w:ind w:left="5040" w:hanging="360"/>
+      </w:pPr>
+      <w:rPr>
+        <w:rFonts w:ascii="Symbol" w:hAnsi="Symbol" w:hint="default"/>
+      </w:rPr>
+    </w:lvl>
+    <w:lvl w:ilvl="7" w:tplc="04090003" w:tentative="1">
+      <w:start w:val="1"/>
+      <w:numFmt w:val="bullet"/>
+      <w:lvlText w:val="o"/>
+      <w:lvlJc w:val="left"/>
+      <w:pPr>
+        <w:ind w:left="5760" w:hanging="360"/>
+      </w:pPr>
+      <w:rPr>
+        <w:rFonts w:ascii="Courier New" w:hAnsi="Courier New" w:cs="Courier New" w:hint="default"/>
+      </w:rPr>
+    </w:lvl>
+    <w:lvl w:ilvl="8" w:tplc="04090005" w:tentative="1">
+      <w:start w:val="1"/>
+      <w:numFmt w:val="bullet"/>
+      <w:lvlText w:val=""/>
+      <w:lvlJc w:val="left"/>
+      <w:pPr>
+        <w:ind w:left="6480" w:hanging="360"/>
+      </w:pPr>
+      <w:rPr>
+        <w:rFonts w:ascii="Wingdings" w:hAnsi="Wingdings" w:hint="default"/>
+      </w:rPr>
+    </w:lvl>
+  </w:abstractNum>
   <w:num w:numId="1">
+    <w:abstractNumId w:val="4"/>
+  </w:num>
+  <w:num w:numId="2">
+    <w:abstractNumId w:val="3"/>
+  </w:num>
+  <w:num w:numId="3">
     <w:abstractNumId w:val="2"/>
   </w:num>
-  <w:num w:numId="2">
+  <w:num w:numId="4">
+    <w:abstractNumId w:val="5"/>
+  </w:num>
+  <w:num w:numId="5">
     <w:abstractNumId w:val="1"/>
   </w:num>
-  <w:num w:numId="3">
+  <w:num w:numId="6">
     <w:abstractNumId w:val="0"/>
   </w:num>
-  <w:num w:numId="4">
-    <w:abstractNumId w:val="3"/>
+  <w:num w:numId="7">
+    <w:abstractNumId w:val="6"/>
   </w:num>
 </w:numbering>
 </file>
@@ -1979,6 +4464,17 @@
       <w:color w:val="808080"/>
     </w:rPr>
   </w:style>
+  <w:style w:type="character" w:styleId="Hyperlink">
+    <w:name w:val="Hyperlink"/>
+    <w:basedOn w:val="DefaultParagraphFont"/>
+    <w:uiPriority w:val="99"/>
+    <w:unhideWhenUsed/>
+    <w:rsid w:val="00980F33"/>
+    <w:rPr>
+      <w:color w:val="0000FF" w:themeColor="hyperlink"/>
+      <w:u w:val="single"/>
+    </w:rPr>
+  </w:style>
 </w:styles>
 </file>
 
@@ -2335,6 +4831,17 @@
       <w:color w:val="808080"/>
     </w:rPr>
   </w:style>
+  <w:style w:type="character" w:styleId="Hyperlink">
+    <w:name w:val="Hyperlink"/>
+    <w:basedOn w:val="DefaultParagraphFont"/>
+    <w:uiPriority w:val="99"/>
+    <w:unhideWhenUsed/>
+    <w:rsid w:val="00980F33"/>
+    <w:rPr>
+      <w:color w:val="0000FF" w:themeColor="hyperlink"/>
+      <w:u w:val="single"/>
+    </w:rPr>
+  </w:style>
 </w:styles>
 </file>
 
@@ -2628,7 +5135,7 @@
 </file>
 
 <file path=customXml/itemProps1.xml><?xml version="1.0" encoding="utf-8"?>
-<ds:datastoreItem xmlns:ds="http://schemas.openxmlformats.org/officeDocument/2006/customXml" ds:itemID="{F02076D1-5B68-4AFD-B019-8C69724DC751}">
+<ds:datastoreItem xmlns:ds="http://schemas.openxmlformats.org/officeDocument/2006/customXml" ds:itemID="{5C8C62E1-9BAB-4E08-9AA1-FB07A3FC041C}">
   <ds:schemaRefs>
     <ds:schemaRef ds:uri="http://schemas.openxmlformats.org/officeDocument/2006/bibliography"/>
   </ds:schemaRefs>

</xml_diff>

<commit_message>
Paper - initial Methodology
</commit_message>
<xml_diff>
--- a/doc/Paper.docx
+++ b/doc/Paper.docx
@@ -31,15 +31,8 @@
       <w:r>
         <w:t>Total word count – 5000 – 6500</w:t>
       </w:r>
-    </w:p>
-    <w:p>
-      <w:pPr>
-        <w:pStyle w:val="ListParagraph"/>
-        <w:numPr>
-          <w:ilvl w:val="0"/>
-          <w:numId w:val="3"/>
-        </w:numPr>
-      </w:pPr>
+      <w:bookmarkStart w:id="0" w:name="_GoBack"/>
+      <w:bookmarkEnd w:id="0"/>
     </w:p>
     <w:p/>
     <w:p>
@@ -256,19 +249,9 @@
                               <w:spacing w:after="0"/>
                               <w:jc w:val="center"/>
                             </w:pPr>
-                            <w:proofErr w:type="spellStart"/>
                             <w:r>
-                              <w:t>Upeka</w:t>
+                              <w:t>Upeka Premaratne</w:t>
                             </w:r>
-                            <w:proofErr w:type="spellEnd"/>
-                            <w:r>
-                              <w:t xml:space="preserve"> </w:t>
-                            </w:r>
-                            <w:proofErr w:type="spellStart"/>
-                            <w:r>
-                              <w:t>Premaratne</w:t>
-                            </w:r>
-                            <w:proofErr w:type="spellEnd"/>
                           </w:p>
                           <w:p>
                             <w:pPr>
@@ -276,15 +259,7 @@
                               <w:jc w:val="center"/>
                             </w:pPr>
                             <w:r>
-                              <w:t xml:space="preserve">University of </w:t>
-                            </w:r>
-                            <w:proofErr w:type="spellStart"/>
-                            <w:r>
-                              <w:t>Moratuwa</w:t>
-                            </w:r>
-                            <w:proofErr w:type="spellEnd"/>
-                            <w:r>
-                              <w:t>, Sri Lanka</w:t>
+                              <w:t>University of Moratuwa, Sri Lanka</w:t>
                             </w:r>
                           </w:p>
                           <w:p>
@@ -327,19 +302,9 @@
                         <w:spacing w:after="0"/>
                         <w:jc w:val="center"/>
                       </w:pPr>
-                      <w:proofErr w:type="spellStart"/>
                       <w:r>
-                        <w:t>Upeka</w:t>
+                        <w:t>Upeka Premaratne</w:t>
                       </w:r>
-                      <w:proofErr w:type="spellEnd"/>
-                      <w:r>
-                        <w:t xml:space="preserve"> </w:t>
-                      </w:r>
-                      <w:proofErr w:type="spellStart"/>
-                      <w:r>
-                        <w:t>Premaratne</w:t>
-                      </w:r>
-                      <w:proofErr w:type="spellEnd"/>
                     </w:p>
                     <w:p>
                       <w:pPr>
@@ -347,15 +312,7 @@
                         <w:jc w:val="center"/>
                       </w:pPr>
                       <w:r>
-                        <w:t xml:space="preserve">University of </w:t>
-                      </w:r>
-                      <w:proofErr w:type="spellStart"/>
-                      <w:r>
-                        <w:t>Moratuwa</w:t>
-                      </w:r>
-                      <w:proofErr w:type="spellEnd"/>
-                      <w:r>
-                        <w:t>, Sri Lanka</w:t>
+                        <w:t>University of Moratuwa, Sri Lanka</w:t>
                       </w:r>
                     </w:p>
                     <w:p>
@@ -519,8 +476,16 @@
       </w:r>
     </w:p>
     <w:p>
-      <w:r>
-        <w:t>xxx</w:t>
+      <w:pPr>
+        <w:rPr>
+          <w:color w:val="FF0000"/>
+        </w:rPr>
+      </w:pPr>
+      <w:r>
+        <w:rPr>
+          <w:color w:val="FF0000"/>
+        </w:rPr>
+        <w:t>[to fill]</w:t>
       </w:r>
     </w:p>
     <w:p>
@@ -536,15 +501,7 @@
     </w:p>
     <w:p>
       <w:r>
-        <w:t>The vast majority of machine learning research focuses on building models (</w:t>
-      </w:r>
-      <w:proofErr w:type="spellStart"/>
-      <w:r>
-        <w:t>eg</w:t>
-      </w:r>
-      <w:proofErr w:type="spellEnd"/>
-      <w:r>
-        <w:t xml:space="preserve">: regression models, classifiers) that are static; i.e. the model is trained one time on a training dataset and then applied to test data. This works fine when the underlying stochastic process that </w:t>
+        <w:t xml:space="preserve">The vast majority of machine learning research focuses on building models (eg: regression models, classifiers) that are static; i.e. the model is trained one time on a training dataset and then applied to test data. This works fine when the underlying stochastic process that </w:t>
       </w:r>
       <w:r>
         <w:t>is</w:t>
@@ -684,14 +641,28 @@
           <w:color w:val="FF0000"/>
           <w:u w:val="single"/>
         </w:rPr>
-        <w:t xml:space="preserve">So far, these are the methods. But they are </w:t>
+        <w:t>Summarize current</w:t>
       </w:r>
       <w:r>
         <w:rPr>
           <w:color w:val="FF0000"/>
           <w:u w:val="single"/>
         </w:rPr>
-        <w:t>have these deficiencies</w:t>
+        <w:t xml:space="preserve"> the methods</w:t>
+      </w:r>
+      <w:r>
+        <w:rPr>
+          <w:color w:val="FF0000"/>
+          <w:u w:val="single"/>
+        </w:rPr>
+        <w:t xml:space="preserve"> and their </w:t>
+      </w:r>
+      <w:r>
+        <w:rPr>
+          <w:color w:val="FF0000"/>
+          <w:u w:val="single"/>
+        </w:rPr>
+        <w:t>deficiencies</w:t>
       </w:r>
       <w:r>
         <w:rPr>
@@ -1092,10 +1063,20 @@
         <w:t xml:space="preserve"> of</w:t>
       </w:r>
       <w:r>
-        <w:t xml:space="preserve"> these methods and their key design principles is given in [C].</w:t>
-      </w:r>
-      <w:r>
-        <w:t xml:space="preserve"> A common approach is to divide the historical data into blocks or windows that represent a context (a period where no drift has occurred) and use it to train a learner [</w:t>
+        <w:t xml:space="preserve"> these methods and their key design principles is given in [C]</w:t>
+      </w:r>
+      <w:r>
+        <w:t xml:space="preserve"> and [N]</w:t>
+      </w:r>
+      <w:r>
+        <w:t>.</w:t>
+      </w:r>
+      <w:r>
+        <w:t xml:space="preserve"> A common approach is to divide the historical data into blocks or windows that represent a context (a period where no drift has occurred) and use it to train a </w:t>
+      </w:r>
+      <w:r>
+        <w:lastRenderedPageBreak/>
+        <w:t>learner [</w:t>
       </w:r>
       <w:r>
         <w:t>D</w:t>
@@ -1107,62 +1088,98 @@
         <w:t>E</w:t>
       </w:r>
       <w:r>
-        <w:t xml:space="preserve">]. </w:t>
+        <w:t>]. Alter</w:t>
+      </w:r>
+      <w:r>
+        <w:t xml:space="preserve">natively, </w:t>
+      </w:r>
+      <w:r>
+        <w:t>training sets can be formulated by instance weighing</w:t>
+      </w:r>
+      <w:r>
+        <w:t>, where weights are given</w:t>
+      </w:r>
+      <w:r>
+        <w:t xml:space="preserve"> according to age</w:t>
+      </w:r>
+      <w:r>
+        <w:t xml:space="preserve"> of instances</w:t>
+      </w:r>
+      <w:r>
+        <w:t xml:space="preserve"> </w:t>
+      </w:r>
+      <w:r>
+        <w:t>or</w:t>
+      </w:r>
+      <w:r>
+        <w:t xml:space="preserve"> their</w:t>
+      </w:r>
+      <w:r>
+        <w:t xml:space="preserve"> performance</w:t>
+      </w:r>
+      <w:r>
+        <w:t xml:space="preserve"> with regard to</w:t>
+      </w:r>
+      <w:r>
+        <w:t xml:space="preserve"> </w:t>
+      </w:r>
+      <w:r>
+        <w:t>the current concept</w:t>
+      </w:r>
+      <w:r>
+        <w:t xml:space="preserve"> </w:t>
+      </w:r>
+      <w:r>
+        <w:t>[G][H].</w:t>
+      </w:r>
+    </w:p>
+    <w:p>
+      <w:r>
+        <w:t>The adaptation method described in [A]</w:t>
+      </w:r>
+      <w:r>
+        <w:t xml:space="preserve"> retrains a new model on the most recent context when a drift is detected, and any previous model is discarded. This leads to catastrophic forgetting, which means that any previously learned knowledge is completely forgotten, and recurring patterns will have no benefit from it.</w:t>
+      </w:r>
+    </w:p>
+    <w:p>
+      <w:r>
+        <w:t>In order t</w:t>
+      </w:r>
+      <w:r>
+        <w:t>o retain previous knowledge, [E][F] use an ensemble of models</w:t>
+      </w:r>
+      <w:r>
+        <w:t>.</w:t>
+      </w:r>
+      <w:r>
+        <w:t xml:space="preserve"> </w:t>
+      </w:r>
+      <w:r>
+        <w:t>In [F], Sequentially arriving  samples are batched tog</w:t>
+      </w:r>
+      <w:r>
+        <w:t>ether by a fixed batch size, and weights of previous sub models in the ensemble are updated based on their performance on the batch. Then, the batch is sampled to extract the instances that were not classified accurately by previous sub models, and a new sub model is trained on them.</w:t>
+      </w:r>
+      <w:r>
+        <w:t xml:space="preserve"> This method does not detect drifts, but keeps updating the ensemble weights and adding new sub models as new batches arrive. This is computationally not efficient. Further</w:t>
+      </w:r>
+      <w:r>
+        <w:t>more</w:t>
+      </w:r>
+      <w:r>
+        <w:t>,</w:t>
+      </w:r>
+      <w:r>
+        <w:t xml:space="preserve"> this technique requires that true labels of new examples must be available.</w:t>
+      </w:r>
+    </w:p>
+    <w:p>
+      <w:r>
+        <w:t xml:space="preserve">Fields that are related to learning under concept drift are “domain adaptation” and “transfer learning”. In these areas, the topic of adapting a model trained on one domain or task to a different one is studied. The majority of this work considers one source domain and one or a few target domains. However, some researchers have extended the adaptation to the incremental setting </w:t>
       </w:r>
       <w:r>
         <w:lastRenderedPageBreak/>
-        <w:t>Alter</w:t>
-      </w:r>
-      <w:r>
-        <w:t xml:space="preserve">natively, </w:t>
-      </w:r>
-      <w:r>
-        <w:t>training sets can be formulated by instance weighing [G][H].</w:t>
-      </w:r>
-    </w:p>
-    <w:p>
-      <w:r>
-        <w:t>The adaptation method described in [A]</w:t>
-      </w:r>
-      <w:r>
-        <w:t xml:space="preserve"> retrains a new model on the most recent context when a drift is detected, and any previous model is discarded. This leads to catastrophic forgetting, which means that any previously learned knowledge is completely forgotten, and recurring patterns will have no benefit from it.</w:t>
-      </w:r>
-    </w:p>
-    <w:p>
-      <w:r>
-        <w:t>In order t</w:t>
-      </w:r>
-      <w:r>
-        <w:t>o retain previous knowledge, [E][F] use an ensemble of models</w:t>
-      </w:r>
-      <w:r>
-        <w:t>.</w:t>
-      </w:r>
-      <w:r>
-        <w:t xml:space="preserve"> </w:t>
-      </w:r>
-      <w:r>
-        <w:t>In [F], Sequentially arriving  samples are batched tog</w:t>
-      </w:r>
-      <w:r>
-        <w:t>ether by a fixed batch size, and weights of previous sub models in the ensemble are updated based on their performance on the batch. Then, the batch is sampled to extract the instances that were not classified accurately by previous sub models, and a new sub model is trained on them.</w:t>
-      </w:r>
-      <w:r>
-        <w:t xml:space="preserve"> This method does not detect drifts, but keeps updating the ensemble weights and adding new sub models as new batches arrive. This is computationally not efficient. Further</w:t>
-      </w:r>
-      <w:r>
-        <w:t>more</w:t>
-      </w:r>
-      <w:r>
-        <w:t>,</w:t>
-      </w:r>
-      <w:r>
-        <w:t xml:space="preserve"> this technique requires that true labels of new examples must be available.</w:t>
-      </w:r>
-    </w:p>
-    <w:p>
-      <w:r>
-        <w:t>Fields that are related to learning under concept drift are “domain adaptation” and “transfer learning”. In these areas, the topic of adapting a model trained on one domain or task to a different one is studied. The majority of this work considers one source domain and one or a few target domains. However, some researchers have extended the adaptation to the incremental setting [J][K][L]</w:t>
+        <w:t>[J][K][L]</w:t>
       </w:r>
       <w:r>
         <w:t xml:space="preserve">. In [J], a method to adapt a base </w:t>
@@ -1171,11 +1188,7 @@
         <w:t>classifier</w:t>
       </w:r>
       <w:r>
-        <w:t xml:space="preserve"> to a change in class probability is described. The authors also present an </w:t>
-      </w:r>
-      <w:r>
-        <w:lastRenderedPageBreak/>
-        <w:t>extension for the case of sequentially arriving examples. However, this method does not work for changes in distributions of attributes or class conditional attributes.</w:t>
+        <w:t xml:space="preserve"> to a change in class probability is described. The authors also present an extension for the case of sequentially arriving examples. However, this method does not work for changes in distributions of attributes or class conditional attributes.</w:t>
       </w:r>
     </w:p>
     <w:p>
@@ -1190,7 +1203,28 @@
           <w:b/>
           <w:color w:val="FF0000"/>
         </w:rPr>
+        <w:t>[</w:t>
+      </w:r>
+      <w:r>
+        <w:rPr>
+          <w:b/>
+          <w:color w:val="FF0000"/>
+        </w:rPr>
         <w:t>Our unique points</w:t>
+      </w:r>
+      <w:r>
+        <w:rPr>
+          <w:b/>
+          <w:color w:val="FF0000"/>
+        </w:rPr>
+        <w:t>, in comparison to above – elaborate on these</w:t>
+      </w:r>
+      <w:r>
+        <w:rPr>
+          <w:b/>
+          <w:color w:val="FF0000"/>
+        </w:rPr>
+        <w:t>]</w:t>
       </w:r>
     </w:p>
     <w:p>
@@ -1244,7 +1278,52 @@
         </w:numPr>
       </w:pPr>
       <w:r>
-        <w:t>First known use of concept drift maps</w:t>
+        <w:t>Because</w:t>
+      </w:r>
+      <w:r>
+        <w:t xml:space="preserve"> ours is an ensemble method, and due to</w:t>
+      </w:r>
+      <w:r>
+        <w:t xml:space="preserve"> distance based weighting of sub models, </w:t>
+      </w:r>
+    </w:p>
+    <w:p>
+      <w:pPr>
+        <w:pStyle w:val="ListParagraph"/>
+        <w:numPr>
+          <w:ilvl w:val="1"/>
+          <w:numId w:val="7"/>
+        </w:numPr>
+      </w:pPr>
+      <w:r>
+        <w:t>Previously learned knowledge is not discarded</w:t>
+      </w:r>
+    </w:p>
+    <w:p>
+      <w:pPr>
+        <w:pStyle w:val="ListParagraph"/>
+        <w:numPr>
+          <w:ilvl w:val="1"/>
+          <w:numId w:val="7"/>
+        </w:numPr>
+      </w:pPr>
+      <w:r>
+        <w:t>Different s</w:t>
+      </w:r>
+      <w:r>
+        <w:t>ub models can master different parts of the data distribution</w:t>
+      </w:r>
+    </w:p>
+    <w:p>
+      <w:pPr>
+        <w:pStyle w:val="ListParagraph"/>
+        <w:numPr>
+          <w:ilvl w:val="1"/>
+          <w:numId w:val="7"/>
+        </w:numPr>
+      </w:pPr>
+      <w:r>
+        <w:t>works well for recurring concepts</w:t>
       </w:r>
     </w:p>
     <w:p>
@@ -1256,7 +1335,22 @@
         </w:numPr>
       </w:pPr>
       <w:r>
+        <w:t>First known use of concept drift maps</w:t>
+      </w:r>
+    </w:p>
+    <w:p>
+      <w:pPr>
+        <w:pStyle w:val="ListParagraph"/>
+        <w:numPr>
+          <w:ilvl w:val="0"/>
+          <w:numId w:val="7"/>
+        </w:numPr>
+      </w:pPr>
+      <w:r>
         <w:t>Yields well to a practical implementation and optimizations</w:t>
+      </w:r>
+      <w:r>
+        <w:t xml:space="preserve"> ( </w:t>
       </w:r>
     </w:p>
     <w:p>
@@ -1320,7 +1414,11 @@
         <w:t xml:space="preserve"> </w:t>
       </w:r>
       <w:r>
-        <w:t xml:space="preserve">over the random variables </w:t>
+        <w:t xml:space="preserve">over the random </w:t>
+      </w:r>
+      <w:r>
+        <w:lastRenderedPageBreak/>
+        <w:t xml:space="preserve">variables </w:t>
       </w:r>
       <m:oMath>
         <m:r>
@@ -1771,7 +1869,6 @@
           <w:rPr>
             <w:rFonts w:ascii="Cambria Math" w:eastAsiaTheme="minorEastAsia" w:hAnsi="Cambria Math"/>
           </w:rPr>
-          <w:lastRenderedPageBreak/>
           <m:t>[</m:t>
         </m:r>
         <m:sSub>
@@ -2344,39 +2441,7 @@
                   <w:rPr>
                     <w:rFonts w:ascii="Cambria Math" w:eastAsiaTheme="minorEastAsia" w:hAnsi="Cambria Math"/>
                   </w:rPr>
-                  <m:t>u</m:t>
-                </m:r>
-              </m:e>
-              <m:sub>
-                <m:r>
-                  <w:rPr>
-                    <w:rFonts w:ascii="Cambria Math" w:eastAsiaTheme="minorEastAsia" w:hAnsi="Cambria Math"/>
-                  </w:rPr>
-                  <m:t>1</m:t>
-                </m:r>
-              </m:sub>
-            </m:sSub>
-            <m:r>
-              <w:rPr>
-                <w:rFonts w:ascii="Cambria Math" w:eastAsiaTheme="minorEastAsia" w:hAnsi="Cambria Math"/>
-              </w:rPr>
-              <m:t xml:space="preserve">, </m:t>
-            </m:r>
-            <m:sSub>
-              <m:sSubPr>
-                <m:ctrlPr>
-                  <w:rPr>
-                    <w:rFonts w:ascii="Cambria Math" w:eastAsiaTheme="minorEastAsia" w:hAnsi="Cambria Math"/>
-                    <w:i/>
-                  </w:rPr>
-                </m:ctrlPr>
-              </m:sSubPr>
-              <m:e>
-                <m:r>
-                  <w:rPr>
-                    <w:rFonts w:ascii="Cambria Math" w:eastAsiaTheme="minorEastAsia" w:hAnsi="Cambria Math"/>
-                  </w:rPr>
-                  <m:t>u</m:t>
+                  <m:t>t</m:t>
                 </m:r>
               </m:e>
               <m:sub>
@@ -2388,6 +2453,18 @@
                 </m:r>
               </m:sub>
             </m:sSub>
+            <m:r>
+              <w:rPr>
+                <w:rFonts w:ascii="Cambria Math" w:eastAsiaTheme="minorEastAsia" w:hAnsi="Cambria Math"/>
+              </w:rPr>
+              <m:t xml:space="preserve">, </m:t>
+            </m:r>
+            <m:r>
+              <w:rPr>
+                <w:rFonts w:ascii="Cambria Math" w:eastAsiaTheme="minorEastAsia" w:hAnsi="Cambria Math"/>
+              </w:rPr>
+              <m:t>t</m:t>
+            </m:r>
             <m:r>
               <w:rPr>
                 <w:rFonts w:ascii="Cambria Math" w:eastAsiaTheme="minorEastAsia" w:hAnsi="Cambria Math"/>
@@ -2425,6 +2502,12 @@
           </m:e>
         </m:d>
       </m:oMath>
+      <w:r>
+        <w:rPr>
+          <w:rFonts w:eastAsiaTheme="minorEastAsia"/>
+        </w:rPr>
+        <w:t xml:space="preserve"> as illustrated in Figure 1</w:t>
+      </w:r>
       <w:r>
         <w:rPr>
           <w:rFonts w:eastAsiaTheme="minorEastAsia"/>
@@ -2627,7 +2710,7 @@
         <w:rPr>
           <w:rFonts w:eastAsiaTheme="minorEastAsia"/>
         </w:rPr>
-        <w:t xml:space="preserve">. </w:t>
+        <w:t>.</w:t>
       </w:r>
     </w:p>
     <w:p>
@@ -2794,7 +2877,7 @@
                             <w:rPr>
                               <w:rFonts w:ascii="Cambria Math" w:eastAsiaTheme="minorEastAsia" w:hAnsi="Cambria Math"/>
                             </w:rPr>
-                            <m:t>1</m:t>
+                            <m:t>2</m:t>
                           </m:r>
                         </m:sub>
                       </m:sSub>
@@ -2804,32 +2887,12 @@
                         </w:rPr>
                         <m:t xml:space="preserve">, </m:t>
                       </m:r>
-                      <m:sSub>
-                        <m:sSubPr>
-                          <m:ctrlPr>
-                            <w:rPr>
-                              <w:rFonts w:ascii="Cambria Math" w:eastAsiaTheme="minorEastAsia" w:hAnsi="Cambria Math"/>
-                              <w:i/>
-                            </w:rPr>
-                          </m:ctrlPr>
-                        </m:sSubPr>
-                        <m:e>
-                          <m:r>
-                            <w:rPr>
-                              <w:rFonts w:ascii="Cambria Math" w:eastAsiaTheme="minorEastAsia" w:hAnsi="Cambria Math"/>
-                            </w:rPr>
-                            <m:t>t</m:t>
-                          </m:r>
-                        </m:e>
-                        <m:sub>
-                          <m:r>
-                            <w:rPr>
-                              <w:rFonts w:ascii="Cambria Math" w:eastAsiaTheme="minorEastAsia" w:hAnsi="Cambria Math"/>
-                            </w:rPr>
-                            <m:t>2</m:t>
-                          </m:r>
-                        </m:sub>
-                      </m:sSub>
+                      <m:r>
+                        <w:rPr>
+                          <w:rFonts w:ascii="Cambria Math" w:eastAsiaTheme="minorEastAsia" w:hAnsi="Cambria Math"/>
+                        </w:rPr>
+                        <m:t>t</m:t>
+                      </m:r>
                     </m:e>
                   </m:d>
                 </m:sub>
@@ -2906,7 +2969,7 @@
                         <w:rPr>
                           <w:rFonts w:ascii="Cambria Math" w:eastAsiaTheme="minorEastAsia" w:hAnsi="Cambria Math"/>
                         </w:rPr>
-                        <m:t>u</m:t>
+                        <m:t>t</m:t>
                       </m:r>
                     </m:e>
                     <m:sub>
@@ -2938,7 +3001,7 @@
                         <w:rPr>
                           <w:rFonts w:ascii="Cambria Math" w:eastAsiaTheme="minorEastAsia" w:hAnsi="Cambria Math"/>
                         </w:rPr>
-                        <m:t>u</m:t>
+                        <m:t>t</m:t>
                       </m:r>
                     </m:e>
                     <m:sub>
@@ -2998,60 +3061,2902 @@
       </m:oMathPara>
     </w:p>
     <w:p>
-      <w:r>
-        <w:t xml:space="preserve">To compute the distance metric at time </w:t>
+      <w:pPr>
+        <w:jc w:val="center"/>
+      </w:pPr>
+      <w:r>
+        <w:rPr>
+          <w:noProof/>
+        </w:rPr>
+        <w:lastRenderedPageBreak/>
+        <mc:AlternateContent>
+          <mc:Choice Requires="wpg">
+            <w:drawing>
+              <wp:inline distT="0" distB="0" distL="0" distR="0">
+                <wp:extent cx="3004986" cy="1557904"/>
+                <wp:effectExtent l="0" t="0" r="43180" b="4445"/>
+                <wp:docPr id="305" name="Group 305"/>
+                <wp:cNvGraphicFramePr/>
+                <a:graphic xmlns:a="http://schemas.openxmlformats.org/drawingml/2006/main">
+                  <a:graphicData uri="http://schemas.microsoft.com/office/word/2010/wordprocessingGroup">
+                    <wpg:wgp>
+                      <wpg:cNvGrpSpPr/>
+                      <wpg:grpSpPr>
+                        <a:xfrm>
+                          <a:off x="0" y="0"/>
+                          <a:ext cx="3004986" cy="1557904"/>
+                          <a:chOff x="533069" y="0"/>
+                          <a:chExt cx="3004986" cy="1557904"/>
+                        </a:xfrm>
+                      </wpg:grpSpPr>
+                      <wpg:grpSp>
+                        <wpg:cNvPr id="306" name="Group 306"/>
+                        <wpg:cNvGrpSpPr/>
+                        <wpg:grpSpPr>
+                          <a:xfrm>
+                            <a:off x="1137037" y="0"/>
+                            <a:ext cx="1001395" cy="786765"/>
+                            <a:chOff x="0" y="0"/>
+                            <a:chExt cx="1001864" cy="787178"/>
+                          </a:xfrm>
+                        </wpg:grpSpPr>
+                        <wps:wsp>
+                          <wps:cNvPr id="308" name="Text Box 2"/>
+                          <wps:cNvSpPr txBox="1">
+                            <a:spLocks noChangeArrowheads="1"/>
+                          </wps:cNvSpPr>
+                          <wps:spPr bwMode="auto">
+                            <a:xfrm>
+                              <a:off x="0" y="0"/>
+                              <a:ext cx="786765" cy="317500"/>
+                            </a:xfrm>
+                            <a:prstGeom prst="rect">
+                              <a:avLst/>
+                            </a:prstGeom>
+                            <a:noFill/>
+                            <a:ln w="9525">
+                              <a:noFill/>
+                              <a:miter lim="800000"/>
+                              <a:headEnd/>
+                              <a:tailEnd/>
+                            </a:ln>
+                          </wps:spPr>
+                          <wps:txbx>
+                            <w:txbxContent>
+                              <w:p>
+                                <m:oMathPara>
+                                  <m:oMath>
+                                    <m:sSub>
+                                      <m:sSubPr>
+                                        <m:ctrlPr>
+                                          <w:rPr>
+                                            <w:rFonts w:ascii="Cambria Math" w:hAnsi="Cambria Math"/>
+                                            <w:i/>
+                                          </w:rPr>
+                                        </m:ctrlPr>
+                                      </m:sSubPr>
+                                      <m:e>
+                                        <m:r>
+                                          <w:rPr>
+                                            <w:rFonts w:ascii="Cambria Math" w:hAnsi="Cambria Math"/>
+                                          </w:rPr>
+                                          <m:t>P</m:t>
+                                        </m:r>
+                                      </m:e>
+                                      <m:sub>
+                                        <m:r>
+                                          <w:rPr>
+                                            <w:rFonts w:ascii="Cambria Math" w:eastAsiaTheme="minorEastAsia" w:hAnsi="Cambria Math"/>
+                                          </w:rPr>
+                                          <m:t>[</m:t>
+                                        </m:r>
+                                        <m:sSub>
+                                          <m:sSubPr>
+                                            <m:ctrlPr>
+                                              <w:rPr>
+                                                <w:rFonts w:ascii="Cambria Math" w:eastAsiaTheme="minorEastAsia" w:hAnsi="Cambria Math"/>
+                                                <w:i/>
+                                              </w:rPr>
+                                            </m:ctrlPr>
+                                          </m:sSubPr>
+                                          <m:e>
+                                            <m:r>
+                                              <w:rPr>
+                                                <w:rFonts w:ascii="Cambria Math" w:eastAsiaTheme="minorEastAsia" w:hAnsi="Cambria Math"/>
+                                              </w:rPr>
+                                              <m:t>t</m:t>
+                                            </m:r>
+                                          </m:e>
+                                          <m:sub>
+                                            <m:r>
+                                              <w:rPr>
+                                                <w:rFonts w:ascii="Cambria Math" w:eastAsiaTheme="minorEastAsia" w:hAnsi="Cambria Math"/>
+                                              </w:rPr>
+                                              <m:t>1</m:t>
+                                            </m:r>
+                                          </m:sub>
+                                        </m:sSub>
+                                        <m:r>
+                                          <w:rPr>
+                                            <w:rFonts w:ascii="Cambria Math" w:eastAsiaTheme="minorEastAsia" w:hAnsi="Cambria Math"/>
+                                          </w:rPr>
+                                          <m:t xml:space="preserve">, </m:t>
+                                        </m:r>
+                                        <m:sSub>
+                                          <m:sSubPr>
+                                            <m:ctrlPr>
+                                              <w:rPr>
+                                                <w:rFonts w:ascii="Cambria Math" w:eastAsiaTheme="minorEastAsia" w:hAnsi="Cambria Math"/>
+                                                <w:i/>
+                                              </w:rPr>
+                                            </m:ctrlPr>
+                                          </m:sSubPr>
+                                          <m:e>
+                                            <m:r>
+                                              <w:rPr>
+                                                <w:rFonts w:ascii="Cambria Math" w:eastAsiaTheme="minorEastAsia" w:hAnsi="Cambria Math"/>
+                                              </w:rPr>
+                                              <m:t>t</m:t>
+                                            </m:r>
+                                          </m:e>
+                                          <m:sub>
+                                            <m:r>
+                                              <w:rPr>
+                                                <w:rFonts w:ascii="Cambria Math" w:eastAsiaTheme="minorEastAsia" w:hAnsi="Cambria Math"/>
+                                              </w:rPr>
+                                              <m:t>2</m:t>
+                                            </m:r>
+                                          </m:sub>
+                                        </m:sSub>
+                                        <m:r>
+                                          <w:rPr>
+                                            <w:rFonts w:ascii="Cambria Math" w:eastAsiaTheme="minorEastAsia" w:hAnsi="Cambria Math"/>
+                                          </w:rPr>
+                                          <m:t>]</m:t>
+                                        </m:r>
+                                      </m:sub>
+                                    </m:sSub>
+                                    <m:d>
+                                      <m:dPr>
+                                        <m:ctrlPr>
+                                          <w:rPr>
+                                            <w:rFonts w:ascii="Cambria Math" w:hAnsi="Cambria Math"/>
+                                            <w:i/>
+                                          </w:rPr>
+                                        </m:ctrlPr>
+                                      </m:dPr>
+                                      <m:e>
+                                        <m:r>
+                                          <m:rPr>
+                                            <m:sty m:val="bi"/>
+                                          </m:rPr>
+                                          <w:rPr>
+                                            <w:rFonts w:ascii="Cambria Math" w:hAnsi="Cambria Math"/>
+                                          </w:rPr>
+                                          <m:t>Z</m:t>
+                                        </m:r>
+                                        <m:ctrlPr>
+                                          <w:rPr>
+                                            <w:rFonts w:ascii="Cambria Math" w:hAnsi="Cambria Math"/>
+                                            <w:b/>
+                                            <w:i/>
+                                          </w:rPr>
+                                        </m:ctrlPr>
+                                      </m:e>
+                                    </m:d>
+                                  </m:oMath>
+                                </m:oMathPara>
+                              </w:p>
+                            </w:txbxContent>
+                          </wps:txbx>
+                          <wps:bodyPr rot="0" vert="horz" wrap="square" lIns="91440" tIns="45720" rIns="91440" bIns="45720" anchor="t" anchorCtr="0">
+                            <a:noAutofit/>
+                          </wps:bodyPr>
+                        </wps:wsp>
+                        <wps:wsp>
+                          <wps:cNvPr id="309" name="Straight Connector 309"/>
+                          <wps:cNvCnPr/>
+                          <wps:spPr>
+                            <a:xfrm>
+                              <a:off x="174928" y="667909"/>
+                              <a:ext cx="540689" cy="0"/>
+                            </a:xfrm>
+                            <a:prstGeom prst="line">
+                              <a:avLst/>
+                            </a:prstGeom>
+                            <a:ln>
+                              <a:tailEnd type="arrow"/>
+                            </a:ln>
+                          </wps:spPr>
+                          <wps:style>
+                            <a:lnRef idx="1">
+                              <a:schemeClr val="dk1"/>
+                            </a:lnRef>
+                            <a:fillRef idx="0">
+                              <a:schemeClr val="dk1"/>
+                            </a:fillRef>
+                            <a:effectRef idx="0">
+                              <a:schemeClr val="dk1"/>
+                            </a:effectRef>
+                            <a:fontRef idx="minor">
+                              <a:schemeClr val="tx1"/>
+                            </a:fontRef>
+                          </wps:style>
+                          <wps:bodyPr/>
+                        </wps:wsp>
+                        <wps:wsp>
+                          <wps:cNvPr id="310" name="Text Box 2"/>
+                          <wps:cNvSpPr txBox="1">
+                            <a:spLocks noChangeArrowheads="1"/>
+                          </wps:cNvSpPr>
+                          <wps:spPr bwMode="auto">
+                            <a:xfrm>
+                              <a:off x="707666" y="532737"/>
+                              <a:ext cx="294198" cy="254441"/>
+                            </a:xfrm>
+                            <a:prstGeom prst="rect">
+                              <a:avLst/>
+                            </a:prstGeom>
+                            <a:noFill/>
+                            <a:ln w="9525">
+                              <a:noFill/>
+                              <a:miter lim="800000"/>
+                              <a:headEnd/>
+                              <a:tailEnd/>
+                            </a:ln>
+                          </wps:spPr>
+                          <wps:txbx>
+                            <w:txbxContent>
+                              <w:p>
+                                <w:pPr>
+                                  <w:rPr>
+                                    <w:b/>
+                                  </w:rPr>
+                                </w:pPr>
+                                <m:oMathPara>
+                                  <m:oMath>
+                                    <m:r>
+                                      <m:rPr>
+                                        <m:sty m:val="bi"/>
+                                      </m:rPr>
+                                      <w:rPr>
+                                        <w:rFonts w:ascii="Cambria Math" w:hAnsi="Cambria Math"/>
+                                      </w:rPr>
+                                      <m:t>Z</m:t>
+                                    </m:r>
+                                  </m:oMath>
+                                </m:oMathPara>
+                              </w:p>
+                            </w:txbxContent>
+                          </wps:txbx>
+                          <wps:bodyPr rot="0" vert="horz" wrap="square" lIns="91440" tIns="45720" rIns="91440" bIns="45720" anchor="t" anchorCtr="0">
+                            <a:noAutofit/>
+                          </wps:bodyPr>
+                        </wps:wsp>
+                        <wps:wsp>
+                          <wps:cNvPr id="311" name="Freeform 311"/>
+                          <wps:cNvSpPr/>
+                          <wps:spPr>
+                            <a:xfrm>
+                              <a:off x="214685" y="397565"/>
+                              <a:ext cx="477078" cy="222643"/>
+                            </a:xfrm>
+                            <a:custGeom>
+                              <a:avLst/>
+                              <a:gdLst>
+                                <a:gd name="connsiteX0" fmla="*/ 0 w 477078"/>
+                                <a:gd name="connsiteY0" fmla="*/ 222643 h 222643"/>
+                                <a:gd name="connsiteX1" fmla="*/ 111318 w 477078"/>
+                                <a:gd name="connsiteY1" fmla="*/ 6 h 222643"/>
+                                <a:gd name="connsiteX2" fmla="*/ 254442 w 477078"/>
+                                <a:gd name="connsiteY2" fmla="*/ 214691 h 222643"/>
+                                <a:gd name="connsiteX3" fmla="*/ 477078 w 477078"/>
+                                <a:gd name="connsiteY3" fmla="*/ 135178 h 222643"/>
+                              </a:gdLst>
+                              <a:ahLst/>
+                              <a:cxnLst>
+                                <a:cxn ang="0">
+                                  <a:pos x="connsiteX0" y="connsiteY0"/>
+                                </a:cxn>
+                                <a:cxn ang="0">
+                                  <a:pos x="connsiteX1" y="connsiteY1"/>
+                                </a:cxn>
+                                <a:cxn ang="0">
+                                  <a:pos x="connsiteX2" y="connsiteY2"/>
+                                </a:cxn>
+                                <a:cxn ang="0">
+                                  <a:pos x="connsiteX3" y="connsiteY3"/>
+                                </a:cxn>
+                              </a:cxnLst>
+                              <a:rect l="l" t="t" r="r" b="b"/>
+                              <a:pathLst>
+                                <a:path w="477078" h="222643">
+                                  <a:moveTo>
+                                    <a:pt x="0" y="222643"/>
+                                  </a:moveTo>
+                                  <a:cubicBezTo>
+                                    <a:pt x="34455" y="111987"/>
+                                    <a:pt x="68911" y="1331"/>
+                                    <a:pt x="111318" y="6"/>
+                                  </a:cubicBezTo>
+                                  <a:cubicBezTo>
+                                    <a:pt x="153725" y="-1319"/>
+                                    <a:pt x="193482" y="192162"/>
+                                    <a:pt x="254442" y="214691"/>
+                                  </a:cubicBezTo>
+                                  <a:cubicBezTo>
+                                    <a:pt x="315402" y="237220"/>
+                                    <a:pt x="434671" y="148430"/>
+                                    <a:pt x="477078" y="135178"/>
+                                  </a:cubicBezTo>
+                                </a:path>
+                              </a:pathLst>
+                            </a:custGeom>
+                          </wps:spPr>
+                          <wps:style>
+                            <a:lnRef idx="1">
+                              <a:schemeClr val="dk1"/>
+                            </a:lnRef>
+                            <a:fillRef idx="0">
+                              <a:schemeClr val="dk1"/>
+                            </a:fillRef>
+                            <a:effectRef idx="0">
+                              <a:schemeClr val="dk1"/>
+                            </a:effectRef>
+                            <a:fontRef idx="minor">
+                              <a:schemeClr val="tx1"/>
+                            </a:fontRef>
+                          </wps:style>
+                          <wps:bodyPr rot="0" spcFirstLastPara="0" vertOverflow="overflow" horzOverflow="overflow" vert="horz" wrap="square" lIns="91440" tIns="45720" rIns="91440" bIns="45720" numCol="1" spcCol="0" rtlCol="0" fromWordArt="0" anchor="ctr" anchorCtr="0" forceAA="0" compatLnSpc="1">
+                            <a:prstTxWarp prst="textNoShape">
+                              <a:avLst/>
+                            </a:prstTxWarp>
+                            <a:noAutofit/>
+                          </wps:bodyPr>
+                        </wps:wsp>
+                        <wps:wsp>
+                          <wps:cNvPr id="312" name="Straight Connector 312"/>
+                          <wps:cNvCnPr/>
+                          <wps:spPr>
+                            <a:xfrm flipV="1">
+                              <a:off x="174928" y="294198"/>
+                              <a:ext cx="0" cy="365609"/>
+                            </a:xfrm>
+                            <a:prstGeom prst="line">
+                              <a:avLst/>
+                            </a:prstGeom>
+                            <a:ln>
+                              <a:tailEnd type="arrow"/>
+                            </a:ln>
+                          </wps:spPr>
+                          <wps:style>
+                            <a:lnRef idx="1">
+                              <a:schemeClr val="dk1"/>
+                            </a:lnRef>
+                            <a:fillRef idx="0">
+                              <a:schemeClr val="dk1"/>
+                            </a:fillRef>
+                            <a:effectRef idx="0">
+                              <a:schemeClr val="dk1"/>
+                            </a:effectRef>
+                            <a:fontRef idx="minor">
+                              <a:schemeClr val="tx1"/>
+                            </a:fontRef>
+                          </wps:style>
+                          <wps:bodyPr/>
+                        </wps:wsp>
+                      </wpg:grpSp>
+                      <wpg:grpSp>
+                        <wpg:cNvPr id="313" name="Group 313"/>
+                        <wpg:cNvGrpSpPr/>
+                        <wpg:grpSpPr>
+                          <a:xfrm>
+                            <a:off x="2378364" y="0"/>
+                            <a:ext cx="1001395" cy="786765"/>
+                            <a:chOff x="-158176" y="0"/>
+                            <a:chExt cx="1001864" cy="787178"/>
+                          </a:xfrm>
+                        </wpg:grpSpPr>
+                        <wpg:grpSp>
+                          <wpg:cNvPr id="314" name="Group 314"/>
+                          <wpg:cNvGrpSpPr/>
+                          <wpg:grpSpPr>
+                            <a:xfrm>
+                              <a:off x="-158176" y="0"/>
+                              <a:ext cx="1001864" cy="787178"/>
+                              <a:chOff x="-158176" y="0"/>
+                              <a:chExt cx="1001864" cy="787178"/>
+                            </a:xfrm>
+                          </wpg:grpSpPr>
+                          <wps:wsp>
+                            <wps:cNvPr id="315" name="Text Box 2"/>
+                            <wps:cNvSpPr txBox="1">
+                              <a:spLocks noChangeArrowheads="1"/>
+                            </wps:cNvSpPr>
+                            <wps:spPr bwMode="auto">
+                              <a:xfrm>
+                                <a:off x="-158176" y="0"/>
+                                <a:ext cx="786765" cy="317500"/>
+                              </a:xfrm>
+                              <a:prstGeom prst="rect">
+                                <a:avLst/>
+                              </a:prstGeom>
+                              <a:noFill/>
+                              <a:ln w="9525">
+                                <a:noFill/>
+                                <a:miter lim="800000"/>
+                                <a:headEnd/>
+                                <a:tailEnd/>
+                              </a:ln>
+                            </wps:spPr>
+                            <wps:txbx>
+                              <w:txbxContent>
+                                <w:p>
+                                  <m:oMathPara>
+                                    <m:oMath>
+                                      <m:sSub>
+                                        <m:sSubPr>
+                                          <m:ctrlPr>
+                                            <w:rPr>
+                                              <w:rFonts w:ascii="Cambria Math" w:hAnsi="Cambria Math"/>
+                                              <w:i/>
+                                            </w:rPr>
+                                          </m:ctrlPr>
+                                        </m:sSubPr>
+                                        <m:e>
+                                          <m:r>
+                                            <w:rPr>
+                                              <w:rFonts w:ascii="Cambria Math" w:hAnsi="Cambria Math"/>
+                                            </w:rPr>
+                                            <m:t>P</m:t>
+                                          </m:r>
+                                        </m:e>
+                                        <m:sub>
+                                          <m:r>
+                                            <w:rPr>
+                                              <w:rFonts w:ascii="Cambria Math" w:eastAsiaTheme="minorEastAsia" w:hAnsi="Cambria Math"/>
+                                            </w:rPr>
+                                            <m:t>[</m:t>
+                                          </m:r>
+                                          <m:sSub>
+                                            <m:sSubPr>
+                                              <m:ctrlPr>
+                                                <w:rPr>
+                                                  <w:rFonts w:ascii="Cambria Math" w:eastAsiaTheme="minorEastAsia" w:hAnsi="Cambria Math"/>
+                                                  <w:i/>
+                                                </w:rPr>
+                                              </m:ctrlPr>
+                                            </m:sSubPr>
+                                            <m:e>
+                                              <m:r>
+                                                <w:rPr>
+                                                  <w:rFonts w:ascii="Cambria Math" w:eastAsiaTheme="minorEastAsia" w:hAnsi="Cambria Math"/>
+                                                </w:rPr>
+                                                <m:t>t</m:t>
+                                              </m:r>
+                                            </m:e>
+                                            <m:sub>
+                                              <m:r>
+                                                <w:rPr>
+                                                  <w:rFonts w:ascii="Cambria Math" w:eastAsiaTheme="minorEastAsia" w:hAnsi="Cambria Math"/>
+                                                </w:rPr>
+                                                <m:t>2</m:t>
+                                              </m:r>
+                                            </m:sub>
+                                          </m:sSub>
+                                          <m:r>
+                                            <w:rPr>
+                                              <w:rFonts w:ascii="Cambria Math" w:eastAsiaTheme="minorEastAsia" w:hAnsi="Cambria Math"/>
+                                            </w:rPr>
+                                            <m:t>, t]</m:t>
+                                          </m:r>
+                                        </m:sub>
+                                      </m:sSub>
+                                      <m:d>
+                                        <m:dPr>
+                                          <m:ctrlPr>
+                                            <w:rPr>
+                                              <w:rFonts w:ascii="Cambria Math" w:hAnsi="Cambria Math"/>
+                                              <w:i/>
+                                            </w:rPr>
+                                          </m:ctrlPr>
+                                        </m:dPr>
+                                        <m:e>
+                                          <m:r>
+                                            <m:rPr>
+                                              <m:sty m:val="bi"/>
+                                            </m:rPr>
+                                            <w:rPr>
+                                              <w:rFonts w:ascii="Cambria Math" w:hAnsi="Cambria Math"/>
+                                            </w:rPr>
+                                            <m:t>Z</m:t>
+                                          </m:r>
+                                          <m:ctrlPr>
+                                            <w:rPr>
+                                              <w:rFonts w:ascii="Cambria Math" w:hAnsi="Cambria Math"/>
+                                              <w:b/>
+                                              <w:i/>
+                                            </w:rPr>
+                                          </m:ctrlPr>
+                                        </m:e>
+                                      </m:d>
+                                    </m:oMath>
+                                  </m:oMathPara>
+                                </w:p>
+                              </w:txbxContent>
+                            </wps:txbx>
+                            <wps:bodyPr rot="0" vert="horz" wrap="square" lIns="91440" tIns="45720" rIns="91440" bIns="45720" anchor="t" anchorCtr="0">
+                              <a:noAutofit/>
+                            </wps:bodyPr>
+                          </wps:wsp>
+                          <wps:wsp>
+                            <wps:cNvPr id="316" name="Straight Connector 316"/>
+                            <wps:cNvCnPr/>
+                            <wps:spPr>
+                              <a:xfrm>
+                                <a:off x="16752" y="667909"/>
+                                <a:ext cx="540689" cy="0"/>
+                              </a:xfrm>
+                              <a:prstGeom prst="line">
+                                <a:avLst/>
+                              </a:prstGeom>
+                              <a:ln>
+                                <a:tailEnd type="arrow"/>
+                              </a:ln>
+                            </wps:spPr>
+                            <wps:style>
+                              <a:lnRef idx="1">
+                                <a:schemeClr val="dk1"/>
+                              </a:lnRef>
+                              <a:fillRef idx="0">
+                                <a:schemeClr val="dk1"/>
+                              </a:fillRef>
+                              <a:effectRef idx="0">
+                                <a:schemeClr val="dk1"/>
+                              </a:effectRef>
+                              <a:fontRef idx="minor">
+                                <a:schemeClr val="tx1"/>
+                              </a:fontRef>
+                            </wps:style>
+                            <wps:bodyPr/>
+                          </wps:wsp>
+                          <wps:wsp>
+                            <wps:cNvPr id="317" name="Text Box 2"/>
+                            <wps:cNvSpPr txBox="1">
+                              <a:spLocks noChangeArrowheads="1"/>
+                            </wps:cNvSpPr>
+                            <wps:spPr bwMode="auto">
+                              <a:xfrm>
+                                <a:off x="549490" y="532737"/>
+                                <a:ext cx="294198" cy="254441"/>
+                              </a:xfrm>
+                              <a:prstGeom prst="rect">
+                                <a:avLst/>
+                              </a:prstGeom>
+                              <a:noFill/>
+                              <a:ln w="9525">
+                                <a:noFill/>
+                                <a:miter lim="800000"/>
+                                <a:headEnd/>
+                                <a:tailEnd/>
+                              </a:ln>
+                            </wps:spPr>
+                            <wps:txbx>
+                              <w:txbxContent>
+                                <w:p>
+                                  <w:pPr>
+                                    <w:rPr>
+                                      <w:b/>
+                                    </w:rPr>
+                                  </w:pPr>
+                                  <m:oMathPara>
+                                    <m:oMath>
+                                      <m:r>
+                                        <m:rPr>
+                                          <m:sty m:val="bi"/>
+                                        </m:rPr>
+                                        <w:rPr>
+                                          <w:rFonts w:ascii="Cambria Math" w:hAnsi="Cambria Math"/>
+                                        </w:rPr>
+                                        <m:t>Z</m:t>
+                                      </m:r>
+                                    </m:oMath>
+                                  </m:oMathPara>
+                                </w:p>
+                              </w:txbxContent>
+                            </wps:txbx>
+                            <wps:bodyPr rot="0" vert="horz" wrap="square" lIns="91440" tIns="45720" rIns="91440" bIns="45720" anchor="t" anchorCtr="0">
+                              <a:noAutofit/>
+                            </wps:bodyPr>
+                          </wps:wsp>
+                          <wps:wsp>
+                            <wps:cNvPr id="318" name="Straight Connector 318"/>
+                            <wps:cNvCnPr/>
+                            <wps:spPr>
+                              <a:xfrm flipV="1">
+                                <a:off x="16752" y="294198"/>
+                                <a:ext cx="0" cy="365609"/>
+                              </a:xfrm>
+                              <a:prstGeom prst="line">
+                                <a:avLst/>
+                              </a:prstGeom>
+                              <a:ln>
+                                <a:tailEnd type="arrow"/>
+                              </a:ln>
+                            </wps:spPr>
+                            <wps:style>
+                              <a:lnRef idx="1">
+                                <a:schemeClr val="dk1"/>
+                              </a:lnRef>
+                              <a:fillRef idx="0">
+                                <a:schemeClr val="dk1"/>
+                              </a:fillRef>
+                              <a:effectRef idx="0">
+                                <a:schemeClr val="dk1"/>
+                              </a:effectRef>
+                              <a:fontRef idx="minor">
+                                <a:schemeClr val="tx1"/>
+                              </a:fontRef>
+                            </wps:style>
+                            <wps:bodyPr/>
+                          </wps:wsp>
+                        </wpg:grpSp>
+                        <wps:wsp>
+                          <wps:cNvPr id="319" name="Freeform 319"/>
+                          <wps:cNvSpPr/>
+                          <wps:spPr>
+                            <a:xfrm>
+                              <a:off x="56507" y="349858"/>
+                              <a:ext cx="373711" cy="278346"/>
+                            </a:xfrm>
+                            <a:custGeom>
+                              <a:avLst/>
+                              <a:gdLst>
+                                <a:gd name="connsiteX0" fmla="*/ 0 w 373711"/>
+                                <a:gd name="connsiteY0" fmla="*/ 278346 h 278346"/>
+                                <a:gd name="connsiteX1" fmla="*/ 71562 w 373711"/>
+                                <a:gd name="connsiteY1" fmla="*/ 190882 h 278346"/>
+                                <a:gd name="connsiteX2" fmla="*/ 190831 w 373711"/>
+                                <a:gd name="connsiteY2" fmla="*/ 254492 h 278346"/>
+                                <a:gd name="connsiteX3" fmla="*/ 294198 w 373711"/>
+                                <a:gd name="connsiteY3" fmla="*/ 51 h 278346"/>
+                                <a:gd name="connsiteX4" fmla="*/ 373711 w 373711"/>
+                                <a:gd name="connsiteY4" fmla="*/ 278346 h 278346"/>
+                              </a:gdLst>
+                              <a:ahLst/>
+                              <a:cxnLst>
+                                <a:cxn ang="0">
+                                  <a:pos x="connsiteX0" y="connsiteY0"/>
+                                </a:cxn>
+                                <a:cxn ang="0">
+                                  <a:pos x="connsiteX1" y="connsiteY1"/>
+                                </a:cxn>
+                                <a:cxn ang="0">
+                                  <a:pos x="connsiteX2" y="connsiteY2"/>
+                                </a:cxn>
+                                <a:cxn ang="0">
+                                  <a:pos x="connsiteX3" y="connsiteY3"/>
+                                </a:cxn>
+                                <a:cxn ang="0">
+                                  <a:pos x="connsiteX4" y="connsiteY4"/>
+                                </a:cxn>
+                              </a:cxnLst>
+                              <a:rect l="l" t="t" r="r" b="b"/>
+                              <a:pathLst>
+                                <a:path w="373711" h="278346">
+                                  <a:moveTo>
+                                    <a:pt x="0" y="278346"/>
+                                  </a:moveTo>
+                                  <a:cubicBezTo>
+                                    <a:pt x="19878" y="236602"/>
+                                    <a:pt x="39757" y="194858"/>
+                                    <a:pt x="71562" y="190882"/>
+                                  </a:cubicBezTo>
+                                  <a:cubicBezTo>
+                                    <a:pt x="103367" y="186906"/>
+                                    <a:pt x="153725" y="286297"/>
+                                    <a:pt x="190831" y="254492"/>
+                                  </a:cubicBezTo>
+                                  <a:cubicBezTo>
+                                    <a:pt x="227937" y="222687"/>
+                                    <a:pt x="263718" y="-3925"/>
+                                    <a:pt x="294198" y="51"/>
+                                  </a:cubicBezTo>
+                                  <a:cubicBezTo>
+                                    <a:pt x="324678" y="4027"/>
+                                    <a:pt x="349194" y="141186"/>
+                                    <a:pt x="373711" y="278346"/>
+                                  </a:cubicBezTo>
+                                </a:path>
+                              </a:pathLst>
+                            </a:custGeom>
+                          </wps:spPr>
+                          <wps:style>
+                            <a:lnRef idx="1">
+                              <a:schemeClr val="dk1"/>
+                            </a:lnRef>
+                            <a:fillRef idx="0">
+                              <a:schemeClr val="dk1"/>
+                            </a:fillRef>
+                            <a:effectRef idx="0">
+                              <a:schemeClr val="dk1"/>
+                            </a:effectRef>
+                            <a:fontRef idx="minor">
+                              <a:schemeClr val="tx1"/>
+                            </a:fontRef>
+                          </wps:style>
+                          <wps:bodyPr rot="0" spcFirstLastPara="0" vertOverflow="overflow" horzOverflow="overflow" vert="horz" wrap="square" lIns="91440" tIns="45720" rIns="91440" bIns="45720" numCol="1" spcCol="0" rtlCol="0" fromWordArt="0" anchor="ctr" anchorCtr="0" forceAA="0" compatLnSpc="1">
+                            <a:prstTxWarp prst="textNoShape">
+                              <a:avLst/>
+                            </a:prstTxWarp>
+                            <a:noAutofit/>
+                          </wps:bodyPr>
+                        </wps:wsp>
+                      </wpg:grpSp>
+                      <wpg:grpSp>
+                        <wpg:cNvPr id="320" name="Group 320"/>
+                        <wpg:cNvGrpSpPr/>
+                        <wpg:grpSpPr>
+                          <a:xfrm>
+                            <a:off x="533069" y="532485"/>
+                            <a:ext cx="3004986" cy="1025419"/>
+                            <a:chOff x="533069" y="-55912"/>
+                            <a:chExt cx="3004986" cy="1025419"/>
+                          </a:xfrm>
+                        </wpg:grpSpPr>
+                        <wps:wsp>
+                          <wps:cNvPr id="321" name="Rectangle 321"/>
+                          <wps:cNvSpPr/>
+                          <wps:spPr>
+                            <a:xfrm>
+                              <a:off x="2361538" y="453224"/>
+                              <a:ext cx="874395" cy="198783"/>
+                            </a:xfrm>
+                            <a:prstGeom prst="rect">
+                              <a:avLst/>
+                            </a:prstGeom>
+                            <a:noFill/>
+                            <a:ln w="3175"/>
+                          </wps:spPr>
+                          <wps:style>
+                            <a:lnRef idx="2">
+                              <a:schemeClr val="dk1">
+                                <a:shade val="50000"/>
+                              </a:schemeClr>
+                            </a:lnRef>
+                            <a:fillRef idx="1">
+                              <a:schemeClr val="dk1"/>
+                            </a:fillRef>
+                            <a:effectRef idx="0">
+                              <a:schemeClr val="dk1"/>
+                            </a:effectRef>
+                            <a:fontRef idx="minor">
+                              <a:schemeClr val="lt1"/>
+                            </a:fontRef>
+                          </wps:style>
+                          <wps:bodyPr rot="0" spcFirstLastPara="0" vertOverflow="overflow" horzOverflow="overflow" vert="horz" wrap="square" lIns="91440" tIns="45720" rIns="91440" bIns="45720" numCol="1" spcCol="0" rtlCol="0" fromWordArt="0" anchor="ctr" anchorCtr="0" forceAA="0" compatLnSpc="1">
+                            <a:prstTxWarp prst="textNoShape">
+                              <a:avLst/>
+                            </a:prstTxWarp>
+                            <a:noAutofit/>
+                          </wps:bodyPr>
+                        </wps:wsp>
+                        <wps:wsp>
+                          <wps:cNvPr id="322" name="Rectangle 322"/>
+                          <wps:cNvSpPr/>
+                          <wps:spPr>
+                            <a:xfrm>
+                              <a:off x="1470992" y="453224"/>
+                              <a:ext cx="874395" cy="205740"/>
+                            </a:xfrm>
+                            <a:prstGeom prst="rect">
+                              <a:avLst/>
+                            </a:prstGeom>
+                            <a:noFill/>
+                            <a:ln w="3175"/>
+                          </wps:spPr>
+                          <wps:style>
+                            <a:lnRef idx="2">
+                              <a:schemeClr val="dk1">
+                                <a:shade val="50000"/>
+                              </a:schemeClr>
+                            </a:lnRef>
+                            <a:fillRef idx="1">
+                              <a:schemeClr val="dk1"/>
+                            </a:fillRef>
+                            <a:effectRef idx="0">
+                              <a:schemeClr val="dk1"/>
+                            </a:effectRef>
+                            <a:fontRef idx="minor">
+                              <a:schemeClr val="lt1"/>
+                            </a:fontRef>
+                          </wps:style>
+                          <wps:bodyPr rot="0" spcFirstLastPara="0" vertOverflow="overflow" horzOverflow="overflow" vert="horz" wrap="square" lIns="91440" tIns="45720" rIns="91440" bIns="45720" numCol="1" spcCol="0" rtlCol="0" fromWordArt="0" anchor="ctr" anchorCtr="0" forceAA="0" compatLnSpc="1">
+                            <a:prstTxWarp prst="textNoShape">
+                              <a:avLst/>
+                            </a:prstTxWarp>
+                            <a:noAutofit/>
+                          </wps:bodyPr>
+                        </wps:wsp>
+                        <wps:wsp>
+                          <wps:cNvPr id="323" name="Text Box 2"/>
+                          <wps:cNvSpPr txBox="1">
+                            <a:spLocks noChangeArrowheads="1"/>
+                          </wps:cNvSpPr>
+                          <wps:spPr bwMode="auto">
+                            <a:xfrm>
+                              <a:off x="3013545" y="644055"/>
+                              <a:ext cx="524510" cy="246380"/>
+                            </a:xfrm>
+                            <a:prstGeom prst="rect">
+                              <a:avLst/>
+                            </a:prstGeom>
+                            <a:noFill/>
+                            <a:ln w="9525">
+                              <a:noFill/>
+                              <a:miter lim="800000"/>
+                              <a:headEnd/>
+                              <a:tailEnd/>
+                            </a:ln>
+                          </wps:spPr>
+                          <wps:txbx>
+                            <w:txbxContent>
+                              <w:p>
+                                <m:oMathPara>
+                                  <m:oMath>
+                                    <m:r>
+                                      <w:rPr>
+                                        <w:rFonts w:ascii="Cambria Math" w:hAnsi="Cambria Math"/>
+                                      </w:rPr>
+                                      <m:t>t</m:t>
+                                    </m:r>
+                                  </m:oMath>
+                                </m:oMathPara>
+                              </w:p>
+                            </w:txbxContent>
+                          </wps:txbx>
+                          <wps:bodyPr rot="0" vert="horz" wrap="square" lIns="91440" tIns="45720" rIns="91440" bIns="45720" anchor="t" anchorCtr="0">
+                            <a:noAutofit/>
+                          </wps:bodyPr>
+                        </wps:wsp>
+                        <wps:wsp>
+                          <wps:cNvPr id="324" name="Text Box 2"/>
+                          <wps:cNvSpPr txBox="1">
+                            <a:spLocks noChangeArrowheads="1"/>
+                          </wps:cNvSpPr>
+                          <wps:spPr bwMode="auto">
+                            <a:xfrm>
+                              <a:off x="1232452" y="644055"/>
+                              <a:ext cx="524510" cy="317500"/>
+                            </a:xfrm>
+                            <a:prstGeom prst="rect">
+                              <a:avLst/>
+                            </a:prstGeom>
+                            <a:noFill/>
+                            <a:ln w="9525">
+                              <a:noFill/>
+                              <a:miter lim="800000"/>
+                              <a:headEnd/>
+                              <a:tailEnd/>
+                            </a:ln>
+                          </wps:spPr>
+                          <wps:txbx>
+                            <w:txbxContent>
+                              <w:p>
+                                <m:oMathPara>
+                                  <m:oMath>
+                                    <m:sSub>
+                                      <m:sSubPr>
+                                        <m:ctrlPr>
+                                          <w:rPr>
+                                            <w:rFonts w:ascii="Cambria Math" w:hAnsi="Cambria Math"/>
+                                            <w:i/>
+                                            <w:sz w:val="22"/>
+                                          </w:rPr>
+                                        </m:ctrlPr>
+                                      </m:sSubPr>
+                                      <m:e>
+                                        <m:r>
+                                          <w:rPr>
+                                            <w:rFonts w:ascii="Cambria Math" w:hAnsi="Cambria Math"/>
+                                          </w:rPr>
+                                          <m:t>t</m:t>
+                                        </m:r>
+                                      </m:e>
+                                      <m:sub>
+                                        <m:r>
+                                          <w:rPr>
+                                            <w:rFonts w:ascii="Cambria Math" w:hAnsi="Cambria Math"/>
+                                          </w:rPr>
+                                          <m:t>1</m:t>
+                                        </m:r>
+                                      </m:sub>
+                                    </m:sSub>
+                                  </m:oMath>
+                                </m:oMathPara>
+                              </w:p>
+                            </w:txbxContent>
+                          </wps:txbx>
+                          <wps:bodyPr rot="0" vert="horz" wrap="square" lIns="91440" tIns="45720" rIns="91440" bIns="45720" anchor="t" anchorCtr="0">
+                            <a:noAutofit/>
+                          </wps:bodyPr>
+                        </wps:wsp>
+                        <wps:wsp>
+                          <wps:cNvPr id="325" name="Text Box 2"/>
+                          <wps:cNvSpPr txBox="1">
+                            <a:spLocks noChangeArrowheads="1"/>
+                          </wps:cNvSpPr>
+                          <wps:spPr bwMode="auto">
+                            <a:xfrm>
+                              <a:off x="2099145" y="652007"/>
+                              <a:ext cx="524510" cy="317500"/>
+                            </a:xfrm>
+                            <a:prstGeom prst="rect">
+                              <a:avLst/>
+                            </a:prstGeom>
+                            <a:noFill/>
+                            <a:ln w="9525">
+                              <a:noFill/>
+                              <a:miter lim="800000"/>
+                              <a:headEnd/>
+                              <a:tailEnd/>
+                            </a:ln>
+                          </wps:spPr>
+                          <wps:txbx>
+                            <w:txbxContent>
+                              <w:p>
+                                <m:oMathPara>
+                                  <m:oMath>
+                                    <m:sSub>
+                                      <m:sSubPr>
+                                        <m:ctrlPr>
+                                          <w:rPr>
+                                            <w:rFonts w:ascii="Cambria Math" w:hAnsi="Cambria Math"/>
+                                            <w:i/>
+                                            <w:sz w:val="22"/>
+                                          </w:rPr>
+                                        </m:ctrlPr>
+                                      </m:sSubPr>
+                                      <m:e>
+                                        <m:r>
+                                          <w:rPr>
+                                            <w:rFonts w:ascii="Cambria Math" w:hAnsi="Cambria Math"/>
+                                          </w:rPr>
+                                          <m:t>t</m:t>
+                                        </m:r>
+                                      </m:e>
+                                      <m:sub>
+                                        <m:r>
+                                          <w:rPr>
+                                            <w:rFonts w:ascii="Cambria Math" w:hAnsi="Cambria Math"/>
+                                          </w:rPr>
+                                          <m:t>2</m:t>
+                                        </m:r>
+                                      </m:sub>
+                                    </m:sSub>
+                                  </m:oMath>
+                                </m:oMathPara>
+                              </w:p>
+                            </w:txbxContent>
+                          </wps:txbx>
+                          <wps:bodyPr rot="0" vert="horz" wrap="square" lIns="91440" tIns="45720" rIns="91440" bIns="45720" anchor="t" anchorCtr="0">
+                            <a:noAutofit/>
+                          </wps:bodyPr>
+                        </wps:wsp>
+                        <wps:wsp>
+                          <wps:cNvPr id="326" name="Straight Arrow Connector 326"/>
+                          <wps:cNvCnPr/>
+                          <wps:spPr>
+                            <a:xfrm>
+                              <a:off x="1542553" y="143123"/>
+                              <a:ext cx="213995" cy="278544"/>
+                            </a:xfrm>
+                            <a:prstGeom prst="straightConnector1">
+                              <a:avLst/>
+                            </a:prstGeom>
+                            <a:ln w="19050">
+                              <a:tailEnd type="arrow"/>
+                            </a:ln>
+                          </wps:spPr>
+                          <wps:style>
+                            <a:lnRef idx="1">
+                              <a:schemeClr val="dk1"/>
+                            </a:lnRef>
+                            <a:fillRef idx="0">
+                              <a:schemeClr val="dk1"/>
+                            </a:fillRef>
+                            <a:effectRef idx="0">
+                              <a:schemeClr val="dk1"/>
+                            </a:effectRef>
+                            <a:fontRef idx="minor">
+                              <a:schemeClr val="tx1"/>
+                            </a:fontRef>
+                          </wps:style>
+                          <wps:bodyPr/>
+                        </wps:wsp>
+                        <wps:wsp>
+                          <wps:cNvPr id="327" name="Straight Arrow Connector 327"/>
+                          <wps:cNvCnPr/>
+                          <wps:spPr>
+                            <a:xfrm flipH="1">
+                              <a:off x="2751152" y="143123"/>
+                              <a:ext cx="213995" cy="278544"/>
+                            </a:xfrm>
+                            <a:prstGeom prst="straightConnector1">
+                              <a:avLst/>
+                            </a:prstGeom>
+                            <a:ln w="19050">
+                              <a:tailEnd type="arrow"/>
+                            </a:ln>
+                          </wps:spPr>
+                          <wps:style>
+                            <a:lnRef idx="1">
+                              <a:schemeClr val="dk1"/>
+                            </a:lnRef>
+                            <a:fillRef idx="0">
+                              <a:schemeClr val="dk1"/>
+                            </a:fillRef>
+                            <a:effectRef idx="0">
+                              <a:schemeClr val="dk1"/>
+                            </a:effectRef>
+                            <a:fontRef idx="minor">
+                              <a:schemeClr val="tx1"/>
+                            </a:fontRef>
+                          </wps:style>
+                          <wps:bodyPr/>
+                        </wps:wsp>
+                        <wpg:grpSp>
+                          <wpg:cNvPr id="328" name="Group 328"/>
+                          <wpg:cNvGrpSpPr/>
+                          <wpg:grpSpPr>
+                            <a:xfrm>
+                              <a:off x="596636" y="516835"/>
+                              <a:ext cx="2941253" cy="110490"/>
+                              <a:chOff x="580733" y="0"/>
+                              <a:chExt cx="2941253" cy="110490"/>
+                            </a:xfrm>
+                          </wpg:grpSpPr>
+                          <wps:wsp>
+                            <wps:cNvPr id="329" name="Straight Connector 329"/>
+                            <wps:cNvCnPr/>
+                            <wps:spPr>
+                              <a:xfrm>
+                                <a:off x="580733" y="46787"/>
+                                <a:ext cx="2941253" cy="0"/>
+                              </a:xfrm>
+                              <a:prstGeom prst="line">
+                                <a:avLst/>
+                              </a:prstGeom>
+                              <a:ln>
+                                <a:tailEnd type="arrow"/>
+                              </a:ln>
+                            </wps:spPr>
+                            <wps:style>
+                              <a:lnRef idx="1">
+                                <a:schemeClr val="dk1"/>
+                              </a:lnRef>
+                              <a:fillRef idx="0">
+                                <a:schemeClr val="dk1"/>
+                              </a:fillRef>
+                              <a:effectRef idx="0">
+                                <a:schemeClr val="dk1"/>
+                              </a:effectRef>
+                              <a:fontRef idx="minor">
+                                <a:schemeClr val="tx1"/>
+                              </a:fontRef>
+                            </wps:style>
+                            <wps:bodyPr/>
+                          </wps:wsp>
+                          <wps:wsp>
+                            <wps:cNvPr id="333" name="Straight Connector 333"/>
+                            <wps:cNvCnPr/>
+                            <wps:spPr>
+                              <a:xfrm>
+                                <a:off x="723569" y="0"/>
+                                <a:ext cx="0" cy="110490"/>
+                              </a:xfrm>
+                              <a:prstGeom prst="line">
+                                <a:avLst/>
+                              </a:prstGeom>
+                            </wps:spPr>
+                            <wps:style>
+                              <a:lnRef idx="1">
+                                <a:schemeClr val="dk1"/>
+                              </a:lnRef>
+                              <a:fillRef idx="0">
+                                <a:schemeClr val="dk1"/>
+                              </a:fillRef>
+                              <a:effectRef idx="0">
+                                <a:schemeClr val="dk1"/>
+                              </a:effectRef>
+                              <a:fontRef idx="minor">
+                                <a:schemeClr val="tx1"/>
+                              </a:fontRef>
+                            </wps:style>
+                            <wps:bodyPr/>
+                          </wps:wsp>
+                          <wps:wsp>
+                            <wps:cNvPr id="334" name="Straight Connector 334"/>
+                            <wps:cNvCnPr/>
+                            <wps:spPr>
+                              <a:xfrm>
+                                <a:off x="866692" y="0"/>
+                                <a:ext cx="0" cy="110490"/>
+                              </a:xfrm>
+                              <a:prstGeom prst="line">
+                                <a:avLst/>
+                              </a:prstGeom>
+                            </wps:spPr>
+                            <wps:style>
+                              <a:lnRef idx="1">
+                                <a:schemeClr val="dk1"/>
+                              </a:lnRef>
+                              <a:fillRef idx="0">
+                                <a:schemeClr val="dk1"/>
+                              </a:fillRef>
+                              <a:effectRef idx="0">
+                                <a:schemeClr val="dk1"/>
+                              </a:effectRef>
+                              <a:fontRef idx="minor">
+                                <a:schemeClr val="tx1"/>
+                              </a:fontRef>
+                            </wps:style>
+                            <wps:bodyPr/>
+                          </wps:wsp>
+                          <wps:wsp>
+                            <wps:cNvPr id="335" name="Straight Connector 335"/>
+                            <wps:cNvCnPr/>
+                            <wps:spPr>
+                              <a:xfrm>
+                                <a:off x="1025718" y="0"/>
+                                <a:ext cx="0" cy="110490"/>
+                              </a:xfrm>
+                              <a:prstGeom prst="line">
+                                <a:avLst/>
+                              </a:prstGeom>
+                            </wps:spPr>
+                            <wps:style>
+                              <a:lnRef idx="1">
+                                <a:schemeClr val="dk1"/>
+                              </a:lnRef>
+                              <a:fillRef idx="0">
+                                <a:schemeClr val="dk1"/>
+                              </a:fillRef>
+                              <a:effectRef idx="0">
+                                <a:schemeClr val="dk1"/>
+                              </a:effectRef>
+                              <a:fontRef idx="minor">
+                                <a:schemeClr val="tx1"/>
+                              </a:fontRef>
+                            </wps:style>
+                            <wps:bodyPr/>
+                          </wps:wsp>
+                          <wps:wsp>
+                            <wps:cNvPr id="336" name="Straight Connector 336"/>
+                            <wps:cNvCnPr/>
+                            <wps:spPr>
+                              <a:xfrm>
+                                <a:off x="1168842" y="0"/>
+                                <a:ext cx="0" cy="110490"/>
+                              </a:xfrm>
+                              <a:prstGeom prst="line">
+                                <a:avLst/>
+                              </a:prstGeom>
+                            </wps:spPr>
+                            <wps:style>
+                              <a:lnRef idx="1">
+                                <a:schemeClr val="dk1"/>
+                              </a:lnRef>
+                              <a:fillRef idx="0">
+                                <a:schemeClr val="dk1"/>
+                              </a:fillRef>
+                              <a:effectRef idx="0">
+                                <a:schemeClr val="dk1"/>
+                              </a:effectRef>
+                              <a:fontRef idx="minor">
+                                <a:schemeClr val="tx1"/>
+                              </a:fontRef>
+                            </wps:style>
+                            <wps:bodyPr/>
+                          </wps:wsp>
+                          <wps:wsp>
+                            <wps:cNvPr id="337" name="Straight Connector 337"/>
+                            <wps:cNvCnPr/>
+                            <wps:spPr>
+                              <a:xfrm>
+                                <a:off x="1335819" y="0"/>
+                                <a:ext cx="0" cy="110490"/>
+                              </a:xfrm>
+                              <a:prstGeom prst="line">
+                                <a:avLst/>
+                              </a:prstGeom>
+                            </wps:spPr>
+                            <wps:style>
+                              <a:lnRef idx="1">
+                                <a:schemeClr val="dk1"/>
+                              </a:lnRef>
+                              <a:fillRef idx="0">
+                                <a:schemeClr val="dk1"/>
+                              </a:fillRef>
+                              <a:effectRef idx="0">
+                                <a:schemeClr val="dk1"/>
+                              </a:effectRef>
+                              <a:fontRef idx="minor">
+                                <a:schemeClr val="tx1"/>
+                              </a:fontRef>
+                            </wps:style>
+                            <wps:bodyPr/>
+                          </wps:wsp>
+                          <wps:wsp>
+                            <wps:cNvPr id="338" name="Straight Connector 338"/>
+                            <wps:cNvCnPr/>
+                            <wps:spPr>
+                              <a:xfrm>
+                                <a:off x="1582309" y="0"/>
+                                <a:ext cx="0" cy="110490"/>
+                              </a:xfrm>
+                              <a:prstGeom prst="line">
+                                <a:avLst/>
+                              </a:prstGeom>
+                            </wps:spPr>
+                            <wps:style>
+                              <a:lnRef idx="1">
+                                <a:schemeClr val="dk1"/>
+                              </a:lnRef>
+                              <a:fillRef idx="0">
+                                <a:schemeClr val="dk1"/>
+                              </a:fillRef>
+                              <a:effectRef idx="0">
+                                <a:schemeClr val="dk1"/>
+                              </a:effectRef>
+                              <a:fontRef idx="minor">
+                                <a:schemeClr val="tx1"/>
+                              </a:fontRef>
+                            </wps:style>
+                            <wps:bodyPr/>
+                          </wps:wsp>
+                          <wps:wsp>
+                            <wps:cNvPr id="339" name="Straight Connector 339"/>
+                            <wps:cNvCnPr/>
+                            <wps:spPr>
+                              <a:xfrm>
+                                <a:off x="1741335" y="0"/>
+                                <a:ext cx="0" cy="110490"/>
+                              </a:xfrm>
+                              <a:prstGeom prst="line">
+                                <a:avLst/>
+                              </a:prstGeom>
+                            </wps:spPr>
+                            <wps:style>
+                              <a:lnRef idx="1">
+                                <a:schemeClr val="dk1"/>
+                              </a:lnRef>
+                              <a:fillRef idx="0">
+                                <a:schemeClr val="dk1"/>
+                              </a:fillRef>
+                              <a:effectRef idx="0">
+                                <a:schemeClr val="dk1"/>
+                              </a:effectRef>
+                              <a:fontRef idx="minor">
+                                <a:schemeClr val="tx1"/>
+                              </a:fontRef>
+                            </wps:style>
+                            <wps:bodyPr/>
+                          </wps:wsp>
+                          <wps:wsp>
+                            <wps:cNvPr id="340" name="Straight Connector 340"/>
+                            <wps:cNvCnPr/>
+                            <wps:spPr>
+                              <a:xfrm>
+                                <a:off x="1884459" y="0"/>
+                                <a:ext cx="0" cy="110490"/>
+                              </a:xfrm>
+                              <a:prstGeom prst="line">
+                                <a:avLst/>
+                              </a:prstGeom>
+                            </wps:spPr>
+                            <wps:style>
+                              <a:lnRef idx="1">
+                                <a:schemeClr val="dk1"/>
+                              </a:lnRef>
+                              <a:fillRef idx="0">
+                                <a:schemeClr val="dk1"/>
+                              </a:fillRef>
+                              <a:effectRef idx="0">
+                                <a:schemeClr val="dk1"/>
+                              </a:effectRef>
+                              <a:fontRef idx="minor">
+                                <a:schemeClr val="tx1"/>
+                              </a:fontRef>
+                            </wps:style>
+                            <wps:bodyPr/>
+                          </wps:wsp>
+                          <wps:wsp>
+                            <wps:cNvPr id="341" name="Straight Connector 341"/>
+                            <wps:cNvCnPr/>
+                            <wps:spPr>
+                              <a:xfrm>
+                                <a:off x="2043485" y="0"/>
+                                <a:ext cx="0" cy="110490"/>
+                              </a:xfrm>
+                              <a:prstGeom prst="line">
+                                <a:avLst/>
+                              </a:prstGeom>
+                            </wps:spPr>
+                            <wps:style>
+                              <a:lnRef idx="1">
+                                <a:schemeClr val="dk1"/>
+                              </a:lnRef>
+                              <a:fillRef idx="0">
+                                <a:schemeClr val="dk1"/>
+                              </a:fillRef>
+                              <a:effectRef idx="0">
+                                <a:schemeClr val="dk1"/>
+                              </a:effectRef>
+                              <a:fontRef idx="minor">
+                                <a:schemeClr val="tx1"/>
+                              </a:fontRef>
+                            </wps:style>
+                            <wps:bodyPr/>
+                          </wps:wsp>
+                          <wps:wsp>
+                            <wps:cNvPr id="342" name="Straight Connector 342"/>
+                            <wps:cNvCnPr/>
+                            <wps:spPr>
+                              <a:xfrm>
+                                <a:off x="2186609" y="0"/>
+                                <a:ext cx="0" cy="110490"/>
+                              </a:xfrm>
+                              <a:prstGeom prst="line">
+                                <a:avLst/>
+                              </a:prstGeom>
+                            </wps:spPr>
+                            <wps:style>
+                              <a:lnRef idx="1">
+                                <a:schemeClr val="dk1"/>
+                              </a:lnRef>
+                              <a:fillRef idx="0">
+                                <a:schemeClr val="dk1"/>
+                              </a:fillRef>
+                              <a:effectRef idx="0">
+                                <a:schemeClr val="dk1"/>
+                              </a:effectRef>
+                              <a:fontRef idx="minor">
+                                <a:schemeClr val="tx1"/>
+                              </a:fontRef>
+                            </wps:style>
+                            <wps:bodyPr/>
+                          </wps:wsp>
+                          <wps:wsp>
+                            <wps:cNvPr id="343" name="Straight Connector 343"/>
+                            <wps:cNvCnPr/>
+                            <wps:spPr>
+                              <a:xfrm>
+                                <a:off x="2488758" y="0"/>
+                                <a:ext cx="0" cy="110490"/>
+                              </a:xfrm>
+                              <a:prstGeom prst="line">
+                                <a:avLst/>
+                              </a:prstGeom>
+                            </wps:spPr>
+                            <wps:style>
+                              <a:lnRef idx="1">
+                                <a:schemeClr val="dk1"/>
+                              </a:lnRef>
+                              <a:fillRef idx="0">
+                                <a:schemeClr val="dk1"/>
+                              </a:fillRef>
+                              <a:effectRef idx="0">
+                                <a:schemeClr val="dk1"/>
+                              </a:effectRef>
+                              <a:fontRef idx="minor">
+                                <a:schemeClr val="tx1"/>
+                              </a:fontRef>
+                            </wps:style>
+                            <wps:bodyPr/>
+                          </wps:wsp>
+                          <wps:wsp>
+                            <wps:cNvPr id="344" name="Straight Connector 344"/>
+                            <wps:cNvCnPr/>
+                            <wps:spPr>
+                              <a:xfrm>
+                                <a:off x="2647784" y="0"/>
+                                <a:ext cx="0" cy="110490"/>
+                              </a:xfrm>
+                              <a:prstGeom prst="line">
+                                <a:avLst/>
+                              </a:prstGeom>
+                            </wps:spPr>
+                            <wps:style>
+                              <a:lnRef idx="1">
+                                <a:schemeClr val="dk1"/>
+                              </a:lnRef>
+                              <a:fillRef idx="0">
+                                <a:schemeClr val="dk1"/>
+                              </a:fillRef>
+                              <a:effectRef idx="0">
+                                <a:schemeClr val="dk1"/>
+                              </a:effectRef>
+                              <a:fontRef idx="minor">
+                                <a:schemeClr val="tx1"/>
+                              </a:fontRef>
+                            </wps:style>
+                            <wps:bodyPr/>
+                          </wps:wsp>
+                          <wps:wsp>
+                            <wps:cNvPr id="345" name="Straight Connector 345"/>
+                            <wps:cNvCnPr/>
+                            <wps:spPr>
+                              <a:xfrm>
+                                <a:off x="2798859" y="0"/>
+                                <a:ext cx="0" cy="110490"/>
+                              </a:xfrm>
+                              <a:prstGeom prst="line">
+                                <a:avLst/>
+                              </a:prstGeom>
+                            </wps:spPr>
+                            <wps:style>
+                              <a:lnRef idx="1">
+                                <a:schemeClr val="dk1"/>
+                              </a:lnRef>
+                              <a:fillRef idx="0">
+                                <a:schemeClr val="dk1"/>
+                              </a:fillRef>
+                              <a:effectRef idx="0">
+                                <a:schemeClr val="dk1"/>
+                              </a:effectRef>
+                              <a:fontRef idx="minor">
+                                <a:schemeClr val="tx1"/>
+                              </a:fontRef>
+                            </wps:style>
+                            <wps:bodyPr/>
+                          </wps:wsp>
+                          <wps:wsp>
+                            <wps:cNvPr id="346" name="Straight Connector 346"/>
+                            <wps:cNvCnPr/>
+                            <wps:spPr>
+                              <a:xfrm>
+                                <a:off x="2957885" y="0"/>
+                                <a:ext cx="0" cy="110490"/>
+                              </a:xfrm>
+                              <a:prstGeom prst="line">
+                                <a:avLst/>
+                              </a:prstGeom>
+                            </wps:spPr>
+                            <wps:style>
+                              <a:lnRef idx="1">
+                                <a:schemeClr val="dk1"/>
+                              </a:lnRef>
+                              <a:fillRef idx="0">
+                                <a:schemeClr val="dk1"/>
+                              </a:fillRef>
+                              <a:effectRef idx="0">
+                                <a:schemeClr val="dk1"/>
+                              </a:effectRef>
+                              <a:fontRef idx="minor">
+                                <a:schemeClr val="tx1"/>
+                              </a:fontRef>
+                            </wps:style>
+                            <wps:bodyPr/>
+                          </wps:wsp>
+                          <wps:wsp>
+                            <wps:cNvPr id="347" name="Straight Connector 347"/>
+                            <wps:cNvCnPr/>
+                            <wps:spPr>
+                              <a:xfrm>
+                                <a:off x="3101009" y="0"/>
+                                <a:ext cx="0" cy="110490"/>
+                              </a:xfrm>
+                              <a:prstGeom prst="line">
+                                <a:avLst/>
+                              </a:prstGeom>
+                            </wps:spPr>
+                            <wps:style>
+                              <a:lnRef idx="1">
+                                <a:schemeClr val="dk1"/>
+                              </a:lnRef>
+                              <a:fillRef idx="0">
+                                <a:schemeClr val="dk1"/>
+                              </a:fillRef>
+                              <a:effectRef idx="0">
+                                <a:schemeClr val="dk1"/>
+                              </a:effectRef>
+                              <a:fontRef idx="minor">
+                                <a:schemeClr val="tx1"/>
+                              </a:fontRef>
+                            </wps:style>
+                            <wps:bodyPr/>
+                          </wps:wsp>
+                          <wps:wsp>
+                            <wps:cNvPr id="348" name="Straight Connector 348"/>
+                            <wps:cNvCnPr/>
+                            <wps:spPr>
+                              <a:xfrm>
+                                <a:off x="3267986" y="0"/>
+                                <a:ext cx="0" cy="110490"/>
+                              </a:xfrm>
+                              <a:prstGeom prst="line">
+                                <a:avLst/>
+                              </a:prstGeom>
+                            </wps:spPr>
+                            <wps:style>
+                              <a:lnRef idx="1">
+                                <a:schemeClr val="dk1"/>
+                              </a:lnRef>
+                              <a:fillRef idx="0">
+                                <a:schemeClr val="dk1"/>
+                              </a:fillRef>
+                              <a:effectRef idx="0">
+                                <a:schemeClr val="dk1"/>
+                              </a:effectRef>
+                              <a:fontRef idx="minor">
+                                <a:schemeClr val="tx1"/>
+                              </a:fontRef>
+                            </wps:style>
+                            <wps:bodyPr/>
+                          </wps:wsp>
+                        </wpg:grpSp>
+                        <wps:wsp>
+                          <wps:cNvPr id="351" name="Straight Arrow Connector 351"/>
+                          <wps:cNvCnPr/>
+                          <wps:spPr>
+                            <a:xfrm>
+                              <a:off x="827267" y="191092"/>
+                              <a:ext cx="213995" cy="278130"/>
+                            </a:xfrm>
+                            <a:prstGeom prst="straightConnector1">
+                              <a:avLst/>
+                            </a:prstGeom>
+                            <a:ln w="19050">
+                              <a:tailEnd type="arrow"/>
+                            </a:ln>
+                          </wps:spPr>
+                          <wps:style>
+                            <a:lnRef idx="1">
+                              <a:schemeClr val="dk1"/>
+                            </a:lnRef>
+                            <a:fillRef idx="0">
+                              <a:schemeClr val="dk1"/>
+                            </a:fillRef>
+                            <a:effectRef idx="0">
+                              <a:schemeClr val="dk1"/>
+                            </a:effectRef>
+                            <a:fontRef idx="minor">
+                              <a:schemeClr val="tx1"/>
+                            </a:fontRef>
+                          </wps:style>
+                          <wps:bodyPr/>
+                        </wps:wsp>
+                        <wps:wsp>
+                          <wps:cNvPr id="352" name="Text Box 2"/>
+                          <wps:cNvSpPr txBox="1">
+                            <a:spLocks noChangeArrowheads="1"/>
+                          </wps:cNvSpPr>
+                          <wps:spPr bwMode="auto">
+                            <a:xfrm>
+                              <a:off x="533069" y="-55912"/>
+                              <a:ext cx="651676" cy="317500"/>
+                            </a:xfrm>
+                            <a:prstGeom prst="rect">
+                              <a:avLst/>
+                            </a:prstGeom>
+                            <a:noFill/>
+                            <a:ln w="9525">
+                              <a:noFill/>
+                              <a:miter lim="800000"/>
+                              <a:headEnd/>
+                              <a:tailEnd/>
+                            </a:ln>
+                          </wps:spPr>
+                          <wps:txbx>
+                            <w:txbxContent>
+                              <w:p>
+                                <w:r>
+                                  <w:t>samples</w:t>
+                                </w:r>
+                              </w:p>
+                            </w:txbxContent>
+                          </wps:txbx>
+                          <wps:bodyPr rot="0" vert="horz" wrap="square" lIns="91440" tIns="45720" rIns="91440" bIns="45720" anchor="t" anchorCtr="0">
+                            <a:noAutofit/>
+                          </wps:bodyPr>
+                        </wps:wsp>
+                      </wpg:grpSp>
+                    </wpg:wgp>
+                  </a:graphicData>
+                </a:graphic>
+              </wp:inline>
+            </w:drawing>
+          </mc:Choice>
+          <mc:Fallback>
+            <w:pict>
+              <v:group id="Group 305" o:spid="_x0000_s1028" style="width:236.6pt;height:122.65pt;mso-position-horizontal-relative:char;mso-position-vertical-relative:line" coordorigin="5330" coordsize="30049,15579" o:gfxdata="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">
+                <v:group id="Group 306" o:spid="_x0000_s1029" style="position:absolute;left:11370;width:10014;height:7867" coordsize="10018,7871" o:gfxdata="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">
+                  <v:shape id="_x0000_s1030" type="#_x0000_t202" style="position:absolute;width:7867;height:3175;visibility:visible;mso-wrap-style:square;v-text-anchor:top" o:gfxdata="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" filled="f" stroked="f">
+                    <v:textbox>
+                      <w:txbxContent>
+                        <w:p>
+                          <m:oMathPara>
+                            <m:oMath>
+                              <m:sSub>
+                                <m:sSubPr>
+                                  <m:ctrlPr>
+                                    <w:rPr>
+                                      <w:rFonts w:ascii="Cambria Math" w:hAnsi="Cambria Math"/>
+                                      <w:i/>
+                                    </w:rPr>
+                                  </m:ctrlPr>
+                                </m:sSubPr>
+                                <m:e>
+                                  <m:r>
+                                    <w:rPr>
+                                      <w:rFonts w:ascii="Cambria Math" w:hAnsi="Cambria Math"/>
+                                    </w:rPr>
+                                    <m:t>P</m:t>
+                                  </m:r>
+                                </m:e>
+                                <m:sub>
+                                  <m:r>
+                                    <w:rPr>
+                                      <w:rFonts w:ascii="Cambria Math" w:eastAsiaTheme="minorEastAsia" w:hAnsi="Cambria Math"/>
+                                    </w:rPr>
+                                    <m:t>[</m:t>
+                                  </m:r>
+                                  <m:sSub>
+                                    <m:sSubPr>
+                                      <m:ctrlPr>
+                                        <w:rPr>
+                                          <w:rFonts w:ascii="Cambria Math" w:eastAsiaTheme="minorEastAsia" w:hAnsi="Cambria Math"/>
+                                          <w:i/>
+                                        </w:rPr>
+                                      </m:ctrlPr>
+                                    </m:sSubPr>
+                                    <m:e>
+                                      <m:r>
+                                        <w:rPr>
+                                          <w:rFonts w:ascii="Cambria Math" w:eastAsiaTheme="minorEastAsia" w:hAnsi="Cambria Math"/>
+                                        </w:rPr>
+                                        <m:t>t</m:t>
+                                      </m:r>
+                                    </m:e>
+                                    <m:sub>
+                                      <m:r>
+                                        <w:rPr>
+                                          <w:rFonts w:ascii="Cambria Math" w:eastAsiaTheme="minorEastAsia" w:hAnsi="Cambria Math"/>
+                                        </w:rPr>
+                                        <m:t>1</m:t>
+                                      </m:r>
+                                    </m:sub>
+                                  </m:sSub>
+                                  <m:r>
+                                    <w:rPr>
+                                      <w:rFonts w:ascii="Cambria Math" w:eastAsiaTheme="minorEastAsia" w:hAnsi="Cambria Math"/>
+                                    </w:rPr>
+                                    <m:t xml:space="preserve">, </m:t>
+                                  </m:r>
+                                  <m:sSub>
+                                    <m:sSubPr>
+                                      <m:ctrlPr>
+                                        <w:rPr>
+                                          <w:rFonts w:ascii="Cambria Math" w:eastAsiaTheme="minorEastAsia" w:hAnsi="Cambria Math"/>
+                                          <w:i/>
+                                        </w:rPr>
+                                      </m:ctrlPr>
+                                    </m:sSubPr>
+                                    <m:e>
+                                      <m:r>
+                                        <w:rPr>
+                                          <w:rFonts w:ascii="Cambria Math" w:eastAsiaTheme="minorEastAsia" w:hAnsi="Cambria Math"/>
+                                        </w:rPr>
+                                        <m:t>t</m:t>
+                                      </m:r>
+                                    </m:e>
+                                    <m:sub>
+                                      <m:r>
+                                        <w:rPr>
+                                          <w:rFonts w:ascii="Cambria Math" w:eastAsiaTheme="minorEastAsia" w:hAnsi="Cambria Math"/>
+                                        </w:rPr>
+                                        <m:t>2</m:t>
+                                      </m:r>
+                                    </m:sub>
+                                  </m:sSub>
+                                  <m:r>
+                                    <w:rPr>
+                                      <w:rFonts w:ascii="Cambria Math" w:eastAsiaTheme="minorEastAsia" w:hAnsi="Cambria Math"/>
+                                    </w:rPr>
+                                    <m:t>]</m:t>
+                                  </m:r>
+                                </m:sub>
+                              </m:sSub>
+                              <m:d>
+                                <m:dPr>
+                                  <m:ctrlPr>
+                                    <w:rPr>
+                                      <w:rFonts w:ascii="Cambria Math" w:hAnsi="Cambria Math"/>
+                                      <w:i/>
+                                    </w:rPr>
+                                  </m:ctrlPr>
+                                </m:dPr>
+                                <m:e>
+                                  <m:r>
+                                    <m:rPr>
+                                      <m:sty m:val="bi"/>
+                                    </m:rPr>
+                                    <w:rPr>
+                                      <w:rFonts w:ascii="Cambria Math" w:hAnsi="Cambria Math"/>
+                                    </w:rPr>
+                                    <m:t>Z</m:t>
+                                  </m:r>
+                                  <m:ctrlPr>
+                                    <w:rPr>
+                                      <w:rFonts w:ascii="Cambria Math" w:hAnsi="Cambria Math"/>
+                                      <w:b/>
+                                      <w:i/>
+                                    </w:rPr>
+                                  </m:ctrlPr>
+                                </m:e>
+                              </m:d>
+                            </m:oMath>
+                          </m:oMathPara>
+                        </w:p>
+                      </w:txbxContent>
+                    </v:textbox>
+                  </v:shape>
+                  <v:line id="Straight Connector 309" o:spid="_x0000_s1031" style="position:absolute;visibility:visible;mso-wrap-style:square" from="1749,6679" to="7156,6679" o:connectortype="straight" o:gfxdata="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" strokecolor="black [3040]">
+                    <v:stroke endarrow="open"/>
+                  </v:line>
+                  <v:shape id="_x0000_s1032" type="#_x0000_t202" style="position:absolute;left:7076;top:5327;width:2942;height:2544;visibility:visible;mso-wrap-style:square;v-text-anchor:top" o:gfxdata="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" filled="f" stroked="f">
+                    <v:textbox>
+                      <w:txbxContent>
+                        <w:p>
+                          <w:pPr>
+                            <w:rPr>
+                              <w:b/>
+                            </w:rPr>
+                          </w:pPr>
+                          <m:oMathPara>
+                            <m:oMath>
+                              <m:r>
+                                <m:rPr>
+                                  <m:sty m:val="bi"/>
+                                </m:rPr>
+                                <w:rPr>
+                                  <w:rFonts w:ascii="Cambria Math" w:hAnsi="Cambria Math"/>
+                                </w:rPr>
+                                <m:t>Z</m:t>
+                              </m:r>
+                            </m:oMath>
+                          </m:oMathPara>
+                        </w:p>
+                      </w:txbxContent>
+                    </v:textbox>
+                  </v:shape>
+                  <v:shape id="Freeform 311" o:spid="_x0000_s1033" style="position:absolute;left:2146;top:3975;width:4771;height:2227;visibility:visible;mso-wrap-style:square;v-text-anchor:middle" coordsize="477078,222643" o:gfxdata="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" path="m,222643c34455,111987,68911,1331,111318,6v42407,-1325,82164,192156,143124,214685c315402,237220,434671,148430,477078,135178e" filled="f" strokecolor="black [3040]">
+                    <v:path arrowok="t" o:connecttype="custom" o:connectlocs="0,222643;111318,6;254442,214691;477078,135178" o:connectangles="0,0,0,0"/>
+                  </v:shape>
+                  <v:line id="Straight Connector 312" o:spid="_x0000_s1034" style="position:absolute;flip:y;visibility:visible;mso-wrap-style:square" from="1749,2941" to="1749,6598" o:connectortype="straight" o:gfxdata="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" strokecolor="black [3040]">
+                    <v:stroke endarrow="open"/>
+                  </v:line>
+                </v:group>
+                <v:group id="Group 313" o:spid="_x0000_s1035" style="position:absolute;left:23783;width:10014;height:7867" coordorigin="-1581" coordsize="10018,7871" o:gfxdata="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">
+                  <v:group id="Group 314" o:spid="_x0000_s1036" style="position:absolute;left:-1581;width:10017;height:7871" coordorigin="-1581" coordsize="10018,7871" o:gfxdata="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">
+                    <v:shape id="_x0000_s1037" type="#_x0000_t202" style="position:absolute;left:-1581;width:7866;height:3175;visibility:visible;mso-wrap-style:square;v-text-anchor:top" o:gfxdata="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" filled="f" stroked="f">
+                      <v:textbox>
+                        <w:txbxContent>
+                          <w:p>
+                            <m:oMathPara>
+                              <m:oMath>
+                                <m:sSub>
+                                  <m:sSubPr>
+                                    <m:ctrlPr>
+                                      <w:rPr>
+                                        <w:rFonts w:ascii="Cambria Math" w:hAnsi="Cambria Math"/>
+                                        <w:i/>
+                                      </w:rPr>
+                                    </m:ctrlPr>
+                                  </m:sSubPr>
+                                  <m:e>
+                                    <m:r>
+                                      <w:rPr>
+                                        <w:rFonts w:ascii="Cambria Math" w:hAnsi="Cambria Math"/>
+                                      </w:rPr>
+                                      <m:t>P</m:t>
+                                    </m:r>
+                                  </m:e>
+                                  <m:sub>
+                                    <m:r>
+                                      <w:rPr>
+                                        <w:rFonts w:ascii="Cambria Math" w:eastAsiaTheme="minorEastAsia" w:hAnsi="Cambria Math"/>
+                                      </w:rPr>
+                                      <m:t>[</m:t>
+                                    </m:r>
+                                    <m:sSub>
+                                      <m:sSubPr>
+                                        <m:ctrlPr>
+                                          <w:rPr>
+                                            <w:rFonts w:ascii="Cambria Math" w:eastAsiaTheme="minorEastAsia" w:hAnsi="Cambria Math"/>
+                                            <w:i/>
+                                          </w:rPr>
+                                        </m:ctrlPr>
+                                      </m:sSubPr>
+                                      <m:e>
+                                        <m:r>
+                                          <w:rPr>
+                                            <w:rFonts w:ascii="Cambria Math" w:eastAsiaTheme="minorEastAsia" w:hAnsi="Cambria Math"/>
+                                          </w:rPr>
+                                          <m:t>t</m:t>
+                                        </m:r>
+                                      </m:e>
+                                      <m:sub>
+                                        <m:r>
+                                          <w:rPr>
+                                            <w:rFonts w:ascii="Cambria Math" w:eastAsiaTheme="minorEastAsia" w:hAnsi="Cambria Math"/>
+                                          </w:rPr>
+                                          <m:t>2</m:t>
+                                        </m:r>
+                                      </m:sub>
+                                    </m:sSub>
+                                    <m:r>
+                                      <w:rPr>
+                                        <w:rFonts w:ascii="Cambria Math" w:eastAsiaTheme="minorEastAsia" w:hAnsi="Cambria Math"/>
+                                      </w:rPr>
+                                      <m:t>, t]</m:t>
+                                    </m:r>
+                                  </m:sub>
+                                </m:sSub>
+                                <m:d>
+                                  <m:dPr>
+                                    <m:ctrlPr>
+                                      <w:rPr>
+                                        <w:rFonts w:ascii="Cambria Math" w:hAnsi="Cambria Math"/>
+                                        <w:i/>
+                                      </w:rPr>
+                                    </m:ctrlPr>
+                                  </m:dPr>
+                                  <m:e>
+                                    <m:r>
+                                      <m:rPr>
+                                        <m:sty m:val="bi"/>
+                                      </m:rPr>
+                                      <w:rPr>
+                                        <w:rFonts w:ascii="Cambria Math" w:hAnsi="Cambria Math"/>
+                                      </w:rPr>
+                                      <m:t>Z</m:t>
+                                    </m:r>
+                                    <m:ctrlPr>
+                                      <w:rPr>
+                                        <w:rFonts w:ascii="Cambria Math" w:hAnsi="Cambria Math"/>
+                                        <w:b/>
+                                        <w:i/>
+                                      </w:rPr>
+                                    </m:ctrlPr>
+                                  </m:e>
+                                </m:d>
+                              </m:oMath>
+                            </m:oMathPara>
+                          </w:p>
+                        </w:txbxContent>
+                      </v:textbox>
+                    </v:shape>
+                    <v:line id="Straight Connector 316" o:spid="_x0000_s1038" style="position:absolute;visibility:visible;mso-wrap-style:square" from="167,6679" to="5574,6679" o:connectortype="straight" o:gfxdata="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" strokecolor="black [3040]">
+                      <v:stroke endarrow="open"/>
+                    </v:line>
+                    <v:shape id="_x0000_s1039" type="#_x0000_t202" style="position:absolute;left:5494;top:5327;width:2942;height:2544;visibility:visible;mso-wrap-style:square;v-text-anchor:top" o:gfxdata="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" filled="f" stroked="f">
+                      <v:textbox>
+                        <w:txbxContent>
+                          <w:p>
+                            <w:pPr>
+                              <w:rPr>
+                                <w:b/>
+                              </w:rPr>
+                            </w:pPr>
+                            <m:oMathPara>
+                              <m:oMath>
+                                <m:r>
+                                  <m:rPr>
+                                    <m:sty m:val="bi"/>
+                                  </m:rPr>
+                                  <w:rPr>
+                                    <w:rFonts w:ascii="Cambria Math" w:hAnsi="Cambria Math"/>
+                                  </w:rPr>
+                                  <m:t>Z</m:t>
+                                </m:r>
+                              </m:oMath>
+                            </m:oMathPara>
+                          </w:p>
+                        </w:txbxContent>
+                      </v:textbox>
+                    </v:shape>
+                    <v:line id="Straight Connector 318" o:spid="_x0000_s1040" style="position:absolute;flip:y;visibility:visible;mso-wrap-style:square" from="167,2941" to="167,6598" o:connectortype="straight" o:gfxdata="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" strokecolor="black [3040]">
+                      <v:stroke endarrow="open"/>
+                    </v:line>
+                  </v:group>
+                  <v:shape id="Freeform 319" o:spid="_x0000_s1041" style="position:absolute;left:565;top:3498;width:3737;height:2784;visibility:visible;mso-wrap-style:square;v-text-anchor:middle" coordsize="373711,278346" o:gfxdata="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" path="m,278346c19878,236602,39757,194858,71562,190882v31805,-3976,82163,95415,119269,63610c227937,222687,263718,-3925,294198,51v30480,3976,54996,141135,79513,278295e" filled="f" strokecolor="black [3040]">
+                    <v:path arrowok="t" o:connecttype="custom" o:connectlocs="0,278346;71562,190882;190831,254492;294198,51;373711,278346" o:connectangles="0,0,0,0,0"/>
+                  </v:shape>
+                </v:group>
+                <v:group id="Group 320" o:spid="_x0000_s1042" style="position:absolute;left:5330;top:5324;width:30050;height:10255" coordorigin="5330,-559" coordsize="30049,10254" o:gfxdata="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">
+                  <v:rect id="Rectangle 321" o:spid="_x0000_s1043" style="position:absolute;left:23615;top:4532;width:8744;height:1988;visibility:visible;mso-wrap-style:square;v-text-anchor:middle" o:gfxdata="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" filled="f" strokecolor="black [1600]" strokeweight=".25pt"/>
+                  <v:rect id="Rectangle 322" o:spid="_x0000_s1044" style="position:absolute;left:14709;top:4532;width:8744;height:2057;visibility:visible;mso-wrap-style:square;v-text-anchor:middle" o:gfxdata="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" filled="f" strokecolor="black [1600]" strokeweight=".25pt"/>
+                  <v:shape id="_x0000_s1045" type="#_x0000_t202" style="position:absolute;left:30135;top:6440;width:5245;height:2464;visibility:visible;mso-wrap-style:square;v-text-anchor:top" o:gfxdata="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" filled="f" stroked="f">
+                    <v:textbox>
+                      <w:txbxContent>
+                        <w:p>
+                          <m:oMathPara>
+                            <m:oMath>
+                              <m:r>
+                                <w:rPr>
+                                  <w:rFonts w:ascii="Cambria Math" w:hAnsi="Cambria Math"/>
+                                </w:rPr>
+                                <m:t>t</m:t>
+                              </m:r>
+                            </m:oMath>
+                          </m:oMathPara>
+                        </w:p>
+                      </w:txbxContent>
+                    </v:textbox>
+                  </v:shape>
+                  <v:shape id="_x0000_s1046" type="#_x0000_t202" style="position:absolute;left:12324;top:6440;width:5245;height:3175;visibility:visible;mso-wrap-style:square;v-text-anchor:top" o:gfxdata="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" filled="f" stroked="f">
+                    <v:textbox>
+                      <w:txbxContent>
+                        <w:p>
+                          <m:oMathPara>
+                            <m:oMath>
+                              <m:sSub>
+                                <m:sSubPr>
+                                  <m:ctrlPr>
+                                    <w:rPr>
+                                      <w:rFonts w:ascii="Cambria Math" w:hAnsi="Cambria Math"/>
+                                      <w:i/>
+                                      <w:sz w:val="22"/>
+                                    </w:rPr>
+                                  </m:ctrlPr>
+                                </m:sSubPr>
+                                <m:e>
+                                  <m:r>
+                                    <w:rPr>
+                                      <w:rFonts w:ascii="Cambria Math" w:hAnsi="Cambria Math"/>
+                                    </w:rPr>
+                                    <m:t>t</m:t>
+                                  </m:r>
+                                </m:e>
+                                <m:sub>
+                                  <m:r>
+                                    <w:rPr>
+                                      <w:rFonts w:ascii="Cambria Math" w:hAnsi="Cambria Math"/>
+                                    </w:rPr>
+                                    <m:t>1</m:t>
+                                  </m:r>
+                                </m:sub>
+                              </m:sSub>
+                            </m:oMath>
+                          </m:oMathPara>
+                        </w:p>
+                      </w:txbxContent>
+                    </v:textbox>
+                  </v:shape>
+                  <v:shape id="_x0000_s1047" type="#_x0000_t202" style="position:absolute;left:20991;top:6520;width:5245;height:3175;visibility:visible;mso-wrap-style:square;v-text-anchor:top" o:gfxdata="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" filled="f" stroked="f">
+                    <v:textbox>
+                      <w:txbxContent>
+                        <w:p>
+                          <m:oMathPara>
+                            <m:oMath>
+                              <m:sSub>
+                                <m:sSubPr>
+                                  <m:ctrlPr>
+                                    <w:rPr>
+                                      <w:rFonts w:ascii="Cambria Math" w:hAnsi="Cambria Math"/>
+                                      <w:i/>
+                                      <w:sz w:val="22"/>
+                                    </w:rPr>
+                                  </m:ctrlPr>
+                                </m:sSubPr>
+                                <m:e>
+                                  <m:r>
+                                    <w:rPr>
+                                      <w:rFonts w:ascii="Cambria Math" w:hAnsi="Cambria Math"/>
+                                    </w:rPr>
+                                    <m:t>t</m:t>
+                                  </m:r>
+                                </m:e>
+                                <m:sub>
+                                  <m:r>
+                                    <w:rPr>
+                                      <w:rFonts w:ascii="Cambria Math" w:hAnsi="Cambria Math"/>
+                                    </w:rPr>
+                                    <m:t>2</m:t>
+                                  </m:r>
+                                </m:sub>
+                              </m:sSub>
+                            </m:oMath>
+                          </m:oMathPara>
+                        </w:p>
+                      </w:txbxContent>
+                    </v:textbox>
+                  </v:shape>
+                  <v:shapetype id="_x0000_t32" coordsize="21600,21600" o:spt="32" o:oned="t" path="m,l21600,21600e" filled="f">
+                    <v:path arrowok="t" fillok="f" o:connecttype="none"/>
+                    <o:lock v:ext="edit" shapetype="t"/>
+                  </v:shapetype>
+                  <v:shape id="Straight Arrow Connector 326" o:spid="_x0000_s1048" type="#_x0000_t32" style="position:absolute;left:15425;top:1431;width:2140;height:2785;visibility:visible;mso-wrap-style:square" o:connectortype="straight" o:gfxdata="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" strokecolor="black [3040]" strokeweight="1.5pt">
+                    <v:stroke endarrow="open"/>
+                  </v:shape>
+                  <v:shape id="Straight Arrow Connector 327" o:spid="_x0000_s1049" type="#_x0000_t32" style="position:absolute;left:27511;top:1431;width:2140;height:2785;flip:x;visibility:visible;mso-wrap-style:square" o:connectortype="straight" o:gfxdata="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" strokecolor="black [3040]" strokeweight="1.5pt">
+                    <v:stroke endarrow="open"/>
+                  </v:shape>
+                  <v:group id="Group 328" o:spid="_x0000_s1050" style="position:absolute;left:5966;top:5168;width:29412;height:1105" coordorigin="5807" coordsize="29412,1104" o:gfxdata="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">
+                    <v:line id="Straight Connector 329" o:spid="_x0000_s1051" style="position:absolute;visibility:visible;mso-wrap-style:square" from="5807,467" to="35219,467" o:connectortype="straight" o:gfxdata="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" strokecolor="black [3040]">
+                      <v:stroke endarrow="open"/>
+                    </v:line>
+                    <v:line id="Straight Connector 333" o:spid="_x0000_s1052" style="position:absolute;visibility:visible;mso-wrap-style:square" from="7235,0" to="7235,1104" o:connectortype="straight" o:gfxdata="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" strokecolor="black [3040]"/>
+                    <v:line id="Straight Connector 334" o:spid="_x0000_s1053" style="position:absolute;visibility:visible;mso-wrap-style:square" from="8666,0" to="8666,1104" o:connectortype="straight" o:gfxdata="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" strokecolor="black [3040]"/>
+                    <v:line id="Straight Connector 335" o:spid="_x0000_s1054" style="position:absolute;visibility:visible;mso-wrap-style:square" from="10257,0" to="10257,1104" o:connectortype="straight" o:gfxdata="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" strokecolor="black [3040]"/>
+                    <v:line id="Straight Connector 336" o:spid="_x0000_s1055" style="position:absolute;visibility:visible;mso-wrap-style:square" from="11688,0" to="11688,1104" o:connectortype="straight" o:gfxdata="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" strokecolor="black [3040]"/>
+                    <v:line id="Straight Connector 337" o:spid="_x0000_s1056" style="position:absolute;visibility:visible;mso-wrap-style:square" from="13358,0" to="13358,1104" o:connectortype="straight" o:gfxdata="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" strokecolor="black [3040]"/>
+                    <v:line id="Straight Connector 338" o:spid="_x0000_s1057" style="position:absolute;visibility:visible;mso-wrap-style:square" from="15823,0" to="15823,1104" o:connectortype="straight" o:gfxdata="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" strokecolor="black [3040]"/>
+                    <v:line id="Straight Connector 339" o:spid="_x0000_s1058" style="position:absolute;visibility:visible;mso-wrap-style:square" from="17413,0" to="17413,1104" o:connectortype="straight" o:gfxdata="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" strokecolor="black [3040]"/>
+                    <v:line id="Straight Connector 340" o:spid="_x0000_s1059" style="position:absolute;visibility:visible;mso-wrap-style:square" from="18844,0" to="18844,1104" o:connectortype="straight" o:gfxdata="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" strokecolor="black [3040]"/>
+                    <v:line id="Straight Connector 341" o:spid="_x0000_s1060" style="position:absolute;visibility:visible;mso-wrap-style:square" from="20434,0" to="20434,1104" o:connectortype="straight" o:gfxdata="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" strokecolor="black [3040]"/>
+                    <v:line id="Straight Connector 342" o:spid="_x0000_s1061" style="position:absolute;visibility:visible;mso-wrap-style:square" from="21866,0" to="21866,1104" o:connectortype="straight" o:gfxdata="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" strokecolor="black [3040]"/>
+                    <v:line id="Straight Connector 343" o:spid="_x0000_s1062" style="position:absolute;visibility:visible;mso-wrap-style:square" from="24887,0" to="24887,1104" o:connectortype="straight" o:gfxdata="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" strokecolor="black [3040]"/>
+                    <v:line id="Straight Connector 344" o:spid="_x0000_s1063" style="position:absolute;visibility:visible;mso-wrap-style:square" from="26477,0" to="26477,1104" o:connectortype="straight" o:gfxdata="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" strokecolor="black [3040]"/>
+                    <v:line id="Straight Connector 345" o:spid="_x0000_s1064" style="position:absolute;visibility:visible;mso-wrap-style:square" from="27988,0" to="27988,1104" o:connectortype="straight" o:gfxdata="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" strokecolor="black [3040]"/>
+                    <v:line id="Straight Connector 346" o:spid="_x0000_s1065" style="position:absolute;visibility:visible;mso-wrap-style:square" from="29578,0" to="29578,1104" o:connectortype="straight" o:gfxdata="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" strokecolor="black [3040]"/>
+                    <v:line id="Straight Connector 347" o:spid="_x0000_s1066" style="position:absolute;visibility:visible;mso-wrap-style:square" from="31010,0" to="31010,1104" o:connectortype="straight" o:gfxdata="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" strokecolor="black [3040]"/>
+                    <v:line id="Straight Connector 348" o:spid="_x0000_s1067" style="position:absolute;visibility:visible;mso-wrap-style:square" from="32679,0" to="32679,1104" o:connectortype="straight" o:gfxdata="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" strokecolor="black [3040]"/>
+                  </v:group>
+                  <v:shape id="Straight Arrow Connector 351" o:spid="_x0000_s1068" type="#_x0000_t32" style="position:absolute;left:8272;top:1910;width:2140;height:2782;visibility:visible;mso-wrap-style:square" o:connectortype="straight" o:gfxdata="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" strokecolor="black [3040]" strokeweight="1.5pt">
+                    <v:stroke endarrow="open"/>
+                  </v:shape>
+                  <v:shape id="_x0000_s1069" type="#_x0000_t202" style="position:absolute;left:5330;top:-559;width:6517;height:3174;visibility:visible;mso-wrap-style:square;v-text-anchor:top" o:gfxdata="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" filled="f" stroked="f">
+                    <v:textbox>
+                      <w:txbxContent>
+                        <w:p>
+                          <w:r>
+                            <w:t>samples</w:t>
+                          </w:r>
+                        </w:p>
+                      </w:txbxContent>
+                    </v:textbox>
+                  </v:shape>
+                </v:group>
+                <w10:anchorlock/>
+              </v:group>
+            </w:pict>
+          </mc:Fallback>
+        </mc:AlternateContent>
+      </w:r>
+      <w:r>
+        <w:t>Figure 1: Time windows for drift measurement</w:t>
+      </w:r>
+    </w:p>
+    <w:p>
+      <m:oMath>
+        <m:sSub>
+          <m:sSubPr>
+            <m:ctrlPr>
+              <w:rPr>
+                <w:rFonts w:ascii="Cambria Math" w:hAnsi="Cambria Math"/>
+                <w:i/>
+              </w:rPr>
+            </m:ctrlPr>
+          </m:sSubPr>
+          <m:e>
+            <m:r>
+              <w:rPr>
+                <w:rFonts w:ascii="Cambria Math" w:hAnsi="Cambria Math"/>
+              </w:rPr>
+              <m:t>d</m:t>
+            </m:r>
+          </m:e>
+          <m:sub>
+            <m:r>
+              <w:rPr>
+                <w:rFonts w:ascii="Cambria Math" w:hAnsi="Cambria Math"/>
+              </w:rPr>
+              <m:t>t</m:t>
+            </m:r>
+          </m:sub>
+        </m:sSub>
+        <m:d>
+          <m:dPr>
+            <m:ctrlPr>
+              <w:rPr>
+                <w:rFonts w:ascii="Cambria Math" w:hAnsi="Cambria Math"/>
+                <w:i/>
+              </w:rPr>
+            </m:ctrlPr>
+          </m:dPr>
+          <m:e>
+            <m:r>
+              <w:rPr>
+                <w:rFonts w:ascii="Cambria Math" w:hAnsi="Cambria Math"/>
+              </w:rPr>
+              <m:t>Z</m:t>
+            </m:r>
+          </m:e>
+        </m:d>
+      </m:oMath>
+      <w:r>
+        <w:rPr>
+          <w:rFonts w:eastAsiaTheme="minorEastAsia"/>
+        </w:rPr>
+        <w:t xml:space="preserve"> is tracked over time, and values above some low threshold are summed. The purpose of having the low threshold is to prevent noise or other artifacts from affecting the moving sum</w:t>
+      </w:r>
+      <w:r>
+        <w:rPr>
+          <w:rFonts w:eastAsiaTheme="minorEastAsia"/>
+        </w:rPr>
+        <w:t xml:space="preserve"> and triggering false alarms</w:t>
+      </w:r>
+      <w:r>
+        <w:rPr>
+          <w:rFonts w:eastAsiaTheme="minorEastAsia"/>
+        </w:rPr>
+        <w:t xml:space="preserve">. When the sum </w:t>
+      </w:r>
+      <w:r>
+        <w:rPr>
+          <w:rFonts w:eastAsiaTheme="minorEastAsia"/>
+        </w:rPr>
+        <w:t>increases</w:t>
+      </w:r>
+      <w:r>
+        <w:rPr>
+          <w:rFonts w:eastAsiaTheme="minorEastAsia"/>
+        </w:rPr>
+        <w:t xml:space="preserve"> above a certain threshold, a drift is detected and reported.</w:t>
+      </w:r>
+    </w:p>
+    <w:p>
+      <w:pPr>
+        <w:pStyle w:val="Heading3"/>
+      </w:pPr>
+      <w:r>
+        <w:t>3.3</w:t>
+      </w:r>
+      <w:r>
+        <w:t xml:space="preserve"> Adaptation technique</w:t>
+      </w:r>
+    </w:p>
+    <w:p>
+      <w:r>
+        <w:t xml:space="preserve">We propose an adaptation technique that employs an ensemble of </w:t>
+      </w:r>
+      <w:r>
+        <w:t xml:space="preserve">weighted </w:t>
+      </w:r>
+      <w:r>
+        <w:t>sub models in this work. Initially, the ensemble has only the originally learned sub model.</w:t>
+      </w:r>
+      <w:r>
+        <w:t xml:space="preserve"> When a drift is detected by the detection method, the following actions are taken</w:t>
+      </w:r>
+    </w:p>
+    <w:p>
+      <w:pPr>
+        <w:pStyle w:val="ListParagraph"/>
+        <w:numPr>
+          <w:ilvl w:val="0"/>
+          <w:numId w:val="9"/>
+        </w:numPr>
+        <w:rPr>
+          <w:rFonts w:eastAsiaTheme="minorEastAsia"/>
+        </w:rPr>
+      </w:pPr>
+      <w:r>
+        <w:t xml:space="preserve">A new sub model is trained from the examples in the current window </w:t>
       </w:r>
       <m:oMath>
         <m:r>
           <w:rPr>
-            <w:rFonts w:ascii="Cambria Math" w:hAnsi="Cambria Math"/>
+            <w:rFonts w:ascii="Cambria Math" w:eastAsiaTheme="minorEastAsia" w:hAnsi="Cambria Math"/>
+          </w:rPr>
+          <m:t>[</m:t>
+        </m:r>
+        <m:sSub>
+          <m:sSubPr>
+            <m:ctrlPr>
+              <w:rPr>
+                <w:rFonts w:ascii="Cambria Math" w:eastAsiaTheme="minorEastAsia" w:hAnsi="Cambria Math"/>
+                <w:i/>
+              </w:rPr>
+            </m:ctrlPr>
+          </m:sSubPr>
+          <m:e>
+            <m:r>
+              <w:rPr>
+                <w:rFonts w:ascii="Cambria Math" w:eastAsiaTheme="minorEastAsia" w:hAnsi="Cambria Math"/>
+              </w:rPr>
+              <m:t>t</m:t>
+            </m:r>
+          </m:e>
+          <m:sub>
+            <m:r>
+              <w:rPr>
+                <w:rFonts w:ascii="Cambria Math" w:eastAsiaTheme="minorEastAsia" w:hAnsi="Cambria Math"/>
+              </w:rPr>
+              <m:t>2</m:t>
+            </m:r>
+          </m:sub>
+        </m:sSub>
+        <m:r>
+          <w:rPr>
+            <w:rFonts w:ascii="Cambria Math" w:eastAsiaTheme="minorEastAsia" w:hAnsi="Cambria Math"/>
+          </w:rPr>
+          <m:t xml:space="preserve">, </m:t>
+        </m:r>
+        <m:r>
+          <w:rPr>
+            <w:rFonts w:ascii="Cambria Math" w:eastAsiaTheme="minorEastAsia" w:hAnsi="Cambria Math"/>
           </w:rPr>
           <m:t>t</m:t>
         </m:r>
-      </m:oMath>
-      <w:r>
-        <w:rPr>
-          <w:rFonts w:eastAsiaTheme="minorEastAsia"/>
-        </w:rPr>
-        <w:t xml:space="preserve">, </w:t>
-      </w:r>
-      <w:r>
-        <w:rPr>
-          <w:rFonts w:eastAsiaTheme="minorEastAsia"/>
-        </w:rPr>
-        <w:t xml:space="preserve">we consider two time fixed size windows occurring before </w:t>
-      </w:r>
-      <m:oMath>
         <m:r>
           <w:rPr>
-            <w:rFonts w:ascii="Cambria Math" w:hAnsi="Cambria Math"/>
+            <w:rFonts w:ascii="Cambria Math" w:eastAsiaTheme="minorEastAsia" w:hAnsi="Cambria Math"/>
           </w:rPr>
-          <m:t>t</m:t>
+          <m:t>]</m:t>
         </m:r>
       </m:oMath>
       <w:r>
         <w:rPr>
           <w:rFonts w:eastAsiaTheme="minorEastAsia"/>
         </w:rPr>
-        <w:t xml:space="preserve"> as shown in Figure 1.</w:t>
-      </w:r>
-      <w:bookmarkStart w:id="0" w:name="_GoBack"/>
-      <w:bookmarkEnd w:id="0"/>
+        <w:t xml:space="preserve"> and added to the ensemble.</w:t>
+      </w:r>
+    </w:p>
+    <w:p>
+      <w:pPr>
+        <w:pStyle w:val="ListParagraph"/>
+        <w:numPr>
+          <w:ilvl w:val="0"/>
+          <w:numId w:val="9"/>
+        </w:numPr>
+      </w:pPr>
+      <w:r>
+        <w:t>Weights of sub models in the ensemble are updated based on the distance between the current distribution and the distribution of the window on which the sub model was trained.</w:t>
+      </w:r>
+    </w:p>
+    <w:p>
+      <m:oMathPara>
+        <m:oMathParaPr>
+          <m:jc m:val="center"/>
+        </m:oMathParaPr>
+        <m:oMath>
+          <m:sSub>
+            <m:sSubPr>
+              <m:ctrlPr>
+                <w:rPr>
+                  <w:rFonts w:ascii="Cambria Math" w:hAnsi="Cambria Math"/>
+                  <w:i/>
+                </w:rPr>
+              </m:ctrlPr>
+            </m:sSubPr>
+            <m:e>
+              <m:r>
+                <w:rPr>
+                  <w:rFonts w:ascii="Cambria Math" w:hAnsi="Cambria Math"/>
+                </w:rPr>
+                <m:t>w</m:t>
+              </m:r>
+            </m:e>
+            <m:sub>
+              <m:r>
+                <w:rPr>
+                  <w:rFonts w:ascii="Cambria Math" w:hAnsi="Cambria Math"/>
+                </w:rPr>
+                <m:t>i</m:t>
+              </m:r>
+            </m:sub>
+          </m:sSub>
+          <m:r>
+            <w:rPr>
+              <w:rFonts w:ascii="Cambria Math" w:hAnsi="Cambria Math"/>
+            </w:rPr>
+            <m:t>=</m:t>
+          </m:r>
+          <m:r>
+            <w:rPr>
+              <w:rFonts w:ascii="Cambria Math" w:eastAsiaTheme="minorEastAsia" w:hAnsi="Cambria Math"/>
+            </w:rPr>
+            <m:t xml:space="preserve"> </m:t>
+          </m:r>
+          <m:sSub>
+            <m:sSubPr>
+              <m:ctrlPr>
+                <w:rPr>
+                  <w:rFonts w:ascii="Cambria Math" w:hAnsi="Cambria Math"/>
+                  <w:i/>
+                </w:rPr>
+              </m:ctrlPr>
+            </m:sSubPr>
+            <m:e>
+              <m:r>
+                <w:rPr>
+                  <w:rFonts w:ascii="Cambria Math" w:hAnsi="Cambria Math"/>
+                </w:rPr>
+                <m:t>w</m:t>
+              </m:r>
+            </m:e>
+            <m:sub>
+              <m:r>
+                <w:rPr>
+                  <w:rFonts w:ascii="Cambria Math" w:hAnsi="Cambria Math"/>
+                </w:rPr>
+                <m:t>i</m:t>
+              </m:r>
+            </m:sub>
+          </m:sSub>
+          <m:r>
+            <w:rPr>
+              <w:rFonts w:ascii="Cambria Math" w:hAnsi="Cambria Math"/>
+            </w:rPr>
+            <m:t xml:space="preserve"> . </m:t>
+          </m:r>
+          <m:f>
+            <m:fPr>
+              <m:ctrlPr>
+                <w:rPr>
+                  <w:rFonts w:ascii="Cambria Math" w:hAnsi="Cambria Math"/>
+                  <w:i/>
+                </w:rPr>
+              </m:ctrlPr>
+            </m:fPr>
+            <m:num>
+              <m:r>
+                <w:rPr>
+                  <w:rFonts w:ascii="Cambria Math" w:hAnsi="Cambria Math"/>
+                </w:rPr>
+                <m:t>1</m:t>
+              </m:r>
+            </m:num>
+            <m:den>
+              <m:sSub>
+                <m:sSubPr>
+                  <m:ctrlPr>
+                    <w:rPr>
+                      <w:rFonts w:ascii="Cambria Math" w:hAnsi="Cambria Math"/>
+                      <w:i/>
+                    </w:rPr>
+                  </m:ctrlPr>
+                </m:sSubPr>
+                <m:e>
+                  <m:r>
+                    <w:rPr>
+                      <w:rFonts w:ascii="Cambria Math" w:hAnsi="Cambria Math"/>
+                    </w:rPr>
+                    <m:t>d</m:t>
+                  </m:r>
+                </m:e>
+                <m:sub>
+                  <m:r>
+                    <w:rPr>
+                      <w:rFonts w:ascii="Cambria Math" w:hAnsi="Cambria Math"/>
+                    </w:rPr>
+                    <m:t xml:space="preserve">[current window,  </m:t>
+                  </m:r>
+                  <m:sSup>
+                    <m:sSupPr>
+                      <m:ctrlPr>
+                        <w:rPr>
+                          <w:rFonts w:ascii="Cambria Math" w:hAnsi="Cambria Math"/>
+                          <w:i/>
+                        </w:rPr>
+                      </m:ctrlPr>
+                    </m:sSupPr>
+                    <m:e>
+                      <m:r>
+                        <w:rPr>
+                          <w:rFonts w:ascii="Cambria Math" w:hAnsi="Cambria Math"/>
+                        </w:rPr>
+                        <m:t xml:space="preserve"> i</m:t>
+                      </m:r>
+                    </m:e>
+                    <m:sup>
+                      <m:r>
+                        <w:rPr>
+                          <w:rFonts w:ascii="Cambria Math" w:hAnsi="Cambria Math"/>
+                        </w:rPr>
+                        <m:t>th</m:t>
+                      </m:r>
+                    </m:sup>
+                  </m:sSup>
+                  <m:r>
+                    <w:rPr>
+                      <w:rFonts w:ascii="Cambria Math" w:hAnsi="Cambria Math"/>
+                    </w:rPr>
+                    <m:t xml:space="preserve"> window]</m:t>
+                  </m:r>
+                </m:sub>
+              </m:sSub>
+              <m:d>
+                <m:dPr>
+                  <m:ctrlPr>
+                    <w:rPr>
+                      <w:rFonts w:ascii="Cambria Math" w:hAnsi="Cambria Math"/>
+                      <w:i/>
+                    </w:rPr>
+                  </m:ctrlPr>
+                </m:dPr>
+                <m:e>
+                  <m:r>
+                    <w:rPr>
+                      <w:rFonts w:ascii="Cambria Math" w:hAnsi="Cambria Math"/>
+                    </w:rPr>
+                    <m:t>Z</m:t>
+                  </m:r>
+                </m:e>
+              </m:d>
+            </m:den>
+          </m:f>
+        </m:oMath>
+      </m:oMathPara>
+    </w:p>
+    <w:p>
+      <w:pPr>
+        <w:rPr>
+          <w:color w:val="FF0000"/>
+        </w:rPr>
+      </w:pPr>
+      <w:r>
+        <w:rPr>
+          <w:color w:val="FF0000"/>
+        </w:rPr>
+        <w:lastRenderedPageBreak/>
+        <w:t>[may have</w:t>
+      </w:r>
+      <w:r>
+        <w:rPr>
+          <w:color w:val="FF0000"/>
+        </w:rPr>
+        <w:t xml:space="preserve"> to</w:t>
+      </w:r>
+      <w:r>
+        <w:rPr>
+          <w:color w:val="FF0000"/>
+        </w:rPr>
+        <w:t xml:space="preserve"> re</w:t>
+      </w:r>
+      <w:r>
+        <w:rPr>
+          <w:color w:val="FF0000"/>
+        </w:rPr>
+        <w:t>-</w:t>
+      </w:r>
+      <w:r>
+        <w:rPr>
+          <w:color w:val="FF0000"/>
+        </w:rPr>
+        <w:t>work equation</w:t>
+      </w:r>
+      <w:r>
+        <w:rPr>
+          <w:color w:val="FF0000"/>
+        </w:rPr>
+        <w:t>; eg: exponential</w:t>
+      </w:r>
+      <w:r>
+        <w:rPr>
+          <w:color w:val="FF0000"/>
+        </w:rPr>
+        <w:t>]</w:t>
+      </w:r>
+    </w:p>
+    <w:p>
+      <w:r>
+        <w:t>Since the final model is</w:t>
+      </w:r>
+      <w:r>
+        <w:t xml:space="preserve"> made of</w:t>
+      </w:r>
+      <w:r>
+        <w:t xml:space="preserve"> the weighted sum of the sub model outputs, step 2 above ensures that sub models that were trained on sample windows similar to the current window have more weight.</w:t>
+      </w:r>
+    </w:p>
+    <w:p>
+      <w:pPr>
+        <w:rPr>
+          <w:color w:val="FF0000"/>
+        </w:rPr>
+      </w:pPr>
+      <w:r>
+        <w:rPr>
+          <w:color w:val="FF0000"/>
+        </w:rPr>
+        <w:t>[a note about the choice of Z,</w:t>
+      </w:r>
+      <w:r>
+        <w:rPr>
+          <w:color w:val="FF0000"/>
+        </w:rPr>
+        <w:t xml:space="preserve"> type of drift detected by it,</w:t>
+      </w:r>
+      <w:r>
+        <w:rPr>
+          <w:color w:val="FF0000"/>
+        </w:rPr>
+        <w:t xml:space="preserve"> ground truth, and types of models and possible ways of learning them]</w:t>
+      </w:r>
+    </w:p>
+    <w:p>
+      <w:pPr>
+        <w:rPr>
+          <w:color w:val="FF0000"/>
+        </w:rPr>
+      </w:pPr>
+      <w:r>
+        <w:rPr>
+          <w:color w:val="FF0000"/>
+        </w:rPr>
+        <w:t>[a note about how our system performs on following desirable properties</w:t>
+      </w:r>
+    </w:p>
+    <w:p>
+      <w:pPr>
+        <w:pStyle w:val="ListParagraph"/>
+        <w:numPr>
+          <w:ilvl w:val="0"/>
+          <w:numId w:val="10"/>
+        </w:numPr>
+        <w:rPr>
+          <w:color w:val="FF0000"/>
+        </w:rPr>
+      </w:pPr>
+      <w:r>
+        <w:rPr>
+          <w:color w:val="FF0000"/>
+        </w:rPr>
+        <w:t>(1) quickly adapt to</w:t>
+      </w:r>
+      <w:r>
+        <w:rPr>
+          <w:color w:val="FF0000"/>
+        </w:rPr>
+        <w:t xml:space="preserve"> </w:t>
+      </w:r>
+      <w:r>
+        <w:rPr>
+          <w:color w:val="FF0000"/>
+        </w:rPr>
+        <w:t>concept drift</w:t>
+      </w:r>
+    </w:p>
+    <w:p>
+      <w:pPr>
+        <w:pStyle w:val="ListParagraph"/>
+        <w:numPr>
+          <w:ilvl w:val="0"/>
+          <w:numId w:val="10"/>
+        </w:numPr>
+        <w:rPr>
+          <w:color w:val="FF0000"/>
+        </w:rPr>
+      </w:pPr>
+      <w:r>
+        <w:rPr>
+          <w:color w:val="FF0000"/>
+        </w:rPr>
+        <w:t>(2) be robust to noise and disting</w:t>
+      </w:r>
+      <w:r>
+        <w:rPr>
+          <w:color w:val="FF0000"/>
+        </w:rPr>
+        <w:t>uish it from concept drift</w:t>
+      </w:r>
+    </w:p>
+    <w:p>
+      <w:pPr>
+        <w:pStyle w:val="ListParagraph"/>
+        <w:numPr>
+          <w:ilvl w:val="0"/>
+          <w:numId w:val="10"/>
+        </w:numPr>
+        <w:spacing w:after="0"/>
+        <w:rPr>
+          <w:color w:val="FF0000"/>
+        </w:rPr>
+      </w:pPr>
+      <w:r>
+        <w:rPr>
+          <w:color w:val="FF0000"/>
+        </w:rPr>
+        <w:t>(3) recognize and treat recurring contexts.</w:t>
+      </w:r>
+    </w:p>
+    <w:p>
+      <w:pPr>
+        <w:rPr>
+          <w:color w:val="FF0000"/>
+        </w:rPr>
+      </w:pPr>
+      <w:r>
+        <w:rPr>
+          <w:color w:val="FF0000"/>
+        </w:rPr>
+        <w:t>]</w:t>
+      </w:r>
+    </w:p>
+    <w:p>
+      <w:pPr>
+        <w:pStyle w:val="Heading2"/>
+      </w:pPr>
+      <w:r>
+        <w:t>4. Experimental E</w:t>
+      </w:r>
+      <w:r>
+        <w:t>valuation</w:t>
+      </w:r>
+    </w:p>
+    <w:p>
+      <w:pPr>
+        <w:rPr>
+          <w:color w:val="FF0000"/>
+        </w:rPr>
+      </w:pPr>
+      <w:r>
+        <w:rPr>
+          <w:color w:val="FF0000"/>
+        </w:rPr>
+        <w:t>[to fill]</w:t>
+      </w:r>
+    </w:p>
+    <w:p>
+      <w:pPr>
+        <w:pStyle w:val="ListParagraph"/>
+        <w:numPr>
+          <w:ilvl w:val="0"/>
+          <w:numId w:val="11"/>
+        </w:numPr>
+        <w:rPr>
+          <w:color w:val="FF0000"/>
+        </w:rPr>
+      </w:pPr>
+      <w:r>
+        <w:rPr>
+          <w:color w:val="FF0000"/>
+        </w:rPr>
+        <w:t>Artificial dataset</w:t>
+      </w:r>
+    </w:p>
+    <w:p>
+      <w:pPr>
+        <w:pStyle w:val="ListParagraph"/>
+        <w:numPr>
+          <w:ilvl w:val="1"/>
+          <w:numId w:val="11"/>
+        </w:numPr>
+        <w:rPr>
+          <w:color w:val="FF0000"/>
+        </w:rPr>
+      </w:pPr>
+      <w:r>
+        <w:rPr>
+          <w:color w:val="FF0000"/>
+        </w:rPr>
+        <w:t>Rotating hyperplane</w:t>
+      </w:r>
+    </w:p>
+    <w:p>
+      <w:pPr>
+        <w:pStyle w:val="ListParagraph"/>
+        <w:ind w:left="1440"/>
+        <w:rPr>
+          <w:color w:val="FF0000"/>
+        </w:rPr>
+      </w:pPr>
+    </w:p>
+    <w:p>
+      <w:pPr>
+        <w:pStyle w:val="ListParagraph"/>
+        <w:numPr>
+          <w:ilvl w:val="0"/>
+          <w:numId w:val="11"/>
+        </w:numPr>
+        <w:rPr>
+          <w:color w:val="FF0000"/>
+        </w:rPr>
+      </w:pPr>
+      <w:r>
+        <w:rPr>
+          <w:color w:val="FF0000"/>
+        </w:rPr>
+        <w:t>Real life dataset</w:t>
+      </w:r>
+    </w:p>
+    <w:p>
+      <w:pPr>
+        <w:pStyle w:val="ListParagraph"/>
+        <w:numPr>
+          <w:ilvl w:val="1"/>
+          <w:numId w:val="11"/>
+        </w:numPr>
+        <w:rPr>
+          <w:color w:val="FF0000"/>
+        </w:rPr>
+      </w:pPr>
+      <w:r>
+        <w:rPr>
+          <w:color w:val="FF0000"/>
+        </w:rPr>
+        <w:t>Australian New South Wales Electricity Market</w:t>
+      </w:r>
+      <w:r>
+        <w:rPr>
+          <w:color w:val="FF0000"/>
+        </w:rPr>
+        <w:t xml:space="preserve"> dataset</w:t>
+      </w:r>
+    </w:p>
+    <w:p>
+      <w:pPr>
+        <w:rPr>
+          <w:color w:val="FF0000"/>
+        </w:rPr>
+      </w:pPr>
+    </w:p>
+    <w:p>
+      <w:pPr>
+        <w:pStyle w:val="ListParagraph"/>
+        <w:numPr>
+          <w:ilvl w:val="0"/>
+          <w:numId w:val="11"/>
+        </w:numPr>
+        <w:rPr>
+          <w:color w:val="FF0000"/>
+        </w:rPr>
+      </w:pPr>
+      <w:r>
+        <w:rPr>
+          <w:color w:val="FF0000"/>
+        </w:rPr>
+        <w:t>Gather results for following scenarios and tabulate</w:t>
+      </w:r>
+    </w:p>
+    <w:p>
+      <w:pPr>
+        <w:pStyle w:val="ListParagraph"/>
+        <w:numPr>
+          <w:ilvl w:val="1"/>
+          <w:numId w:val="11"/>
+        </w:numPr>
+        <w:rPr>
+          <w:color w:val="FF0000"/>
+        </w:rPr>
+      </w:pPr>
+      <w:r>
+        <w:rPr>
+          <w:color w:val="FF0000"/>
+        </w:rPr>
+        <w:t>Our method</w:t>
+      </w:r>
+    </w:p>
+    <w:p>
+      <w:pPr>
+        <w:pStyle w:val="ListParagraph"/>
+        <w:numPr>
+          <w:ilvl w:val="1"/>
+          <w:numId w:val="11"/>
+        </w:numPr>
+        <w:rPr>
+          <w:color w:val="FF0000"/>
+        </w:rPr>
+      </w:pPr>
+      <w:r>
+        <w:rPr>
+          <w:color w:val="FF0000"/>
+        </w:rPr>
+        <w:t>No adap</w:t>
+      </w:r>
+      <w:r>
+        <w:rPr>
+          <w:color w:val="FF0000"/>
+        </w:rPr>
+        <w:t>tation (original model only)</w:t>
+      </w:r>
+    </w:p>
+    <w:p>
+      <w:pPr>
+        <w:pStyle w:val="ListParagraph"/>
+        <w:numPr>
+          <w:ilvl w:val="1"/>
+          <w:numId w:val="11"/>
+        </w:numPr>
+        <w:rPr>
+          <w:color w:val="FF0000"/>
+        </w:rPr>
+      </w:pPr>
+      <w:r>
+        <w:rPr>
+          <w:color w:val="FF0000"/>
+        </w:rPr>
+        <w:t xml:space="preserve">Exhaustive search – look for subset that gives best </w:t>
+      </w:r>
+      <w:r>
+        <w:rPr>
+          <w:color w:val="FF0000"/>
+        </w:rPr>
+        <w:lastRenderedPageBreak/>
+        <w:t>accura</w:t>
+      </w:r>
+      <w:r>
+        <w:rPr>
+          <w:color w:val="FF0000"/>
+        </w:rPr>
+        <w:t>cy on test set (lower bound)</w:t>
+      </w:r>
+    </w:p>
+    <w:p>
+      <w:pPr>
+        <w:pStyle w:val="ListParagraph"/>
+        <w:numPr>
+          <w:ilvl w:val="1"/>
+          <w:numId w:val="11"/>
+        </w:numPr>
+        <w:rPr>
+          <w:color w:val="FF0000"/>
+        </w:rPr>
+      </w:pPr>
+      <w:r>
+        <w:rPr>
+          <w:color w:val="FF0000"/>
+        </w:rPr>
+        <w:t>Last batch/ n batches only - model trained on last batch/ n batches</w:t>
+      </w:r>
     </w:p>
     <w:p>
       <w:pPr>
         <w:pStyle w:val="Heading3"/>
       </w:pPr>
       <w:r>
-        <w:t>3.3</w:t>
-      </w:r>
-      <w:r>
-        <w:t xml:space="preserve"> Adaptation technique</w:t>
-      </w:r>
-    </w:p>
-    <w:p>
-      <w:r>
-        <w:t>xxx</w:t>
+        <w:t xml:space="preserve">4.1 </w:t>
+      </w:r>
+      <w:r>
+        <w:t>Results on artificial dataset</w:t>
+      </w:r>
+    </w:p>
+    <w:p>
+      <w:pPr>
+        <w:rPr>
+          <w:color w:val="FF0000"/>
+        </w:rPr>
+      </w:pPr>
+      <w:r>
+        <w:rPr>
+          <w:color w:val="FF0000"/>
+        </w:rPr>
+        <w:t>[to fill]</w:t>
+      </w:r>
+    </w:p>
+    <w:p>
+      <w:pPr>
+        <w:pStyle w:val="Heading3"/>
+      </w:pPr>
+      <w:r>
+        <w:t xml:space="preserve">4.2 </w:t>
+      </w:r>
+      <w:r>
+        <w:t xml:space="preserve">Results </w:t>
+      </w:r>
+      <w:r>
+        <w:t xml:space="preserve">on </w:t>
+      </w:r>
+      <w:r>
+        <w:t>real life dataset</w:t>
+      </w:r>
+    </w:p>
+    <w:p>
+      <w:pPr>
+        <w:rPr>
+          <w:color w:val="FF0000"/>
+        </w:rPr>
+      </w:pPr>
+      <w:r>
+        <w:rPr>
+          <w:color w:val="FF0000"/>
+        </w:rPr>
+        <w:t>[to fill]</w:t>
       </w:r>
     </w:p>
     <w:p>
@@ -3059,72 +5964,23 @@
         <w:pStyle w:val="Heading2"/>
       </w:pPr>
       <w:r>
-        <w:t>4. Experimental E</w:t>
-      </w:r>
-      <w:r>
-        <w:t>valuation</w:t>
-      </w:r>
-    </w:p>
-    <w:p>
-      <w:r>
-        <w:t>xxx</w:t>
-      </w:r>
-    </w:p>
-    <w:p>
-      <w:pPr>
-        <w:pStyle w:val="Heading3"/>
-      </w:pPr>
-      <w:r>
-        <w:t>4.1 Simulation</w:t>
-      </w:r>
-      <w:r>
-        <w:t>s</w:t>
-      </w:r>
-      <w:r>
-        <w:t xml:space="preserve"> and results</w:t>
-      </w:r>
-    </w:p>
-    <w:p>
-      <w:r>
-        <w:t>xxx</w:t>
-      </w:r>
-    </w:p>
-    <w:p>
-      <w:pPr>
-        <w:pStyle w:val="Heading3"/>
-      </w:pPr>
-      <w:r>
-        <w:lastRenderedPageBreak/>
-        <w:t>4.2 Adaptation on network traffic characteristics</w:t>
-      </w:r>
-      <w:r>
-        <w:t xml:space="preserve"> (or other real life dataset)</w:t>
-      </w:r>
-    </w:p>
-    <w:p>
-      <w:r>
-        <w:t>xxx</w:t>
-      </w:r>
-    </w:p>
-    <w:p>
-      <w:pPr>
-        <w:pStyle w:val="Heading2"/>
-      </w:pPr>
-      <w:r>
         <w:t>5. Conclusion</w:t>
       </w:r>
     </w:p>
     <w:p>
-      <w:r>
-        <w:t>xxx</w:t>
-      </w:r>
-    </w:p>
-    <w:p/>
-    <w:p/>
-    <w:p>
-      <w:r>
-        <w:t xml:space="preserve"> we</w:t>
-      </w:r>
+      <w:pPr>
+        <w:rPr>
+          <w:color w:val="FF0000"/>
+        </w:rPr>
+      </w:pPr>
+      <w:r>
+        <w:rPr>
+          <w:color w:val="FF0000"/>
+        </w:rPr>
+        <w:t>[to fill]</w:t>
+      </w:r>
+    </w:p>
+    <w:p>
       <w:r>
         <w:br w:type="page"/>
       </w:r>
@@ -3182,21 +6038,8 @@
       <w:r>
         <w:t xml:space="preserve"> - </w:t>
       </w:r>
-      <w:proofErr w:type="spellStart"/>
-      <w:r>
-        <w:t>Indre</w:t>
-      </w:r>
-      <w:proofErr w:type="spellEnd"/>
-      <w:r>
-        <w:t xml:space="preserve"> </w:t>
-      </w:r>
-      <w:proofErr w:type="spellStart"/>
-      <w:r>
-        <w:t>Zliobaite</w:t>
-      </w:r>
-      <w:proofErr w:type="spellEnd"/>
-      <w:r>
-        <w:t>, 2010</w:t>
+      <w:r>
+        <w:t>Indre Zliobaite, 2010</w:t>
       </w:r>
     </w:p>
     <w:p>
@@ -3235,28 +6078,15 @@
         <w:t xml:space="preserve"> - </w:t>
       </w:r>
       <w:r>
-        <w:t xml:space="preserve">Ralf </w:t>
-      </w:r>
-      <w:proofErr w:type="spellStart"/>
-      <w:r>
-        <w:t>Klinkenberg</w:t>
-      </w:r>
-      <w:proofErr w:type="spellEnd"/>
+        <w:t>Ralf Klinkenberg</w:t>
+      </w:r>
     </w:p>
     <w:p>
       <w:r>
         <w:t xml:space="preserve">[G] </w:t>
       </w:r>
       <w:r>
-        <w:t xml:space="preserve">I. </w:t>
-      </w:r>
-      <w:proofErr w:type="spellStart"/>
-      <w:r>
-        <w:t>Koychev</w:t>
-      </w:r>
-      <w:proofErr w:type="spellEnd"/>
-      <w:r>
-        <w:t>. Gradual forgetting for adaptation to concept drift</w:t>
+        <w:t>I. Koychev. Gradual forgetting for adaptation to concept drift</w:t>
       </w:r>
     </w:p>
     <w:p>
@@ -3277,19 +6107,9 @@
       <w:r>
         <w:t xml:space="preserve"> - </w:t>
       </w:r>
-      <w:proofErr w:type="spellStart"/>
-      <w:r>
-        <w:t>Christoph</w:t>
-      </w:r>
-      <w:proofErr w:type="spellEnd"/>
-      <w:r>
-        <w:t xml:space="preserve"> H. </w:t>
-      </w:r>
-      <w:proofErr w:type="spellStart"/>
-      <w:r>
-        <w:t>Lampert</w:t>
-      </w:r>
-      <w:proofErr w:type="spellEnd"/>
+      <w:r>
+        <w:t>Christoph H. Lampert</w:t>
+      </w:r>
     </w:p>
     <w:p>
       <w:r>
@@ -3301,15 +6121,7 @@
     </w:p>
     <w:p>
       <w:r>
-        <w:t xml:space="preserve">[L] E. </w:t>
-      </w:r>
-      <w:proofErr w:type="spellStart"/>
-      <w:r>
-        <w:t>Levinkov</w:t>
-      </w:r>
-      <w:proofErr w:type="spellEnd"/>
-      <w:r>
-        <w:t xml:space="preserve"> and M. Fritz. Sequential Bayesian model update under structured scene prior for semantic road scenes labeling</w:t>
+        <w:t>[L] E. Levinkov and M. Fritz. Sequential Bayesian model update under structured scene prior for semantic road scenes labeling</w:t>
       </w:r>
     </w:p>
     <w:p>
@@ -3329,6 +6141,18 @@
       <w:r>
         <w:lastRenderedPageBreak/>
         <w:t>[N]</w:t>
+      </w:r>
+      <w:r>
+        <w:t xml:space="preserve"> </w:t>
+      </w:r>
+      <w:r>
+        <w:t>The problem of concept drift: definitions and related work</w:t>
+      </w:r>
+      <w:r>
+        <w:t xml:space="preserve"> - </w:t>
+      </w:r>
+      <w:r>
+        <w:t>Alexey Tsymbal</w:t>
       </w:r>
     </w:p>
     <w:sectPr>
@@ -3571,6 +6395,318 @@
     </w:lvl>
   </w:abstractNum>
   <w:abstractNum w:abstractNumId="2">
+    <w:nsid w:val="21BE3AD8"/>
+    <w:multiLevelType w:val="hybridMultilevel"/>
+    <w:tmpl w:val="49FEFD22"/>
+    <w:lvl w:ilvl="0" w:tplc="04090001">
+      <w:start w:val="1"/>
+      <w:numFmt w:val="bullet"/>
+      <w:lvlText w:val=""/>
+      <w:lvlJc w:val="left"/>
+      <w:pPr>
+        <w:ind w:left="720" w:hanging="360"/>
+      </w:pPr>
+      <w:rPr>
+        <w:rFonts w:ascii="Symbol" w:hAnsi="Symbol" w:hint="default"/>
+      </w:rPr>
+    </w:lvl>
+    <w:lvl w:ilvl="1" w:tplc="04090003">
+      <w:start w:val="1"/>
+      <w:numFmt w:val="bullet"/>
+      <w:lvlText w:val="o"/>
+      <w:lvlJc w:val="left"/>
+      <w:pPr>
+        <w:ind w:left="1440" w:hanging="360"/>
+      </w:pPr>
+      <w:rPr>
+        <w:rFonts w:ascii="Courier New" w:hAnsi="Courier New" w:cs="Courier New" w:hint="default"/>
+      </w:rPr>
+    </w:lvl>
+    <w:lvl w:ilvl="2" w:tplc="04090005" w:tentative="1">
+      <w:start w:val="1"/>
+      <w:numFmt w:val="bullet"/>
+      <w:lvlText w:val=""/>
+      <w:lvlJc w:val="left"/>
+      <w:pPr>
+        <w:ind w:left="2160" w:hanging="360"/>
+      </w:pPr>
+      <w:rPr>
+        <w:rFonts w:ascii="Wingdings" w:hAnsi="Wingdings" w:hint="default"/>
+      </w:rPr>
+    </w:lvl>
+    <w:lvl w:ilvl="3" w:tplc="04090001" w:tentative="1">
+      <w:start w:val="1"/>
+      <w:numFmt w:val="bullet"/>
+      <w:lvlText w:val=""/>
+      <w:lvlJc w:val="left"/>
+      <w:pPr>
+        <w:ind w:left="2880" w:hanging="360"/>
+      </w:pPr>
+      <w:rPr>
+        <w:rFonts w:ascii="Symbol" w:hAnsi="Symbol" w:hint="default"/>
+      </w:rPr>
+    </w:lvl>
+    <w:lvl w:ilvl="4" w:tplc="04090003" w:tentative="1">
+      <w:start w:val="1"/>
+      <w:numFmt w:val="bullet"/>
+      <w:lvlText w:val="o"/>
+      <w:lvlJc w:val="left"/>
+      <w:pPr>
+        <w:ind w:left="3600" w:hanging="360"/>
+      </w:pPr>
+      <w:rPr>
+        <w:rFonts w:ascii="Courier New" w:hAnsi="Courier New" w:cs="Courier New" w:hint="default"/>
+      </w:rPr>
+    </w:lvl>
+    <w:lvl w:ilvl="5" w:tplc="04090005" w:tentative="1">
+      <w:start w:val="1"/>
+      <w:numFmt w:val="bullet"/>
+      <w:lvlText w:val=""/>
+      <w:lvlJc w:val="left"/>
+      <w:pPr>
+        <w:ind w:left="4320" w:hanging="360"/>
+      </w:pPr>
+      <w:rPr>
+        <w:rFonts w:ascii="Wingdings" w:hAnsi="Wingdings" w:hint="default"/>
+      </w:rPr>
+    </w:lvl>
+    <w:lvl w:ilvl="6" w:tplc="04090001" w:tentative="1">
+      <w:start w:val="1"/>
+      <w:numFmt w:val="bullet"/>
+      <w:lvlText w:val=""/>
+      <w:lvlJc w:val="left"/>
+      <w:pPr>
+        <w:ind w:left="5040" w:hanging="360"/>
+      </w:pPr>
+      <w:rPr>
+        <w:rFonts w:ascii="Symbol" w:hAnsi="Symbol" w:hint="default"/>
+      </w:rPr>
+    </w:lvl>
+    <w:lvl w:ilvl="7" w:tplc="04090003" w:tentative="1">
+      <w:start w:val="1"/>
+      <w:numFmt w:val="bullet"/>
+      <w:lvlText w:val="o"/>
+      <w:lvlJc w:val="left"/>
+      <w:pPr>
+        <w:ind w:left="5760" w:hanging="360"/>
+      </w:pPr>
+      <w:rPr>
+        <w:rFonts w:ascii="Courier New" w:hAnsi="Courier New" w:cs="Courier New" w:hint="default"/>
+      </w:rPr>
+    </w:lvl>
+    <w:lvl w:ilvl="8" w:tplc="04090005" w:tentative="1">
+      <w:start w:val="1"/>
+      <w:numFmt w:val="bullet"/>
+      <w:lvlText w:val=""/>
+      <w:lvlJc w:val="left"/>
+      <w:pPr>
+        <w:ind w:left="6480" w:hanging="360"/>
+      </w:pPr>
+      <w:rPr>
+        <w:rFonts w:ascii="Wingdings" w:hAnsi="Wingdings" w:hint="default"/>
+      </w:rPr>
+    </w:lvl>
+  </w:abstractNum>
+  <w:abstractNum w:abstractNumId="3">
+    <w:nsid w:val="258C2FBD"/>
+    <w:multiLevelType w:val="hybridMultilevel"/>
+    <w:tmpl w:val="501A644E"/>
+    <w:lvl w:ilvl="0" w:tplc="0409000F">
+      <w:start w:val="1"/>
+      <w:numFmt w:val="decimal"/>
+      <w:lvlText w:val="%1."/>
+      <w:lvlJc w:val="left"/>
+      <w:pPr>
+        <w:ind w:left="720" w:hanging="360"/>
+      </w:pPr>
+    </w:lvl>
+    <w:lvl w:ilvl="1" w:tplc="04090019" w:tentative="1">
+      <w:start w:val="1"/>
+      <w:numFmt w:val="lowerLetter"/>
+      <w:lvlText w:val="%2."/>
+      <w:lvlJc w:val="left"/>
+      <w:pPr>
+        <w:ind w:left="1440" w:hanging="360"/>
+      </w:pPr>
+    </w:lvl>
+    <w:lvl w:ilvl="2" w:tplc="0409001B" w:tentative="1">
+      <w:start w:val="1"/>
+      <w:numFmt w:val="lowerRoman"/>
+      <w:lvlText w:val="%3."/>
+      <w:lvlJc w:val="right"/>
+      <w:pPr>
+        <w:ind w:left="2160" w:hanging="180"/>
+      </w:pPr>
+    </w:lvl>
+    <w:lvl w:ilvl="3" w:tplc="0409000F" w:tentative="1">
+      <w:start w:val="1"/>
+      <w:numFmt w:val="decimal"/>
+      <w:lvlText w:val="%4."/>
+      <w:lvlJc w:val="left"/>
+      <w:pPr>
+        <w:ind w:left="2880" w:hanging="360"/>
+      </w:pPr>
+    </w:lvl>
+    <w:lvl w:ilvl="4" w:tplc="04090019" w:tentative="1">
+      <w:start w:val="1"/>
+      <w:numFmt w:val="lowerLetter"/>
+      <w:lvlText w:val="%5."/>
+      <w:lvlJc w:val="left"/>
+      <w:pPr>
+        <w:ind w:left="3600" w:hanging="360"/>
+      </w:pPr>
+    </w:lvl>
+    <w:lvl w:ilvl="5" w:tplc="0409001B" w:tentative="1">
+      <w:start w:val="1"/>
+      <w:numFmt w:val="lowerRoman"/>
+      <w:lvlText w:val="%6."/>
+      <w:lvlJc w:val="right"/>
+      <w:pPr>
+        <w:ind w:left="4320" w:hanging="180"/>
+      </w:pPr>
+    </w:lvl>
+    <w:lvl w:ilvl="6" w:tplc="0409000F" w:tentative="1">
+      <w:start w:val="1"/>
+      <w:numFmt w:val="decimal"/>
+      <w:lvlText w:val="%7."/>
+      <w:lvlJc w:val="left"/>
+      <w:pPr>
+        <w:ind w:left="5040" w:hanging="360"/>
+      </w:pPr>
+    </w:lvl>
+    <w:lvl w:ilvl="7" w:tplc="04090019" w:tentative="1">
+      <w:start w:val="1"/>
+      <w:numFmt w:val="lowerLetter"/>
+      <w:lvlText w:val="%8."/>
+      <w:lvlJc w:val="left"/>
+      <w:pPr>
+        <w:ind w:left="5760" w:hanging="360"/>
+      </w:pPr>
+    </w:lvl>
+    <w:lvl w:ilvl="8" w:tplc="0409001B" w:tentative="1">
+      <w:start w:val="1"/>
+      <w:numFmt w:val="lowerRoman"/>
+      <w:lvlText w:val="%9."/>
+      <w:lvlJc w:val="right"/>
+      <w:pPr>
+        <w:ind w:left="6480" w:hanging="180"/>
+      </w:pPr>
+    </w:lvl>
+  </w:abstractNum>
+  <w:abstractNum w:abstractNumId="4">
+    <w:nsid w:val="2BCA2FEB"/>
+    <w:multiLevelType w:val="hybridMultilevel"/>
+    <w:tmpl w:val="0E648E94"/>
+    <w:lvl w:ilvl="0" w:tplc="04090001">
+      <w:start w:val="1"/>
+      <w:numFmt w:val="bullet"/>
+      <w:lvlText w:val=""/>
+      <w:lvlJc w:val="left"/>
+      <w:pPr>
+        <w:ind w:left="720" w:hanging="360"/>
+      </w:pPr>
+      <w:rPr>
+        <w:rFonts w:ascii="Symbol" w:hAnsi="Symbol" w:hint="default"/>
+      </w:rPr>
+    </w:lvl>
+    <w:lvl w:ilvl="1" w:tplc="04090003" w:tentative="1">
+      <w:start w:val="1"/>
+      <w:numFmt w:val="bullet"/>
+      <w:lvlText w:val="o"/>
+      <w:lvlJc w:val="left"/>
+      <w:pPr>
+        <w:ind w:left="1440" w:hanging="360"/>
+      </w:pPr>
+      <w:rPr>
+        <w:rFonts w:ascii="Courier New" w:hAnsi="Courier New" w:cs="Courier New" w:hint="default"/>
+      </w:rPr>
+    </w:lvl>
+    <w:lvl w:ilvl="2" w:tplc="04090005" w:tentative="1">
+      <w:start w:val="1"/>
+      <w:numFmt w:val="bullet"/>
+      <w:lvlText w:val=""/>
+      <w:lvlJc w:val="left"/>
+      <w:pPr>
+        <w:ind w:left="2160" w:hanging="360"/>
+      </w:pPr>
+      <w:rPr>
+        <w:rFonts w:ascii="Wingdings" w:hAnsi="Wingdings" w:hint="default"/>
+      </w:rPr>
+    </w:lvl>
+    <w:lvl w:ilvl="3" w:tplc="04090001" w:tentative="1">
+      <w:start w:val="1"/>
+      <w:numFmt w:val="bullet"/>
+      <w:lvlText w:val=""/>
+      <w:lvlJc w:val="left"/>
+      <w:pPr>
+        <w:ind w:left="2880" w:hanging="360"/>
+      </w:pPr>
+      <w:rPr>
+        <w:rFonts w:ascii="Symbol" w:hAnsi="Symbol" w:hint="default"/>
+      </w:rPr>
+    </w:lvl>
+    <w:lvl w:ilvl="4" w:tplc="04090003" w:tentative="1">
+      <w:start w:val="1"/>
+      <w:numFmt w:val="bullet"/>
+      <w:lvlText w:val="o"/>
+      <w:lvlJc w:val="left"/>
+      <w:pPr>
+        <w:ind w:left="3600" w:hanging="360"/>
+      </w:pPr>
+      <w:rPr>
+        <w:rFonts w:ascii="Courier New" w:hAnsi="Courier New" w:cs="Courier New" w:hint="default"/>
+      </w:rPr>
+    </w:lvl>
+    <w:lvl w:ilvl="5" w:tplc="04090005" w:tentative="1">
+      <w:start w:val="1"/>
+      <w:numFmt w:val="bullet"/>
+      <w:lvlText w:val=""/>
+      <w:lvlJc w:val="left"/>
+      <w:pPr>
+        <w:ind w:left="4320" w:hanging="360"/>
+      </w:pPr>
+      <w:rPr>
+        <w:rFonts w:ascii="Wingdings" w:hAnsi="Wingdings" w:hint="default"/>
+      </w:rPr>
+    </w:lvl>
+    <w:lvl w:ilvl="6" w:tplc="04090001" w:tentative="1">
+      <w:start w:val="1"/>
+      <w:numFmt w:val="bullet"/>
+      <w:lvlText w:val=""/>
+      <w:lvlJc w:val="left"/>
+      <w:pPr>
+        <w:ind w:left="5040" w:hanging="360"/>
+      </w:pPr>
+      <w:rPr>
+        <w:rFonts w:ascii="Symbol" w:hAnsi="Symbol" w:hint="default"/>
+      </w:rPr>
+    </w:lvl>
+    <w:lvl w:ilvl="7" w:tplc="04090003" w:tentative="1">
+      <w:start w:val="1"/>
+      <w:numFmt w:val="bullet"/>
+      <w:lvlText w:val="o"/>
+      <w:lvlJc w:val="left"/>
+      <w:pPr>
+        <w:ind w:left="5760" w:hanging="360"/>
+      </w:pPr>
+      <w:rPr>
+        <w:rFonts w:ascii="Courier New" w:hAnsi="Courier New" w:cs="Courier New" w:hint="default"/>
+      </w:rPr>
+    </w:lvl>
+    <w:lvl w:ilvl="8" w:tplc="04090005" w:tentative="1">
+      <w:start w:val="1"/>
+      <w:numFmt w:val="bullet"/>
+      <w:lvlText w:val=""/>
+      <w:lvlJc w:val="left"/>
+      <w:pPr>
+        <w:ind w:left="6480" w:hanging="360"/>
+      </w:pPr>
+      <w:rPr>
+        <w:rFonts w:ascii="Wingdings" w:hAnsi="Wingdings" w:hint="default"/>
+      </w:rPr>
+    </w:lvl>
+  </w:abstractNum>
+  <w:abstractNum w:abstractNumId="5">
     <w:nsid w:val="2CA15C8B"/>
     <w:multiLevelType w:val="hybridMultilevel"/>
     <w:tmpl w:val="106A0EF6"/>
@@ -3683,7 +6819,7 @@
       </w:rPr>
     </w:lvl>
   </w:abstractNum>
-  <w:abstractNum w:abstractNumId="3">
+  <w:abstractNum w:abstractNumId="6">
     <w:nsid w:val="2F254945"/>
     <w:multiLevelType w:val="hybridMultilevel"/>
     <w:tmpl w:val="81622538"/>
@@ -3772,7 +6908,7 @@
       </w:pPr>
     </w:lvl>
   </w:abstractNum>
-  <w:abstractNum w:abstractNumId="4">
+  <w:abstractNum w:abstractNumId="7">
     <w:nsid w:val="31333D1F"/>
     <w:multiLevelType w:val="hybridMultilevel"/>
     <w:tmpl w:val="F6EEC076"/>
@@ -3861,7 +6997,7 @@
       </w:pPr>
     </w:lvl>
   </w:abstractNum>
-  <w:abstractNum w:abstractNumId="5">
+  <w:abstractNum w:abstractNumId="8">
     <w:nsid w:val="33353A25"/>
     <w:multiLevelType w:val="hybridMultilevel"/>
     <w:tmpl w:val="B016E4EC"/>
@@ -3974,7 +7110,7 @@
       </w:rPr>
     </w:lvl>
   </w:abstractNum>
-  <w:abstractNum w:abstractNumId="6">
+  <w:abstractNum w:abstractNumId="9">
     <w:nsid w:val="4D452186"/>
     <w:multiLevelType w:val="hybridMultilevel"/>
     <w:tmpl w:val="A3FCA586"/>
@@ -4087,17 +7223,106 @@
       </w:rPr>
     </w:lvl>
   </w:abstractNum>
+  <w:abstractNum w:abstractNumId="10">
+    <w:nsid w:val="718144E8"/>
+    <w:multiLevelType w:val="hybridMultilevel"/>
+    <w:tmpl w:val="3E606414"/>
+    <w:lvl w:ilvl="0" w:tplc="9B688240">
+      <w:start w:val="1"/>
+      <w:numFmt w:val="decimal"/>
+      <w:lvlText w:val="%1."/>
+      <w:lvlJc w:val="left"/>
+      <w:pPr>
+        <w:ind w:left="630" w:hanging="360"/>
+      </w:pPr>
+      <w:rPr>
+        <w:rFonts w:eastAsiaTheme="minorHAnsi" w:hint="default"/>
+      </w:rPr>
+    </w:lvl>
+    <w:lvl w:ilvl="1" w:tplc="04090019" w:tentative="1">
+      <w:start w:val="1"/>
+      <w:numFmt w:val="lowerLetter"/>
+      <w:lvlText w:val="%2."/>
+      <w:lvlJc w:val="left"/>
+      <w:pPr>
+        <w:ind w:left="1350" w:hanging="360"/>
+      </w:pPr>
+    </w:lvl>
+    <w:lvl w:ilvl="2" w:tplc="0409001B" w:tentative="1">
+      <w:start w:val="1"/>
+      <w:numFmt w:val="lowerRoman"/>
+      <w:lvlText w:val="%3."/>
+      <w:lvlJc w:val="right"/>
+      <w:pPr>
+        <w:ind w:left="2070" w:hanging="180"/>
+      </w:pPr>
+    </w:lvl>
+    <w:lvl w:ilvl="3" w:tplc="0409000F" w:tentative="1">
+      <w:start w:val="1"/>
+      <w:numFmt w:val="decimal"/>
+      <w:lvlText w:val="%4."/>
+      <w:lvlJc w:val="left"/>
+      <w:pPr>
+        <w:ind w:left="2790" w:hanging="360"/>
+      </w:pPr>
+    </w:lvl>
+    <w:lvl w:ilvl="4" w:tplc="04090019" w:tentative="1">
+      <w:start w:val="1"/>
+      <w:numFmt w:val="lowerLetter"/>
+      <w:lvlText w:val="%5."/>
+      <w:lvlJc w:val="left"/>
+      <w:pPr>
+        <w:ind w:left="3510" w:hanging="360"/>
+      </w:pPr>
+    </w:lvl>
+    <w:lvl w:ilvl="5" w:tplc="0409001B" w:tentative="1">
+      <w:start w:val="1"/>
+      <w:numFmt w:val="lowerRoman"/>
+      <w:lvlText w:val="%6."/>
+      <w:lvlJc w:val="right"/>
+      <w:pPr>
+        <w:ind w:left="4230" w:hanging="180"/>
+      </w:pPr>
+    </w:lvl>
+    <w:lvl w:ilvl="6" w:tplc="0409000F" w:tentative="1">
+      <w:start w:val="1"/>
+      <w:numFmt w:val="decimal"/>
+      <w:lvlText w:val="%7."/>
+      <w:lvlJc w:val="left"/>
+      <w:pPr>
+        <w:ind w:left="4950" w:hanging="360"/>
+      </w:pPr>
+    </w:lvl>
+    <w:lvl w:ilvl="7" w:tplc="04090019" w:tentative="1">
+      <w:start w:val="1"/>
+      <w:numFmt w:val="lowerLetter"/>
+      <w:lvlText w:val="%8."/>
+      <w:lvlJc w:val="left"/>
+      <w:pPr>
+        <w:ind w:left="5670" w:hanging="360"/>
+      </w:pPr>
+    </w:lvl>
+    <w:lvl w:ilvl="8" w:tplc="0409001B" w:tentative="1">
+      <w:start w:val="1"/>
+      <w:numFmt w:val="lowerRoman"/>
+      <w:lvlText w:val="%9."/>
+      <w:lvlJc w:val="right"/>
+      <w:pPr>
+        <w:ind w:left="6390" w:hanging="180"/>
+      </w:pPr>
+    </w:lvl>
+  </w:abstractNum>
   <w:num w:numId="1">
-    <w:abstractNumId w:val="4"/>
+    <w:abstractNumId w:val="7"/>
   </w:num>
   <w:num w:numId="2">
-    <w:abstractNumId w:val="3"/>
+    <w:abstractNumId w:val="6"/>
   </w:num>
   <w:num w:numId="3">
-    <w:abstractNumId w:val="2"/>
+    <w:abstractNumId w:val="5"/>
   </w:num>
   <w:num w:numId="4">
-    <w:abstractNumId w:val="5"/>
+    <w:abstractNumId w:val="8"/>
   </w:num>
   <w:num w:numId="5">
     <w:abstractNumId w:val="1"/>
@@ -4106,7 +7331,19 @@
     <w:abstractNumId w:val="0"/>
   </w:num>
   <w:num w:numId="7">
-    <w:abstractNumId w:val="6"/>
+    <w:abstractNumId w:val="9"/>
+  </w:num>
+  <w:num w:numId="8">
+    <w:abstractNumId w:val="3"/>
+  </w:num>
+  <w:num w:numId="9">
+    <w:abstractNumId w:val="10"/>
+  </w:num>
+  <w:num w:numId="10">
+    <w:abstractNumId w:val="4"/>
+  </w:num>
+  <w:num w:numId="11">
+    <w:abstractNumId w:val="2"/>
   </w:num>
 </w:numbering>
 </file>
@@ -4270,7 +7507,7 @@
   <w:style w:type="paragraph" w:default="1" w:styleId="Normal">
     <w:name w:val="Normal"/>
     <w:qFormat/>
-    <w:rsid w:val="000333FF"/>
+    <w:rsid w:val="00CB3FBC"/>
     <w:pPr>
       <w:jc w:val="both"/>
     </w:pPr>
@@ -4637,7 +7874,7 @@
   <w:style w:type="paragraph" w:default="1" w:styleId="Normal">
     <w:name w:val="Normal"/>
     <w:qFormat/>
-    <w:rsid w:val="000333FF"/>
+    <w:rsid w:val="00CB3FBC"/>
     <w:pPr>
       <w:jc w:val="both"/>
     </w:pPr>
@@ -5135,7 +8372,7 @@
 </file>
 
 <file path=customXml/itemProps1.xml><?xml version="1.0" encoding="utf-8"?>
-<ds:datastoreItem xmlns:ds="http://schemas.openxmlformats.org/officeDocument/2006/customXml" ds:itemID="{5C8C62E1-9BAB-4E08-9AA1-FB07A3FC041C}">
+<ds:datastoreItem xmlns:ds="http://schemas.openxmlformats.org/officeDocument/2006/customXml" ds:itemID="{415006C4-25DD-45F7-A623-2C31B07624A5}">
   <ds:schemaRefs>
     <ds:schemaRef ds:uri="http://schemas.openxmlformats.org/officeDocument/2006/bibliography"/>
   </ds:schemaRefs>

</xml_diff>

<commit_message>
Paper - datasets, tables and graphs
</commit_message>
<xml_diff>
--- a/doc/Paper.docx
+++ b/doc/Paper.docx
@@ -31,8 +31,6 @@
       <w:r>
         <w:t>Total word count – 5000 – 6500</w:t>
       </w:r>
-      <w:bookmarkStart w:id="0" w:name="_GoBack"/>
-      <w:bookmarkEnd w:id="0"/>
     </w:p>
     <w:p/>
     <w:p>
@@ -203,7 +201,7 @@
         <mc:AlternateContent>
           <mc:Choice Requires="wps">
             <w:drawing>
-              <wp:anchor distT="0" distB="0" distL="114300" distR="114300" simplePos="0" relativeHeight="251659264" behindDoc="0" locked="0" layoutInCell="1" allowOverlap="1" wp14:anchorId="45229474" wp14:editId="5AA603E0">
+              <wp:anchor distT="0" distB="0" distL="114300" distR="114300" simplePos="0" relativeHeight="251658240" behindDoc="0" locked="0" layoutInCell="1" allowOverlap="1" wp14:anchorId="45229474" wp14:editId="5AA603E0">
                 <wp:simplePos x="0" y="0"/>
                 <wp:positionH relativeFrom="column">
                   <wp:posOffset>3441700</wp:posOffset>
@@ -294,7 +292,7 @@
                 <v:stroke joinstyle="miter"/>
                 <v:path gradientshapeok="t" o:connecttype="rect"/>
               </v:shapetype>
-              <v:shape id="Text Box 2" o:spid="_x0000_s1026" type="#_x0000_t202" style="position:absolute;left:0;text-align:left;margin-left:271pt;margin-top:20.3pt;width:199.05pt;height:55.7pt;z-index:251659264;visibility:visible;mso-wrap-style:square;mso-width-percent:0;mso-height-percent:0;mso-wrap-distance-left:9pt;mso-wrap-distance-top:0;mso-wrap-distance-right:9pt;mso-wrap-distance-bottom:0;mso-position-horizontal:absolute;mso-position-horizontal-relative:text;mso-position-vertical:absolute;mso-position-vertical-relative:text;mso-width-percent:0;mso-height-percent:0;mso-width-relative:margin;mso-height-relative:margin;v-text-anchor:top" o:gfxdata="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" stroked="f">
+              <v:shape id="Text Box 2" o:spid="_x0000_s1026" type="#_x0000_t202" style="position:absolute;left:0;text-align:left;margin-left:271pt;margin-top:20.3pt;width:199.05pt;height:55.7pt;z-index:251658240;visibility:visible;mso-wrap-style:square;mso-width-percent:0;mso-height-percent:0;mso-wrap-distance-left:9pt;mso-wrap-distance-top:0;mso-wrap-distance-right:9pt;mso-wrap-distance-bottom:0;mso-position-horizontal:absolute;mso-position-horizontal-relative:text;mso-position-vertical:absolute;mso-position-vertical-relative:text;mso-width-percent:0;mso-height-percent:0;mso-width-relative:margin;mso-height-relative:margin;v-text-anchor:top" o:gfxdata="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" stroked="f">
                 <v:textbox>
                   <w:txbxContent>
                     <w:p>
@@ -338,7 +336,7 @@
         <mc:AlternateContent>
           <mc:Choice Requires="wps">
             <w:drawing>
-              <wp:anchor distT="0" distB="0" distL="114300" distR="114300" simplePos="0" relativeHeight="251661312" behindDoc="0" locked="0" layoutInCell="1" allowOverlap="1" wp14:anchorId="54FB3C14" wp14:editId="453CB643">
+              <wp:anchor distT="0" distB="0" distL="114300" distR="114300" simplePos="0" relativeHeight="251660288" behindDoc="0" locked="0" layoutInCell="1" allowOverlap="1" wp14:anchorId="54FB3C14" wp14:editId="453CB643">
                 <wp:simplePos x="0" y="0"/>
                 <wp:positionH relativeFrom="column">
                   <wp:posOffset>199997</wp:posOffset>
@@ -416,7 +414,7 @@
           </mc:Choice>
           <mc:Fallback>
             <w:pict>
-              <v:shape id="_x0000_s1027" type="#_x0000_t202" style="position:absolute;left:0;text-align:left;margin-left:15.75pt;margin-top:20.45pt;width:199.05pt;height:55.7pt;z-index:251661312;visibility:visible;mso-wrap-style:square;mso-width-percent:0;mso-height-percent:0;mso-wrap-distance-left:9pt;mso-wrap-distance-top:0;mso-wrap-distance-right:9pt;mso-wrap-distance-bottom:0;mso-position-horizontal:absolute;mso-position-horizontal-relative:text;mso-position-vertical:absolute;mso-position-vertical-relative:text;mso-width-percent:0;mso-height-percent:0;mso-width-relative:margin;mso-height-relative:margin;v-text-anchor:top" o:gfxdata="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" stroked="f">
+              <v:shape id="_x0000_s1027" type="#_x0000_t202" style="position:absolute;left:0;text-align:left;margin-left:15.75pt;margin-top:20.45pt;width:199.05pt;height:55.7pt;z-index:251660288;visibility:visible;mso-wrap-style:square;mso-width-percent:0;mso-height-percent:0;mso-wrap-distance-left:9pt;mso-wrap-distance-top:0;mso-wrap-distance-right:9pt;mso-wrap-distance-bottom:0;mso-position-horizontal:absolute;mso-position-horizontal-relative:text;mso-position-vertical:absolute;mso-position-vertical-relative:text;mso-width-percent:0;mso-height-percent:0;mso-width-relative:margin;mso-height-relative:margin;v-text-anchor:top" o:gfxdata="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" stroked="f">
                 <v:textbox>
                   <w:txbxContent>
                     <w:p>
@@ -554,13 +552,7 @@
           <w:rPr>
             <w:rFonts w:ascii="Cambria Math" w:hAnsi="Cambria Math"/>
           </w:rPr>
-          <m:t xml:space="preserve"> </m:t>
-        </m:r>
-        <m:r>
-          <w:rPr>
-            <w:rFonts w:ascii="Cambria Math" w:hAnsi="Cambria Math"/>
-          </w:rPr>
-          <m:t>P(</m:t>
+          <m:t xml:space="preserve"> P(</m:t>
         </m:r>
         <m:r>
           <m:rPr>
@@ -1097,37 +1089,7 @@
         <w:t>training sets can be formulated by instance weighing</w:t>
       </w:r>
       <w:r>
-        <w:t>, where weights are given</w:t>
-      </w:r>
-      <w:r>
-        <w:t xml:space="preserve"> according to age</w:t>
-      </w:r>
-      <w:r>
-        <w:t xml:space="preserve"> of instances</w:t>
-      </w:r>
-      <w:r>
-        <w:t xml:space="preserve"> </w:t>
-      </w:r>
-      <w:r>
-        <w:t>or</w:t>
-      </w:r>
-      <w:r>
-        <w:t xml:space="preserve"> their</w:t>
-      </w:r>
-      <w:r>
-        <w:t xml:space="preserve"> performance</w:t>
-      </w:r>
-      <w:r>
-        <w:t xml:space="preserve"> with regard to</w:t>
-      </w:r>
-      <w:r>
-        <w:t xml:space="preserve"> </w:t>
-      </w:r>
-      <w:r>
-        <w:t>the current concept</w:t>
-      </w:r>
-      <w:r>
-        <w:t xml:space="preserve"> </w:t>
+        <w:t xml:space="preserve">, where weights are given according to age of instances or their performance with regard to the current concept </w:t>
       </w:r>
       <w:r>
         <w:t>[G][H].</w:t>
@@ -1395,16 +1357,7 @@
           <w:rPr>
             <w:rFonts w:ascii="Cambria Math" w:hAnsi="Cambria Math"/>
           </w:rPr>
-          <m:t>X</m:t>
-        </m:r>
-        <m:r>
-          <m:rPr>
-            <m:sty m:val="bi"/>
-          </m:rPr>
-          <w:rPr>
-            <w:rFonts w:ascii="Cambria Math" w:hAnsi="Cambria Math"/>
-          </w:rPr>
-          <m:t>)</m:t>
+          <m:t>X)</m:t>
         </m:r>
       </m:oMath>
       <w:r>
@@ -1553,13 +1506,7 @@
           <w:rPr>
             <w:rFonts w:ascii="Cambria Math" w:eastAsiaTheme="minorEastAsia" w:hAnsi="Cambria Math"/>
           </w:rPr>
-          <m:t>,Y</m:t>
-        </m:r>
-        <m:r>
-          <w:rPr>
-            <w:rFonts w:ascii="Cambria Math" w:eastAsiaTheme="minorEastAsia" w:hAnsi="Cambria Math"/>
-          </w:rPr>
-          <m:t>)</m:t>
+          <m:t>,Y)</m:t>
         </m:r>
       </m:oMath>
       <w:r>
@@ -2457,19 +2404,7 @@
               <w:rPr>
                 <w:rFonts w:ascii="Cambria Math" w:eastAsiaTheme="minorEastAsia" w:hAnsi="Cambria Math"/>
               </w:rPr>
-              <m:t xml:space="preserve">, </m:t>
-            </m:r>
-            <m:r>
-              <w:rPr>
-                <w:rFonts w:ascii="Cambria Math" w:eastAsiaTheme="minorEastAsia" w:hAnsi="Cambria Math"/>
-              </w:rPr>
-              <m:t>t</m:t>
-            </m:r>
-            <m:r>
-              <w:rPr>
-                <w:rFonts w:ascii="Cambria Math" w:eastAsiaTheme="minorEastAsia" w:hAnsi="Cambria Math"/>
-              </w:rPr>
-              <m:t>]</m:t>
+              <m:t>, t]</m:t>
             </m:r>
           </m:sub>
         </m:sSub>
@@ -2604,13 +2539,7 @@
           <w:rPr>
             <w:rFonts w:ascii="Cambria Math" w:hAnsi="Cambria Math"/>
           </w:rPr>
-          <m:t>=</m:t>
-        </m:r>
-        <m:r>
-          <w:rPr>
-            <w:rFonts w:ascii="Cambria Math" w:hAnsi="Cambria Math"/>
-          </w:rPr>
-          <m:t>{</m:t>
+          <m:t>={</m:t>
         </m:r>
         <m:r>
           <m:rPr>
@@ -2885,13 +2814,7 @@
                         <w:rPr>
                           <w:rFonts w:ascii="Cambria Math" w:eastAsiaTheme="minorEastAsia" w:hAnsi="Cambria Math"/>
                         </w:rPr>
-                        <m:t xml:space="preserve">, </m:t>
-                      </m:r>
-                      <m:r>
-                        <w:rPr>
-                          <w:rFonts w:ascii="Cambria Math" w:eastAsiaTheme="minorEastAsia" w:hAnsi="Cambria Math"/>
-                        </w:rPr>
-                        <m:t>t</m:t>
+                        <m:t>, t</m:t>
                       </m:r>
                     </m:e>
                   </m:d>
@@ -5284,19 +5207,7 @@
           <w:rPr>
             <w:rFonts w:ascii="Cambria Math" w:eastAsiaTheme="minorEastAsia" w:hAnsi="Cambria Math"/>
           </w:rPr>
-          <m:t xml:space="preserve">, </m:t>
-        </m:r>
-        <m:r>
-          <w:rPr>
-            <w:rFonts w:ascii="Cambria Math" w:eastAsiaTheme="minorEastAsia" w:hAnsi="Cambria Math"/>
-          </w:rPr>
-          <m:t>t</m:t>
-        </m:r>
-        <m:r>
-          <w:rPr>
-            <w:rFonts w:ascii="Cambria Math" w:eastAsiaTheme="minorEastAsia" w:hAnsi="Cambria Math"/>
-          </w:rPr>
-          <m:t>]</m:t>
+          <m:t>, t]</m:t>
         </m:r>
       </m:oMath>
       <w:r>
@@ -5607,13 +5518,7 @@
         <w:rPr>
           <w:color w:val="FF0000"/>
         </w:rPr>
-        <w:t>(1) quickly adapt to</w:t>
-      </w:r>
-      <w:r>
-        <w:rPr>
-          <w:color w:val="FF0000"/>
-        </w:rPr>
-        <w:t xml:space="preserve"> </w:t>
+        <w:t xml:space="preserve">(1) quickly adapt to </w:t>
       </w:r>
       <w:r>
         <w:rPr>
@@ -5690,16 +5595,107 @@
       </w:r>
     </w:p>
     <w:p>
-      <w:pPr>
-        <w:rPr>
-          <w:color w:val="FF0000"/>
-        </w:rPr>
-      </w:pPr>
-      <w:r>
-        <w:rPr>
-          <w:color w:val="FF0000"/>
-        </w:rPr>
-        <w:t>[to fill]</w:t>
+      <w:r>
+        <w:t>The proposed drift detection and adaptation technique was evaluated against an artificial dataset and a real-world dataset</w:t>
+      </w:r>
+      <w:r>
+        <w:t xml:space="preserve"> that are commonly used in concept drift research</w:t>
+      </w:r>
+      <w:r>
+        <w:t>.</w:t>
+      </w:r>
+      <w:r>
+        <w:t xml:space="preserve"> Both datasets represent </w:t>
+      </w:r>
+      <w:r>
+        <w:t>classifier task</w:t>
+      </w:r>
+      <w:r>
+        <w:t>s</w:t>
+      </w:r>
+      <w:r>
+        <w:t>, and we use a neural network</w:t>
+      </w:r>
+      <w:r>
+        <w:t xml:space="preserve"> with a non-linear combination of features </w:t>
+      </w:r>
+      <w:r>
+        <w:t>as the classifier</w:t>
+      </w:r>
+      <w:r>
+        <w:t>.</w:t>
+      </w:r>
+      <w:r>
+        <w:t xml:space="preserve"> The novel ensemble method was compared with the following methods.</w:t>
+      </w:r>
+    </w:p>
+    <w:p>
+      <w:pPr>
+        <w:pStyle w:val="ListParagraph"/>
+        <w:numPr>
+          <w:ilvl w:val="0"/>
+          <w:numId w:val="12"/>
+        </w:numPr>
+      </w:pPr>
+      <w:r>
+        <w:t xml:space="preserve">No adaptation – </w:t>
+      </w:r>
+      <w:r>
+        <w:t>original model only</w:t>
+      </w:r>
+    </w:p>
+    <w:p>
+      <w:pPr>
+        <w:pStyle w:val="ListParagraph"/>
+        <w:numPr>
+          <w:ilvl w:val="0"/>
+          <w:numId w:val="12"/>
+        </w:numPr>
+      </w:pPr>
+      <w:r>
+        <w:t>Model trained on only the l</w:t>
+      </w:r>
+      <w:r>
+        <w:t>ast batch</w:t>
+      </w:r>
+    </w:p>
+    <w:p>
+      <w:pPr>
+        <w:pStyle w:val="ListParagraph"/>
+        <w:numPr>
+          <w:ilvl w:val="0"/>
+          <w:numId w:val="12"/>
+        </w:numPr>
+      </w:pPr>
+      <w:r>
+        <w:t>Exhaustive search – look for</w:t>
+      </w:r>
+      <w:r>
+        <w:t xml:space="preserve"> a</w:t>
+      </w:r>
+      <w:r>
+        <w:t xml:space="preserve"> subset </w:t>
+      </w:r>
+      <w:r>
+        <w:t xml:space="preserve">of data </w:t>
+      </w:r>
+      <w:r>
+        <w:t xml:space="preserve">that </w:t>
+      </w:r>
+      <w:r>
+        <w:t>gives best accuracy on test set</w:t>
+      </w:r>
+    </w:p>
+    <w:p>
+      <w:r>
+        <w:t xml:space="preserve">The exhaustive search is not feasible on a data stream in practice, but it gives a lower </w:t>
+      </w:r>
+      <w:r>
+        <w:lastRenderedPageBreak/>
+        <w:t>bound for comparison purposes.</w:t>
+      </w:r>
+      <w:r>
+        <w:t xml:space="preserve"> All tests are were repeated five times, and the average result is presented.</w:t>
       </w:r>
     </w:p>
     <w:p>
@@ -5871,14 +5867,7 @@
         <w:rPr>
           <w:color w:val="FF0000"/>
         </w:rPr>
-        <w:t xml:space="preserve">Exhaustive search – look for subset that gives best </w:t>
-      </w:r>
-      <w:r>
-        <w:rPr>
-          <w:color w:val="FF0000"/>
-        </w:rPr>
-        <w:lastRenderedPageBreak/>
-        <w:t>accura</w:t>
+        <w:t>Exhaustive search – look for subset that gives best accura</w:t>
       </w:r>
       <w:r>
         <w:rPr>
@@ -5916,6 +5905,24 @@
         <w:t>Results on artificial dataset</w:t>
       </w:r>
     </w:p>
+    <w:p/>
+    <w:p>
+      <w:pPr>
+        <w:pStyle w:val="Heading3"/>
+      </w:pPr>
+      <w:r>
+        <w:t xml:space="preserve">4.2 </w:t>
+      </w:r>
+      <w:r>
+        <w:t xml:space="preserve">Results </w:t>
+      </w:r>
+      <w:r>
+        <w:t xml:space="preserve">on </w:t>
+      </w:r>
+      <w:r>
+        <w:t>real life dataset</w:t>
+      </w:r>
+    </w:p>
     <w:p>
       <w:pPr>
         <w:rPr>
@@ -5931,19 +5938,10 @@
     </w:p>
     <w:p>
       <w:pPr>
-        <w:pStyle w:val="Heading3"/>
-      </w:pPr>
-      <w:r>
-        <w:t xml:space="preserve">4.2 </w:t>
-      </w:r>
-      <w:r>
-        <w:t xml:space="preserve">Results </w:t>
-      </w:r>
-      <w:r>
-        <w:t xml:space="preserve">on </w:t>
-      </w:r>
-      <w:r>
-        <w:t>real life dataset</w:t>
+        <w:pStyle w:val="Heading2"/>
+      </w:pPr>
+      <w:r>
+        <w:t>5. Conclusion</w:t>
       </w:r>
     </w:p>
     <w:p>
@@ -5959,31 +5957,831 @@
         <w:t>[to fill]</w:t>
       </w:r>
     </w:p>
-    <w:p>
-      <w:pPr>
-        <w:pStyle w:val="Heading2"/>
-      </w:pPr>
-      <w:r>
-        <w:t>5. Conclusion</w:t>
-      </w:r>
-    </w:p>
-    <w:p>
-      <w:pPr>
-        <w:rPr>
-          <w:color w:val="FF0000"/>
-        </w:rPr>
-      </w:pPr>
-      <w:r>
-        <w:rPr>
-          <w:color w:val="FF0000"/>
-        </w:rPr>
-        <w:t>[to fill]</w:t>
-      </w:r>
-    </w:p>
-    <w:p>
-      <w:r>
-        <w:br w:type="page"/>
-      </w:r>
+    <w:p/>
+    <w:p>
+      <w:pPr>
+        <w:sectPr>
+          <w:type w:val="continuous"/>
+          <w:pgSz w:w="12240" w:h="15840"/>
+          <w:pgMar w:top="1440" w:right="1440" w:bottom="1440" w:left="1440" w:header="720" w:footer="720" w:gutter="0"/>
+          <w:cols w:num="2" w:space="720"/>
+          <w:docGrid w:linePitch="360"/>
+        </w:sectPr>
+      </w:pPr>
+    </w:p>
+    <w:tbl>
+      <w:tblPr>
+        <w:tblStyle w:val="TableGrid"/>
+        <w:tblW w:w="0" w:type="auto"/>
+        <w:jc w:val="center"/>
+        <w:tblLook w:val="04A0" w:firstRow="1" w:lastRow="0" w:firstColumn="1" w:lastColumn="0" w:noHBand="0" w:noVBand="1"/>
+      </w:tblPr>
+      <w:tblGrid>
+        <w:gridCol w:w="2160"/>
+        <w:gridCol w:w="2160"/>
+        <w:gridCol w:w="2160"/>
+        <w:gridCol w:w="2160"/>
+      </w:tblGrid>
+      <w:tr>
+        <w:trPr>
+          <w:jc w:val="center"/>
+        </w:trPr>
+        <w:tc>
+          <w:tcPr>
+            <w:tcW w:w="2160" w:type="dxa"/>
+          </w:tcPr>
+          <w:p>
+            <w:pPr>
+              <w:jc w:val="left"/>
+            </w:pPr>
+          </w:p>
+        </w:tc>
+        <w:tc>
+          <w:tcPr>
+            <w:tcW w:w="2160" w:type="dxa"/>
+          </w:tcPr>
+          <w:p>
+            <w:pPr>
+              <w:jc w:val="left"/>
+            </w:pPr>
+            <w:r>
+              <w:t>Gradual drift</w:t>
+            </w:r>
+          </w:p>
+        </w:tc>
+        <w:tc>
+          <w:tcPr>
+            <w:tcW w:w="2160" w:type="dxa"/>
+          </w:tcPr>
+          <w:p>
+            <w:pPr>
+              <w:jc w:val="left"/>
+            </w:pPr>
+            <w:r>
+              <w:t>Abrupt drift</w:t>
+            </w:r>
+          </w:p>
+        </w:tc>
+        <w:tc>
+          <w:tcPr>
+            <w:tcW w:w="2160" w:type="dxa"/>
+          </w:tcPr>
+          <w:p>
+            <w:pPr>
+              <w:jc w:val="left"/>
+            </w:pPr>
+            <w:r>
+              <w:t>Recurring context</w:t>
+            </w:r>
+          </w:p>
+        </w:tc>
+      </w:tr>
+      <w:tr>
+        <w:trPr>
+          <w:jc w:val="center"/>
+        </w:trPr>
+        <w:tc>
+          <w:tcPr>
+            <w:tcW w:w="2160" w:type="dxa"/>
+          </w:tcPr>
+          <w:p>
+            <w:pPr>
+              <w:jc w:val="left"/>
+            </w:pPr>
+            <w:r>
+              <w:t>Our method – window size = x</w:t>
+            </w:r>
+          </w:p>
+        </w:tc>
+        <w:tc>
+          <w:tcPr>
+            <w:tcW w:w="2160" w:type="dxa"/>
+          </w:tcPr>
+          <w:p>
+            <w:pPr>
+              <w:jc w:val="left"/>
+            </w:pPr>
+          </w:p>
+        </w:tc>
+        <w:tc>
+          <w:tcPr>
+            <w:tcW w:w="2160" w:type="dxa"/>
+          </w:tcPr>
+          <w:p>
+            <w:pPr>
+              <w:jc w:val="left"/>
+            </w:pPr>
+          </w:p>
+        </w:tc>
+        <w:tc>
+          <w:tcPr>
+            <w:tcW w:w="2160" w:type="dxa"/>
+          </w:tcPr>
+          <w:p>
+            <w:pPr>
+              <w:jc w:val="left"/>
+            </w:pPr>
+          </w:p>
+        </w:tc>
+      </w:tr>
+      <w:tr>
+        <w:trPr>
+          <w:jc w:val="center"/>
+        </w:trPr>
+        <w:tc>
+          <w:tcPr>
+            <w:tcW w:w="2160" w:type="dxa"/>
+          </w:tcPr>
+          <w:p>
+            <w:pPr>
+              <w:jc w:val="left"/>
+            </w:pPr>
+            <w:r>
+              <w:t xml:space="preserve">Our method – window </w:t>
+            </w:r>
+            <w:r>
+              <w:t>size = y</w:t>
+            </w:r>
+          </w:p>
+        </w:tc>
+        <w:tc>
+          <w:tcPr>
+            <w:tcW w:w="2160" w:type="dxa"/>
+          </w:tcPr>
+          <w:p>
+            <w:pPr>
+              <w:jc w:val="left"/>
+            </w:pPr>
+          </w:p>
+        </w:tc>
+        <w:tc>
+          <w:tcPr>
+            <w:tcW w:w="2160" w:type="dxa"/>
+          </w:tcPr>
+          <w:p>
+            <w:pPr>
+              <w:jc w:val="left"/>
+            </w:pPr>
+          </w:p>
+        </w:tc>
+        <w:tc>
+          <w:tcPr>
+            <w:tcW w:w="2160" w:type="dxa"/>
+          </w:tcPr>
+          <w:p>
+            <w:pPr>
+              <w:jc w:val="left"/>
+            </w:pPr>
+          </w:p>
+        </w:tc>
+      </w:tr>
+      <w:tr>
+        <w:trPr>
+          <w:jc w:val="center"/>
+        </w:trPr>
+        <w:tc>
+          <w:tcPr>
+            <w:tcW w:w="2160" w:type="dxa"/>
+          </w:tcPr>
+          <w:p>
+            <w:pPr>
+              <w:jc w:val="left"/>
+            </w:pPr>
+            <w:r>
+              <w:t xml:space="preserve">Our method – window </w:t>
+            </w:r>
+            <w:r>
+              <w:t>size = z</w:t>
+            </w:r>
+          </w:p>
+        </w:tc>
+        <w:tc>
+          <w:tcPr>
+            <w:tcW w:w="2160" w:type="dxa"/>
+          </w:tcPr>
+          <w:p>
+            <w:pPr>
+              <w:jc w:val="left"/>
+            </w:pPr>
+          </w:p>
+        </w:tc>
+        <w:tc>
+          <w:tcPr>
+            <w:tcW w:w="2160" w:type="dxa"/>
+          </w:tcPr>
+          <w:p>
+            <w:pPr>
+              <w:jc w:val="left"/>
+            </w:pPr>
+          </w:p>
+        </w:tc>
+        <w:tc>
+          <w:tcPr>
+            <w:tcW w:w="2160" w:type="dxa"/>
+          </w:tcPr>
+          <w:p>
+            <w:pPr>
+              <w:jc w:val="left"/>
+            </w:pPr>
+          </w:p>
+        </w:tc>
+      </w:tr>
+      <w:tr>
+        <w:trPr>
+          <w:jc w:val="center"/>
+        </w:trPr>
+        <w:tc>
+          <w:tcPr>
+            <w:tcW w:w="2160" w:type="dxa"/>
+          </w:tcPr>
+          <w:p>
+            <w:pPr>
+              <w:jc w:val="left"/>
+            </w:pPr>
+            <w:r>
+              <w:t>No adaptation</w:t>
+            </w:r>
+          </w:p>
+        </w:tc>
+        <w:tc>
+          <w:tcPr>
+            <w:tcW w:w="2160" w:type="dxa"/>
+          </w:tcPr>
+          <w:p>
+            <w:pPr>
+              <w:jc w:val="left"/>
+            </w:pPr>
+          </w:p>
+        </w:tc>
+        <w:tc>
+          <w:tcPr>
+            <w:tcW w:w="2160" w:type="dxa"/>
+          </w:tcPr>
+          <w:p>
+            <w:pPr>
+              <w:jc w:val="left"/>
+            </w:pPr>
+          </w:p>
+        </w:tc>
+        <w:tc>
+          <w:tcPr>
+            <w:tcW w:w="2160" w:type="dxa"/>
+          </w:tcPr>
+          <w:p>
+            <w:pPr>
+              <w:jc w:val="left"/>
+            </w:pPr>
+          </w:p>
+        </w:tc>
+      </w:tr>
+      <w:tr>
+        <w:trPr>
+          <w:jc w:val="center"/>
+        </w:trPr>
+        <w:tc>
+          <w:tcPr>
+            <w:tcW w:w="2160" w:type="dxa"/>
+          </w:tcPr>
+          <w:p>
+            <w:pPr>
+              <w:jc w:val="left"/>
+            </w:pPr>
+            <w:r>
+              <w:t>All examples</w:t>
+            </w:r>
+          </w:p>
+        </w:tc>
+        <w:tc>
+          <w:tcPr>
+            <w:tcW w:w="2160" w:type="dxa"/>
+          </w:tcPr>
+          <w:p>
+            <w:pPr>
+              <w:jc w:val="left"/>
+            </w:pPr>
+          </w:p>
+        </w:tc>
+        <w:tc>
+          <w:tcPr>
+            <w:tcW w:w="2160" w:type="dxa"/>
+          </w:tcPr>
+          <w:p>
+            <w:pPr>
+              <w:jc w:val="left"/>
+            </w:pPr>
+          </w:p>
+        </w:tc>
+        <w:tc>
+          <w:tcPr>
+            <w:tcW w:w="2160" w:type="dxa"/>
+          </w:tcPr>
+          <w:p>
+            <w:pPr>
+              <w:jc w:val="left"/>
+            </w:pPr>
+          </w:p>
+        </w:tc>
+      </w:tr>
+      <w:tr>
+        <w:trPr>
+          <w:jc w:val="center"/>
+        </w:trPr>
+        <w:tc>
+          <w:tcPr>
+            <w:tcW w:w="2160" w:type="dxa"/>
+          </w:tcPr>
+          <w:p>
+            <w:pPr>
+              <w:jc w:val="left"/>
+            </w:pPr>
+            <w:r>
+              <w:t>Last n batches</w:t>
+            </w:r>
+          </w:p>
+        </w:tc>
+        <w:tc>
+          <w:tcPr>
+            <w:tcW w:w="2160" w:type="dxa"/>
+          </w:tcPr>
+          <w:p>
+            <w:pPr>
+              <w:jc w:val="left"/>
+            </w:pPr>
+          </w:p>
+        </w:tc>
+        <w:tc>
+          <w:tcPr>
+            <w:tcW w:w="2160" w:type="dxa"/>
+          </w:tcPr>
+          <w:p>
+            <w:pPr>
+              <w:jc w:val="left"/>
+            </w:pPr>
+          </w:p>
+        </w:tc>
+        <w:tc>
+          <w:tcPr>
+            <w:tcW w:w="2160" w:type="dxa"/>
+          </w:tcPr>
+          <w:p>
+            <w:pPr>
+              <w:jc w:val="left"/>
+            </w:pPr>
+          </w:p>
+        </w:tc>
+      </w:tr>
+    </w:tbl>
+    <w:p>
+      <w:pPr>
+        <w:spacing w:after="0"/>
+      </w:pPr>
+    </w:p>
+    <w:p>
+      <w:pPr>
+        <w:jc w:val="center"/>
+      </w:pPr>
+      <w:r>
+        <w:t>Table 1: Average error</w:t>
+      </w:r>
+      <w:r>
+        <w:t xml:space="preserve"> on artificial dataset</w:t>
+      </w:r>
+      <w:r>
+        <w:t xml:space="preserve"> with different adaptation methods and drift types</w:t>
+      </w:r>
+    </w:p>
+    <w:p>
+      <w:pPr>
+        <w:jc w:val="center"/>
+      </w:pPr>
+    </w:p>
+    <w:tbl>
+      <w:tblPr>
+        <w:tblStyle w:val="TableGrid"/>
+        <w:tblW w:w="0" w:type="auto"/>
+        <w:jc w:val="center"/>
+        <w:tblLook w:val="04A0" w:firstRow="1" w:lastRow="0" w:firstColumn="1" w:lastColumn="0" w:noHBand="0" w:noVBand="1"/>
+      </w:tblPr>
+      <w:tblGrid>
+        <w:gridCol w:w="2160"/>
+        <w:gridCol w:w="2160"/>
+      </w:tblGrid>
+      <w:tr>
+        <w:trPr>
+          <w:jc w:val="center"/>
+        </w:trPr>
+        <w:tc>
+          <w:tcPr>
+            <w:tcW w:w="2160" w:type="dxa"/>
+          </w:tcPr>
+          <w:p>
+            <w:pPr>
+              <w:jc w:val="left"/>
+            </w:pPr>
+          </w:p>
+        </w:tc>
+        <w:tc>
+          <w:tcPr>
+            <w:tcW w:w="2160" w:type="dxa"/>
+          </w:tcPr>
+          <w:p>
+            <w:pPr>
+              <w:jc w:val="left"/>
+            </w:pPr>
+            <w:r>
+              <w:t>Gradual drift</w:t>
+            </w:r>
+          </w:p>
+        </w:tc>
+      </w:tr>
+      <w:tr>
+        <w:trPr>
+          <w:jc w:val="center"/>
+        </w:trPr>
+        <w:tc>
+          <w:tcPr>
+            <w:tcW w:w="2160" w:type="dxa"/>
+          </w:tcPr>
+          <w:p>
+            <w:pPr>
+              <w:jc w:val="left"/>
+            </w:pPr>
+            <w:r>
+              <w:t>Our method – window size = x</w:t>
+            </w:r>
+          </w:p>
+        </w:tc>
+        <w:tc>
+          <w:tcPr>
+            <w:tcW w:w="2160" w:type="dxa"/>
+          </w:tcPr>
+          <w:p>
+            <w:pPr>
+              <w:jc w:val="left"/>
+            </w:pPr>
+          </w:p>
+        </w:tc>
+      </w:tr>
+      <w:tr>
+        <w:trPr>
+          <w:jc w:val="center"/>
+        </w:trPr>
+        <w:tc>
+          <w:tcPr>
+            <w:tcW w:w="2160" w:type="dxa"/>
+          </w:tcPr>
+          <w:p>
+            <w:pPr>
+              <w:jc w:val="left"/>
+            </w:pPr>
+            <w:r>
+              <w:t>Our method – window size = y</w:t>
+            </w:r>
+          </w:p>
+        </w:tc>
+        <w:tc>
+          <w:tcPr>
+            <w:tcW w:w="2160" w:type="dxa"/>
+          </w:tcPr>
+          <w:p>
+            <w:pPr>
+              <w:jc w:val="left"/>
+            </w:pPr>
+          </w:p>
+        </w:tc>
+      </w:tr>
+      <w:tr>
+        <w:trPr>
+          <w:jc w:val="center"/>
+        </w:trPr>
+        <w:tc>
+          <w:tcPr>
+            <w:tcW w:w="2160" w:type="dxa"/>
+          </w:tcPr>
+          <w:p>
+            <w:pPr>
+              <w:jc w:val="left"/>
+            </w:pPr>
+            <w:r>
+              <w:t>Our method – window size = z</w:t>
+            </w:r>
+          </w:p>
+        </w:tc>
+        <w:tc>
+          <w:tcPr>
+            <w:tcW w:w="2160" w:type="dxa"/>
+          </w:tcPr>
+          <w:p>
+            <w:pPr>
+              <w:jc w:val="left"/>
+            </w:pPr>
+          </w:p>
+        </w:tc>
+      </w:tr>
+      <w:tr>
+        <w:trPr>
+          <w:jc w:val="center"/>
+        </w:trPr>
+        <w:tc>
+          <w:tcPr>
+            <w:tcW w:w="2160" w:type="dxa"/>
+          </w:tcPr>
+          <w:p>
+            <w:pPr>
+              <w:jc w:val="left"/>
+            </w:pPr>
+            <w:r>
+              <w:t>No adaptation</w:t>
+            </w:r>
+          </w:p>
+        </w:tc>
+        <w:tc>
+          <w:tcPr>
+            <w:tcW w:w="2160" w:type="dxa"/>
+          </w:tcPr>
+          <w:p>
+            <w:pPr>
+              <w:jc w:val="left"/>
+            </w:pPr>
+          </w:p>
+        </w:tc>
+      </w:tr>
+      <w:tr>
+        <w:trPr>
+          <w:jc w:val="center"/>
+        </w:trPr>
+        <w:tc>
+          <w:tcPr>
+            <w:tcW w:w="2160" w:type="dxa"/>
+          </w:tcPr>
+          <w:p>
+            <w:pPr>
+              <w:jc w:val="left"/>
+            </w:pPr>
+            <w:r>
+              <w:t>All examples</w:t>
+            </w:r>
+          </w:p>
+        </w:tc>
+        <w:tc>
+          <w:tcPr>
+            <w:tcW w:w="2160" w:type="dxa"/>
+          </w:tcPr>
+          <w:p>
+            <w:pPr>
+              <w:jc w:val="left"/>
+            </w:pPr>
+          </w:p>
+        </w:tc>
+      </w:tr>
+      <w:tr>
+        <w:trPr>
+          <w:jc w:val="center"/>
+        </w:trPr>
+        <w:tc>
+          <w:tcPr>
+            <w:tcW w:w="2160" w:type="dxa"/>
+          </w:tcPr>
+          <w:p>
+            <w:pPr>
+              <w:jc w:val="left"/>
+            </w:pPr>
+            <w:r>
+              <w:t>Last n batches</w:t>
+            </w:r>
+          </w:p>
+        </w:tc>
+        <w:tc>
+          <w:tcPr>
+            <w:tcW w:w="2160" w:type="dxa"/>
+          </w:tcPr>
+          <w:p>
+            <w:pPr>
+              <w:jc w:val="left"/>
+            </w:pPr>
+          </w:p>
+        </w:tc>
+      </w:tr>
+    </w:tbl>
+    <w:p>
+      <w:pPr>
+        <w:spacing w:after="0"/>
+      </w:pPr>
+    </w:p>
+    <w:p>
+      <w:pPr>
+        <w:jc w:val="center"/>
+      </w:pPr>
+      <w:r>
+        <w:rPr>
+          <w:noProof/>
+        </w:rPr>
+        <mc:AlternateContent>
+          <mc:Choice Requires="wpg">
+            <w:drawing>
+              <wp:anchor distT="0" distB="0" distL="114300" distR="114300" simplePos="0" relativeHeight="251663360" behindDoc="0" locked="0" layoutInCell="1" allowOverlap="1" wp14:anchorId="66EDE4A6" wp14:editId="4F69A838">
+                <wp:simplePos x="0" y="0"/>
+                <wp:positionH relativeFrom="column">
+                  <wp:posOffset>134620</wp:posOffset>
+                </wp:positionH>
+                <wp:positionV relativeFrom="paragraph">
+                  <wp:posOffset>768350</wp:posOffset>
+                </wp:positionV>
+                <wp:extent cx="5788025" cy="1311910"/>
+                <wp:effectExtent l="0" t="0" r="3175" b="2540"/>
+                <wp:wrapSquare wrapText="bothSides"/>
+                <wp:docPr id="5" name="Group 5"/>
+                <wp:cNvGraphicFramePr/>
+                <a:graphic xmlns:a="http://schemas.openxmlformats.org/drawingml/2006/main">
+                  <a:graphicData uri="http://schemas.microsoft.com/office/word/2010/wordprocessingGroup">
+                    <wpg:wgp>
+                      <wpg:cNvGrpSpPr/>
+                      <wpg:grpSpPr>
+                        <a:xfrm>
+                          <a:off x="0" y="0"/>
+                          <a:ext cx="5788025" cy="1311910"/>
+                          <a:chOff x="0" y="0"/>
+                          <a:chExt cx="5788550" cy="1311965"/>
+                        </a:xfrm>
+                      </wpg:grpSpPr>
+                      <pic:pic xmlns:pic="http://schemas.openxmlformats.org/drawingml/2006/picture">
+                        <pic:nvPicPr>
+                          <pic:cNvPr id="3" name="Picture 3"/>
+                          <pic:cNvPicPr>
+                            <a:picLocks noChangeAspect="1"/>
+                          </pic:cNvPicPr>
+                        </pic:nvPicPr>
+                        <pic:blipFill>
+                          <a:blip r:embed="rId7">
+                            <a:extLst>
+                              <a:ext uri="{28A0092B-C50C-407E-A947-70E740481C1C}">
+                                <a14:useLocalDpi xmlns:a14="http://schemas.microsoft.com/office/drawing/2010/main" val="0"/>
+                              </a:ext>
+                            </a:extLst>
+                          </a:blip>
+                          <a:stretch>
+                            <a:fillRect/>
+                          </a:stretch>
+                        </pic:blipFill>
+                        <pic:spPr>
+                          <a:xfrm>
+                            <a:off x="0" y="0"/>
+                            <a:ext cx="2838616" cy="1311965"/>
+                          </a:xfrm>
+                          <a:prstGeom prst="rect">
+                            <a:avLst/>
+                          </a:prstGeom>
+                        </pic:spPr>
+                      </pic:pic>
+                      <pic:pic xmlns:pic="http://schemas.openxmlformats.org/drawingml/2006/picture">
+                        <pic:nvPicPr>
+                          <pic:cNvPr id="2" name="Picture 2"/>
+                          <pic:cNvPicPr>
+                            <a:picLocks noChangeAspect="1"/>
+                          </pic:cNvPicPr>
+                        </pic:nvPicPr>
+                        <pic:blipFill>
+                          <a:blip r:embed="rId8">
+                            <a:extLst>
+                              <a:ext uri="{28A0092B-C50C-407E-A947-70E740481C1C}">
+                                <a14:useLocalDpi xmlns:a14="http://schemas.microsoft.com/office/drawing/2010/main" val="0"/>
+                              </a:ext>
+                            </a:extLst>
+                          </a:blip>
+                          <a:stretch>
+                            <a:fillRect/>
+                          </a:stretch>
+                        </pic:blipFill>
+                        <pic:spPr>
+                          <a:xfrm>
+                            <a:off x="2949934" y="0"/>
+                            <a:ext cx="2838616" cy="1311965"/>
+                          </a:xfrm>
+                          <a:prstGeom prst="rect">
+                            <a:avLst/>
+                          </a:prstGeom>
+                        </pic:spPr>
+                      </pic:pic>
+                    </wpg:wgp>
+                  </a:graphicData>
+                </a:graphic>
+              </wp:anchor>
+            </w:drawing>
+          </mc:Choice>
+          <mc:Fallback>
+            <w:pict>
+              <v:group id="Group 5" o:spid="_x0000_s1026" style="position:absolute;margin-left:10.6pt;margin-top:60.5pt;width:455.75pt;height:103.3pt;z-index:251663360" coordsize="57885,13119" o:gfxdata="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">
+                <v:shapetype id="_x0000_t75" coordsize="21600,21600" o:spt="75" o:preferrelative="t" path="m@4@5l@4@11@9@11@9@5xe" filled="f" stroked="f">
+                  <v:stroke joinstyle="miter"/>
+                  <v:formulas>
+                    <v:f eqn="if lineDrawn pixelLineWidth 0"/>
+                    <v:f eqn="sum @0 1 0"/>
+                    <v:f eqn="sum 0 0 @1"/>
+                    <v:f eqn="prod @2 1 2"/>
+                    <v:f eqn="prod @3 21600 pixelWidth"/>
+                    <v:f eqn="prod @3 21600 pixelHeight"/>
+                    <v:f eqn="sum @0 0 1"/>
+                    <v:f eqn="prod @6 1 2"/>
+                    <v:f eqn="prod @7 21600 pixelWidth"/>
+                    <v:f eqn="sum @8 21600 0"/>
+                    <v:f eqn="prod @7 21600 pixelHeight"/>
+                    <v:f eqn="sum @10 21600 0"/>
+                  </v:formulas>
+                  <v:path o:extrusionok="f" gradientshapeok="t" o:connecttype="rect"/>
+                  <o:lock v:ext="edit" aspectratio="t"/>
+                </v:shapetype>
+                <v:shape id="Picture 3" o:spid="_x0000_s1027" type="#_x0000_t75" style="position:absolute;width:28386;height:13119;visibility:visible;mso-wrap-style:square" o:gfxdata="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">
+                  <v:imagedata r:id="rId9" o:title=""/>
+                  <v:path arrowok="t"/>
+                </v:shape>
+                <v:shape id="Picture 2" o:spid="_x0000_s1028" type="#_x0000_t75" style="position:absolute;left:29499;width:28386;height:13119;visibility:visible;mso-wrap-style:square" o:gfxdata="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">
+                  <v:imagedata r:id="rId10" o:title=""/>
+                  <v:path arrowok="t"/>
+                </v:shape>
+                <w10:wrap type="square"/>
+              </v:group>
+            </w:pict>
+          </mc:Fallback>
+        </mc:AlternateContent>
+      </w:r>
+      <w:r>
+        <w:t xml:space="preserve">Table </w:t>
+      </w:r>
+      <w:r>
+        <w:t>2</w:t>
+      </w:r>
+      <w:r>
+        <w:t>: Average error on</w:t>
+      </w:r>
+      <w:r>
+        <w:t xml:space="preserve"> real-world</w:t>
+      </w:r>
+      <w:r>
+        <w:t xml:space="preserve"> dataset with different adaptation </w:t>
+      </w:r>
+      <w:r>
+        <w:t>methods</w:t>
+      </w:r>
+      <w:r>
+        <w:t xml:space="preserve"> (can switch rows/ columns of this table</w:t>
+      </w:r>
+      <w:bookmarkStart w:id="0" w:name="_GoBack"/>
+      <w:bookmarkEnd w:id="0"/>
+      <w:r>
+        <w:t>)</w:t>
+      </w:r>
+    </w:p>
+    <w:p>
+      <w:pPr>
+        <w:jc w:val="center"/>
+      </w:pPr>
+    </w:p>
+    <w:p>
+      <w:pPr>
+        <w:jc w:val="center"/>
+      </w:pPr>
+      <w:r>
+        <w:t xml:space="preserve">Figure 2: Left: Average error on gradual drift scenario. Right: </w:t>
+      </w:r>
+      <w:r>
+        <w:t xml:space="preserve">Average error on </w:t>
+      </w:r>
+      <w:r>
+        <w:t>abrupt</w:t>
+      </w:r>
+      <w:r>
+        <w:t xml:space="preserve"> drift scenario</w:t>
+      </w:r>
+      <w:r>
+        <w:t xml:space="preserve"> (plot both our method and no adaptation</w:t>
+      </w:r>
+      <w:r>
+        <w:t>/ all examples</w:t>
+      </w:r>
+      <w:r>
+        <w:t>)</w:t>
+      </w:r>
+    </w:p>
+    <w:p>
+      <w:pPr>
+        <w:jc w:val="left"/>
+      </w:pPr>
+    </w:p>
+    <w:p>
+      <w:pPr>
+        <w:jc w:val="left"/>
+      </w:pPr>
+    </w:p>
+    <w:p>
+      <w:pPr>
+        <w:jc w:val="left"/>
+        <w:sectPr>
+          <w:pgSz w:w="12240" w:h="15840"/>
+          <w:pgMar w:top="1440" w:right="1440" w:bottom="1440" w:left="1440" w:header="720" w:footer="720" w:gutter="0"/>
+          <w:cols w:space="720"/>
+          <w:docGrid w:linePitch="360"/>
+        </w:sectPr>
+      </w:pPr>
     </w:p>
     <w:p>
       <w:pPr>
@@ -6128,7 +6926,7 @@
       <w:r>
         <w:t xml:space="preserve">[M] Levin D, Peres Y, Wilmer E (2008) Markov Chains and Mixing Times. American Mathematical Soc., URL </w:t>
       </w:r>
-      <w:hyperlink r:id="rId7" w:history="1">
+      <w:hyperlink r:id="rId11" w:history="1">
         <w:r>
           <w:rPr>
             <w:rStyle w:val="Hyperlink"/>
@@ -6156,7 +6954,6 @@
       </w:r>
     </w:p>
     <w:sectPr>
-      <w:type w:val="continuous"/>
       <w:pgSz w:w="12240" w:h="15840"/>
       <w:pgMar w:top="1440" w:right="1440" w:bottom="1440" w:left="1440" w:header="720" w:footer="720" w:gutter="0"/>
       <w:cols w:num="2" w:space="720"/>
@@ -7310,6 +8107,119 @@
       <w:pPr>
         <w:ind w:left="6390" w:hanging="180"/>
       </w:pPr>
+    </w:lvl>
+  </w:abstractNum>
+  <w:abstractNum w:abstractNumId="11">
+    <w:nsid w:val="72AE4225"/>
+    <w:multiLevelType w:val="hybridMultilevel"/>
+    <w:tmpl w:val="7A2C4C8C"/>
+    <w:lvl w:ilvl="0" w:tplc="04090001">
+      <w:start w:val="1"/>
+      <w:numFmt w:val="bullet"/>
+      <w:lvlText w:val=""/>
+      <w:lvlJc w:val="left"/>
+      <w:pPr>
+        <w:ind w:left="720" w:hanging="360"/>
+      </w:pPr>
+      <w:rPr>
+        <w:rFonts w:ascii="Symbol" w:hAnsi="Symbol" w:hint="default"/>
+      </w:rPr>
+    </w:lvl>
+    <w:lvl w:ilvl="1" w:tplc="04090003" w:tentative="1">
+      <w:start w:val="1"/>
+      <w:numFmt w:val="bullet"/>
+      <w:lvlText w:val="o"/>
+      <w:lvlJc w:val="left"/>
+      <w:pPr>
+        <w:ind w:left="1440" w:hanging="360"/>
+      </w:pPr>
+      <w:rPr>
+        <w:rFonts w:ascii="Courier New" w:hAnsi="Courier New" w:cs="Courier New" w:hint="default"/>
+      </w:rPr>
+    </w:lvl>
+    <w:lvl w:ilvl="2" w:tplc="04090005" w:tentative="1">
+      <w:start w:val="1"/>
+      <w:numFmt w:val="bullet"/>
+      <w:lvlText w:val=""/>
+      <w:lvlJc w:val="left"/>
+      <w:pPr>
+        <w:ind w:left="2160" w:hanging="360"/>
+      </w:pPr>
+      <w:rPr>
+        <w:rFonts w:ascii="Wingdings" w:hAnsi="Wingdings" w:hint="default"/>
+      </w:rPr>
+    </w:lvl>
+    <w:lvl w:ilvl="3" w:tplc="04090001" w:tentative="1">
+      <w:start w:val="1"/>
+      <w:numFmt w:val="bullet"/>
+      <w:lvlText w:val=""/>
+      <w:lvlJc w:val="left"/>
+      <w:pPr>
+        <w:ind w:left="2880" w:hanging="360"/>
+      </w:pPr>
+      <w:rPr>
+        <w:rFonts w:ascii="Symbol" w:hAnsi="Symbol" w:hint="default"/>
+      </w:rPr>
+    </w:lvl>
+    <w:lvl w:ilvl="4" w:tplc="04090003" w:tentative="1">
+      <w:start w:val="1"/>
+      <w:numFmt w:val="bullet"/>
+      <w:lvlText w:val="o"/>
+      <w:lvlJc w:val="left"/>
+      <w:pPr>
+        <w:ind w:left="3600" w:hanging="360"/>
+      </w:pPr>
+      <w:rPr>
+        <w:rFonts w:ascii="Courier New" w:hAnsi="Courier New" w:cs="Courier New" w:hint="default"/>
+      </w:rPr>
+    </w:lvl>
+    <w:lvl w:ilvl="5" w:tplc="04090005" w:tentative="1">
+      <w:start w:val="1"/>
+      <w:numFmt w:val="bullet"/>
+      <w:lvlText w:val=""/>
+      <w:lvlJc w:val="left"/>
+      <w:pPr>
+        <w:ind w:left="4320" w:hanging="360"/>
+      </w:pPr>
+      <w:rPr>
+        <w:rFonts w:ascii="Wingdings" w:hAnsi="Wingdings" w:hint="default"/>
+      </w:rPr>
+    </w:lvl>
+    <w:lvl w:ilvl="6" w:tplc="04090001" w:tentative="1">
+      <w:start w:val="1"/>
+      <w:numFmt w:val="bullet"/>
+      <w:lvlText w:val=""/>
+      <w:lvlJc w:val="left"/>
+      <w:pPr>
+        <w:ind w:left="5040" w:hanging="360"/>
+      </w:pPr>
+      <w:rPr>
+        <w:rFonts w:ascii="Symbol" w:hAnsi="Symbol" w:hint="default"/>
+      </w:rPr>
+    </w:lvl>
+    <w:lvl w:ilvl="7" w:tplc="04090003" w:tentative="1">
+      <w:start w:val="1"/>
+      <w:numFmt w:val="bullet"/>
+      <w:lvlText w:val="o"/>
+      <w:lvlJc w:val="left"/>
+      <w:pPr>
+        <w:ind w:left="5760" w:hanging="360"/>
+      </w:pPr>
+      <w:rPr>
+        <w:rFonts w:ascii="Courier New" w:hAnsi="Courier New" w:cs="Courier New" w:hint="default"/>
+      </w:rPr>
+    </w:lvl>
+    <w:lvl w:ilvl="8" w:tplc="04090005" w:tentative="1">
+      <w:start w:val="1"/>
+      <w:numFmt w:val="bullet"/>
+      <w:lvlText w:val=""/>
+      <w:lvlJc w:val="left"/>
+      <w:pPr>
+        <w:ind w:left="6480" w:hanging="360"/>
+      </w:pPr>
+      <w:rPr>
+        <w:rFonts w:ascii="Wingdings" w:hAnsi="Wingdings" w:hint="default"/>
+      </w:rPr>
     </w:lvl>
   </w:abstractNum>
   <w:num w:numId="1">
@@ -7344,6 +8254,9 @@
   </w:num>
   <w:num w:numId="11">
     <w:abstractNumId w:val="2"/>
+  </w:num>
+  <w:num w:numId="12">
+    <w:abstractNumId w:val="11"/>
   </w:num>
 </w:numbering>
 </file>
@@ -7507,7 +8420,7 @@
   <w:style w:type="paragraph" w:default="1" w:styleId="Normal">
     <w:name w:val="Normal"/>
     <w:qFormat/>
-    <w:rsid w:val="00CB3FBC"/>
+    <w:rsid w:val="00EB5A6A"/>
     <w:pPr>
       <w:jc w:val="both"/>
     </w:pPr>
@@ -7712,6 +8625,32 @@
       <w:u w:val="single"/>
     </w:rPr>
   </w:style>
+  <w:style w:type="table" w:styleId="TableGrid">
+    <w:name w:val="Table Grid"/>
+    <w:basedOn w:val="TableNormal"/>
+    <w:uiPriority w:val="59"/>
+    <w:rsid w:val="00A0207A"/>
+    <w:pPr>
+      <w:spacing w:after="0" w:line="240" w:lineRule="auto"/>
+    </w:pPr>
+    <w:tblPr>
+      <w:tblInd w:w="0" w:type="dxa"/>
+      <w:tblBorders>
+        <w:top w:val="single" w:sz="4" w:space="0" w:color="auto"/>
+        <w:left w:val="single" w:sz="4" w:space="0" w:color="auto"/>
+        <w:bottom w:val="single" w:sz="4" w:space="0" w:color="auto"/>
+        <w:right w:val="single" w:sz="4" w:space="0" w:color="auto"/>
+        <w:insideH w:val="single" w:sz="4" w:space="0" w:color="auto"/>
+        <w:insideV w:val="single" w:sz="4" w:space="0" w:color="auto"/>
+      </w:tblBorders>
+      <w:tblCellMar>
+        <w:top w:w="0" w:type="dxa"/>
+        <w:left w:w="108" w:type="dxa"/>
+        <w:bottom w:w="0" w:type="dxa"/>
+        <w:right w:w="108" w:type="dxa"/>
+      </w:tblCellMar>
+    </w:tblPr>
+  </w:style>
 </w:styles>
 </file>
 
@@ -7874,7 +8813,7 @@
   <w:style w:type="paragraph" w:default="1" w:styleId="Normal">
     <w:name w:val="Normal"/>
     <w:qFormat/>
-    <w:rsid w:val="00CB3FBC"/>
+    <w:rsid w:val="00EB5A6A"/>
     <w:pPr>
       <w:jc w:val="both"/>
     </w:pPr>
@@ -8078,6 +9017,32 @@
       <w:color w:val="0000FF" w:themeColor="hyperlink"/>
       <w:u w:val="single"/>
     </w:rPr>
+  </w:style>
+  <w:style w:type="table" w:styleId="TableGrid">
+    <w:name w:val="Table Grid"/>
+    <w:basedOn w:val="TableNormal"/>
+    <w:uiPriority w:val="59"/>
+    <w:rsid w:val="00A0207A"/>
+    <w:pPr>
+      <w:spacing w:after="0" w:line="240" w:lineRule="auto"/>
+    </w:pPr>
+    <w:tblPr>
+      <w:tblInd w:w="0" w:type="dxa"/>
+      <w:tblBorders>
+        <w:top w:val="single" w:sz="4" w:space="0" w:color="auto"/>
+        <w:left w:val="single" w:sz="4" w:space="0" w:color="auto"/>
+        <w:bottom w:val="single" w:sz="4" w:space="0" w:color="auto"/>
+        <w:right w:val="single" w:sz="4" w:space="0" w:color="auto"/>
+        <w:insideH w:val="single" w:sz="4" w:space="0" w:color="auto"/>
+        <w:insideV w:val="single" w:sz="4" w:space="0" w:color="auto"/>
+      </w:tblBorders>
+      <w:tblCellMar>
+        <w:top w:w="0" w:type="dxa"/>
+        <w:left w:w="108" w:type="dxa"/>
+        <w:bottom w:w="0" w:type="dxa"/>
+        <w:right w:w="108" w:type="dxa"/>
+      </w:tblCellMar>
+    </w:tblPr>
   </w:style>
 </w:styles>
 </file>
@@ -8372,7 +9337,7 @@
 </file>
 
 <file path=customXml/itemProps1.xml><?xml version="1.0" encoding="utf-8"?>
-<ds:datastoreItem xmlns:ds="http://schemas.openxmlformats.org/officeDocument/2006/customXml" ds:itemID="{415006C4-25DD-45F7-A623-2C31B07624A5}">
+<ds:datastoreItem xmlns:ds="http://schemas.openxmlformats.org/officeDocument/2006/customXml" ds:itemID="{20FDAD66-65AE-4994-95B1-B51CB2EFE043}">
   <ds:schemaRefs>
     <ds:schemaRef ds:uri="http://schemas.openxmlformats.org/officeDocument/2006/bibliography"/>
   </ds:schemaRefs>

</xml_diff>

<commit_message>
Functions to estimate pdfs from sample windows and Total Variation Distance between pdfs
</commit_message>
<xml_diff>
--- a/doc/Paper.docx
+++ b/doc/Paper.docx
@@ -247,9 +247,19 @@
                               <w:spacing w:after="0"/>
                               <w:jc w:val="center"/>
                             </w:pPr>
+                            <w:proofErr w:type="spellStart"/>
                             <w:r>
-                              <w:t>Upeka Premaratne</w:t>
+                              <w:t>Upeka</w:t>
                             </w:r>
+                            <w:proofErr w:type="spellEnd"/>
+                            <w:r>
+                              <w:t xml:space="preserve"> </w:t>
+                            </w:r>
+                            <w:proofErr w:type="spellStart"/>
+                            <w:r>
+                              <w:t>Premaratne</w:t>
+                            </w:r>
+                            <w:proofErr w:type="spellEnd"/>
                           </w:p>
                           <w:p>
                             <w:pPr>
@@ -257,7 +267,15 @@
                               <w:jc w:val="center"/>
                             </w:pPr>
                             <w:r>
-                              <w:t>University of Moratuwa, Sri Lanka</w:t>
+                              <w:t xml:space="preserve">University of </w:t>
+                            </w:r>
+                            <w:proofErr w:type="spellStart"/>
+                            <w:r>
+                              <w:t>Moratuwa</w:t>
+                            </w:r>
+                            <w:proofErr w:type="spellEnd"/>
+                            <w:r>
+                              <w:t>, Sri Lanka</w:t>
                             </w:r>
                           </w:p>
                           <w:p>
@@ -499,7 +517,15 @@
     </w:p>
     <w:p>
       <w:r>
-        <w:t xml:space="preserve">The vast majority of machine learning research focuses on building models (eg: regression models, classifiers) that are static; i.e. the model is trained one time on a training dataset and then applied to test data. This works fine when the underlying stochastic process that </w:t>
+        <w:t>The vast majority of machine learning research focuses on building models (</w:t>
+      </w:r>
+      <w:proofErr w:type="spellStart"/>
+      <w:r>
+        <w:t>eg</w:t>
+      </w:r>
+      <w:proofErr w:type="spellEnd"/>
+      <w:r>
+        <w:t xml:space="preserve">: regression models, classifiers) that are static; i.e. the model is trained one time on a training dataset and then applied to test data. This works fine when the underlying stochastic process that </w:t>
       </w:r>
       <w:r>
         <w:t>is</w:t>
@@ -5445,7 +5471,21 @@
         <w:rPr>
           <w:color w:val="FF0000"/>
         </w:rPr>
-        <w:t>; eg: exponential</w:t>
+        <w:t xml:space="preserve">; </w:t>
+      </w:r>
+      <w:proofErr w:type="spellStart"/>
+      <w:r>
+        <w:rPr>
+          <w:color w:val="FF0000"/>
+        </w:rPr>
+        <w:t>eg</w:t>
+      </w:r>
+      <w:proofErr w:type="spellEnd"/>
+      <w:r>
+        <w:rPr>
+          <w:color w:val="FF0000"/>
+        </w:rPr>
+        <w:t>: exponential</w:t>
       </w:r>
       <w:r>
         <w:rPr>
@@ -5731,8 +5771,16 @@
         <w:rPr>
           <w:color w:val="FF0000"/>
         </w:rPr>
-        <w:t>Rotating hyperplane</w:t>
-      </w:r>
+        <w:t xml:space="preserve">Rotating </w:t>
+      </w:r>
+      <w:proofErr w:type="spellStart"/>
+      <w:r>
+        <w:rPr>
+          <w:color w:val="FF0000"/>
+        </w:rPr>
+        <w:t>hyperplane</w:t>
+      </w:r>
+      <w:proofErr w:type="spellEnd"/>
     </w:p>
     <w:p>
       <w:pPr>
@@ -6097,10 +6145,7 @@
               <w:jc w:val="left"/>
             </w:pPr>
             <w:r>
-              <w:t xml:space="preserve">Our method – window </w:t>
-            </w:r>
-            <w:r>
-              <w:t>size = y</w:t>
+              <w:t>Our method – window size = y</w:t>
             </w:r>
           </w:p>
         </w:tc>
@@ -6148,10 +6193,7 @@
               <w:jc w:val="left"/>
             </w:pPr>
             <w:r>
-              <w:t xml:space="preserve">Our method – window </w:t>
-            </w:r>
-            <w:r>
-              <w:t>size = z</w:t>
+              <w:t>Our method – window size = z</w:t>
             </w:r>
           </w:p>
         </w:tc>
@@ -6295,7 +6337,15 @@
               <w:jc w:val="left"/>
             </w:pPr>
             <w:r>
-              <w:t>Last n batches</w:t>
+              <w:t xml:space="preserve">Last </w:t>
+            </w:r>
+            <w:proofErr w:type="spellStart"/>
+            <w:r>
+              <w:t>n</w:t>
+            </w:r>
+            <w:proofErr w:type="spellEnd"/>
+            <w:r>
+              <w:t xml:space="preserve"> batches</w:t>
             </w:r>
           </w:p>
         </w:tc>
@@ -6547,7 +6597,15 @@
               <w:jc w:val="left"/>
             </w:pPr>
             <w:r>
-              <w:t>Last n batches</w:t>
+              <w:t xml:space="preserve">Last </w:t>
+            </w:r>
+            <w:proofErr w:type="spellStart"/>
+            <w:r>
+              <w:t>n</w:t>
+            </w:r>
+            <w:proofErr w:type="spellEnd"/>
+            <w:r>
+              <w:t xml:space="preserve"> batches</w:t>
             </w:r>
           </w:p>
         </w:tc>
@@ -6711,24 +6769,10 @@
         <w:t>2</w:t>
       </w:r>
       <w:r>
-        <w:t>: Average error on</w:t>
-      </w:r>
-      <w:r>
-        <w:t xml:space="preserve"> real-world</w:t>
-      </w:r>
-      <w:r>
-        <w:t xml:space="preserve"> dataset with different adaptation </w:t>
-      </w:r>
-      <w:r>
-        <w:t>methods</w:t>
-      </w:r>
-      <w:r>
-        <w:t xml:space="preserve"> (can switch rows/ columns of this table</w:t>
-      </w:r>
-      <w:bookmarkStart w:id="0" w:name="_GoBack"/>
-      <w:bookmarkEnd w:id="0"/>
-      <w:r>
-        <w:t>)</w:t>
+        <w:t>: Average error on real-world dataset with different adaptation methods</w:t>
+      </w:r>
+      <w:r>
+        <w:t xml:space="preserve"> (can switch rows/ columns of this table)</w:t>
       </w:r>
     </w:p>
     <w:p>
@@ -6741,16 +6785,7 @@
         <w:jc w:val="center"/>
       </w:pPr>
       <w:r>
-        <w:t xml:space="preserve">Figure 2: Left: Average error on gradual drift scenario. Right: </w:t>
-      </w:r>
-      <w:r>
-        <w:t xml:space="preserve">Average error on </w:t>
-      </w:r>
-      <w:r>
-        <w:t>abrupt</w:t>
-      </w:r>
-      <w:r>
-        <w:t xml:space="preserve"> drift scenario</w:t>
+        <w:t>Figure 2: Left: Average error on gradual drift scenario. Right: Average error on abrupt drift scenario</w:t>
       </w:r>
       <w:r>
         <w:t xml:space="preserve"> (plot both our method and no adaptation</w:t>
@@ -6823,7 +6858,15 @@
     </w:p>
     <w:p>
       <w:r>
-        <w:t>[B] Characterizing Concept Drift - Geoffrey I. Webb</w:t>
+        <w:t xml:space="preserve">[B] </w:t>
+      </w:r>
+      <w:r>
+        <w:t>Understanding</w:t>
+      </w:r>
+      <w:bookmarkStart w:id="0" w:name="_GoBack"/>
+      <w:bookmarkEnd w:id="0"/>
+      <w:r>
+        <w:t xml:space="preserve"> Concept Drift - Geoffrey I. Webb</w:t>
       </w:r>
     </w:p>
     <w:p>
@@ -6836,8 +6879,21 @@
       <w:r>
         <w:t xml:space="preserve"> - </w:t>
       </w:r>
-      <w:r>
-        <w:t>Indre Zliobaite, 2010</w:t>
+      <w:proofErr w:type="spellStart"/>
+      <w:r>
+        <w:t>Indre</w:t>
+      </w:r>
+      <w:proofErr w:type="spellEnd"/>
+      <w:r>
+        <w:t xml:space="preserve"> </w:t>
+      </w:r>
+      <w:proofErr w:type="spellStart"/>
+      <w:r>
+        <w:t>Zliobaite</w:t>
+      </w:r>
+      <w:proofErr w:type="spellEnd"/>
+      <w:r>
+        <w:t>, 2010</w:t>
       </w:r>
     </w:p>
     <w:p>
@@ -6876,15 +6932,28 @@
         <w:t xml:space="preserve"> - </w:t>
       </w:r>
       <w:r>
-        <w:t>Ralf Klinkenberg</w:t>
-      </w:r>
+        <w:t xml:space="preserve">Ralf </w:t>
+      </w:r>
+      <w:proofErr w:type="spellStart"/>
+      <w:r>
+        <w:t>Klinkenberg</w:t>
+      </w:r>
+      <w:proofErr w:type="spellEnd"/>
     </w:p>
     <w:p>
       <w:r>
         <w:t xml:space="preserve">[G] </w:t>
       </w:r>
       <w:r>
-        <w:t>I. Koychev. Gradual forgetting for adaptation to concept drift</w:t>
+        <w:t xml:space="preserve">I. </w:t>
+      </w:r>
+      <w:proofErr w:type="spellStart"/>
+      <w:r>
+        <w:t>Koychev</w:t>
+      </w:r>
+      <w:proofErr w:type="spellEnd"/>
+      <w:r>
+        <w:t>. Gradual forgetting for adaptation to concept drift</w:t>
       </w:r>
     </w:p>
     <w:p>
@@ -6905,9 +6974,19 @@
       <w:r>
         <w:t xml:space="preserve"> - </w:t>
       </w:r>
-      <w:r>
-        <w:t>Christoph H. Lampert</w:t>
-      </w:r>
+      <w:proofErr w:type="spellStart"/>
+      <w:r>
+        <w:t>Christoph</w:t>
+      </w:r>
+      <w:proofErr w:type="spellEnd"/>
+      <w:r>
+        <w:t xml:space="preserve"> H. </w:t>
+      </w:r>
+      <w:proofErr w:type="spellStart"/>
+      <w:r>
+        <w:t>Lampert</w:t>
+      </w:r>
+      <w:proofErr w:type="spellEnd"/>
     </w:p>
     <w:p>
       <w:r>
@@ -6919,7 +6998,15 @@
     </w:p>
     <w:p>
       <w:r>
-        <w:t>[L] E. Levinkov and M. Fritz. Sequential Bayesian model update under structured scene prior for semantic road scenes labeling</w:t>
+        <w:t xml:space="preserve">[L] E. </w:t>
+      </w:r>
+      <w:proofErr w:type="spellStart"/>
+      <w:r>
+        <w:t>Levinkov</w:t>
+      </w:r>
+      <w:proofErr w:type="spellEnd"/>
+      <w:r>
+        <w:t xml:space="preserve"> and M. Fritz. Sequential Bayesian model update under structured scene prior for semantic road scenes labeling</w:t>
       </w:r>
     </w:p>
     <w:p>
@@ -6950,8 +7037,13 @@
         <w:t xml:space="preserve"> - </w:t>
       </w:r>
       <w:r>
-        <w:t>Alexey Tsymbal</w:t>
-      </w:r>
+        <w:t xml:space="preserve">Alexey </w:t>
+      </w:r>
+      <w:proofErr w:type="spellStart"/>
+      <w:r>
+        <w:t>Tsymbal</w:t>
+      </w:r>
+      <w:proofErr w:type="spellEnd"/>
     </w:p>
     <w:sectPr>
       <w:pgSz w:w="12240" w:h="15840"/>
@@ -9337,7 +9429,7 @@
 </file>
 
 <file path=customXml/itemProps1.xml><?xml version="1.0" encoding="utf-8"?>
-<ds:datastoreItem xmlns:ds="http://schemas.openxmlformats.org/officeDocument/2006/customXml" ds:itemID="{20FDAD66-65AE-4994-95B1-B51CB2EFE043}">
+<ds:datastoreItem xmlns:ds="http://schemas.openxmlformats.org/officeDocument/2006/customXml" ds:itemID="{8425DAF1-6AFC-4DFF-9873-E968265FBFF5}">
   <ds:schemaRefs>
     <ds:schemaRef ds:uri="http://schemas.openxmlformats.org/officeDocument/2006/bibliography"/>
   </ds:schemaRefs>

</xml_diff>

<commit_message>
paper - add Results and Implementation and Optimizations
</commit_message>
<xml_diff>
--- a/doc/Paper.docx
+++ b/doc/Paper.docx
@@ -247,19 +247,9 @@
                               <w:spacing w:after="0"/>
                               <w:jc w:val="center"/>
                             </w:pPr>
-                            <w:proofErr w:type="spellStart"/>
                             <w:r>
-                              <w:t>Upeka</w:t>
+                              <w:t>Upeka Premaratne</w:t>
                             </w:r>
-                            <w:proofErr w:type="spellEnd"/>
-                            <w:r>
-                              <w:t xml:space="preserve"> </w:t>
-                            </w:r>
-                            <w:proofErr w:type="spellStart"/>
-                            <w:r>
-                              <w:t>Premaratne</w:t>
-                            </w:r>
-                            <w:proofErr w:type="spellEnd"/>
                           </w:p>
                           <w:p>
                             <w:pPr>
@@ -267,15 +257,7 @@
                               <w:jc w:val="center"/>
                             </w:pPr>
                             <w:r>
-                              <w:t xml:space="preserve">University of </w:t>
-                            </w:r>
-                            <w:proofErr w:type="spellStart"/>
-                            <w:r>
-                              <w:t>Moratuwa</w:t>
-                            </w:r>
-                            <w:proofErr w:type="spellEnd"/>
-                            <w:r>
-                              <w:t>, Sri Lanka</w:t>
+                              <w:t>University of Moratuwa, Sri Lanka</w:t>
                             </w:r>
                           </w:p>
                           <w:p>
@@ -505,6 +487,17 @@
       </w:r>
     </w:p>
     <w:p>
+      <w:r>
+        <w:rPr>
+          <w:b/>
+        </w:rPr>
+        <w:t>Keywords</w:t>
+      </w:r>
+      <w:r>
+        <w:t>: concept drift, drift detection, drift adaptation, incremental learning, ensemble methods, machine learning</w:t>
+      </w:r>
+    </w:p>
+    <w:p>
       <w:pPr>
         <w:pStyle w:val="Heading2"/>
       </w:pPr>
@@ -517,15 +510,7 @@
     </w:p>
     <w:p>
       <w:r>
-        <w:t>The vast majority of machine learning research focuses on building models (</w:t>
-      </w:r>
-      <w:proofErr w:type="spellStart"/>
-      <w:r>
-        <w:t>eg</w:t>
-      </w:r>
-      <w:proofErr w:type="spellEnd"/>
-      <w:r>
-        <w:t xml:space="preserve">: regression models, classifiers) that are static; i.e. the model is trained one time on a training dataset and then applied to test data. This works fine when the underlying stochastic process that </w:t>
+        <w:t xml:space="preserve">The vast majority of machine learning research focuses on building models (eg: regression models, classifiers) that are static; i.e. the model is trained one time on a training dataset and then applied to test data. This works fine when the underlying stochastic process that </w:t>
       </w:r>
       <w:r>
         <w:t>is</w:t>
@@ -568,7 +553,11 @@
         <w:t xml:space="preserve">stochastic </w:t>
       </w:r>
       <w:r>
-        <w:t>process in these examples is non-stationary, which means that the joint probability distribution of the process attributes</w:t>
+        <w:t xml:space="preserve">process in these examples is non-stationary, which means that the joint probability distribution of the </w:t>
+      </w:r>
+      <w:r>
+        <w:lastRenderedPageBreak/>
+        <w:t>process attributes</w:t>
       </w:r>
       <w:r>
         <w:t>,</w:t>
@@ -597,9 +586,6 @@
         </m:r>
       </m:oMath>
       <w:r>
-        <w:t xml:space="preserve"> </w:t>
-      </w:r>
-      <w:r>
         <w:rPr>
           <w:rFonts w:eastAsiaTheme="minorEastAsia"/>
         </w:rPr>
@@ -612,11 +598,13 @@
         <w:t>Applying a model</w:t>
       </w:r>
       <w:r>
-        <w:t xml:space="preserve"> that is trained one time on some </w:t>
-      </w:r>
-      <w:r>
-        <w:lastRenderedPageBreak/>
-        <w:t>initial training dataset</w:t>
+        <w:t xml:space="preserve"> that is trained one time </w:t>
+      </w:r>
+      <w:r>
+        <w:t>with</w:t>
+      </w:r>
+      <w:r>
+        <w:t xml:space="preserve"> some initial training dataset</w:t>
       </w:r>
       <w:r>
         <w:t xml:space="preserve"> to such </w:t>
@@ -666,7 +654,7 @@
           <w:color w:val="FF0000"/>
           <w:u w:val="single"/>
         </w:rPr>
-        <w:t xml:space="preserve"> the methods</w:t>
+        <w:t xml:space="preserve"> methods</w:t>
       </w:r>
       <w:r>
         <w:rPr>
@@ -702,7 +690,21 @@
         <w:t xml:space="preserve">In this work, we </w:t>
       </w:r>
       <w:r>
-        <w:t xml:space="preserve">improve on the drift detection techniques used in [A] and [B], and present an efficient ensemble technique of incremental  learning to </w:t>
+        <w:t xml:space="preserve">improve on the drift </w:t>
+      </w:r>
+      <w:commentRangeStart w:id="0"/>
+      <w:r>
+        <w:t xml:space="preserve">detection techniques used in [A] and [B], </w:t>
+      </w:r>
+      <w:commentRangeEnd w:id="0"/>
+      <w:r>
+        <w:rPr>
+          <w:rStyle w:val="CommentReference"/>
+        </w:rPr>
+        <w:commentReference w:id="0"/>
+      </w:r>
+      <w:r>
+        <w:t xml:space="preserve">and present an efficient ensemble technique of incremental  learning to </w:t>
       </w:r>
       <w:r>
         <w:t>model a continuously changing stochastic process.</w:t>
@@ -729,7 +731,32 @@
         <w:t>?</w:t>
       </w:r>
       <w:r>
-        <w:t>) between probability distributions estimated from two sample windows before and after a time point.</w:t>
+        <w:t xml:space="preserve">) between probability distributions estimated from two sample windows </w:t>
+      </w:r>
+      <w:commentRangeStart w:id="1"/>
+      <w:r>
+        <w:rPr>
+          <w:color w:val="FF0000"/>
+          <w:u w:val="single"/>
+        </w:rPr>
+        <w:t>before</w:t>
+      </w:r>
+      <w:commentRangeEnd w:id="1"/>
+      <w:r>
+        <w:rPr>
+          <w:rStyle w:val="CommentReference"/>
+        </w:rPr>
+        <w:commentReference w:id="1"/>
+      </w:r>
+      <w:r>
+        <w:rPr>
+          <w:color w:val="FF0000"/>
+          <w:u w:val="single"/>
+        </w:rPr>
+        <w:t xml:space="preserve"> and after a time point</w:t>
+      </w:r>
+      <w:r>
+        <w:t>.</w:t>
       </w:r>
       <w:r>
         <w:t xml:space="preserve"> The estimated distribution is typically the joint probability distribution of attributes </w:t>
@@ -836,15 +863,30 @@
         </m:sSub>
       </m:oMath>
       <w:r>
-        <w:t xml:space="preserve">, it is decided that </w:t>
-      </w:r>
-      <w:r>
-        <w:t>an adaptation should be made.</w:t>
-      </w:r>
-    </w:p>
-    <w:p>
+        <w:t>, it is decided that</w:t>
+      </w:r>
+      <w:r>
+        <w:t xml:space="preserve"> the process has drifted and</w:t>
+      </w:r>
+      <w:r>
+        <w:t xml:space="preserve"> </w:t>
+      </w:r>
+      <w:r>
+        <w:t xml:space="preserve">an </w:t>
+      </w:r>
       <w:r>
         <w:lastRenderedPageBreak/>
+        <w:t>adaptation should be made</w:t>
+      </w:r>
+      <w:r>
+        <w:t xml:space="preserve"> to the learned model</w:t>
+      </w:r>
+      <w:r>
+        <w:t>.</w:t>
+      </w:r>
+    </w:p>
+    <w:p>
+      <w:r>
         <w:t>At this point, a new</w:t>
       </w:r>
       <w:r>
@@ -869,7 +911,21 @@
         <w:t>. They can also be set to reflect the similarity between the probability distributions of the current sample window, and the windows corresponding to each sub model</w:t>
       </w:r>
       <w:r>
-        <w:t>. In the latter case, the distributions relevant to each sub model also need to be stored.</w:t>
+        <w:t xml:space="preserve">. In the latter case, the distributions relevant to each sub model also need to be </w:t>
+      </w:r>
+      <w:commentRangeStart w:id="2"/>
+      <w:r>
+        <w:t>stored</w:t>
+      </w:r>
+      <w:commentRangeEnd w:id="2"/>
+      <w:r>
+        <w:rPr>
+          <w:rStyle w:val="CommentReference"/>
+        </w:rPr>
+        <w:commentReference w:id="2"/>
+      </w:r>
+      <w:r>
+        <w:t>.</w:t>
       </w:r>
     </w:p>
     <w:p>
@@ -895,10 +951,24 @@
         <w:t>work well for both supervised</w:t>
       </w:r>
       <w:r>
-        <w:t xml:space="preserve"> learning models such as classifiers, or unsupervis</w:t>
-      </w:r>
-      <w:r>
-        <w:t>ed models such as hidden Markov</w:t>
+        <w:t xml:space="preserve"> learning models such as classifiers, or </w:t>
+      </w:r>
+      <w:commentRangeStart w:id="3"/>
+      <w:r>
+        <w:t>unsupervis</w:t>
+      </w:r>
+      <w:r>
+        <w:t xml:space="preserve">ed models </w:t>
+      </w:r>
+      <w:commentRangeEnd w:id="3"/>
+      <w:r>
+        <w:rPr>
+          <w:rStyle w:val="CommentReference"/>
+        </w:rPr>
+        <w:commentReference w:id="3"/>
+      </w:r>
+      <w:r>
+        <w:t>such as hidden Markov</w:t>
       </w:r>
       <w:r>
         <w:t xml:space="preserve"> models.</w:t>
@@ -919,7 +989,10 @@
         <w:t xml:space="preserve"> does not cause catastrophic forgetting. The forgetting factor can in fact be controlled by setting appropriate weights on the sub models in the ensemble.</w:t>
       </w:r>
       <w:r>
-        <w:t xml:space="preserve"> e</w:t>
+        <w:t xml:space="preserve"> </w:t>
+      </w:r>
+      <w:r>
+        <w:t>E</w:t>
       </w:r>
       <w:r>
         <w:t>xp</w:t>
@@ -950,8 +1023,25 @@
       </w:r>
     </w:p>
     <w:p>
-      <w:r>
-        <w:t>The rest of this paper is organized as follows. Section 2 presents related work in detecting concept drift and adaptation methods</w:t>
+      <w:commentRangeStart w:id="4"/>
+      <w:r>
+        <w:t>xx</w:t>
+      </w:r>
+      <w:commentRangeEnd w:id="4"/>
+      <w:r>
+        <w:rPr>
+          <w:rStyle w:val="CommentReference"/>
+        </w:rPr>
+        <w:commentReference w:id="4"/>
+      </w:r>
+    </w:p>
+    <w:p>
+      <w:r>
+        <w:t xml:space="preserve">The rest of this paper is organized as follows. Section 2 presents related work in detecting concept drift and adaptation </w:t>
+      </w:r>
+      <w:r>
+        <w:lastRenderedPageBreak/>
+        <w:t>methods</w:t>
       </w:r>
       <w:r>
         <w:t>. In S</w:t>
@@ -966,110 +1056,154 @@
         <w:t>ection 4, we</w:t>
       </w:r>
       <w:r>
-        <w:t xml:space="preserve"> presents the result of</w:t>
+        <w:t xml:space="preserve"> present</w:t>
+      </w:r>
+      <w:r>
+        <w:t xml:space="preserve"> the result</w:t>
+      </w:r>
+      <w:r>
+        <w:t>s</w:t>
+      </w:r>
+      <w:r>
+        <w:t xml:space="preserve"> of</w:t>
+      </w:r>
+      <w:r>
+        <w:t xml:space="preserve"> evaluat</w:t>
+      </w:r>
+      <w:r>
+        <w:t>ing</w:t>
+      </w:r>
+      <w:r>
+        <w:t xml:space="preserve"> the method on several artificial </w:t>
+      </w:r>
+      <w:r>
+        <w:t xml:space="preserve">datasets </w:t>
+      </w:r>
+      <w:r>
+        <w:t xml:space="preserve">and </w:t>
+      </w:r>
+      <w:r>
+        <w:t xml:space="preserve">a </w:t>
+      </w:r>
+      <w:r>
+        <w:t>real-life dataset.</w:t>
+      </w:r>
+      <w:r>
+        <w:t xml:space="preserve"> Some important implementation details and possible optimizations are described in Section 5.</w:t>
       </w:r>
       <w:r>
         <w:t xml:space="preserve"> </w:t>
       </w:r>
       <w:r>
+        <w:t>Conclusions</w:t>
+      </w:r>
+      <w:r>
+        <w:t xml:space="preserve"> and future directions</w:t>
+      </w:r>
+      <w:r>
+        <w:t xml:space="preserve"> are </w:t>
+      </w:r>
+      <w:r>
+        <w:t>given in S</w:t>
+      </w:r>
+      <w:r>
+        <w:t xml:space="preserve">ection </w:t>
+      </w:r>
+      <w:r>
+        <w:t>6</w:t>
+      </w:r>
+      <w:r>
+        <w:t>.</w:t>
+      </w:r>
+    </w:p>
+    <w:p>
+      <w:pPr>
+        <w:pStyle w:val="Heading2"/>
+      </w:pPr>
+      <w:r>
+        <w:t>2. Related Work</w:t>
+      </w:r>
+    </w:p>
+    <w:p>
+      <w:pPr>
+        <w:pStyle w:val="Heading3"/>
+      </w:pPr>
+      <w:r>
+        <w:t xml:space="preserve">2.1 </w:t>
+      </w:r>
+      <w:r>
+        <w:t>Detection techniques</w:t>
+      </w:r>
+    </w:p>
+    <w:p>
+      <w:r>
+        <w:t xml:space="preserve">Several works in the literature have developed drift detection techniques. In [A], drift is measured by tracing the error rate at test time, where a rise in error is considered as a sign of drift. Two threshold levels, warning level and drift level, are predefined, and when error increases above the drift level, the detector triggers </w:t>
+      </w:r>
+      <w:r>
+        <w:t>an alarm</w:t>
+      </w:r>
+      <w:r>
+        <w:t>.</w:t>
+      </w:r>
+      <w:r>
+        <w:t xml:space="preserve"> This is method is computationally efficient, but needs the true labels at test time to compute the error rate.</w:t>
+      </w:r>
+    </w:p>
+    <w:p>
+      <w:r>
+        <w:t xml:space="preserve">A novel method introduced in [B], called concept drift maps, </w:t>
+      </w:r>
+      <w:r>
+        <w:t>computes a difference metric</w:t>
+      </w:r>
+      <w:r>
+        <w:t xml:space="preserve"> in real-time</w:t>
+      </w:r>
+      <w:r>
+        <w:t xml:space="preserve"> between probability distributions (</w:t>
+      </w:r>
+      <w:r>
+        <w:t>Total Variation Distance</w:t>
+      </w:r>
+      <w:r>
+        <w:t xml:space="preserve">) estimated from two sample windows </w:t>
+      </w:r>
+      <w:commentRangeStart w:id="5"/>
+      <w:r>
+        <w:t xml:space="preserve">before and after a time point. </w:t>
+      </w:r>
+      <w:commentRangeEnd w:id="5"/>
+      <w:r>
+        <w:rPr>
+          <w:rStyle w:val="CommentReference"/>
+        </w:rPr>
+        <w:commentReference w:id="5"/>
+      </w:r>
+      <w:r>
+        <w:t xml:space="preserve">This method allows the use of any probability distribution that represents </w:t>
+      </w:r>
+      <w:r>
+        <w:t>the dataset, including the distribution of any subset of attributes.</w:t>
+      </w:r>
+      <w:r>
+        <w:t xml:space="preserve"> Using a distance metric instead of test error rate means </w:t>
+      </w:r>
+      <w:r>
+        <w:t xml:space="preserve">it is well suited for cases where true labels </w:t>
+      </w:r>
+      <w:r>
+        <w:t>are</w:t>
+      </w:r>
+      <w:r>
+        <w:t xml:space="preserve"> not revealed at test time.</w:t>
+      </w:r>
+    </w:p>
+    <w:p>
+      <w:pPr>
+        <w:pStyle w:val="Heading3"/>
+      </w:pPr>
+      <w:r>
         <w:lastRenderedPageBreak/>
-        <w:t>evaluat</w:t>
-      </w:r>
-      <w:r>
-        <w:t>ing</w:t>
-      </w:r>
-      <w:r>
-        <w:t xml:space="preserve"> the method on several artificial </w:t>
-      </w:r>
-      <w:r>
-        <w:t xml:space="preserve">and real-life datasets. </w:t>
-      </w:r>
-      <w:r>
-        <w:t>Conclusions</w:t>
-      </w:r>
-      <w:r>
-        <w:t xml:space="preserve"> and future directions</w:t>
-      </w:r>
-      <w:r>
-        <w:t xml:space="preserve"> are </w:t>
-      </w:r>
-      <w:r>
-        <w:t>given in S</w:t>
-      </w:r>
-      <w:r>
-        <w:t>ection 5.</w:t>
-      </w:r>
-    </w:p>
-    <w:p>
-      <w:pPr>
-        <w:pStyle w:val="Heading2"/>
-      </w:pPr>
-      <w:r>
-        <w:t>2. Related Work</w:t>
-      </w:r>
-    </w:p>
-    <w:p>
-      <w:pPr>
-        <w:pStyle w:val="Heading3"/>
-      </w:pPr>
-      <w:r>
-        <w:t xml:space="preserve">2.1 </w:t>
-      </w:r>
-      <w:r>
-        <w:t>Detection techniques</w:t>
-      </w:r>
-    </w:p>
-    <w:p>
-      <w:r>
-        <w:t>Several works in the literature have developed drift detection techniques. In [A], drift is measured by tracing the error rate at test time, where a rise in error is considered as a sign of drift. Two threshold levels, warning level and drift level, are predefined, and when error increases above the drift level, the detector triggers a drift action.</w:t>
-      </w:r>
-      <w:r>
-        <w:t xml:space="preserve"> This is method is computationally efficient, but needs the true labels at test time to compute the error rate.</w:t>
-      </w:r>
-    </w:p>
-    <w:p>
-      <w:r>
-        <w:t xml:space="preserve">A novel method introduced in [B], called concept drift maps, </w:t>
-      </w:r>
-      <w:r>
-        <w:t>computes a difference metric</w:t>
-      </w:r>
-      <w:r>
-        <w:t xml:space="preserve"> in real-time</w:t>
-      </w:r>
-      <w:r>
-        <w:t xml:space="preserve"> between probability distributions (</w:t>
-      </w:r>
-      <w:r>
-        <w:t>Total Variation Distance</w:t>
-      </w:r>
-      <w:r>
-        <w:t xml:space="preserve">) estimated from two sample windows before and after a time point. </w:t>
-      </w:r>
-      <w:r>
-        <w:t xml:space="preserve">This method allows the use of any probability distribution that represents </w:t>
-      </w:r>
-      <w:r>
-        <w:t>the dataset, including the distribution of any subset of attributes.</w:t>
-      </w:r>
-      <w:r>
-        <w:t xml:space="preserve"> Using a distance metric instead of test error rate means </w:t>
-      </w:r>
-      <w:r>
-        <w:t xml:space="preserve">it is well suited for cases where true labels </w:t>
-      </w:r>
-      <w:r>
-        <w:t>are</w:t>
-      </w:r>
-      <w:r>
-        <w:t xml:space="preserve"> not revealed at test time.</w:t>
-      </w:r>
-    </w:p>
-    <w:p>
-      <w:pPr>
-        <w:pStyle w:val="Heading3"/>
-      </w:pPr>
-      <w:r>
         <w:t>2.2 Adaptation techniques</w:t>
       </w:r>
     </w:p>
@@ -1090,84 +1224,104 @@
         <w:t>.</w:t>
       </w:r>
       <w:r>
-        <w:t xml:space="preserve"> A common approach is to divide the historical data into blocks or windows that represent a context (a period where no drift has occurred) and use it to train a </w:t>
+        <w:t xml:space="preserve"> A common approach is to divide the historical data into blocks or windows that represent a context (a period where no drift has occurred</w:t>
+      </w:r>
+      <w:r>
+        <w:t xml:space="preserve"> or the process is stable</w:t>
+      </w:r>
+      <w:r>
+        <w:t>) and use it to train a learner [</w:t>
+      </w:r>
+      <w:r>
+        <w:t>D</w:t>
+      </w:r>
+      <w:r>
+        <w:t>][</w:t>
+      </w:r>
+      <w:r>
+        <w:t>E</w:t>
+      </w:r>
+      <w:r>
+        <w:t>]. Alter</w:t>
+      </w:r>
+      <w:r>
+        <w:t xml:space="preserve">natively, </w:t>
+      </w:r>
+      <w:r>
+        <w:t>training sets can be formulated by instance weighing</w:t>
+      </w:r>
+      <w:r>
+        <w:t xml:space="preserve">, where weights are </w:t>
+      </w:r>
+      <w:r>
+        <w:t>assigned</w:t>
+      </w:r>
+      <w:r>
+        <w:t xml:space="preserve"> according to </w:t>
+      </w:r>
+      <w:r>
+        <w:t xml:space="preserve">the </w:t>
+      </w:r>
+      <w:r>
+        <w:t xml:space="preserve">age of instances or their performance with regard to the current concept </w:t>
+      </w:r>
+      <w:r>
+        <w:t>[G][H].</w:t>
+      </w:r>
+    </w:p>
+    <w:p>
+      <w:r>
+        <w:t>The adaptation method described in [A]</w:t>
+      </w:r>
+      <w:r>
+        <w:t xml:space="preserve"> retrains a new model on the most recent context when a drift is detected, and any previous model is discarded. This leads to catastrophic forgetting, which means that any previously learned knowledge is completely forgotten, and recurring patterns will have no benefit from it.</w:t>
+      </w:r>
+    </w:p>
+    <w:p>
+      <w:r>
+        <w:t>In order t</w:t>
+      </w:r>
+      <w:r>
+        <w:t>o retain previous knowledge, [E][F] use an ensemble of models</w:t>
+      </w:r>
+      <w:r>
+        <w:t>.</w:t>
+      </w:r>
+      <w:r>
+        <w:t xml:space="preserve"> </w:t>
+      </w:r>
+      <w:r>
+        <w:t>In [F], Sequentially arriving  samples are batched tog</w:t>
+      </w:r>
+      <w:r>
+        <w:t>ether by a fixed batch size, and weights of previous sub models in the ensemble are updated based on their performance on the batch. Then, the batch is sampled to extract the instances that were not classified accurately by previous sub models, and a new sub model is trained on them.</w:t>
+      </w:r>
+      <w:r>
+        <w:t xml:space="preserve"> This method does not detect drifts, but keeps updating the ensemble weights and adding new sub models as new batches arrive. This is computationally not efficient. Further</w:t>
+      </w:r>
+      <w:r>
+        <w:t>more</w:t>
+      </w:r>
+      <w:r>
+        <w:t>,</w:t>
+      </w:r>
+      <w:r>
+        <w:t xml:space="preserve"> this technique requires that </w:t>
       </w:r>
       <w:r>
         <w:lastRenderedPageBreak/>
-        <w:t>learner [</w:t>
-      </w:r>
-      <w:r>
-        <w:t>D</w:t>
-      </w:r>
-      <w:r>
-        <w:t>][</w:t>
-      </w:r>
-      <w:r>
-        <w:t>E</w:t>
-      </w:r>
-      <w:r>
-        <w:t>]. Alter</w:t>
-      </w:r>
-      <w:r>
-        <w:t xml:space="preserve">natively, </w:t>
-      </w:r>
-      <w:r>
-        <w:t>training sets can be formulated by instance weighing</w:t>
-      </w:r>
-      <w:r>
-        <w:t xml:space="preserve">, where weights are given according to age of instances or their performance with regard to the current concept </w:t>
-      </w:r>
-      <w:r>
-        <w:t>[G][H].</w:t>
-      </w:r>
-    </w:p>
-    <w:p>
-      <w:r>
-        <w:t>The adaptation method described in [A]</w:t>
-      </w:r>
-      <w:r>
-        <w:t xml:space="preserve"> retrains a new model on the most recent context when a drift is detected, and any previous model is discarded. This leads to catastrophic forgetting, which means that any previously learned knowledge is completely forgotten, and recurring patterns will have no benefit from it.</w:t>
-      </w:r>
-    </w:p>
-    <w:p>
-      <w:r>
-        <w:t>In order t</w:t>
-      </w:r>
-      <w:r>
-        <w:t>o retain previous knowledge, [E][F] use an ensemble of models</w:t>
-      </w:r>
-      <w:r>
-        <w:t>.</w:t>
-      </w:r>
-      <w:r>
-        <w:t xml:space="preserve"> </w:t>
-      </w:r>
-      <w:r>
-        <w:t>In [F], Sequentially arriving  samples are batched tog</w:t>
-      </w:r>
-      <w:r>
-        <w:t>ether by a fixed batch size, and weights of previous sub models in the ensemble are updated based on their performance on the batch. Then, the batch is sampled to extract the instances that were not classified accurately by previous sub models, and a new sub model is trained on them.</w:t>
-      </w:r>
-      <w:r>
-        <w:t xml:space="preserve"> This method does not detect drifts, but keeps updating the ensemble weights and adding new sub models as new batches arrive. This is computationally not efficient. Further</w:t>
-      </w:r>
-      <w:r>
-        <w:t>more</w:t>
-      </w:r>
-      <w:r>
-        <w:t>,</w:t>
-      </w:r>
-      <w:r>
-        <w:t xml:space="preserve"> this technique requires that true labels of new examples must be available.</w:t>
-      </w:r>
-    </w:p>
-    <w:p>
-      <w:r>
-        <w:t xml:space="preserve">Fields that are related to learning under concept drift are “domain adaptation” and “transfer learning”. In these areas, the topic of adapting a model trained on one domain or task to a different one is studied. The majority of this work considers one source domain and one or a few target domains. However, some researchers have extended the adaptation to the incremental setting </w:t>
-      </w:r>
-      <w:r>
-        <w:lastRenderedPageBreak/>
-        <w:t>[J][K][L]</w:t>
+        <w:t>true labels of new examples must be available.</w:t>
+      </w:r>
+    </w:p>
+    <w:p>
+      <w:r>
+        <w:t xml:space="preserve">Fields that are related to learning under concept drift are “domain adaptation” and “transfer learning”. In these areas, the topic of adapting a model trained on one domain or task to a different one is studied. The majority of this work considers one source domain and one or a few target domains. However, some researchers have extended </w:t>
+      </w:r>
+      <w:r>
+        <w:t>domain</w:t>
+      </w:r>
+      <w:r>
+        <w:t xml:space="preserve"> adaptation to the incremental setting [J][K][L]</w:t>
       </w:r>
       <w:r>
         <w:t xml:space="preserve">. In [J], a method to adapt a base </w:t>
@@ -1311,6 +1465,7 @@
         </w:numPr>
       </w:pPr>
       <w:r>
+        <w:lastRenderedPageBreak/>
         <w:t>works well for recurring concepts</w:t>
       </w:r>
     </w:p>
@@ -1393,11 +1548,7 @@
         <w:t xml:space="preserve"> </w:t>
       </w:r>
       <w:r>
-        <w:t xml:space="preserve">over the random </w:t>
-      </w:r>
-      <w:r>
-        <w:lastRenderedPageBreak/>
-        <w:t xml:space="preserve">variables </w:t>
+        <w:t xml:space="preserve">over the random variables </w:t>
       </w:r>
       <m:oMath>
         <m:r>
@@ -1913,7 +2064,19 @@
         <w:rPr>
           <w:rFonts w:eastAsiaTheme="minorEastAsia"/>
         </w:rPr>
-        <w:t xml:space="preserve">, which is given by </w:t>
+        <w:t xml:space="preserve">, which is </w:t>
+      </w:r>
+      <w:r>
+        <w:rPr>
+          <w:rFonts w:eastAsiaTheme="minorEastAsia"/>
+        </w:rPr>
+        <w:t>characterized</w:t>
+      </w:r>
+      <w:r>
+        <w:rPr>
+          <w:rFonts w:eastAsiaTheme="minorEastAsia"/>
+        </w:rPr>
+        <w:t xml:space="preserve"> by </w:t>
       </w:r>
       <m:oMath>
         <m:sSub>
@@ -2186,7 +2349,13 @@
         <w:t>The drift detection problem is to quantify the above change in probability distributions with time, and identify when significant drift has occurred. The adaptation problem is to make necessary changes to</w:t>
       </w:r>
       <w:r>
-        <w:t xml:space="preserve"> a learned model so that it can be applied on the process with minimal error.</w:t>
+        <w:t xml:space="preserve"> a learned model so that it can be applied on the process </w:t>
+      </w:r>
+      <w:r>
+        <w:t>and results in</w:t>
+      </w:r>
+      <w:r>
+        <w:t xml:space="preserve"> minimal error.</w:t>
       </w:r>
     </w:p>
     <w:p>
@@ -2204,10 +2373,24 @@
         </w:rPr>
       </w:pPr>
       <w:r>
-        <w:t>For drift detection, we combine and improve on the key ideas presented in [A] and [B].</w:t>
-      </w:r>
-      <w:r>
-        <w:t xml:space="preserve"> To quantify drift, we</w:t>
+        <w:t xml:space="preserve">For drift detection, we </w:t>
+      </w:r>
+      <w:commentRangeStart w:id="6"/>
+      <w:r>
+        <w:t>combine and improve on the key ideas presented in [A] and [B].</w:t>
+      </w:r>
+      <w:r>
+        <w:t xml:space="preserve"> </w:t>
+      </w:r>
+      <w:commentRangeEnd w:id="6"/>
+      <w:r>
+        <w:rPr>
+          <w:rStyle w:val="CommentReference"/>
+        </w:rPr>
+        <w:commentReference w:id="6"/>
+      </w:r>
+      <w:r>
+        <w:t>To quantify drift, we</w:t>
       </w:r>
       <w:r>
         <w:t xml:space="preserve"> continuously</w:t>
@@ -2245,9 +2428,19 @@
             </m:r>
           </m:sub>
         </m:sSub>
+        <m:r>
+          <w:rPr>
+            <w:rFonts w:ascii="Cambria Math" w:hAnsi="Cambria Math"/>
+          </w:rPr>
+          <m:t xml:space="preserve"> ∈[0,1]</m:t>
+        </m:r>
       </m:oMath>
       <w:r>
-        <w:t xml:space="preserve"> between the probability distributions </w:t>
+        <w:t xml:space="preserve"> between the </w:t>
+      </w:r>
+      <w:r>
+        <w:lastRenderedPageBreak/>
+        <w:t xml:space="preserve">probability distributions </w:t>
       </w:r>
       <m:oMath>
         <m:sSub>
@@ -2542,7 +2735,16 @@
           <w:rPr>
             <w:rFonts w:ascii="Cambria Math" w:hAnsi="Cambria Math"/>
           </w:rPr>
-          <m:t>=X</m:t>
+          <m:t>=</m:t>
+        </m:r>
+        <m:r>
+          <m:rPr>
+            <m:sty m:val="bi"/>
+          </m:rPr>
+          <w:rPr>
+            <w:rFonts w:ascii="Cambria Math" w:hAnsi="Cambria Math"/>
+          </w:rPr>
+          <m:t>X</m:t>
         </m:r>
       </m:oMath>
       <w:r>
@@ -3006,6 +3208,12 @@
               </m:r>
             </m:e>
           </m:nary>
+          <m:r>
+            <w:rPr>
+              <w:rFonts w:ascii="Cambria Math" w:hAnsi="Cambria Math"/>
+            </w:rPr>
+            <m:t xml:space="preserve">  (1)</m:t>
+          </m:r>
         </m:oMath>
       </m:oMathPara>
     </w:p>
@@ -3017,7 +3225,6 @@
         <w:rPr>
           <w:noProof/>
         </w:rPr>
-        <w:lastRenderedPageBreak/>
         <mc:AlternateContent>
           <mc:Choice Requires="wpg">
             <w:drawing>
@@ -5080,6 +5287,11 @@
       </w:r>
     </w:p>
     <w:p>
+      <w:pPr>
+        <w:rPr>
+          <w:rFonts w:eastAsiaTheme="minorEastAsia"/>
+        </w:rPr>
+      </w:pPr>
       <m:oMath>
         <m:sSub>
           <m:sSubPr>
@@ -5130,7 +5342,19 @@
         <w:rPr>
           <w:rFonts w:eastAsiaTheme="minorEastAsia"/>
         </w:rPr>
-        <w:t xml:space="preserve"> is tracked over time, and values above some low threshold are summed. The purpose of having the low threshold is to prevent noise or other artifacts from affecting the moving sum</w:t>
+        <w:t xml:space="preserve"> is tracked over time, and values above some low threshold are summed. The purpose of having the low threshold is to prevent noise or other artifacts from affecting the </w:t>
+      </w:r>
+      <w:r>
+        <w:rPr>
+          <w:rFonts w:eastAsiaTheme="minorEastAsia"/>
+        </w:rPr>
+        <w:t>cumulative</w:t>
+      </w:r>
+      <w:r>
+        <w:rPr>
+          <w:rFonts w:eastAsiaTheme="minorEastAsia"/>
+        </w:rPr>
+        <w:t xml:space="preserve"> sum</w:t>
       </w:r>
       <w:r>
         <w:rPr>
@@ -5142,7 +5366,31 @@
         <w:rPr>
           <w:rFonts w:eastAsiaTheme="minorEastAsia"/>
         </w:rPr>
-        <w:t xml:space="preserve">. When the sum </w:t>
+        <w:t>. When the</w:t>
+      </w:r>
+      <w:r>
+        <w:rPr>
+          <w:rFonts w:eastAsiaTheme="minorEastAsia"/>
+        </w:rPr>
+        <w:t xml:space="preserve"> difference metric is rising, and the</w:t>
+      </w:r>
+      <w:r>
+        <w:rPr>
+          <w:rFonts w:eastAsiaTheme="minorEastAsia"/>
+        </w:rPr>
+        <w:t xml:space="preserve"> </w:t>
+      </w:r>
+      <w:r>
+        <w:rPr>
+          <w:rFonts w:eastAsiaTheme="minorEastAsia"/>
+        </w:rPr>
+        <w:t>cumulative</w:t>
+      </w:r>
+      <w:r>
+        <w:rPr>
+          <w:rFonts w:eastAsiaTheme="minorEastAsia"/>
+        </w:rPr>
+        <w:t xml:space="preserve"> sum </w:t>
       </w:r>
       <w:r>
         <w:rPr>
@@ -5159,6 +5407,244 @@
     </w:p>
     <w:p>
       <w:pPr>
+        <w:rPr>
+          <w:rFonts w:eastAsiaTheme="minorEastAsia"/>
+        </w:rPr>
+      </w:pPr>
+      <w:r>
+        <w:rPr>
+          <w:rFonts w:eastAsiaTheme="minorEastAsia"/>
+        </w:rPr>
+        <w:t xml:space="preserve">The variable </w:t>
+      </w:r>
+      <m:oMath>
+        <m:r>
+          <m:rPr>
+            <m:sty m:val="bi"/>
+          </m:rPr>
+          <w:rPr>
+            <w:rFonts w:ascii="Cambria Math" w:hAnsi="Cambria Math"/>
+          </w:rPr>
+          <m:t>Z</m:t>
+        </m:r>
+      </m:oMath>
+      <w:r>
+        <w:rPr>
+          <w:rFonts w:eastAsiaTheme="minorEastAsia"/>
+        </w:rPr>
+        <w:t xml:space="preserve"> used for the distance metric calculation will affect what type of concept drift will be captured by the detector. </w:t>
+      </w:r>
+      <m:oMath>
+        <m:r>
+          <m:rPr>
+            <m:sty m:val="bi"/>
+          </m:rPr>
+          <w:rPr>
+            <w:rFonts w:ascii="Cambria Math" w:hAnsi="Cambria Math"/>
+          </w:rPr>
+          <m:t>Z</m:t>
+        </m:r>
+        <m:r>
+          <w:rPr>
+            <w:rFonts w:ascii="Cambria Math" w:hAnsi="Cambria Math"/>
+          </w:rPr>
+          <m:t>={</m:t>
+        </m:r>
+        <m:r>
+          <m:rPr>
+            <m:sty m:val="bi"/>
+          </m:rPr>
+          <w:rPr>
+            <w:rFonts w:ascii="Cambria Math" w:hAnsi="Cambria Math"/>
+          </w:rPr>
+          <m:t>X</m:t>
+        </m:r>
+        <m:r>
+          <w:rPr>
+            <w:rFonts w:ascii="Cambria Math" w:hAnsi="Cambria Math"/>
+          </w:rPr>
+          <m:t>,Y}</m:t>
+        </m:r>
+      </m:oMath>
+      <w:r>
+        <w:rPr>
+          <w:rFonts w:eastAsiaTheme="minorEastAsia"/>
+        </w:rPr>
+        <w:t xml:space="preserve"> captures drift in it</w:t>
+      </w:r>
+      <w:r>
+        <w:rPr>
+          <w:rFonts w:eastAsiaTheme="minorEastAsia"/>
+        </w:rPr>
+        <w:t xml:space="preserve">s full form while the drift reflected by </w:t>
+      </w:r>
+      <m:oMath>
+        <m:r>
+          <m:rPr>
+            <m:sty m:val="bi"/>
+          </m:rPr>
+          <w:rPr>
+            <w:rFonts w:ascii="Cambria Math" w:hAnsi="Cambria Math"/>
+          </w:rPr>
+          <m:t>Z</m:t>
+        </m:r>
+        <m:r>
+          <w:rPr>
+            <w:rFonts w:ascii="Cambria Math" w:hAnsi="Cambria Math"/>
+          </w:rPr>
+          <m:t>={</m:t>
+        </m:r>
+        <m:r>
+          <m:rPr>
+            <m:sty m:val="bi"/>
+          </m:rPr>
+          <w:rPr>
+            <w:rFonts w:ascii="Cambria Math" w:hAnsi="Cambria Math"/>
+          </w:rPr>
+          <m:t>X|</m:t>
+        </m:r>
+        <m:r>
+          <w:rPr>
+            <w:rFonts w:ascii="Cambria Math" w:hAnsi="Cambria Math"/>
+          </w:rPr>
+          <m:t>Y}</m:t>
+        </m:r>
+      </m:oMath>
+      <w:r>
+        <w:rPr>
+          <w:rFonts w:eastAsiaTheme="minorEastAsia"/>
+        </w:rPr>
+        <w:t xml:space="preserve"> </w:t>
+      </w:r>
+      <w:r>
+        <w:rPr>
+          <w:rFonts w:eastAsiaTheme="minorEastAsia"/>
+        </w:rPr>
+        <w:t xml:space="preserve"> </w:t>
+      </w:r>
+      <w:r>
+        <w:rPr>
+          <w:rFonts w:eastAsiaTheme="minorEastAsia"/>
+        </w:rPr>
+        <w:t xml:space="preserve">is known as virtual drift. </w:t>
+      </w:r>
+      <m:oMath>
+        <m:r>
+          <m:rPr>
+            <m:sty m:val="bi"/>
+          </m:rPr>
+          <w:rPr>
+            <w:rFonts w:ascii="Cambria Math" w:hAnsi="Cambria Math"/>
+          </w:rPr>
+          <m:t>Z</m:t>
+        </m:r>
+        <m:r>
+          <w:rPr>
+            <w:rFonts w:ascii="Cambria Math" w:hAnsi="Cambria Math"/>
+          </w:rPr>
+          <m:t>=y</m:t>
+        </m:r>
+      </m:oMath>
+      <w:r>
+        <w:rPr>
+          <w:rFonts w:eastAsiaTheme="minorEastAsia"/>
+        </w:rPr>
+        <w:t xml:space="preserve"> captures drift due to class imbalance.</w:t>
+      </w:r>
+      <w:r>
+        <w:rPr>
+          <w:rFonts w:eastAsiaTheme="minorEastAsia"/>
+        </w:rPr>
+        <w:t xml:space="preserve"> The above choices of </w:t>
+      </w:r>
+      <m:oMath>
+        <m:r>
+          <m:rPr>
+            <m:sty m:val="bi"/>
+          </m:rPr>
+          <w:rPr>
+            <w:rFonts w:ascii="Cambria Math" w:hAnsi="Cambria Math"/>
+          </w:rPr>
+          <m:t>Z</m:t>
+        </m:r>
+      </m:oMath>
+      <w:r>
+        <w:rPr>
+          <w:rFonts w:eastAsiaTheme="minorEastAsia"/>
+        </w:rPr>
+        <w:t xml:space="preserve"> require that </w:t>
+      </w:r>
+      <w:r>
+        <w:rPr>
+          <w:rFonts w:eastAsiaTheme="minorEastAsia"/>
+        </w:rPr>
+        <w:t>true</w:t>
+      </w:r>
+      <w:r>
+        <w:rPr>
+          <w:rFonts w:eastAsiaTheme="minorEastAsia"/>
+        </w:rPr>
+        <w:t xml:space="preserve"> class labels of test data instances be revealed to the detector </w:t>
+      </w:r>
+      <w:r>
+        <w:rPr>
+          <w:rFonts w:eastAsiaTheme="minorEastAsia"/>
+        </w:rPr>
+        <w:lastRenderedPageBreak/>
+        <w:t xml:space="preserve">(supervised drift detection). In the unsupervised case, </w:t>
+      </w:r>
+      <m:oMath>
+        <m:r>
+          <m:rPr>
+            <m:sty m:val="bi"/>
+          </m:rPr>
+          <w:rPr>
+            <w:rFonts w:ascii="Cambria Math" w:hAnsi="Cambria Math"/>
+          </w:rPr>
+          <m:t>Z</m:t>
+        </m:r>
+        <m:r>
+          <w:rPr>
+            <w:rFonts w:ascii="Cambria Math" w:hAnsi="Cambria Math"/>
+          </w:rPr>
+          <m:t>=</m:t>
+        </m:r>
+        <m:r>
+          <m:rPr>
+            <m:sty m:val="bi"/>
+          </m:rPr>
+          <w:rPr>
+            <w:rFonts w:ascii="Cambria Math" w:hAnsi="Cambria Math"/>
+          </w:rPr>
+          <m:t>X</m:t>
+        </m:r>
+      </m:oMath>
+      <w:r>
+        <w:rPr>
+          <w:rFonts w:eastAsiaTheme="minorEastAsia"/>
+        </w:rPr>
+        <w:t xml:space="preserve"> can be used to efficiently capture concept drift, and we use this choice of </w:t>
+      </w:r>
+      <m:oMath>
+        <m:r>
+          <m:rPr>
+            <m:sty m:val="bi"/>
+          </m:rPr>
+          <w:rPr>
+            <w:rFonts w:ascii="Cambria Math" w:hAnsi="Cambria Math"/>
+          </w:rPr>
+          <m:t>Z</m:t>
+        </m:r>
+      </m:oMath>
+      <w:r>
+        <w:rPr>
+          <w:rFonts w:eastAsiaTheme="minorEastAsia"/>
+        </w:rPr>
+        <w:t xml:space="preserve"> in our detection algorithm.</w:t>
+      </w:r>
+    </w:p>
+    <w:p>
+      <w:pPr>
         <w:pStyle w:val="Heading3"/>
       </w:pPr>
       <w:r>
@@ -5176,7 +5662,13 @@
         <w:t xml:space="preserve">weighted </w:t>
       </w:r>
       <w:r>
-        <w:t>sub models in this work. Initially, the ensemble has only the originally learned sub model.</w:t>
+        <w:t>sub models</w:t>
+      </w:r>
+      <w:r>
+        <w:t xml:space="preserve"> (base learners)</w:t>
+      </w:r>
+      <w:r>
+        <w:t xml:space="preserve"> in this work. Initially, the ensemble has only the originally learned sub model.</w:t>
       </w:r>
       <w:r>
         <w:t xml:space="preserve"> When a drift is detected by the detection method, the following actions are taken</w:t>
@@ -5252,10 +5744,55 @@
         </w:numPr>
       </w:pPr>
       <w:r>
-        <w:t>Weights of sub models in the ensemble are updated based on the distance between the current distribution and the distribution of the window on which the sub model was trained.</w:t>
-      </w:r>
-    </w:p>
-    <w:p>
+        <w:t>Weights of sub models in the ensemble are updated based on the distance</w:t>
+      </w:r>
+      <w:r>
+        <w:t xml:space="preserve"> </w:t>
+      </w:r>
+      <m:oMath>
+        <m:sSub>
+          <m:sSubPr>
+            <m:ctrlPr>
+              <w:rPr>
+                <w:rFonts w:ascii="Cambria Math" w:hAnsi="Cambria Math"/>
+                <w:i/>
+              </w:rPr>
+            </m:ctrlPr>
+          </m:sSubPr>
+          <m:e>
+            <m:r>
+              <w:rPr>
+                <w:rFonts w:ascii="Cambria Math" w:hAnsi="Cambria Math"/>
+              </w:rPr>
+              <m:t>d</m:t>
+            </m:r>
+          </m:e>
+          <m:sub>
+            <m:r>
+              <w:rPr>
+                <w:rFonts w:ascii="Cambria Math" w:hAnsi="Cambria Math"/>
+              </w:rPr>
+              <m:t>cur</m:t>
+            </m:r>
+            <m:r>
+              <w:rPr>
+                <w:rFonts w:ascii="Cambria Math" w:hAnsi="Cambria Math"/>
+              </w:rPr>
+              <m:t>r,  i</m:t>
+            </m:r>
+          </m:sub>
+        </m:sSub>
+      </m:oMath>
+      <w:r>
+        <w:t xml:space="preserve"> between the current distribution and the distribution of the window on which the sub model was trained.</w:t>
+      </w:r>
+    </w:p>
+    <w:p>
+      <w:pPr>
+        <w:rPr>
+          <w:rFonts w:eastAsiaTheme="minorEastAsia"/>
+        </w:rPr>
+      </w:pPr>
       <m:oMathPara>
         <m:oMathParaPr>
           <m:jc m:val="center"/>
@@ -5299,6 +5836,12 @@
             </w:rPr>
             <m:t xml:space="preserve"> </m:t>
           </m:r>
+          <m:r>
+            <w:rPr>
+              <w:rFonts w:ascii="Cambria Math" w:hAnsi="Cambria Math"/>
+            </w:rPr>
+            <m:t xml:space="preserve">1- </m:t>
+          </m:r>
           <m:sSub>
             <m:sSubPr>
               <m:ctrlPr>
@@ -5313,7 +5856,7 @@
                 <w:rPr>
                   <w:rFonts w:ascii="Cambria Math" w:hAnsi="Cambria Math"/>
                 </w:rPr>
-                <m:t>w</m:t>
+                <m:t>d</m:t>
               </m:r>
             </m:e>
             <m:sub>
@@ -5321,7 +5864,7 @@
                 <w:rPr>
                   <w:rFonts w:ascii="Cambria Math" w:hAnsi="Cambria Math"/>
                 </w:rPr>
-                <m:t>i</m:t>
+                <m:t>curr, i</m:t>
               </m:r>
             </m:sub>
           </m:sSub>
@@ -5329,7 +5872,1297 @@
             <w:rPr>
               <w:rFonts w:ascii="Cambria Math" w:hAnsi="Cambria Math"/>
             </w:rPr>
-            <m:t xml:space="preserve"> . </m:t>
+            <m:t xml:space="preserve">   (2)</m:t>
+          </m:r>
+        </m:oMath>
+      </m:oMathPara>
+    </w:p>
+    <w:p>
+      <w:r>
+        <w:rPr>
+          <w:rFonts w:eastAsiaTheme="minorEastAsia"/>
+        </w:rPr>
+        <w:t xml:space="preserve">The weight of a sub model represents the similarity between the </w:t>
+      </w:r>
+      <w:r>
+        <w:t>current distribution of the process, and the distribution that existed at the time of training the sub model.</w:t>
+      </w:r>
+      <w:r>
+        <w:t xml:space="preserve"> </w:t>
+      </w:r>
+      <w:r>
+        <w:t>Since the final model is</w:t>
+      </w:r>
+      <w:r>
+        <w:t xml:space="preserve"> made of</w:t>
+      </w:r>
+      <w:r>
+        <w:t xml:space="preserve"> the weighted sum of the sub model outputs, </w:t>
+      </w:r>
+      <w:r>
+        <w:t>this</w:t>
+      </w:r>
+      <w:r>
+        <w:t xml:space="preserve"> ensures that sub models</w:t>
+      </w:r>
+      <w:r>
+        <w:t xml:space="preserve"> that are most relevant to the current context of the process are given higher weights.</w:t>
+      </w:r>
+    </w:p>
+    <w:p>
+      <w:pPr>
+        <w:rPr>
+          <w:rFonts w:eastAsiaTheme="minorEastAsia"/>
+        </w:rPr>
+      </w:pPr>
+      <w:r>
+        <w:t xml:space="preserve">The sub models in the ensemble can be any type of learner, and the adaptation algorithm imposes no constraint on what it can be. However, if it is a supervised learner, </w:t>
+      </w:r>
+      <w:r>
+        <w:rPr>
+          <w:rFonts w:eastAsiaTheme="minorEastAsia"/>
+        </w:rPr>
+        <w:t>true class labels of test data instances be</w:t>
+      </w:r>
+      <w:r>
+        <w:rPr>
+          <w:rFonts w:eastAsiaTheme="minorEastAsia"/>
+        </w:rPr>
+        <w:t xml:space="preserve"> must be</w:t>
+      </w:r>
+      <w:r>
+        <w:rPr>
+          <w:rFonts w:eastAsiaTheme="minorEastAsia"/>
+        </w:rPr>
+        <w:t xml:space="preserve"> </w:t>
+      </w:r>
+      <w:r>
+        <w:rPr>
+          <w:rFonts w:eastAsiaTheme="minorEastAsia"/>
+        </w:rPr>
+        <w:lastRenderedPageBreak/>
+        <w:t>revealed</w:t>
+      </w:r>
+      <w:r>
+        <w:rPr>
+          <w:rFonts w:eastAsiaTheme="minorEastAsia"/>
+        </w:rPr>
+        <w:t xml:space="preserve"> in ordered to train a new sub model (supervised adaptation).</w:t>
+      </w:r>
+      <w:r>
+        <w:rPr>
+          <w:rFonts w:eastAsiaTheme="minorEastAsia"/>
+        </w:rPr>
+        <w:t xml:space="preserve"> On the other hand, unsupervised base learners like Hidden Markov Models and Gaussian Mixture Models can be trained without the true labels test data</w:t>
+      </w:r>
+      <w:r>
+        <w:rPr>
+          <w:rFonts w:eastAsiaTheme="minorEastAsia"/>
+        </w:rPr>
+        <w:t>.</w:t>
+      </w:r>
+      <w:r>
+        <w:rPr>
+          <w:rFonts w:eastAsiaTheme="minorEastAsia"/>
+        </w:rPr>
+        <w:t xml:space="preserve"> </w:t>
+      </w:r>
+    </w:p>
+    <w:p>
+      <w:pPr>
+        <w:pStyle w:val="Heading2"/>
+      </w:pPr>
+      <w:r>
+        <w:t>4. Experimental E</w:t>
+      </w:r>
+      <w:r>
+        <w:t>valuation</w:t>
+      </w:r>
+    </w:p>
+    <w:p>
+      <w:r>
+        <w:t>The proposed drift detection and adaptation technique was evaluated against artificial dataset</w:t>
+      </w:r>
+      <w:r>
+        <w:t>s</w:t>
+      </w:r>
+      <w:r>
+        <w:t xml:space="preserve"> and a real-world dataset</w:t>
+      </w:r>
+      <w:r>
+        <w:t xml:space="preserve"> that </w:t>
+      </w:r>
+      <w:r>
+        <w:t>is</w:t>
+      </w:r>
+      <w:r>
+        <w:t xml:space="preserve"> commonly used in concept drift research</w:t>
+      </w:r>
+      <w:r>
+        <w:t>.</w:t>
+      </w:r>
+      <w:r>
+        <w:t xml:space="preserve"> Both datasets represent </w:t>
+      </w:r>
+      <w:r>
+        <w:t>classifier task</w:t>
+      </w:r>
+      <w:r>
+        <w:t>s</w:t>
+      </w:r>
+      <w:r>
+        <w:t>, and we use a neural network</w:t>
+      </w:r>
+      <w:r>
+        <w:t xml:space="preserve"> with a non-linear combination of features </w:t>
+      </w:r>
+      <w:r>
+        <w:t>as the classifier</w:t>
+      </w:r>
+      <w:r>
+        <w:t>.</w:t>
+      </w:r>
+      <w:r>
+        <w:t xml:space="preserve"> The adaptation problem is a supervised classifier adaptation; i.e. the test data labels are revealed after a prediction is made on them.</w:t>
+      </w:r>
+    </w:p>
+    <w:p>
+      <w:r>
+        <w:t xml:space="preserve">The </w:t>
+      </w:r>
+      <w:r>
+        <w:t>proposed</w:t>
+      </w:r>
+      <w:r>
+        <w:t xml:space="preserve"> </w:t>
+      </w:r>
+      <w:r>
+        <w:t>drift detection and adaptation</w:t>
+      </w:r>
+      <w:r>
+        <w:t xml:space="preserve"> method was compared with the following </w:t>
+      </w:r>
+      <w:r>
+        <w:t>baselines</w:t>
+      </w:r>
+      <w:r>
+        <w:t>.</w:t>
+      </w:r>
+    </w:p>
+    <w:p>
+      <w:pPr>
+        <w:pStyle w:val="ListParagraph"/>
+        <w:numPr>
+          <w:ilvl w:val="0"/>
+          <w:numId w:val="12"/>
+        </w:numPr>
+      </w:pPr>
+      <w:r>
+        <w:t xml:space="preserve">No adaptation – </w:t>
+      </w:r>
+      <w:r>
+        <w:t>original model only</w:t>
+      </w:r>
+    </w:p>
+    <w:p>
+      <w:pPr>
+        <w:pStyle w:val="ListParagraph"/>
+        <w:numPr>
+          <w:ilvl w:val="0"/>
+          <w:numId w:val="12"/>
+        </w:numPr>
+      </w:pPr>
+      <w:r>
+        <w:t>Model trained on all available data</w:t>
+      </w:r>
+    </w:p>
+    <w:p>
+      <w:pPr>
+        <w:pStyle w:val="ListParagraph"/>
+        <w:numPr>
+          <w:ilvl w:val="0"/>
+          <w:numId w:val="12"/>
+        </w:numPr>
+      </w:pPr>
+      <w:r>
+        <w:t>Model trained on only the l</w:t>
+      </w:r>
+      <w:r>
+        <w:t>ast batch</w:t>
+      </w:r>
+    </w:p>
+    <w:p>
+      <w:pPr>
+        <w:pStyle w:val="ListParagraph"/>
+        <w:numPr>
+          <w:ilvl w:val="0"/>
+          <w:numId w:val="12"/>
+        </w:numPr>
+      </w:pPr>
+      <w:r>
+        <w:t>Exhaustive search – look for</w:t>
+      </w:r>
+      <w:r>
+        <w:t xml:space="preserve"> a</w:t>
+      </w:r>
+      <w:r>
+        <w:t xml:space="preserve"> subset </w:t>
+      </w:r>
+      <w:r>
+        <w:t xml:space="preserve">of data </w:t>
+      </w:r>
+      <w:r>
+        <w:t xml:space="preserve">that </w:t>
+      </w:r>
+      <w:r>
+        <w:t>gives best accuracy on test set</w:t>
+      </w:r>
+    </w:p>
+    <w:p>
+      <w:r>
+        <w:t>The exhaustive search is not feasible on a data stream in practice, but it gives a lower bound for comparison purposes.</w:t>
+      </w:r>
+      <w:r>
+        <w:t xml:space="preserve"> All tests were repeated five times, and the average result is presented.</w:t>
+      </w:r>
+    </w:p>
+    <w:p>
+      <w:pPr>
+        <w:pStyle w:val="Heading3"/>
+      </w:pPr>
+      <w:r>
+        <w:t xml:space="preserve">4.1 </w:t>
+      </w:r>
+      <w:r>
+        <w:t>Results on artificial dataset</w:t>
+      </w:r>
+    </w:p>
+    <w:p>
+      <w:r>
+        <w:t>The artificial dataset consist</w:t>
+      </w:r>
+      <w:r>
+        <w:t>s</w:t>
+      </w:r>
+      <w:r>
+        <w:t xml:space="preserve"> of two features and a binary class </w:t>
+      </w:r>
+      <w:r>
+        <w:t>variable</w:t>
+      </w:r>
+      <w:r>
+        <w:t xml:space="preserve">. The class conditional probability distributions </w:t>
+      </w:r>
+      <m:oMath>
+        <m:r>
+          <w:rPr>
+            <w:rFonts w:ascii="Cambria Math" w:hAnsi="Cambria Math"/>
+          </w:rPr>
+          <m:t>P(</m:t>
+        </m:r>
+        <m:r>
+          <m:rPr>
+            <m:sty m:val="bi"/>
+          </m:rPr>
+          <w:rPr>
+            <w:rFonts w:ascii="Cambria Math" w:hAnsi="Cambria Math"/>
+          </w:rPr>
+          <m:t>X</m:t>
+        </m:r>
+        <m:r>
+          <w:rPr>
+            <w:rFonts w:ascii="Cambria Math" w:hAnsi="Cambria Math"/>
+          </w:rPr>
+          <m:t>|Y)</m:t>
+        </m:r>
+      </m:oMath>
+      <w:r>
+        <w:rPr>
+          <w:rFonts w:eastAsiaTheme="minorEastAsia"/>
+        </w:rPr>
+        <w:t xml:space="preserve"> are Gaussians with</w:t>
+      </w:r>
+      <w:r>
+        <w:rPr>
+          <w:rFonts w:eastAsiaTheme="minorEastAsia"/>
+        </w:rPr>
+        <w:t xml:space="preserve"> an</w:t>
+      </w:r>
+      <w:r>
+        <w:rPr>
+          <w:rFonts w:eastAsiaTheme="minorEastAsia"/>
+        </w:rPr>
+        <w:t xml:space="preserve"> identity covariance </w:t>
+      </w:r>
+      <w:r>
+        <w:rPr>
+          <w:rFonts w:eastAsiaTheme="minorEastAsia"/>
+        </w:rPr>
+        <w:lastRenderedPageBreak/>
+        <w:t xml:space="preserve">matrix. </w:t>
+      </w:r>
+      <w:r>
+        <w:t xml:space="preserve">To simulate three different scenarios of drift, the following </w:t>
+      </w:r>
+      <w:r>
+        <w:t>three variations of the dataset</w:t>
+      </w:r>
+      <w:r>
+        <w:t xml:space="preserve"> were used.</w:t>
+      </w:r>
+    </w:p>
+    <w:p>
+      <w:pPr>
+        <w:rPr>
+          <w:rFonts w:eastAsiaTheme="minorEastAsia"/>
+        </w:rPr>
+      </w:pPr>
+      <w:r>
+        <w:t>Abrupt drift – Initially the means</w:t>
+      </w:r>
+      <w:r>
+        <w:t xml:space="preserve"> are</w:t>
+      </w:r>
+      <w:r>
+        <w:t xml:space="preserve"> </w:t>
+      </w:r>
+      <m:oMath>
+        <m:r>
+          <w:rPr>
+            <w:rFonts w:ascii="Cambria Math" w:hAnsi="Cambria Math"/>
+          </w:rPr>
+          <m:t>E</m:t>
+        </m:r>
+        <m:d>
+          <m:dPr>
+            <m:ctrlPr>
+              <w:rPr>
+                <w:rFonts w:ascii="Cambria Math" w:hAnsi="Cambria Math"/>
+                <w:i/>
+              </w:rPr>
+            </m:ctrlPr>
+          </m:dPr>
+          <m:e>
+            <m:r>
+              <m:rPr>
+                <m:sty m:val="bi"/>
+              </m:rPr>
+              <w:rPr>
+                <w:rFonts w:ascii="Cambria Math" w:hAnsi="Cambria Math"/>
+              </w:rPr>
+              <m:t>X</m:t>
+            </m:r>
+          </m:e>
+          <m:e>
+            <m:r>
+              <w:rPr>
+                <w:rFonts w:ascii="Cambria Math" w:hAnsi="Cambria Math"/>
+              </w:rPr>
+              <m:t>Y=0</m:t>
+            </m:r>
+          </m:e>
+        </m:d>
+        <m:r>
+          <w:rPr>
+            <w:rFonts w:ascii="Cambria Math" w:hAnsi="Cambria Math"/>
+          </w:rPr>
+          <m:t>=[0,0]</m:t>
+        </m:r>
+      </m:oMath>
+      <w:r>
+        <w:rPr>
+          <w:rFonts w:eastAsiaTheme="minorEastAsia"/>
+        </w:rPr>
+        <w:t xml:space="preserve"> and </w:t>
+      </w:r>
+      <m:oMath>
+        <m:r>
+          <w:rPr>
+            <w:rFonts w:ascii="Cambria Math" w:eastAsiaTheme="minorEastAsia" w:hAnsi="Cambria Math"/>
+          </w:rPr>
+          <m:t>E</m:t>
+        </m:r>
+        <m:d>
+          <m:dPr>
+            <m:ctrlPr>
+              <w:rPr>
+                <w:rFonts w:ascii="Cambria Math" w:hAnsi="Cambria Math"/>
+                <w:i/>
+              </w:rPr>
+            </m:ctrlPr>
+          </m:dPr>
+          <m:e>
+            <m:r>
+              <m:rPr>
+                <m:sty m:val="bi"/>
+              </m:rPr>
+              <w:rPr>
+                <w:rFonts w:ascii="Cambria Math" w:hAnsi="Cambria Math"/>
+              </w:rPr>
+              <m:t>X</m:t>
+            </m:r>
+          </m:e>
+          <m:e>
+            <m:r>
+              <w:rPr>
+                <w:rFonts w:ascii="Cambria Math" w:hAnsi="Cambria Math"/>
+              </w:rPr>
+              <m:t>Y=1</m:t>
+            </m:r>
+          </m:e>
+        </m:d>
+        <m:r>
+          <w:rPr>
+            <w:rFonts w:ascii="Cambria Math" w:hAnsi="Cambria Math"/>
+          </w:rPr>
+          <m:t>=[3,3]</m:t>
+        </m:r>
+      </m:oMath>
+      <w:r>
+        <w:rPr>
+          <w:rFonts w:eastAsiaTheme="minorEastAsia"/>
+        </w:rPr>
+        <w:t xml:space="preserve">. Simulate abrupt drift by setting </w:t>
+      </w:r>
+      <m:oMath>
+        <m:r>
+          <w:rPr>
+            <w:rFonts w:ascii="Cambria Math" w:hAnsi="Cambria Math"/>
+          </w:rPr>
+          <m:t>E</m:t>
+        </m:r>
+        <m:d>
+          <m:dPr>
+            <m:ctrlPr>
+              <w:rPr>
+                <w:rFonts w:ascii="Cambria Math" w:hAnsi="Cambria Math"/>
+                <w:i/>
+              </w:rPr>
+            </m:ctrlPr>
+          </m:dPr>
+          <m:e>
+            <m:r>
+              <m:rPr>
+                <m:sty m:val="bi"/>
+              </m:rPr>
+              <w:rPr>
+                <w:rFonts w:ascii="Cambria Math" w:hAnsi="Cambria Math"/>
+              </w:rPr>
+              <m:t>X</m:t>
+            </m:r>
+          </m:e>
+          <m:e>
+            <m:r>
+              <w:rPr>
+                <w:rFonts w:ascii="Cambria Math" w:hAnsi="Cambria Math"/>
+              </w:rPr>
+              <m:t>Y=0</m:t>
+            </m:r>
+          </m:e>
+        </m:d>
+        <m:r>
+          <w:rPr>
+            <w:rFonts w:ascii="Cambria Math" w:hAnsi="Cambria Math"/>
+          </w:rPr>
+          <m:t>=[0,3]</m:t>
+        </m:r>
+      </m:oMath>
+      <w:r>
+        <w:rPr>
+          <w:rFonts w:eastAsiaTheme="minorEastAsia"/>
+        </w:rPr>
+        <w:t xml:space="preserve"> and </w:t>
+      </w:r>
+      <m:oMath>
+        <m:r>
+          <w:rPr>
+            <w:rFonts w:ascii="Cambria Math" w:eastAsiaTheme="minorEastAsia" w:hAnsi="Cambria Math"/>
+          </w:rPr>
+          <m:t>E</m:t>
+        </m:r>
+        <m:d>
+          <m:dPr>
+            <m:ctrlPr>
+              <w:rPr>
+                <w:rFonts w:ascii="Cambria Math" w:hAnsi="Cambria Math"/>
+                <w:i/>
+              </w:rPr>
+            </m:ctrlPr>
+          </m:dPr>
+          <m:e>
+            <m:r>
+              <m:rPr>
+                <m:sty m:val="bi"/>
+              </m:rPr>
+              <w:rPr>
+                <w:rFonts w:ascii="Cambria Math" w:hAnsi="Cambria Math"/>
+              </w:rPr>
+              <m:t>X</m:t>
+            </m:r>
+          </m:e>
+          <m:e>
+            <m:r>
+              <w:rPr>
+                <w:rFonts w:ascii="Cambria Math" w:hAnsi="Cambria Math"/>
+              </w:rPr>
+              <m:t>Y=1</m:t>
+            </m:r>
+          </m:e>
+        </m:d>
+        <m:r>
+          <w:rPr>
+            <w:rFonts w:ascii="Cambria Math" w:hAnsi="Cambria Math"/>
+          </w:rPr>
+          <m:t>=[3,0]</m:t>
+        </m:r>
+      </m:oMath>
+      <w:r>
+        <w:rPr>
+          <w:rFonts w:eastAsiaTheme="minorEastAsia"/>
+        </w:rPr>
+        <w:t xml:space="preserve"> in the middle of the data stream.</w:t>
+      </w:r>
+    </w:p>
+    <w:p>
+      <w:pPr>
+        <w:rPr>
+          <w:rFonts w:eastAsiaTheme="minorEastAsia"/>
+        </w:rPr>
+      </w:pPr>
+      <w:r>
+        <w:t>Gradual drift – Initially the means</w:t>
+      </w:r>
+      <w:r>
+        <w:t xml:space="preserve"> are</w:t>
+      </w:r>
+      <w:r>
+        <w:t xml:space="preserve"> </w:t>
+      </w:r>
+      <m:oMath>
+        <m:r>
+          <w:rPr>
+            <w:rFonts w:ascii="Cambria Math" w:hAnsi="Cambria Math"/>
+          </w:rPr>
+          <m:t>E</m:t>
+        </m:r>
+        <m:d>
+          <m:dPr>
+            <m:ctrlPr>
+              <w:rPr>
+                <w:rFonts w:ascii="Cambria Math" w:hAnsi="Cambria Math"/>
+                <w:i/>
+              </w:rPr>
+            </m:ctrlPr>
+          </m:dPr>
+          <m:e>
+            <m:r>
+              <m:rPr>
+                <m:sty m:val="bi"/>
+              </m:rPr>
+              <w:rPr>
+                <w:rFonts w:ascii="Cambria Math" w:hAnsi="Cambria Math"/>
+              </w:rPr>
+              <m:t>X</m:t>
+            </m:r>
+          </m:e>
+          <m:e>
+            <m:r>
+              <w:rPr>
+                <w:rFonts w:ascii="Cambria Math" w:hAnsi="Cambria Math"/>
+              </w:rPr>
+              <m:t>Y=0</m:t>
+            </m:r>
+          </m:e>
+        </m:d>
+        <m:r>
+          <w:rPr>
+            <w:rFonts w:ascii="Cambria Math" w:hAnsi="Cambria Math"/>
+          </w:rPr>
+          <m:t>=[0,0]</m:t>
+        </m:r>
+      </m:oMath>
+      <w:r>
+        <w:rPr>
+          <w:rFonts w:eastAsiaTheme="minorEastAsia"/>
+        </w:rPr>
+        <w:t xml:space="preserve"> and </w:t>
+      </w:r>
+      <m:oMath>
+        <m:r>
+          <w:rPr>
+            <w:rFonts w:ascii="Cambria Math" w:eastAsiaTheme="minorEastAsia" w:hAnsi="Cambria Math"/>
+          </w:rPr>
+          <m:t>E</m:t>
+        </m:r>
+        <m:d>
+          <m:dPr>
+            <m:ctrlPr>
+              <w:rPr>
+                <w:rFonts w:ascii="Cambria Math" w:hAnsi="Cambria Math"/>
+                <w:i/>
+              </w:rPr>
+            </m:ctrlPr>
+          </m:dPr>
+          <m:e>
+            <m:r>
+              <m:rPr>
+                <m:sty m:val="bi"/>
+              </m:rPr>
+              <w:rPr>
+                <w:rFonts w:ascii="Cambria Math" w:hAnsi="Cambria Math"/>
+              </w:rPr>
+              <m:t>X</m:t>
+            </m:r>
+          </m:e>
+          <m:e>
+            <m:r>
+              <w:rPr>
+                <w:rFonts w:ascii="Cambria Math" w:hAnsi="Cambria Math"/>
+              </w:rPr>
+              <m:t>Y=1</m:t>
+            </m:r>
+          </m:e>
+        </m:d>
+        <m:r>
+          <w:rPr>
+            <w:rFonts w:ascii="Cambria Math" w:hAnsi="Cambria Math"/>
+          </w:rPr>
+          <m:t>=[3,3]</m:t>
+        </m:r>
+      </m:oMath>
+      <w:r>
+        <w:rPr>
+          <w:rFonts w:eastAsiaTheme="minorEastAsia"/>
+        </w:rPr>
+        <w:t xml:space="preserve">. Simulate gradual drift by </w:t>
+      </w:r>
+      <w:r>
+        <w:rPr>
+          <w:rFonts w:eastAsiaTheme="minorEastAsia"/>
+        </w:rPr>
+        <w:t>moving the distributions</w:t>
+      </w:r>
+      <w:r>
+        <w:rPr>
+          <w:rFonts w:eastAsiaTheme="minorEastAsia"/>
+        </w:rPr>
+        <w:t xml:space="preserve"> within a period of time to </w:t>
+      </w:r>
+      <m:oMath>
+        <m:r>
+          <w:rPr>
+            <w:rFonts w:ascii="Cambria Math" w:hAnsi="Cambria Math"/>
+          </w:rPr>
+          <m:t>E</m:t>
+        </m:r>
+        <m:d>
+          <m:dPr>
+            <m:ctrlPr>
+              <w:rPr>
+                <w:rFonts w:ascii="Cambria Math" w:hAnsi="Cambria Math"/>
+                <w:i/>
+              </w:rPr>
+            </m:ctrlPr>
+          </m:dPr>
+          <m:e>
+            <m:r>
+              <m:rPr>
+                <m:sty m:val="bi"/>
+              </m:rPr>
+              <w:rPr>
+                <w:rFonts w:ascii="Cambria Math" w:hAnsi="Cambria Math"/>
+              </w:rPr>
+              <m:t>X</m:t>
+            </m:r>
+          </m:e>
+          <m:e>
+            <m:r>
+              <w:rPr>
+                <w:rFonts w:ascii="Cambria Math" w:hAnsi="Cambria Math"/>
+              </w:rPr>
+              <m:t>Y=0</m:t>
+            </m:r>
+          </m:e>
+        </m:d>
+        <m:r>
+          <w:rPr>
+            <w:rFonts w:ascii="Cambria Math" w:hAnsi="Cambria Math"/>
+          </w:rPr>
+          <m:t>=[3,0]</m:t>
+        </m:r>
+      </m:oMath>
+      <w:r>
+        <w:rPr>
+          <w:rFonts w:eastAsiaTheme="minorEastAsia"/>
+        </w:rPr>
+        <w:t xml:space="preserve"> and </w:t>
+      </w:r>
+      <m:oMath>
+        <m:r>
+          <w:rPr>
+            <w:rFonts w:ascii="Cambria Math" w:eastAsiaTheme="minorEastAsia" w:hAnsi="Cambria Math"/>
+          </w:rPr>
+          <m:t>E</m:t>
+        </m:r>
+        <m:d>
+          <m:dPr>
+            <m:ctrlPr>
+              <w:rPr>
+                <w:rFonts w:ascii="Cambria Math" w:hAnsi="Cambria Math"/>
+                <w:i/>
+              </w:rPr>
+            </m:ctrlPr>
+          </m:dPr>
+          <m:e>
+            <m:r>
+              <m:rPr>
+                <m:sty m:val="bi"/>
+              </m:rPr>
+              <w:rPr>
+                <w:rFonts w:ascii="Cambria Math" w:hAnsi="Cambria Math"/>
+              </w:rPr>
+              <m:t>X</m:t>
+            </m:r>
+          </m:e>
+          <m:e>
+            <m:r>
+              <w:rPr>
+                <w:rFonts w:ascii="Cambria Math" w:hAnsi="Cambria Math"/>
+              </w:rPr>
+              <m:t>Y=1</m:t>
+            </m:r>
+          </m:e>
+        </m:d>
+        <m:r>
+          <w:rPr>
+            <w:rFonts w:ascii="Cambria Math" w:hAnsi="Cambria Math"/>
+          </w:rPr>
+          <m:t>=[6,3]</m:t>
+        </m:r>
+      </m:oMath>
+    </w:p>
+    <w:p>
+      <w:pPr>
+        <w:rPr>
+          <w:rFonts w:eastAsiaTheme="minorEastAsia"/>
+        </w:rPr>
+      </w:pPr>
+      <w:r>
+        <w:rPr>
+          <w:rFonts w:eastAsiaTheme="minorEastAsia"/>
+        </w:rPr>
+        <w:t>Recurring context – The distributions are similar to the abrupt drift scenario, except that the two sets of distributions are switched at time intervals, causing two contexts to recur in the data stream</w:t>
+      </w:r>
+      <w:r>
+        <w:rPr>
+          <w:rFonts w:eastAsiaTheme="minorEastAsia"/>
+        </w:rPr>
+        <w:t>.</w:t>
+      </w:r>
+    </w:p>
+    <w:p>
+      <w:pPr>
+        <w:rPr>
+          <w:rFonts w:eastAsiaTheme="minorEastAsia"/>
+        </w:rPr>
+      </w:pPr>
+      <w:r>
+        <w:rPr>
+          <w:rFonts w:eastAsiaTheme="minorEastAsia"/>
+        </w:rPr>
+        <w:t>Three data streams simulating the above three drift scenarios were given to our detection and adaptation method.</w:t>
+      </w:r>
+      <w:r>
+        <w:rPr>
+          <w:rFonts w:eastAsiaTheme="minorEastAsia"/>
+        </w:rPr>
+        <w:t xml:space="preserve"> Figure 2 shows the concept drift maps</w:t>
+      </w:r>
+      <w:r>
+        <w:rPr>
+          <w:rFonts w:eastAsiaTheme="minorEastAsia"/>
+        </w:rPr>
+        <w:t xml:space="preserve"> and illustrates where</w:t>
+      </w:r>
+      <w:r>
+        <w:rPr>
+          <w:rFonts w:eastAsiaTheme="minorEastAsia"/>
+        </w:rPr>
+        <w:t xml:space="preserve"> the</w:t>
+      </w:r>
+      <w:r>
+        <w:rPr>
+          <w:rFonts w:eastAsiaTheme="minorEastAsia"/>
+        </w:rPr>
+        <w:t xml:space="preserve"> actual drift occurred, and where the</w:t>
+      </w:r>
+      <w:r>
+        <w:rPr>
+          <w:rFonts w:eastAsiaTheme="minorEastAsia"/>
+        </w:rPr>
+        <w:t xml:space="preserve"> detection algorithm has triggered detections.</w:t>
+      </w:r>
+      <w:r>
+        <w:rPr>
+          <w:rFonts w:eastAsiaTheme="minorEastAsia"/>
+        </w:rPr>
+        <w:t xml:space="preserve"> Figure 3 </w:t>
+      </w:r>
+      <w:r>
+        <w:rPr>
+          <w:rFonts w:eastAsiaTheme="minorEastAsia"/>
+        </w:rPr>
+        <w:t>compares</w:t>
+      </w:r>
+      <w:r>
+        <w:rPr>
+          <w:rFonts w:eastAsiaTheme="minorEastAsia"/>
+        </w:rPr>
+        <w:t xml:space="preserve"> the</w:t>
+      </w:r>
+      <w:r>
+        <w:rPr>
+          <w:rFonts w:eastAsiaTheme="minorEastAsia"/>
+        </w:rPr>
+        <w:t xml:space="preserve"> online</w:t>
+      </w:r>
+      <w:r>
+        <w:rPr>
+          <w:rFonts w:eastAsiaTheme="minorEastAsia"/>
+        </w:rPr>
+        <w:t xml:space="preserve"> error rates</w:t>
+      </w:r>
+      <w:r>
+        <w:rPr>
+          <w:rFonts w:eastAsiaTheme="minorEastAsia"/>
+        </w:rPr>
+        <w:t xml:space="preserve"> (calculated considering a small moving window)</w:t>
+      </w:r>
+      <w:r>
+        <w:rPr>
+          <w:rFonts w:eastAsiaTheme="minorEastAsia"/>
+        </w:rPr>
+        <w:t xml:space="preserve"> </w:t>
+      </w:r>
+      <w:r>
+        <w:rPr>
+          <w:rFonts w:eastAsiaTheme="minorEastAsia"/>
+        </w:rPr>
+        <w:t xml:space="preserve">of </w:t>
+      </w:r>
+      <w:r>
+        <w:rPr>
+          <w:rFonts w:eastAsiaTheme="minorEastAsia"/>
+        </w:rPr>
+        <w:t xml:space="preserve">our adaptation </w:t>
+      </w:r>
+      <w:r>
+        <w:rPr>
+          <w:rFonts w:eastAsiaTheme="minorEastAsia"/>
+        </w:rPr>
+        <w:t xml:space="preserve">method </w:t>
+      </w:r>
+      <w:r>
+        <w:rPr>
+          <w:rFonts w:eastAsiaTheme="minorEastAsia"/>
+        </w:rPr>
+        <w:t>with other baselines</w:t>
+      </w:r>
+      <w:r>
+        <w:rPr>
+          <w:rFonts w:eastAsiaTheme="minorEastAsia"/>
+        </w:rPr>
+        <w:t>.</w:t>
+      </w:r>
+      <w:r>
+        <w:rPr>
+          <w:rFonts w:eastAsiaTheme="minorEastAsia"/>
+        </w:rPr>
+        <w:t xml:space="preserve"> </w:t>
+      </w:r>
+      <w:r>
+        <w:rPr>
+          <w:rFonts w:eastAsiaTheme="minorEastAsia"/>
+        </w:rPr>
+        <w:t>T</w:t>
+      </w:r>
+      <w:r>
+        <w:rPr>
+          <w:rFonts w:eastAsiaTheme="minorEastAsia"/>
+        </w:rPr>
+        <w:t>he</w:t>
+      </w:r>
+      <w:r>
+        <w:rPr>
+          <w:rFonts w:eastAsiaTheme="minorEastAsia"/>
+        </w:rPr>
+        <w:t xml:space="preserve"> total</w:t>
+      </w:r>
+      <w:r>
+        <w:rPr>
+          <w:rFonts w:eastAsiaTheme="minorEastAsia"/>
+        </w:rPr>
+        <w:t xml:space="preserve"> average error </w:t>
+      </w:r>
+      <w:r>
+        <w:rPr>
+          <w:rFonts w:eastAsiaTheme="minorEastAsia"/>
+        </w:rPr>
+        <w:t xml:space="preserve">results </w:t>
+      </w:r>
+      <w:r>
+        <w:rPr>
+          <w:rFonts w:eastAsiaTheme="minorEastAsia"/>
+        </w:rPr>
+        <w:t>of</w:t>
+      </w:r>
+      <w:r>
+        <w:rPr>
+          <w:rFonts w:eastAsiaTheme="minorEastAsia"/>
+        </w:rPr>
+        <w:t xml:space="preserve"> these</w:t>
+      </w:r>
+      <w:r>
+        <w:rPr>
+          <w:rFonts w:eastAsiaTheme="minorEastAsia"/>
+        </w:rPr>
+        <w:t xml:space="preserve"> experiments </w:t>
+      </w:r>
+      <w:r>
+        <w:rPr>
+          <w:rFonts w:eastAsiaTheme="minorEastAsia"/>
+        </w:rPr>
+        <w:t>are given in Table 1.</w:t>
+      </w:r>
+    </w:p>
+    <w:p>
+      <w:pPr>
+        <w:rPr>
+          <w:color w:val="FF0000"/>
+        </w:rPr>
+      </w:pPr>
+      <w:r>
+        <w:rPr>
+          <w:color w:val="FF0000"/>
+        </w:rPr>
+        <w:t>[</w:t>
+      </w:r>
+      <w:r>
+        <w:rPr>
+          <w:color w:val="FF0000"/>
+        </w:rPr>
+        <w:t>results analysis, comparison with [A][F]</w:t>
+      </w:r>
+      <w:r>
+        <w:rPr>
+          <w:color w:val="FF0000"/>
+        </w:rPr>
+        <w:t>]</w:t>
+      </w:r>
+    </w:p>
+    <w:p>
+      <w:pPr>
+        <w:pStyle w:val="Heading3"/>
+      </w:pPr>
+      <w:r>
+        <w:t xml:space="preserve">4.2 </w:t>
+      </w:r>
+      <w:r>
+        <w:t xml:space="preserve">Results </w:t>
+      </w:r>
+      <w:r>
+        <w:t xml:space="preserve">on </w:t>
+      </w:r>
+      <w:r>
+        <w:t>real life dataset</w:t>
+      </w:r>
+    </w:p>
+    <w:p>
+      <w:pPr>
+        <w:rPr>
+          <w:rFonts w:eastAsiaTheme="minorEastAsia"/>
+        </w:rPr>
+      </w:pPr>
+      <w:r>
+        <w:rPr>
+          <w:rFonts w:eastAsiaTheme="minorEastAsia"/>
+        </w:rPr>
+        <w:t xml:space="preserve">The real-world dataset we have used to verify our methods is the </w:t>
+      </w:r>
+      <w:r>
+        <w:rPr>
+          <w:rFonts w:eastAsiaTheme="minorEastAsia"/>
+        </w:rPr>
+        <w:t>Australian New South Wales Electricity Market</w:t>
+      </w:r>
+      <w:r>
+        <w:rPr>
+          <w:rFonts w:eastAsiaTheme="minorEastAsia"/>
+        </w:rPr>
+        <w:t xml:space="preserve"> dataset </w:t>
+      </w:r>
+      <w:r>
+        <w:rPr>
+          <w:rFonts w:eastAsiaTheme="minorEastAsia"/>
+        </w:rPr>
+        <w:lastRenderedPageBreak/>
+        <w:t xml:space="preserve">(ELEC), which has also been used in other concept drift research [A][P][Q]. The  dataset contains </w:t>
+      </w:r>
+      <w:r>
+        <w:rPr>
+          <w:rFonts w:eastAsiaTheme="minorEastAsia"/>
+        </w:rPr>
+        <w:t>45312</w:t>
+      </w:r>
+      <w:r>
+        <w:rPr>
+          <w:rFonts w:eastAsiaTheme="minorEastAsia"/>
+        </w:rPr>
+        <w:t xml:space="preserve"> labeled examples collected from the Australian electricity market </w:t>
+      </w:r>
+      <w:r>
+        <w:rPr>
+          <w:rFonts w:eastAsiaTheme="minorEastAsia"/>
+        </w:rPr>
+        <w:t>from 7 May 1996 to 5 December 1998</w:t>
+      </w:r>
+      <w:r>
+        <w:rPr>
+          <w:rFonts w:eastAsiaTheme="minorEastAsia"/>
+        </w:rPr>
+        <w:t xml:space="preserve">. </w:t>
+      </w:r>
+      <w:r>
+        <w:rPr>
+          <w:rFonts w:eastAsiaTheme="minorEastAsia"/>
+        </w:rPr>
+        <w:t xml:space="preserve">Each example on the dataset has 5 </w:t>
+      </w:r>
+      <w:r>
+        <w:rPr>
+          <w:rFonts w:eastAsiaTheme="minorEastAsia"/>
+        </w:rPr>
+        <w:t>features</w:t>
+      </w:r>
+      <w:r>
+        <w:rPr>
+          <w:rFonts w:eastAsiaTheme="minorEastAsia"/>
+        </w:rPr>
+        <w:t>, the</w:t>
+      </w:r>
+      <w:r>
+        <w:rPr>
+          <w:rFonts w:eastAsiaTheme="minorEastAsia"/>
+        </w:rPr>
+        <w:t xml:space="preserve"> </w:t>
+      </w:r>
+      <w:r>
+        <w:rPr>
+          <w:rFonts w:eastAsiaTheme="minorEastAsia"/>
+        </w:rPr>
+        <w:t>day of week, the time stamp, the NSW electricity demand, the Vic electricity</w:t>
+      </w:r>
+      <w:r>
+        <w:rPr>
+          <w:rFonts w:eastAsiaTheme="minorEastAsia"/>
+        </w:rPr>
+        <w:t xml:space="preserve"> </w:t>
+      </w:r>
+      <w:r>
+        <w:rPr>
+          <w:rFonts w:eastAsiaTheme="minorEastAsia"/>
+        </w:rPr>
+        <w:t>demand, the scheduled electricity transfer between states and the class label</w:t>
+      </w:r>
+      <w:r>
+        <w:rPr>
+          <w:rFonts w:eastAsiaTheme="minorEastAsia"/>
+        </w:rPr>
+        <w:t xml:space="preserve"> </w:t>
+      </w:r>
+      <w:r>
+        <w:rPr>
+          <w:rFonts w:eastAsiaTheme="minorEastAsia"/>
+        </w:rPr>
+        <w:t>The class label identifies the change of the price related to a moving average of</w:t>
+      </w:r>
+      <w:r>
+        <w:rPr>
+          <w:rFonts w:eastAsiaTheme="minorEastAsia"/>
+        </w:rPr>
+        <w:t xml:space="preserve"> </w:t>
+      </w:r>
+      <w:r>
+        <w:rPr>
+          <w:rFonts w:eastAsiaTheme="minorEastAsia"/>
+        </w:rPr>
+        <w:t>the last 24 hours</w:t>
+      </w:r>
+      <w:r>
+        <w:rPr>
+          <w:rFonts w:eastAsiaTheme="minorEastAsia"/>
+        </w:rPr>
+        <w:t>.</w:t>
+      </w:r>
+    </w:p>
+    <w:p>
+      <w:pPr>
+        <w:rPr>
+          <w:rFonts w:eastAsiaTheme="minorEastAsia"/>
+        </w:rPr>
+      </w:pPr>
+      <w:r>
+        <w:rPr>
+          <w:rFonts w:eastAsiaTheme="minorEastAsia"/>
+        </w:rPr>
+        <w:t>The classifier employed in this experiment was also a neural network trained with stochastic gradient descent. Initially, the model was trained with 10000 examples, and the remaining examples were given to the</w:t>
+      </w:r>
+      <w:r>
+        <w:rPr>
+          <w:rFonts w:eastAsiaTheme="minorEastAsia"/>
+        </w:rPr>
+        <w:t xml:space="preserve"> detection and adaptation</w:t>
+      </w:r>
+      <w:r>
+        <w:rPr>
+          <w:rFonts w:eastAsiaTheme="minorEastAsia"/>
+        </w:rPr>
+        <w:t xml:space="preserve"> algorithm as a data stream.</w:t>
+      </w:r>
+    </w:p>
+    <w:p>
+      <w:pPr>
+        <w:rPr>
+          <w:rFonts w:eastAsiaTheme="minorEastAsia"/>
+        </w:rPr>
+      </w:pPr>
+      <w:r>
+        <w:rPr>
+          <w:rFonts w:eastAsiaTheme="minorEastAsia"/>
+        </w:rPr>
+        <w:t xml:space="preserve">Figure 4 shows the concept drift map and the locations where the detection algorithm has detected drifts. Figure 5 </w:t>
+      </w:r>
+      <w:r>
+        <w:rPr>
+          <w:rFonts w:eastAsiaTheme="minorEastAsia"/>
+        </w:rPr>
+        <w:t>compares</w:t>
+      </w:r>
+      <w:r>
+        <w:rPr>
+          <w:rFonts w:eastAsiaTheme="minorEastAsia"/>
+        </w:rPr>
+        <w:t xml:space="preserve"> the </w:t>
+      </w:r>
+      <w:r>
+        <w:rPr>
+          <w:rFonts w:eastAsiaTheme="minorEastAsia"/>
+        </w:rPr>
+        <w:t>online error rate of the algorithm and other baselines on this dataset. The total average error results are given in Table 2.</w:t>
+      </w:r>
+    </w:p>
+    <w:p>
+      <w:pPr>
+        <w:rPr>
+          <w:color w:val="FF0000"/>
+        </w:rPr>
+      </w:pPr>
+      <w:r>
+        <w:rPr>
+          <w:color w:val="FF0000"/>
+        </w:rPr>
+        <w:t>[</w:t>
+      </w:r>
+      <w:r>
+        <w:rPr>
+          <w:color w:val="FF0000"/>
+        </w:rPr>
+        <w:t>results analysis, comparison with [A]</w:t>
+      </w:r>
+      <w:r>
+        <w:rPr>
+          <w:color w:val="FF0000"/>
+        </w:rPr>
+        <w:t>]</w:t>
+      </w:r>
+    </w:p>
+    <w:p>
+      <w:pPr>
+        <w:pStyle w:val="Heading2"/>
+      </w:pPr>
+      <w:r>
+        <w:rPr>
+          <w:rFonts w:eastAsiaTheme="minorEastAsia"/>
+        </w:rPr>
+        <w:t>5. Implementation and Optimizations</w:t>
+      </w:r>
+    </w:p>
+    <w:p>
+      <w:r>
+        <w:t>In the detection algorithm, the method used for estimating the probability distribution of a sample window is kernel density estimation</w:t>
+      </w:r>
+      <w:r>
+        <w:t xml:space="preserve"> (KDE)</w:t>
+      </w:r>
+      <w:r>
+        <w:t>, as it is a non-parametric method suitable for estimating complex high dimensional distributions.</w:t>
+      </w:r>
+      <w:r>
+        <w:t xml:space="preserve"> When calculating the Total Variation Distance between two KDE estimated distributions, equation (1) becomes;</w:t>
+      </w:r>
+    </w:p>
+    <w:p>
+      <m:oMathPara>
+        <m:oMath>
+          <m:sSub>
+            <m:sSubPr>
+              <m:ctrlPr>
+                <w:rPr>
+                  <w:rFonts w:ascii="Cambria Math" w:hAnsi="Cambria Math"/>
+                  <w:i/>
+                </w:rPr>
+              </m:ctrlPr>
+            </m:sSubPr>
+            <m:e>
+              <m:r>
+                <w:rPr>
+                  <w:rFonts w:ascii="Cambria Math" w:hAnsi="Cambria Math"/>
+                </w:rPr>
+                <m:t>d</m:t>
+              </m:r>
+            </m:e>
+            <m:sub>
+              <m:r>
+                <w:rPr>
+                  <w:rFonts w:ascii="Cambria Math" w:hAnsi="Cambria Math"/>
+                </w:rPr>
+                <m:t>t</m:t>
+              </m:r>
+            </m:sub>
+          </m:sSub>
+          <m:d>
+            <m:dPr>
+              <m:ctrlPr>
+                <w:rPr>
+                  <w:rFonts w:ascii="Cambria Math" w:hAnsi="Cambria Math"/>
+                  <w:i/>
+                </w:rPr>
+              </m:ctrlPr>
+            </m:dPr>
+            <m:e>
+              <m:r>
+                <w:rPr>
+                  <w:rFonts w:ascii="Cambria Math" w:hAnsi="Cambria Math"/>
+                </w:rPr>
+                <m:t>Z</m:t>
+              </m:r>
+            </m:e>
+          </m:d>
+          <m:r>
+            <w:rPr>
+              <w:rFonts w:ascii="Cambria Math" w:hAnsi="Cambria Math"/>
+            </w:rPr>
+            <m:t xml:space="preserve">= </m:t>
           </m:r>
           <m:f>
             <m:fPr>
@@ -5349,6 +7182,53 @@
               </m:r>
             </m:num>
             <m:den>
+              <m:r>
+                <w:rPr>
+                  <w:rFonts w:ascii="Cambria Math" w:hAnsi="Cambria Math"/>
+                </w:rPr>
+                <m:t>2</m:t>
+              </m:r>
+            </m:den>
+          </m:f>
+          <m:r>
+            <w:rPr>
+              <w:rFonts w:ascii="Cambria Math" w:hAnsi="Cambria Math"/>
+            </w:rPr>
+            <m:t xml:space="preserve"> </m:t>
+          </m:r>
+          <m:nary>
+            <m:naryPr>
+              <m:limLoc m:val="subSup"/>
+              <m:ctrlPr>
+                <w:rPr>
+                  <w:rFonts w:ascii="Cambria Math" w:hAnsi="Cambria Math"/>
+                  <w:i/>
+                </w:rPr>
+              </m:ctrlPr>
+            </m:naryPr>
+            <m:sub>
+              <m:r>
+                <w:rPr>
+                  <w:rFonts w:ascii="Cambria Math" w:hAnsi="Cambria Math"/>
+                </w:rPr>
+                <m:t>z∈Z</m:t>
+              </m:r>
+            </m:sub>
+            <m:sup>
+              <m:r>
+                <w:rPr>
+                  <w:rFonts w:ascii="Cambria Math" w:hAnsi="Cambria Math"/>
+                </w:rPr>
+                <m:t xml:space="preserve"> </m:t>
+              </m:r>
+            </m:sup>
+            <m:e>
+              <m:r>
+                <w:rPr>
+                  <w:rFonts w:ascii="Cambria Math" w:hAnsi="Cambria Math"/>
+                </w:rPr>
+                <m:t>|</m:t>
+              </m:r>
               <m:sSub>
                 <m:sSubPr>
                   <m:ctrlPr>
@@ -5363,47 +7243,179 @@
                     <w:rPr>
                       <w:rFonts w:ascii="Cambria Math" w:hAnsi="Cambria Math"/>
                     </w:rPr>
-                    <m:t>d</m:t>
+                    <m:t>P</m:t>
+                  </m:r>
+                </m:e>
+                <m:sub>
+                  <m:d>
+                    <m:dPr>
+                      <m:begChr m:val="["/>
+                      <m:endChr m:val="]"/>
+                      <m:ctrlPr>
+                        <w:rPr>
+                          <w:rFonts w:ascii="Cambria Math" w:eastAsiaTheme="minorEastAsia" w:hAnsi="Cambria Math"/>
+                          <w:i/>
+                        </w:rPr>
+                      </m:ctrlPr>
+                    </m:dPr>
+                    <m:e>
+                      <m:sSub>
+                        <m:sSubPr>
+                          <m:ctrlPr>
+                            <w:rPr>
+                              <w:rFonts w:ascii="Cambria Math" w:eastAsiaTheme="minorEastAsia" w:hAnsi="Cambria Math"/>
+                              <w:i/>
+                            </w:rPr>
+                          </m:ctrlPr>
+                        </m:sSubPr>
+                        <m:e>
+                          <m:r>
+                            <w:rPr>
+                              <w:rFonts w:ascii="Cambria Math" w:eastAsiaTheme="minorEastAsia" w:hAnsi="Cambria Math"/>
+                            </w:rPr>
+                            <m:t>t</m:t>
+                          </m:r>
+                        </m:e>
+                        <m:sub>
+                          <m:r>
+                            <w:rPr>
+                              <w:rFonts w:ascii="Cambria Math" w:eastAsiaTheme="minorEastAsia" w:hAnsi="Cambria Math"/>
+                            </w:rPr>
+                            <m:t>2</m:t>
+                          </m:r>
+                        </m:sub>
+                      </m:sSub>
+                      <m:r>
+                        <w:rPr>
+                          <w:rFonts w:ascii="Cambria Math" w:eastAsiaTheme="minorEastAsia" w:hAnsi="Cambria Math"/>
+                        </w:rPr>
+                        <m:t>, t</m:t>
+                      </m:r>
+                    </m:e>
+                  </m:d>
+                </m:sub>
+              </m:sSub>
+              <m:d>
+                <m:dPr>
+                  <m:ctrlPr>
+                    <w:rPr>
+                      <w:rFonts w:ascii="Cambria Math" w:hAnsi="Cambria Math"/>
+                      <w:i/>
+                    </w:rPr>
+                  </m:ctrlPr>
+                </m:dPr>
+                <m:e>
+                  <m:r>
+                    <m:rPr>
+                      <m:sty m:val="bi"/>
+                    </m:rPr>
+                    <w:rPr>
+                      <w:rFonts w:ascii="Cambria Math" w:hAnsi="Cambria Math"/>
+                    </w:rPr>
+                    <m:t>Z</m:t>
+                  </m:r>
+                  <m:ctrlPr>
+                    <w:rPr>
+                      <w:rFonts w:ascii="Cambria Math" w:hAnsi="Cambria Math"/>
+                      <w:b/>
+                      <w:i/>
+                    </w:rPr>
+                  </m:ctrlPr>
+                </m:e>
+              </m:d>
+              <m:r>
+                <w:rPr>
+                  <w:rFonts w:ascii="Cambria Math" w:hAnsi="Cambria Math"/>
+                </w:rPr>
+                <m:t xml:space="preserve">- </m:t>
+              </m:r>
+              <m:sSub>
+                <m:sSubPr>
+                  <m:ctrlPr>
+                    <w:rPr>
+                      <w:rFonts w:ascii="Cambria Math" w:hAnsi="Cambria Math"/>
+                      <w:i/>
+                    </w:rPr>
+                  </m:ctrlPr>
+                </m:sSubPr>
+                <m:e>
+                  <m:r>
+                    <w:rPr>
+                      <w:rFonts w:ascii="Cambria Math" w:hAnsi="Cambria Math"/>
+                    </w:rPr>
+                    <m:t>P</m:t>
                   </m:r>
                 </m:e>
                 <m:sub>
                   <m:r>
                     <w:rPr>
-                      <w:rFonts w:ascii="Cambria Math" w:hAnsi="Cambria Math"/>
+                      <w:rFonts w:ascii="Cambria Math" w:eastAsiaTheme="minorEastAsia" w:hAnsi="Cambria Math"/>
                     </w:rPr>
-                    <m:t xml:space="preserve">[current window,  </m:t>
+                    <m:t>[</m:t>
                   </m:r>
-                  <m:sSup>
-                    <m:sSupPr>
+                  <m:sSub>
+                    <m:sSubPr>
                       <m:ctrlPr>
                         <w:rPr>
-                          <w:rFonts w:ascii="Cambria Math" w:hAnsi="Cambria Math"/>
+                          <w:rFonts w:ascii="Cambria Math" w:eastAsiaTheme="minorEastAsia" w:hAnsi="Cambria Math"/>
                           <w:i/>
                         </w:rPr>
                       </m:ctrlPr>
-                    </m:sSupPr>
+                    </m:sSubPr>
                     <m:e>
                       <m:r>
                         <w:rPr>
-                          <w:rFonts w:ascii="Cambria Math" w:hAnsi="Cambria Math"/>
+                          <w:rFonts w:ascii="Cambria Math" w:eastAsiaTheme="minorEastAsia" w:hAnsi="Cambria Math"/>
                         </w:rPr>
-                        <m:t xml:space="preserve"> i</m:t>
+                        <m:t>t</m:t>
                       </m:r>
                     </m:e>
-                    <m:sup>
+                    <m:sub>
                       <m:r>
                         <w:rPr>
-                          <w:rFonts w:ascii="Cambria Math" w:hAnsi="Cambria Math"/>
+                          <w:rFonts w:ascii="Cambria Math" w:eastAsiaTheme="minorEastAsia" w:hAnsi="Cambria Math"/>
                         </w:rPr>
-                        <m:t>th</m:t>
+                        <m:t>1</m:t>
                       </m:r>
-                    </m:sup>
-                  </m:sSup>
+                    </m:sub>
+                  </m:sSub>
                   <m:r>
                     <w:rPr>
-                      <w:rFonts w:ascii="Cambria Math" w:hAnsi="Cambria Math"/>
+                      <w:rFonts w:ascii="Cambria Math" w:eastAsiaTheme="minorEastAsia" w:hAnsi="Cambria Math"/>
                     </w:rPr>
-                    <m:t xml:space="preserve"> window]</m:t>
+                    <m:t xml:space="preserve">, </m:t>
+                  </m:r>
+                  <m:sSub>
+                    <m:sSubPr>
+                      <m:ctrlPr>
+                        <w:rPr>
+                          <w:rFonts w:ascii="Cambria Math" w:eastAsiaTheme="minorEastAsia" w:hAnsi="Cambria Math"/>
+                          <w:i/>
+                        </w:rPr>
+                      </m:ctrlPr>
+                    </m:sSubPr>
+                    <m:e>
+                      <m:r>
+                        <w:rPr>
+                          <w:rFonts w:ascii="Cambria Math" w:eastAsiaTheme="minorEastAsia" w:hAnsi="Cambria Math"/>
+                        </w:rPr>
+                        <m:t>t</m:t>
+                      </m:r>
+                    </m:e>
+                    <m:sub>
+                      <m:r>
+                        <w:rPr>
+                          <w:rFonts w:ascii="Cambria Math" w:eastAsiaTheme="minorEastAsia" w:hAnsi="Cambria Math"/>
+                        </w:rPr>
+                        <m:t>2</m:t>
+                      </m:r>
+                    </m:sub>
+                  </m:sSub>
+                  <m:r>
+                    <w:rPr>
+                      <w:rFonts w:ascii="Cambria Math" w:eastAsiaTheme="minorEastAsia" w:hAnsi="Cambria Math"/>
+                    </w:rPr>
+                    <m:t>]</m:t>
                   </m:r>
                 </m:sub>
               </m:sSub>
@@ -5418,21 +7430,348 @@
                 </m:dPr>
                 <m:e>
                   <m:r>
+                    <m:rPr>
+                      <m:sty m:val="bi"/>
+                    </m:rPr>
                     <w:rPr>
                       <w:rFonts w:ascii="Cambria Math" w:hAnsi="Cambria Math"/>
                     </w:rPr>
                     <m:t>Z</m:t>
                   </m:r>
+                  <m:ctrlPr>
+                    <w:rPr>
+                      <w:rFonts w:ascii="Cambria Math" w:hAnsi="Cambria Math"/>
+                      <w:b/>
+                      <w:i/>
+                    </w:rPr>
+                  </m:ctrlPr>
                 </m:e>
               </m:d>
-            </m:den>
-          </m:f>
+              <m:r>
+                <w:rPr>
+                  <w:rFonts w:ascii="Cambria Math" w:hAnsi="Cambria Math"/>
+                </w:rPr>
+                <m:t>|</m:t>
+              </m:r>
+            </m:e>
+          </m:nary>
+          <m:r>
+            <w:rPr>
+              <w:rFonts w:ascii="Cambria Math" w:hAnsi="Cambria Math"/>
+            </w:rPr>
+            <m:t>(3</m:t>
+          </m:r>
+          <m:r>
+            <w:rPr>
+              <w:rFonts w:ascii="Cambria Math" w:hAnsi="Cambria Math"/>
+            </w:rPr>
+            <m:t>)</m:t>
+          </m:r>
         </m:oMath>
       </m:oMathPara>
     </w:p>
     <w:p>
       <w:pPr>
         <w:rPr>
+          <w:rFonts w:eastAsiaTheme="minorEastAsia"/>
+        </w:rPr>
+      </w:pPr>
+      <w:r>
+        <w:rPr>
+          <w:rFonts w:eastAsiaTheme="minorEastAsia"/>
+        </w:rPr>
+        <w:t>For high dimensional data, this numeric integration can be done efficiently with Monte Carlo Integration.</w:t>
+      </w:r>
+    </w:p>
+    <w:p>
+      <w:pPr>
+        <w:rPr>
+          <w:rFonts w:eastAsiaTheme="minorEastAsia"/>
+        </w:rPr>
+      </w:pPr>
+      <w:r>
+        <w:rPr>
+          <w:rFonts w:eastAsiaTheme="minorEastAsia"/>
+        </w:rPr>
+        <w:t xml:space="preserve">It must be noted that in a system with real-time performance expectations, the detection and adaptation algorithms must run in parallel with the </w:t>
+      </w:r>
+      <w:r>
+        <w:rPr>
+          <w:rFonts w:eastAsiaTheme="minorEastAsia"/>
+        </w:rPr>
+        <w:t>main classification task of the ensemble. This ensures that the computations needed for tracking the concept drift map in the detection algorithm do not affect the main classification task.</w:t>
+      </w:r>
+    </w:p>
+    <w:p>
+      <w:pPr>
+        <w:rPr>
+          <w:rFonts w:eastAsiaTheme="minorEastAsia"/>
+        </w:rPr>
+      </w:pPr>
+      <w:r>
+        <w:rPr>
+          <w:rFonts w:eastAsiaTheme="minorEastAsia"/>
+        </w:rPr>
+        <w:t>We also suggest several potential optimizations to our algorithms.</w:t>
+      </w:r>
+      <w:r>
+        <w:rPr>
+          <w:rFonts w:eastAsiaTheme="minorEastAsia"/>
+        </w:rPr>
+        <w:t xml:space="preserve"> Since our detection method uses the Total Variation Distance between two sample windows, there is a delay between when the actual drift occurs and when it is detected (this delay can be controlled by tuning the sample window size). The online error rate during this pe</w:t>
+      </w:r>
+      <w:r>
+        <w:rPr>
+          <w:rFonts w:eastAsiaTheme="minorEastAsia"/>
+        </w:rPr>
+        <w:t>riod is high, as seen in Figure</w:t>
+      </w:r>
+      <w:r>
+        <w:rPr>
+          <w:rFonts w:eastAsiaTheme="minorEastAsia"/>
+        </w:rPr>
+        <w:t xml:space="preserve"> </w:t>
+      </w:r>
+      <w:r>
+        <w:rPr>
+          <w:rFonts w:eastAsiaTheme="minorEastAsia"/>
+        </w:rPr>
+        <w:t>3 and</w:t>
+      </w:r>
+      <w:r>
+        <w:rPr>
+          <w:rFonts w:eastAsiaTheme="minorEastAsia"/>
+        </w:rPr>
+        <w:t xml:space="preserve"> Figure</w:t>
+      </w:r>
+      <w:r>
+        <w:rPr>
+          <w:rFonts w:eastAsiaTheme="minorEastAsia"/>
+        </w:rPr>
+        <w:t xml:space="preserve"> 5.</w:t>
+      </w:r>
+      <w:r>
+        <w:rPr>
+          <w:rFonts w:eastAsiaTheme="minorEastAsia"/>
+        </w:rPr>
+        <w:t xml:space="preserve"> In the supervised case (class labels of test instances are revealed to the detection algorithm), the revealed error rate could be </w:t>
+      </w:r>
+      <w:r>
+        <w:rPr>
+          <w:rFonts w:eastAsiaTheme="minorEastAsia"/>
+        </w:rPr>
+        <w:t>incorporate</w:t>
+      </w:r>
+      <w:r>
+        <w:rPr>
+          <w:rFonts w:eastAsiaTheme="minorEastAsia"/>
+        </w:rPr>
+        <w:t>d into the detection algorithm, which will enable quick drift detection.</w:t>
+      </w:r>
+      <w:r>
+        <w:rPr>
+          <w:rFonts w:eastAsiaTheme="minorEastAsia"/>
+        </w:rPr>
+        <w:t xml:space="preserve"> However, this optimization is not possible in the unsupervised detection case.</w:t>
+      </w:r>
+    </w:p>
+    <w:p>
+      <w:pPr>
+        <w:rPr>
+          <w:rFonts w:eastAsiaTheme="minorEastAsia"/>
+        </w:rPr>
+      </w:pPr>
+      <w:r>
+        <w:rPr>
+          <w:rFonts w:eastAsiaTheme="minorEastAsia"/>
+        </w:rPr>
+        <w:t>Another potential optimization in the supervised case is to modify the sub model weights in adaptation (equation (2))</w:t>
+      </w:r>
+      <w:r>
+        <w:rPr>
+          <w:rFonts w:eastAsiaTheme="minorEastAsia"/>
+        </w:rPr>
+        <w:t xml:space="preserve">. Since the true class labels are available, the weights of each sub model could be </w:t>
+      </w:r>
+      <w:r>
+        <w:rPr>
+          <w:rFonts w:eastAsiaTheme="minorEastAsia"/>
+        </w:rPr>
+        <w:t>determine</w:t>
+      </w:r>
+      <w:r>
+        <w:rPr>
+          <w:rFonts w:eastAsiaTheme="minorEastAsia"/>
+        </w:rPr>
+        <w:t>d</w:t>
+      </w:r>
+      <w:r>
+        <w:rPr>
+          <w:rFonts w:eastAsiaTheme="minorEastAsia"/>
+        </w:rPr>
+        <w:t xml:space="preserve"> </w:t>
+      </w:r>
+      <w:r>
+        <w:rPr>
+          <w:rFonts w:eastAsiaTheme="minorEastAsia"/>
+        </w:rPr>
+        <w:t>by taking into account how well each sub model performs on the latest data batch.</w:t>
+      </w:r>
+    </w:p>
+    <w:p>
+      <w:pPr>
+        <w:rPr>
+          <w:rFonts w:eastAsiaTheme="minorEastAsia"/>
+        </w:rPr>
+      </w:pPr>
+      <w:r>
+        <w:rPr>
+          <w:rFonts w:eastAsiaTheme="minorEastAsia"/>
+        </w:rPr>
+        <w:lastRenderedPageBreak/>
+        <w:t xml:space="preserve">In this work, we have used </w:t>
+      </w:r>
+      <m:oMath>
+        <m:r>
+          <w:rPr>
+            <w:rFonts w:ascii="Cambria Math" w:hAnsi="Cambria Math"/>
+          </w:rPr>
+          <m:t>P(</m:t>
+        </m:r>
+        <m:r>
+          <m:rPr>
+            <m:sty m:val="bi"/>
+          </m:rPr>
+          <w:rPr>
+            <w:rFonts w:ascii="Cambria Math" w:hAnsi="Cambria Math"/>
+          </w:rPr>
+          <m:t>X)</m:t>
+        </m:r>
+      </m:oMath>
+      <w:r>
+        <w:rPr>
+          <w:rFonts w:eastAsiaTheme="minorEastAsia"/>
+          <w:b/>
+        </w:rPr>
+        <w:t xml:space="preserve"> </w:t>
+      </w:r>
+      <w:r>
+        <w:rPr>
+          <w:rFonts w:eastAsiaTheme="minorEastAsia"/>
+        </w:rPr>
+        <w:t>to compute the concept drift maps in order to capture drifts in the data distribution. It is also possible to use</w:t>
+      </w:r>
+      <w:r>
+        <w:rPr>
+          <w:rFonts w:eastAsiaTheme="minorEastAsia"/>
+        </w:rPr>
+        <w:t xml:space="preserve"> the distribution of</w:t>
+      </w:r>
+      <w:r>
+        <w:rPr>
+          <w:rFonts w:eastAsiaTheme="minorEastAsia"/>
+        </w:rPr>
+        <w:t xml:space="preserve"> </w:t>
+      </w:r>
+      <w:r>
+        <w:rPr>
+          <w:rFonts w:eastAsiaTheme="minorEastAsia"/>
+        </w:rPr>
+        <w:t xml:space="preserve">any subset </w:t>
+      </w:r>
+      <m:oMath>
+        <m:sSub>
+          <m:sSubPr>
+            <m:ctrlPr>
+              <w:rPr>
+                <w:rFonts w:ascii="Cambria Math" w:hAnsi="Cambria Math"/>
+                <w:i/>
+              </w:rPr>
+            </m:ctrlPr>
+          </m:sSubPr>
+          <m:e>
+            <m:r>
+              <m:rPr>
+                <m:sty m:val="bi"/>
+              </m:rPr>
+              <w:rPr>
+                <w:rFonts w:ascii="Cambria Math" w:hAnsi="Cambria Math"/>
+              </w:rPr>
+              <m:t>X</m:t>
+            </m:r>
+          </m:e>
+          <m:sub>
+            <m:r>
+              <w:rPr>
+                <w:rFonts w:ascii="Cambria Math" w:hAnsi="Cambria Math"/>
+              </w:rPr>
+              <m:t>s</m:t>
+            </m:r>
+          </m:sub>
+        </m:sSub>
+        <m:r>
+          <w:rPr>
+            <w:rFonts w:ascii="Cambria Math" w:hAnsi="Cambria Math"/>
+          </w:rPr>
+          <m:t xml:space="preserve"> ⊂</m:t>
+        </m:r>
+        <m:r>
+          <m:rPr>
+            <m:sty m:val="bi"/>
+          </m:rPr>
+          <w:rPr>
+            <w:rFonts w:ascii="Cambria Math" w:hAnsi="Cambria Math"/>
+          </w:rPr>
+          <m:t>X</m:t>
+        </m:r>
+      </m:oMath>
+      <w:r>
+        <w:rPr>
+          <w:rFonts w:eastAsiaTheme="minorEastAsia"/>
+        </w:rPr>
+        <w:t xml:space="preserve"> for this purpose.</w:t>
+      </w:r>
+      <w:r>
+        <w:rPr>
+          <w:rFonts w:eastAsiaTheme="minorEastAsia"/>
+        </w:rPr>
+        <w:t xml:space="preserve"> By identifying subsets of features that have caused the drift, it is possible to train the new sub model of the ensemble with only those features.</w:t>
+      </w:r>
+      <w:r>
+        <w:rPr>
+          <w:rFonts w:eastAsiaTheme="minorEastAsia"/>
+        </w:rPr>
+        <w:t xml:space="preserve"> This will result in a better performing model with low variance, especially in the case of high dimensional datasets.</w:t>
+      </w:r>
+      <w:r>
+        <w:rPr>
+          <w:rFonts w:eastAsiaTheme="minorEastAsia"/>
+        </w:rPr>
+        <w:t xml:space="preserve"> However, this will introduce high computational complexity, and an efficient technique must be employed to select the subsets used in computing the concept drift maps</w:t>
+      </w:r>
+      <w:r>
+        <w:rPr>
+          <w:rFonts w:eastAsiaTheme="minorEastAsia"/>
+        </w:rPr>
+        <w:t>.</w:t>
+      </w:r>
+      <w:bookmarkStart w:id="7" w:name="_GoBack"/>
+      <w:bookmarkEnd w:id="7"/>
+    </w:p>
+    <w:p>
+      <w:pPr>
+        <w:pStyle w:val="Heading2"/>
+      </w:pPr>
+      <w:r>
+        <w:t>6</w:t>
+      </w:r>
+      <w:r>
+        <w:t>. Conclusion</w:t>
+      </w:r>
+    </w:p>
+    <w:p>
+      <w:pPr>
+        <w:rPr>
           <w:color w:val="FF0000"/>
         </w:rPr>
       </w:pPr>
@@ -5440,94 +7779,7 @@
         <w:rPr>
           <w:color w:val="FF0000"/>
         </w:rPr>
-        <w:lastRenderedPageBreak/>
-        <w:t>[may have</w:t>
-      </w:r>
-      <w:r>
-        <w:rPr>
-          <w:color w:val="FF0000"/>
-        </w:rPr>
-        <w:t xml:space="preserve"> to</w:t>
-      </w:r>
-      <w:r>
-        <w:rPr>
-          <w:color w:val="FF0000"/>
-        </w:rPr>
-        <w:t xml:space="preserve"> re</w:t>
-      </w:r>
-      <w:r>
-        <w:rPr>
-          <w:color w:val="FF0000"/>
-        </w:rPr>
-        <w:t>-</w:t>
-      </w:r>
-      <w:r>
-        <w:rPr>
-          <w:color w:val="FF0000"/>
-        </w:rPr>
-        <w:t>work equation</w:t>
-      </w:r>
-      <w:r>
-        <w:rPr>
-          <w:color w:val="FF0000"/>
-        </w:rPr>
-        <w:t xml:space="preserve">; </w:t>
-      </w:r>
-      <w:proofErr w:type="spellStart"/>
-      <w:r>
-        <w:rPr>
-          <w:color w:val="FF0000"/>
-        </w:rPr>
-        <w:t>eg</w:t>
-      </w:r>
-      <w:proofErr w:type="spellEnd"/>
-      <w:r>
-        <w:rPr>
-          <w:color w:val="FF0000"/>
-        </w:rPr>
-        <w:t>: exponential</w:t>
-      </w:r>
-      <w:r>
-        <w:rPr>
-          <w:color w:val="FF0000"/>
-        </w:rPr>
-        <w:t>]</w:t>
-      </w:r>
-    </w:p>
-    <w:p>
-      <w:r>
-        <w:t>Since the final model is</w:t>
-      </w:r>
-      <w:r>
-        <w:t xml:space="preserve"> made of</w:t>
-      </w:r>
-      <w:r>
-        <w:t xml:space="preserve"> the weighted sum of the sub model outputs, step 2 above ensures that sub models that were trained on sample windows similar to the current window have more weight.</w:t>
-      </w:r>
-    </w:p>
-    <w:p>
-      <w:pPr>
-        <w:rPr>
-          <w:color w:val="FF0000"/>
-        </w:rPr>
-      </w:pPr>
-      <w:r>
-        <w:rPr>
-          <w:color w:val="FF0000"/>
-        </w:rPr>
-        <w:t>[a note about the choice of Z,</w:t>
-      </w:r>
-      <w:r>
-        <w:rPr>
-          <w:color w:val="FF0000"/>
-        </w:rPr>
-        <w:t xml:space="preserve"> type of drift detected by it,</w:t>
-      </w:r>
-      <w:r>
-        <w:rPr>
-          <w:color w:val="FF0000"/>
-        </w:rPr>
-        <w:t xml:space="preserve"> ground truth, and types of models and possible ways of learning them]</w:t>
+        <w:t>[to fill]</w:t>
       </w:r>
     </w:p>
     <w:p>
@@ -5616,394 +7868,6 @@
           <w:color w:val="FF0000"/>
         </w:rPr>
       </w:pPr>
-      <w:r>
-        <w:rPr>
-          <w:color w:val="FF0000"/>
-        </w:rPr>
-        <w:t>]</w:t>
-      </w:r>
-    </w:p>
-    <w:p>
-      <w:pPr>
-        <w:pStyle w:val="Heading2"/>
-      </w:pPr>
-      <w:r>
-        <w:t>4. Experimental E</w:t>
-      </w:r>
-      <w:r>
-        <w:t>valuation</w:t>
-      </w:r>
-    </w:p>
-    <w:p>
-      <w:r>
-        <w:t>The proposed drift detection and adaptation technique was evaluated against an artificial dataset and a real-world dataset</w:t>
-      </w:r>
-      <w:r>
-        <w:t xml:space="preserve"> that are commonly used in concept drift research</w:t>
-      </w:r>
-      <w:r>
-        <w:t>.</w:t>
-      </w:r>
-      <w:r>
-        <w:t xml:space="preserve"> Both datasets represent </w:t>
-      </w:r>
-      <w:r>
-        <w:t>classifier task</w:t>
-      </w:r>
-      <w:r>
-        <w:t>s</w:t>
-      </w:r>
-      <w:r>
-        <w:t>, and we use a neural network</w:t>
-      </w:r>
-      <w:r>
-        <w:t xml:space="preserve"> with a non-linear combination of features </w:t>
-      </w:r>
-      <w:r>
-        <w:t>as the classifier</w:t>
-      </w:r>
-      <w:r>
-        <w:t>.</w:t>
-      </w:r>
-      <w:r>
-        <w:t xml:space="preserve"> The novel ensemble method was compared with the following methods.</w:t>
-      </w:r>
-    </w:p>
-    <w:p>
-      <w:pPr>
-        <w:pStyle w:val="ListParagraph"/>
-        <w:numPr>
-          <w:ilvl w:val="0"/>
-          <w:numId w:val="12"/>
-        </w:numPr>
-      </w:pPr>
-      <w:r>
-        <w:t xml:space="preserve">No adaptation – </w:t>
-      </w:r>
-      <w:r>
-        <w:t>original model only</w:t>
-      </w:r>
-    </w:p>
-    <w:p>
-      <w:pPr>
-        <w:pStyle w:val="ListParagraph"/>
-        <w:numPr>
-          <w:ilvl w:val="0"/>
-          <w:numId w:val="12"/>
-        </w:numPr>
-      </w:pPr>
-      <w:r>
-        <w:t>Model trained on only the l</w:t>
-      </w:r>
-      <w:r>
-        <w:t>ast batch</w:t>
-      </w:r>
-    </w:p>
-    <w:p>
-      <w:pPr>
-        <w:pStyle w:val="ListParagraph"/>
-        <w:numPr>
-          <w:ilvl w:val="0"/>
-          <w:numId w:val="12"/>
-        </w:numPr>
-      </w:pPr>
-      <w:r>
-        <w:t>Exhaustive search – look for</w:t>
-      </w:r>
-      <w:r>
-        <w:t xml:space="preserve"> a</w:t>
-      </w:r>
-      <w:r>
-        <w:t xml:space="preserve"> subset </w:t>
-      </w:r>
-      <w:r>
-        <w:t xml:space="preserve">of data </w:t>
-      </w:r>
-      <w:r>
-        <w:t xml:space="preserve">that </w:t>
-      </w:r>
-      <w:r>
-        <w:t>gives best accuracy on test set</w:t>
-      </w:r>
-    </w:p>
-    <w:p>
-      <w:r>
-        <w:t xml:space="preserve">The exhaustive search is not feasible on a data stream in practice, but it gives a lower </w:t>
-      </w:r>
-      <w:r>
-        <w:lastRenderedPageBreak/>
-        <w:t>bound for comparison purposes.</w:t>
-      </w:r>
-      <w:r>
-        <w:t xml:space="preserve"> All tests are were repeated five times, and the average result is presented.</w:t>
-      </w:r>
-    </w:p>
-    <w:p>
-      <w:pPr>
-        <w:pStyle w:val="ListParagraph"/>
-        <w:numPr>
-          <w:ilvl w:val="0"/>
-          <w:numId w:val="11"/>
-        </w:numPr>
-        <w:rPr>
-          <w:color w:val="FF0000"/>
-        </w:rPr>
-      </w:pPr>
-      <w:r>
-        <w:rPr>
-          <w:color w:val="FF0000"/>
-        </w:rPr>
-        <w:t>Artificial dataset</w:t>
-      </w:r>
-    </w:p>
-    <w:p>
-      <w:pPr>
-        <w:pStyle w:val="ListParagraph"/>
-        <w:numPr>
-          <w:ilvl w:val="1"/>
-          <w:numId w:val="11"/>
-        </w:numPr>
-        <w:rPr>
-          <w:color w:val="FF0000"/>
-        </w:rPr>
-      </w:pPr>
-      <w:r>
-        <w:rPr>
-          <w:color w:val="FF0000"/>
-        </w:rPr>
-        <w:t xml:space="preserve">Rotating </w:t>
-      </w:r>
-      <w:proofErr w:type="spellStart"/>
-      <w:r>
-        <w:rPr>
-          <w:color w:val="FF0000"/>
-        </w:rPr>
-        <w:t>hyperplane</w:t>
-      </w:r>
-      <w:proofErr w:type="spellEnd"/>
-    </w:p>
-    <w:p>
-      <w:pPr>
-        <w:pStyle w:val="ListParagraph"/>
-        <w:ind w:left="1440"/>
-        <w:rPr>
-          <w:color w:val="FF0000"/>
-        </w:rPr>
-      </w:pPr>
-    </w:p>
-    <w:p>
-      <w:pPr>
-        <w:pStyle w:val="ListParagraph"/>
-        <w:numPr>
-          <w:ilvl w:val="0"/>
-          <w:numId w:val="11"/>
-        </w:numPr>
-        <w:rPr>
-          <w:color w:val="FF0000"/>
-        </w:rPr>
-      </w:pPr>
-      <w:r>
-        <w:rPr>
-          <w:color w:val="FF0000"/>
-        </w:rPr>
-        <w:t>Real life dataset</w:t>
-      </w:r>
-    </w:p>
-    <w:p>
-      <w:pPr>
-        <w:pStyle w:val="ListParagraph"/>
-        <w:numPr>
-          <w:ilvl w:val="1"/>
-          <w:numId w:val="11"/>
-        </w:numPr>
-        <w:rPr>
-          <w:color w:val="FF0000"/>
-        </w:rPr>
-      </w:pPr>
-      <w:r>
-        <w:rPr>
-          <w:color w:val="FF0000"/>
-        </w:rPr>
-        <w:t>Australian New South Wales Electricity Market</w:t>
-      </w:r>
-      <w:r>
-        <w:rPr>
-          <w:color w:val="FF0000"/>
-        </w:rPr>
-        <w:t xml:space="preserve"> dataset</w:t>
-      </w:r>
-    </w:p>
-    <w:p>
-      <w:pPr>
-        <w:rPr>
-          <w:color w:val="FF0000"/>
-        </w:rPr>
-      </w:pPr>
-    </w:p>
-    <w:p>
-      <w:pPr>
-        <w:pStyle w:val="ListParagraph"/>
-        <w:numPr>
-          <w:ilvl w:val="0"/>
-          <w:numId w:val="11"/>
-        </w:numPr>
-        <w:rPr>
-          <w:color w:val="FF0000"/>
-        </w:rPr>
-      </w:pPr>
-      <w:r>
-        <w:rPr>
-          <w:color w:val="FF0000"/>
-        </w:rPr>
-        <w:t>Gather results for following scenarios and tabulate</w:t>
-      </w:r>
-    </w:p>
-    <w:p>
-      <w:pPr>
-        <w:pStyle w:val="ListParagraph"/>
-        <w:numPr>
-          <w:ilvl w:val="1"/>
-          <w:numId w:val="11"/>
-        </w:numPr>
-        <w:rPr>
-          <w:color w:val="FF0000"/>
-        </w:rPr>
-      </w:pPr>
-      <w:r>
-        <w:rPr>
-          <w:color w:val="FF0000"/>
-        </w:rPr>
-        <w:t>Our method</w:t>
-      </w:r>
-    </w:p>
-    <w:p>
-      <w:pPr>
-        <w:pStyle w:val="ListParagraph"/>
-        <w:numPr>
-          <w:ilvl w:val="1"/>
-          <w:numId w:val="11"/>
-        </w:numPr>
-        <w:rPr>
-          <w:color w:val="FF0000"/>
-        </w:rPr>
-      </w:pPr>
-      <w:r>
-        <w:rPr>
-          <w:color w:val="FF0000"/>
-        </w:rPr>
-        <w:t>No adap</w:t>
-      </w:r>
-      <w:r>
-        <w:rPr>
-          <w:color w:val="FF0000"/>
-        </w:rPr>
-        <w:t>tation (original model only)</w:t>
-      </w:r>
-    </w:p>
-    <w:p>
-      <w:pPr>
-        <w:pStyle w:val="ListParagraph"/>
-        <w:numPr>
-          <w:ilvl w:val="1"/>
-          <w:numId w:val="11"/>
-        </w:numPr>
-        <w:rPr>
-          <w:color w:val="FF0000"/>
-        </w:rPr>
-      </w:pPr>
-      <w:r>
-        <w:rPr>
-          <w:color w:val="FF0000"/>
-        </w:rPr>
-        <w:t>Exhaustive search – look for subset that gives best accura</w:t>
-      </w:r>
-      <w:r>
-        <w:rPr>
-          <w:color w:val="FF0000"/>
-        </w:rPr>
-        <w:t>cy on test set (lower bound)</w:t>
-      </w:r>
-    </w:p>
-    <w:p>
-      <w:pPr>
-        <w:pStyle w:val="ListParagraph"/>
-        <w:numPr>
-          <w:ilvl w:val="1"/>
-          <w:numId w:val="11"/>
-        </w:numPr>
-        <w:rPr>
-          <w:color w:val="FF0000"/>
-        </w:rPr>
-      </w:pPr>
-      <w:r>
-        <w:rPr>
-          <w:color w:val="FF0000"/>
-        </w:rPr>
-        <w:t>Last batch/ n batches only - model trained on last batch/ n batches</w:t>
-      </w:r>
-    </w:p>
-    <w:p>
-      <w:pPr>
-        <w:pStyle w:val="Heading3"/>
-      </w:pPr>
-      <w:r>
-        <w:t xml:space="preserve">4.1 </w:t>
-      </w:r>
-      <w:r>
-        <w:t>Results on artificial dataset</w:t>
-      </w:r>
-    </w:p>
-    <w:p/>
-    <w:p>
-      <w:pPr>
-        <w:pStyle w:val="Heading3"/>
-      </w:pPr>
-      <w:r>
-        <w:t xml:space="preserve">4.2 </w:t>
-      </w:r>
-      <w:r>
-        <w:t xml:space="preserve">Results </w:t>
-      </w:r>
-      <w:r>
-        <w:t xml:space="preserve">on </w:t>
-      </w:r>
-      <w:r>
-        <w:t>real life dataset</w:t>
-      </w:r>
-    </w:p>
-    <w:p>
-      <w:pPr>
-        <w:rPr>
-          <w:color w:val="FF0000"/>
-        </w:rPr>
-      </w:pPr>
-      <w:r>
-        <w:rPr>
-          <w:color w:val="FF0000"/>
-        </w:rPr>
-        <w:t>[to fill]</w:t>
-      </w:r>
-    </w:p>
-    <w:p>
-      <w:pPr>
-        <w:pStyle w:val="Heading2"/>
-      </w:pPr>
-      <w:r>
-        <w:t>5. Conclusion</w:t>
-      </w:r>
-    </w:p>
-    <w:p>
-      <w:pPr>
-        <w:rPr>
-          <w:color w:val="FF0000"/>
-        </w:rPr>
-      </w:pPr>
-      <w:r>
-        <w:rPr>
-          <w:color w:val="FF0000"/>
-        </w:rPr>
-        <w:t>[to fill]</w:t>
-      </w:r>
     </w:p>
     <w:p/>
     <w:p>
@@ -6337,15 +8201,7 @@
               <w:jc w:val="left"/>
             </w:pPr>
             <w:r>
-              <w:t xml:space="preserve">Last </w:t>
-            </w:r>
-            <w:proofErr w:type="spellStart"/>
-            <w:r>
-              <w:t>n</w:t>
-            </w:r>
-            <w:proofErr w:type="spellEnd"/>
-            <w:r>
-              <w:t xml:space="preserve"> batches</w:t>
+              <w:t>Last n batches</w:t>
             </w:r>
           </w:p>
         </w:tc>
@@ -6391,7 +8247,13 @@
         <w:jc w:val="center"/>
       </w:pPr>
       <w:r>
-        <w:t>Table 1: Average error</w:t>
+        <w:t xml:space="preserve">Table 1: </w:t>
+      </w:r>
+      <w:r>
+        <w:t>Total a</w:t>
+      </w:r>
+      <w:r>
+        <w:t>verage error</w:t>
       </w:r>
       <w:r>
         <w:t xml:space="preserve"> on artificial dataset</w:t>
@@ -6597,15 +8459,7 @@
               <w:jc w:val="left"/>
             </w:pPr>
             <w:r>
-              <w:t xml:space="preserve">Last </w:t>
-            </w:r>
-            <w:proofErr w:type="spellStart"/>
-            <w:r>
-              <w:t>n</w:t>
-            </w:r>
-            <w:proofErr w:type="spellEnd"/>
-            <w:r>
-              <w:t xml:space="preserve"> batches</w:t>
+              <w:t>Last n batches</w:t>
             </w:r>
           </w:p>
         </w:tc>
@@ -6670,7 +8524,7 @@
                           </pic:cNvPicPr>
                         </pic:nvPicPr>
                         <pic:blipFill>
-                          <a:blip r:embed="rId7">
+                          <a:blip r:embed="rId8">
                             <a:extLst>
                               <a:ext uri="{28A0092B-C50C-407E-A947-70E740481C1C}">
                                 <a14:useLocalDpi xmlns:a14="http://schemas.microsoft.com/office/drawing/2010/main" val="0"/>
@@ -6699,7 +8553,7 @@
                           </pic:cNvPicPr>
                         </pic:nvPicPr>
                         <pic:blipFill>
-                          <a:blip r:embed="rId8">
+                          <a:blip r:embed="rId9">
                             <a:extLst>
                               <a:ext uri="{28A0092B-C50C-407E-A947-70E740481C1C}">
                                 <a14:useLocalDpi xmlns:a14="http://schemas.microsoft.com/office/drawing/2010/main" val="0"/>
@@ -6749,11 +8603,11 @@
                   <o:lock v:ext="edit" aspectratio="t"/>
                 </v:shapetype>
                 <v:shape id="Picture 3" o:spid="_x0000_s1027" type="#_x0000_t75" style="position:absolute;width:28386;height:13119;visibility:visible;mso-wrap-style:square" o:gfxdata="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">
-                  <v:imagedata r:id="rId9" o:title=""/>
+                  <v:imagedata r:id="rId10" o:title=""/>
                   <v:path arrowok="t"/>
                 </v:shape>
                 <v:shape id="Picture 2" o:spid="_x0000_s1028" type="#_x0000_t75" style="position:absolute;left:29499;width:28386;height:13119;visibility:visible;mso-wrap-style:square" o:gfxdata="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">
-                  <v:imagedata r:id="rId10" o:title=""/>
+                  <v:imagedata r:id="rId11" o:title=""/>
                   <v:path arrowok="t"/>
                 </v:shape>
                 <w10:wrap type="square"/>
@@ -6863,8 +8717,6 @@
       <w:r>
         <w:t>Understanding</w:t>
       </w:r>
-      <w:bookmarkStart w:id="0" w:name="_GoBack"/>
-      <w:bookmarkEnd w:id="0"/>
       <w:r>
         <w:t xml:space="preserve"> Concept Drift - Geoffrey I. Webb</w:t>
       </w:r>
@@ -6879,21 +8731,8 @@
       <w:r>
         <w:t xml:space="preserve"> - </w:t>
       </w:r>
-      <w:proofErr w:type="spellStart"/>
-      <w:r>
-        <w:t>Indre</w:t>
-      </w:r>
-      <w:proofErr w:type="spellEnd"/>
-      <w:r>
-        <w:t xml:space="preserve"> </w:t>
-      </w:r>
-      <w:proofErr w:type="spellStart"/>
-      <w:r>
-        <w:t>Zliobaite</w:t>
-      </w:r>
-      <w:proofErr w:type="spellEnd"/>
-      <w:r>
-        <w:t>, 2010</w:t>
+      <w:r>
+        <w:t>Indre Zliobaite, 2010</w:t>
       </w:r>
     </w:p>
     <w:p>
@@ -6932,28 +8771,15 @@
         <w:t xml:space="preserve"> - </w:t>
       </w:r>
       <w:r>
-        <w:t xml:space="preserve">Ralf </w:t>
-      </w:r>
-      <w:proofErr w:type="spellStart"/>
-      <w:r>
-        <w:t>Klinkenberg</w:t>
-      </w:r>
-      <w:proofErr w:type="spellEnd"/>
+        <w:t>Ralf Klinkenberg</w:t>
+      </w:r>
     </w:p>
     <w:p>
       <w:r>
         <w:t xml:space="preserve">[G] </w:t>
       </w:r>
       <w:r>
-        <w:t xml:space="preserve">I. </w:t>
-      </w:r>
-      <w:proofErr w:type="spellStart"/>
-      <w:r>
-        <w:t>Koychev</w:t>
-      </w:r>
-      <w:proofErr w:type="spellEnd"/>
-      <w:r>
-        <w:t>. Gradual forgetting for adaptation to concept drift</w:t>
+        <w:t>I. Koychev. Gradual forgetting for adaptation to concept drift</w:t>
       </w:r>
     </w:p>
     <w:p>
@@ -6974,19 +8800,9 @@
       <w:r>
         <w:t xml:space="preserve"> - </w:t>
       </w:r>
-      <w:proofErr w:type="spellStart"/>
-      <w:r>
-        <w:t>Christoph</w:t>
-      </w:r>
-      <w:proofErr w:type="spellEnd"/>
-      <w:r>
-        <w:t xml:space="preserve"> H. </w:t>
-      </w:r>
-      <w:proofErr w:type="spellStart"/>
-      <w:r>
-        <w:t>Lampert</w:t>
-      </w:r>
-      <w:proofErr w:type="spellEnd"/>
+      <w:r>
+        <w:t>Christoph H. Lampert</w:t>
+      </w:r>
     </w:p>
     <w:p>
       <w:r>
@@ -6998,22 +8814,14 @@
     </w:p>
     <w:p>
       <w:r>
-        <w:t xml:space="preserve">[L] E. </w:t>
-      </w:r>
-      <w:proofErr w:type="spellStart"/>
-      <w:r>
-        <w:t>Levinkov</w:t>
-      </w:r>
-      <w:proofErr w:type="spellEnd"/>
-      <w:r>
-        <w:t xml:space="preserve"> and M. Fritz. Sequential Bayesian model update under structured scene prior for semantic road scenes labeling</w:t>
+        <w:t>[L] E. Levinkov and M. Fritz. Sequential Bayesian model update under structured scene prior for semantic road scenes labeling</w:t>
       </w:r>
     </w:p>
     <w:p>
       <w:r>
         <w:t xml:space="preserve">[M] Levin D, Peres Y, Wilmer E (2008) Markov Chains and Mixing Times. American Mathematical Soc., URL </w:t>
       </w:r>
-      <w:hyperlink r:id="rId11" w:history="1">
+      <w:hyperlink r:id="rId12" w:history="1">
         <w:r>
           <w:rPr>
             <w:rStyle w:val="Hyperlink"/>
@@ -7037,13 +8845,18 @@
         <w:t xml:space="preserve"> - </w:t>
       </w:r>
       <w:r>
-        <w:t xml:space="preserve">Alexey </w:t>
-      </w:r>
-      <w:proofErr w:type="spellStart"/>
-      <w:r>
-        <w:t>Tsymbal</w:t>
-      </w:r>
-      <w:proofErr w:type="spellEnd"/>
+        <w:t>Alexey Tsymbal</w:t>
+      </w:r>
+    </w:p>
+    <w:p>
+      <w:r>
+        <w:t>[P] Michael Harries. Splice-2 comparative evaluation: Electricity pricing. Technical report</w:t>
+      </w:r>
+    </w:p>
+    <w:p>
+      <w:r>
+        <w:t>[Q] Learning from Time-Changing Data with Adaptive Windowing (ADWIN) - Albert Bifet Ricard Gavald`a</w:t>
+      </w:r>
     </w:p>
     <w:sectPr>
       <w:pgSz w:w="12240" w:h="15840"/>
@@ -7053,6 +8866,152 @@
     </w:sectPr>
   </w:body>
 </w:document>
+</file>
+
+<file path=word/comments.xml><?xml version="1.0" encoding="utf-8"?>
+<w:comments xmlns:wpc="http://schemas.microsoft.com/office/word/2010/wordprocessingCanvas" xmlns:mc="http://schemas.openxmlformats.org/markup-compatibility/2006" xmlns:o="urn:schemas-microsoft-com:office:office" xmlns:r="http://schemas.openxmlformats.org/officeDocument/2006/relationships" xmlns:m="http://schemas.openxmlformats.org/officeDocument/2006/math" xmlns:v="urn:schemas-microsoft-com:vml" xmlns:wp14="http://schemas.microsoft.com/office/word/2010/wordprocessingDrawing" xmlns:wp="http://schemas.openxmlformats.org/drawingml/2006/wordprocessingDrawing" xmlns:w10="urn:schemas-microsoft-com:office:word" xmlns:w="http://schemas.openxmlformats.org/wordprocessingml/2006/main" xmlns:w14="http://schemas.microsoft.com/office/word/2010/wordml" xmlns:wpg="http://schemas.microsoft.com/office/word/2010/wordprocessingGroup" xmlns:wpi="http://schemas.microsoft.com/office/word/2010/wordprocessingInk" xmlns:wne="http://schemas.microsoft.com/office/word/2006/wordml" xmlns:wps="http://schemas.microsoft.com/office/word/2010/wordprocessingShape" mc:Ignorable="w14 wp14">
+  <w:comment w:id="0" w:author="Gamage, Sunanda" w:date="2017-09-30T08:59:00Z" w:initials="GS">
+    <w:p>
+      <w:pPr>
+        <w:pStyle w:val="CommentText"/>
+      </w:pPr>
+      <w:r>
+        <w:rPr>
+          <w:rStyle w:val="CommentReference"/>
+        </w:rPr>
+        <w:annotationRef/>
+      </w:r>
+      <w:r>
+        <w:t>Are we improving on these? Express in a better way</w:t>
+      </w:r>
+    </w:p>
+  </w:comment>
+  <w:comment w:id="1" w:author="Gamage, Sunanda" w:date="2017-09-30T08:58:00Z" w:initials="GS">
+    <w:p>
+      <w:pPr>
+        <w:pStyle w:val="CommentText"/>
+      </w:pPr>
+      <w:r>
+        <w:rPr>
+          <w:rStyle w:val="CommentReference"/>
+        </w:rPr>
+        <w:annotationRef/>
+      </w:r>
+      <w:r>
+        <w:t>Wrong</w:t>
+      </w:r>
+    </w:p>
+  </w:comment>
+  <w:comment w:id="2" w:author="Gamage, Sunanda" w:date="2017-10-01T16:35:00Z" w:initials="GS">
+    <w:p>
+      <w:pPr>
+        <w:pStyle w:val="CommentText"/>
+      </w:pPr>
+      <w:r>
+        <w:rPr>
+          <w:rStyle w:val="CommentReference"/>
+        </w:rPr>
+        <w:annotationRef/>
+      </w:r>
+      <w:r>
+        <w:t>Say that we use the second method</w:t>
+      </w:r>
+    </w:p>
+  </w:comment>
+  <w:comment w:id="3" w:author="Gamage, Sunanda" w:date="2017-09-30T14:05:00Z" w:initials="GS">
+    <w:p>
+      <w:pPr>
+        <w:pStyle w:val="CommentText"/>
+      </w:pPr>
+      <w:r>
+        <w:rPr>
+          <w:rStyle w:val="CommentReference"/>
+        </w:rPr>
+        <w:annotationRef/>
+      </w:r>
+      <w:r>
+        <w:t>Detection works for all cases. But we can’t do unsupervised adaptation for *classifers* since we need the labels. But this is not a problem for unsupervised  models like HMM, GMM – mention these facts</w:t>
+      </w:r>
+    </w:p>
+  </w:comment>
+  <w:comment w:id="4" w:author="Gamage, Sunanda" w:date="2017-09-30T10:07:00Z" w:initials="GS">
+    <w:p>
+      <w:pPr>
+        <w:pStyle w:val="CommentText"/>
+      </w:pPr>
+      <w:r>
+        <w:rPr>
+          <w:rStyle w:val="CommentReference"/>
+        </w:rPr>
+        <w:annotationRef/>
+      </w:r>
+      <w:r>
+        <w:t xml:space="preserve">Say our main contributions are, </w:t>
+      </w:r>
+    </w:p>
+    <w:p>
+      <w:pPr>
+        <w:pStyle w:val="CommentText"/>
+      </w:pPr>
+      <w:r>
+        <w:t>- novel application of concept drift maps (and distance based drift detection in general)</w:t>
+      </w:r>
+    </w:p>
+    <w:p>
+      <w:pPr>
+        <w:pStyle w:val="CommentText"/>
+      </w:pPr>
+      <w:r>
+        <w:t xml:space="preserve">- ensemble method for adaptation (repeated somewhere?) </w:t>
+      </w:r>
+    </w:p>
+  </w:comment>
+  <w:comment w:id="5" w:author="Gamage, Sunanda" w:date="2017-09-30T09:57:00Z" w:initials="GS">
+    <w:p>
+      <w:pPr>
+        <w:pStyle w:val="CommentText"/>
+      </w:pPr>
+      <w:r>
+        <w:rPr>
+          <w:rStyle w:val="CommentReference"/>
+        </w:rPr>
+        <w:annotationRef/>
+      </w:r>
+      <w:r>
+        <w:t>Not before and after. Rewrite</w:t>
+      </w:r>
+    </w:p>
+  </w:comment>
+  <w:comment w:id="6" w:author="Gamage, Sunanda" w:date="2017-09-30T10:08:00Z" w:initials="GS">
+    <w:p>
+      <w:pPr>
+        <w:pStyle w:val="CommentText"/>
+      </w:pPr>
+      <w:r>
+        <w:rPr>
+          <w:rStyle w:val="CommentReference"/>
+        </w:rPr>
+        <w:annotationRef/>
+      </w:r>
+      <w:r>
+        <w:t>Don’t say we’re combining works – sounds like we haven’t done much. Also, the thresholding in B may not be relevant, as we’re taking “rising sum threshold”</w:t>
+      </w:r>
+    </w:p>
+    <w:p>
+      <w:pPr>
+        <w:pStyle w:val="CommentText"/>
+      </w:pPr>
+    </w:p>
+    <w:p>
+      <w:pPr>
+        <w:pStyle w:val="CommentText"/>
+      </w:pPr>
+      <w:r>
+        <w:t xml:space="preserve">Also, describe [A] – concept drift maps here? – will it sound like we’re replicating their work? </w:t>
+      </w:r>
+    </w:p>
+  </w:comment>
+</w:comments>
 </file>
 
 <file path=word/numbering.xml><?xml version="1.0" encoding="utf-8"?>
@@ -8512,7 +10471,7 @@
   <w:style w:type="paragraph" w:default="1" w:styleId="Normal">
     <w:name w:val="Normal"/>
     <w:qFormat/>
-    <w:rsid w:val="00EB5A6A"/>
+    <w:rsid w:val="002E3E3F"/>
     <w:pPr>
       <w:jc w:val="both"/>
     </w:pPr>
@@ -8743,6 +10702,76 @@
       </w:tblCellMar>
     </w:tblPr>
   </w:style>
+  <w:style w:type="character" w:styleId="CommentReference">
+    <w:name w:val="annotation reference"/>
+    <w:basedOn w:val="DefaultParagraphFont"/>
+    <w:uiPriority w:val="99"/>
+    <w:semiHidden/>
+    <w:unhideWhenUsed/>
+    <w:rsid w:val="009D46E7"/>
+    <w:rPr>
+      <w:sz w:val="16"/>
+      <w:szCs w:val="16"/>
+    </w:rPr>
+  </w:style>
+  <w:style w:type="paragraph" w:styleId="CommentText">
+    <w:name w:val="annotation text"/>
+    <w:basedOn w:val="Normal"/>
+    <w:link w:val="CommentTextChar"/>
+    <w:uiPriority w:val="99"/>
+    <w:semiHidden/>
+    <w:unhideWhenUsed/>
+    <w:rsid w:val="009D46E7"/>
+    <w:pPr>
+      <w:spacing w:line="240" w:lineRule="auto"/>
+    </w:pPr>
+    <w:rPr>
+      <w:sz w:val="20"/>
+      <w:szCs w:val="20"/>
+    </w:rPr>
+  </w:style>
+  <w:style w:type="character" w:customStyle="1" w:styleId="CommentTextChar">
+    <w:name w:val="Comment Text Char"/>
+    <w:basedOn w:val="DefaultParagraphFont"/>
+    <w:link w:val="CommentText"/>
+    <w:uiPriority w:val="99"/>
+    <w:semiHidden/>
+    <w:rsid w:val="009D46E7"/>
+    <w:rPr>
+      <w:rFonts w:ascii="Times New Roman" w:hAnsi="Times New Roman"/>
+      <w:sz w:val="20"/>
+      <w:szCs w:val="20"/>
+    </w:rPr>
+  </w:style>
+  <w:style w:type="paragraph" w:styleId="CommentSubject">
+    <w:name w:val="annotation subject"/>
+    <w:basedOn w:val="CommentText"/>
+    <w:next w:val="CommentText"/>
+    <w:link w:val="CommentSubjectChar"/>
+    <w:uiPriority w:val="99"/>
+    <w:semiHidden/>
+    <w:unhideWhenUsed/>
+    <w:rsid w:val="009D46E7"/>
+    <w:rPr>
+      <w:b/>
+      <w:bCs/>
+    </w:rPr>
+  </w:style>
+  <w:style w:type="character" w:customStyle="1" w:styleId="CommentSubjectChar">
+    <w:name w:val="Comment Subject Char"/>
+    <w:basedOn w:val="CommentTextChar"/>
+    <w:link w:val="CommentSubject"/>
+    <w:uiPriority w:val="99"/>
+    <w:semiHidden/>
+    <w:rsid w:val="009D46E7"/>
+    <w:rPr>
+      <w:rFonts w:ascii="Times New Roman" w:hAnsi="Times New Roman"/>
+      <w:b/>
+      <w:bCs/>
+      <w:sz w:val="20"/>
+      <w:szCs w:val="20"/>
+    </w:rPr>
+  </w:style>
 </w:styles>
 </file>
 
@@ -8905,7 +10934,7 @@
   <w:style w:type="paragraph" w:default="1" w:styleId="Normal">
     <w:name w:val="Normal"/>
     <w:qFormat/>
-    <w:rsid w:val="00EB5A6A"/>
+    <w:rsid w:val="002E3E3F"/>
     <w:pPr>
       <w:jc w:val="both"/>
     </w:pPr>
@@ -9135,6 +11164,76 @@
         <w:right w:w="108" w:type="dxa"/>
       </w:tblCellMar>
     </w:tblPr>
+  </w:style>
+  <w:style w:type="character" w:styleId="CommentReference">
+    <w:name w:val="annotation reference"/>
+    <w:basedOn w:val="DefaultParagraphFont"/>
+    <w:uiPriority w:val="99"/>
+    <w:semiHidden/>
+    <w:unhideWhenUsed/>
+    <w:rsid w:val="009D46E7"/>
+    <w:rPr>
+      <w:sz w:val="16"/>
+      <w:szCs w:val="16"/>
+    </w:rPr>
+  </w:style>
+  <w:style w:type="paragraph" w:styleId="CommentText">
+    <w:name w:val="annotation text"/>
+    <w:basedOn w:val="Normal"/>
+    <w:link w:val="CommentTextChar"/>
+    <w:uiPriority w:val="99"/>
+    <w:semiHidden/>
+    <w:unhideWhenUsed/>
+    <w:rsid w:val="009D46E7"/>
+    <w:pPr>
+      <w:spacing w:line="240" w:lineRule="auto"/>
+    </w:pPr>
+    <w:rPr>
+      <w:sz w:val="20"/>
+      <w:szCs w:val="20"/>
+    </w:rPr>
+  </w:style>
+  <w:style w:type="character" w:customStyle="1" w:styleId="CommentTextChar">
+    <w:name w:val="Comment Text Char"/>
+    <w:basedOn w:val="DefaultParagraphFont"/>
+    <w:link w:val="CommentText"/>
+    <w:uiPriority w:val="99"/>
+    <w:semiHidden/>
+    <w:rsid w:val="009D46E7"/>
+    <w:rPr>
+      <w:rFonts w:ascii="Times New Roman" w:hAnsi="Times New Roman"/>
+      <w:sz w:val="20"/>
+      <w:szCs w:val="20"/>
+    </w:rPr>
+  </w:style>
+  <w:style w:type="paragraph" w:styleId="CommentSubject">
+    <w:name w:val="annotation subject"/>
+    <w:basedOn w:val="CommentText"/>
+    <w:next w:val="CommentText"/>
+    <w:link w:val="CommentSubjectChar"/>
+    <w:uiPriority w:val="99"/>
+    <w:semiHidden/>
+    <w:unhideWhenUsed/>
+    <w:rsid w:val="009D46E7"/>
+    <w:rPr>
+      <w:b/>
+      <w:bCs/>
+    </w:rPr>
+  </w:style>
+  <w:style w:type="character" w:customStyle="1" w:styleId="CommentSubjectChar">
+    <w:name w:val="Comment Subject Char"/>
+    <w:basedOn w:val="CommentTextChar"/>
+    <w:link w:val="CommentSubject"/>
+    <w:uiPriority w:val="99"/>
+    <w:semiHidden/>
+    <w:rsid w:val="009D46E7"/>
+    <w:rPr>
+      <w:rFonts w:ascii="Times New Roman" w:hAnsi="Times New Roman"/>
+      <w:b/>
+      <w:bCs/>
+      <w:sz w:val="20"/>
+      <w:szCs w:val="20"/>
+    </w:rPr>
   </w:style>
 </w:styles>
 </file>
@@ -9429,7 +11528,7 @@
 </file>
 
 <file path=customXml/itemProps1.xml><?xml version="1.0" encoding="utf-8"?>
-<ds:datastoreItem xmlns:ds="http://schemas.openxmlformats.org/officeDocument/2006/customXml" ds:itemID="{8425DAF1-6AFC-4DFF-9873-E968265FBFF5}">
+<ds:datastoreItem xmlns:ds="http://schemas.openxmlformats.org/officeDocument/2006/customXml" ds:itemID="{F52B6C61-48FF-4A85-ACAD-AF5CAD946B62}">
   <ds:schemaRefs>
     <ds:schemaRef ds:uri="http://schemas.openxmlformats.org/officeDocument/2006/bibliography"/>
   </ds:schemaRefs>

</xml_diff>